<commit_message>
added in logic if user doesn't have a primary position
</commit_message>
<xml_diff>
--- a/cv_template.docx
+++ b/cv_template.docx
@@ -51,34 +51,102 @@
       </w:r>
       <w:r>
         <w:tab/>
-        <w:t>{</w:t>
-      </w:r>
-      <w:proofErr w:type="spellStart"/>
-      <w:r>
-        <w:t>first_name</w:t>
-      </w:r>
-      <w:proofErr w:type="spellEnd"/>
-      <w:r>
-        <w:t>} {</w:t>
-      </w:r>
-      <w:proofErr w:type="spellStart"/>
-      <w:r>
-        <w:t>last_name</w:t>
-      </w:r>
-      <w:proofErr w:type="spellEnd"/>
-      <w:r>
-        <w:t>}</w:t>
-      </w:r>
-    </w:p>
-    <w:p>
-      <w:r>
-        <w:rPr>
-          <w:b/>
-        </w:rPr>
-        <w:t>Primary Appointment:</w:t>
+        <w:t>{first_name} {last_name}</w:t>
+      </w:r>
+    </w:p>
+    <w:p>
+      <w:r>
+        <w:rPr>
+          <w:b/>
+        </w:rPr>
+        <w:t>{primaryPositionLabel}</w:t>
+      </w:r>
+      <w:r>
+        <w:tab/>
+      </w:r>
+      <w:r>
+        <w:tab/>
+        <w:t>{primaryPosition}</w:t>
+      </w:r>
+      <w:bookmarkStart w:id="0" w:name="_GoBack"/>
+      <w:bookmarkEnd w:id="0"/>
+    </w:p>
+    <w:p>
+      <w:r>
+        <w:rPr>
+          <w:b/>
+        </w:rPr>
+        <w:t>{secondaryPositionL</w:t>
+      </w:r>
+      <w:r>
+        <w:rPr>
+          <w:b/>
+        </w:rPr>
+        <w:t>abel}</w:t>
       </w:r>
       <w:r>
         <w:t xml:space="preserve"> </w:t>
+      </w:r>
+      <w:r>
+        <w:tab/>
+        <w:t>{secondaryP</w:t>
+      </w:r>
+      <w:r>
+        <w:t>osition}</w:t>
+      </w:r>
+    </w:p>
+    <w:p>
+      <w:pPr>
+        <w:rPr>
+          <w:b/>
+        </w:rPr>
+      </w:pPr>
+      <w:r>
+        <w:rPr>
+          <w:b/>
+        </w:rPr>
+        <w:t>Present academic rank and titles:</w:t>
+      </w:r>
+      <w:r>
+        <w:rPr>
+          <w:b/>
+        </w:rPr>
+        <w:t xml:space="preserve"> </w:t>
+      </w:r>
+    </w:p>
+    <w:p>
+      <w:pPr>
+        <w:ind w:left="2880"/>
+      </w:pPr>
+      <w:r>
+        <w:t>{title}</w:t>
+      </w:r>
+    </w:p>
+    <w:p>
+      <w:pPr>
+        <w:rPr>
+          <w:b/>
+        </w:rPr>
+      </w:pPr>
+      <w:r>
+        <w:rPr>
+          <w:b/>
+        </w:rPr>
+        <w:t>{educationsLabel}</w:t>
+      </w:r>
+      <w:r>
+        <w:rPr>
+          <w:b/>
+        </w:rPr>
+        <w:t xml:space="preserve"> </w:t>
+      </w:r>
+    </w:p>
+    <w:p>
+      <w:r>
+        <w:tab/>
+      </w:r>
+      <w:r>
+        <w:tab/>
       </w:r>
       <w:r>
         <w:tab/>
@@ -87,232 +155,75 @@
         <w:tab/>
         <w:t>{</w:t>
       </w:r>
-      <w:proofErr w:type="spellStart"/>
-      <w:r>
-        <w:t>primary_position</w:t>
-      </w:r>
-      <w:proofErr w:type="spellEnd"/>
+      <w:r>
+        <w:t>-w:p education</w:t>
+      </w:r>
+      <w:r>
+        <w:t>s</w:t>
+      </w:r>
       <w:r>
         <w:t>}</w:t>
       </w:r>
-    </w:p>
-    <w:p>
-      <w:r>
-        <w:rPr>
-          <w:b/>
-        </w:rPr>
+      <w:r>
         <w:t>{</w:t>
       </w:r>
-      <w:proofErr w:type="spellStart"/>
-      <w:r>
-        <w:rPr>
-          <w:b/>
-        </w:rPr>
-        <w:t>secondaryPositionL</w:t>
-      </w:r>
-      <w:r>
-        <w:rPr>
-          <w:b/>
-        </w:rPr>
-        <w:t>abel</w:t>
-      </w:r>
-      <w:proofErr w:type="spellEnd"/>
-      <w:r>
-        <w:rPr>
-          <w:b/>
-        </w:rPr>
+      <w:r>
+        <w:t>allEducation</w:t>
+      </w:r>
+      <w:r>
+        <w:t>}{</w:t>
+      </w:r>
+      <w:r>
+        <w:t>/</w:t>
+      </w:r>
+      <w:r>
+        <w:t>education</w:t>
+      </w:r>
+      <w:r>
+        <w:t>s</w:t>
+      </w:r>
+      <w:r>
         <w:t>}</w:t>
       </w:r>
-      <w:r>
+    </w:p>
+    <w:p>
+      <w:pPr>
+        <w:rPr>
+          <w:b/>
+        </w:rPr>
+      </w:pPr>
+      <w:r>
+        <w:rPr>
+          <w:b/>
+        </w:rPr>
+        <w:t>{publicationsLabel}</w:t>
+      </w:r>
+      <w:r>
+        <w:rPr>
+          <w:noProof/>
+        </w:rPr>
         <w:t xml:space="preserve"> </w:t>
       </w:r>
-      <w:r>
+    </w:p>
+    <w:p>
+      <w:r>
+        <w:rPr>
+          <w:b/>
+        </w:rPr>
         <w:tab/>
+      </w:r>
+      <w:r>
+        <w:rPr>
+          <w:b/>
+        </w:rPr>
         <w:t>{</w:t>
       </w:r>
-      <w:proofErr w:type="spellStart"/>
-      <w:r>
-        <w:t>secondaryP</w:t>
-      </w:r>
-      <w:r>
-        <w:t>osition</w:t>
-      </w:r>
-      <w:proofErr w:type="spellEnd"/>
-      <w:r>
-        <w:t>}</w:t>
-      </w:r>
-    </w:p>
-    <w:p>
-      <w:pPr>
-        <w:rPr>
-          <w:b/>
-        </w:rPr>
-      </w:pPr>
-      <w:r>
-        <w:rPr>
-          <w:b/>
-        </w:rPr>
-        <w:t>Present academic rank and titles:</w:t>
-      </w:r>
-      <w:r>
-        <w:rPr>
-          <w:b/>
-        </w:rPr>
-        <w:t xml:space="preserve"> </w:t>
-      </w:r>
-    </w:p>
-    <w:p>
-      <w:pPr>
-        <w:ind w:left="2880"/>
-      </w:pPr>
-      <w:r>
-        <w:t>{title}</w:t>
-      </w:r>
-    </w:p>
-    <w:p>
-      <w:pPr>
-        <w:rPr>
-          <w:b/>
-        </w:rPr>
-      </w:pPr>
-      <w:r>
-        <w:rPr>
-          <w:b/>
-        </w:rPr>
-        <w:t>{</w:t>
-      </w:r>
-      <w:proofErr w:type="spellStart"/>
-      <w:r>
-        <w:rPr>
-          <w:b/>
-        </w:rPr>
-        <w:t>educationsLabel</w:t>
-      </w:r>
-      <w:proofErr w:type="spellEnd"/>
-      <w:r>
-        <w:rPr>
-          <w:b/>
-        </w:rPr>
-        <w:t>}</w:t>
-      </w:r>
-      <w:r>
-        <w:rPr>
-          <w:b/>
-        </w:rPr>
-        <w:t xml:space="preserve"> </w:t>
-      </w:r>
-    </w:p>
-    <w:p>
-      <w:r>
-        <w:tab/>
-      </w:r>
-      <w:r>
-        <w:tab/>
-      </w:r>
-      <w:r>
-        <w:tab/>
-      </w:r>
-      <w:r>
-        <w:tab/>
-        <w:t>{</w:t>
-      </w:r>
-      <w:r>
-        <w:t>-</w:t>
-      </w:r>
-      <w:proofErr w:type="spellStart"/>
-      <w:proofErr w:type="gramStart"/>
-      <w:r>
-        <w:t>w:p</w:t>
-      </w:r>
-      <w:proofErr w:type="spellEnd"/>
-      <w:proofErr w:type="gramEnd"/>
-      <w:r>
-        <w:t xml:space="preserve"> education</w:t>
-      </w:r>
-      <w:r>
-        <w:t>s</w:t>
-      </w:r>
-      <w:r>
-        <w:t>}</w:t>
-      </w:r>
-      <w:r>
-        <w:t>{</w:t>
-      </w:r>
-      <w:proofErr w:type="spellStart"/>
-      <w:r>
-        <w:t>allEducation</w:t>
-      </w:r>
-      <w:proofErr w:type="spellEnd"/>
-      <w:r>
-        <w:t>}{</w:t>
-      </w:r>
-      <w:r>
-        <w:t>/</w:t>
-      </w:r>
-      <w:r>
-        <w:t>education</w:t>
-      </w:r>
-      <w:r>
-        <w:t>s</w:t>
-      </w:r>
-      <w:r>
-        <w:t>}</w:t>
-      </w:r>
-    </w:p>
-    <w:p>
-      <w:pPr>
-        <w:rPr>
-          <w:b/>
-        </w:rPr>
-      </w:pPr>
-      <w:r>
-        <w:rPr>
-          <w:b/>
-        </w:rPr>
-        <w:t>{</w:t>
-      </w:r>
-      <w:proofErr w:type="spellStart"/>
-      <w:r>
-        <w:rPr>
-          <w:b/>
-        </w:rPr>
-        <w:t>publicationsLabel</w:t>
-      </w:r>
-      <w:proofErr w:type="spellEnd"/>
-      <w:r>
-        <w:rPr>
-          <w:b/>
-        </w:rPr>
-        <w:t>}</w:t>
-      </w:r>
-      <w:r>
-        <w:rPr>
-          <w:noProof/>
-        </w:rPr>
-        <w:t xml:space="preserve"> </w:t>
-      </w:r>
-    </w:p>
-    <w:p>
-      <w:r>
-        <w:rPr>
-          <w:b/>
-        </w:rPr>
-        <w:tab/>
-      </w:r>
-      <w:r>
-        <w:rPr>
-          <w:b/>
-        </w:rPr>
-        <w:t>{</w:t>
-      </w:r>
-      <w:proofErr w:type="spellStart"/>
       <w:r>
         <w:rPr>
           <w:b/>
         </w:rPr>
         <w:t>academicArticlesLabel</w:t>
       </w:r>
-      <w:proofErr w:type="spellEnd"/>
       <w:r>
         <w:rPr>
           <w:b/>
@@ -335,72 +246,32 @@
         </w:numPr>
       </w:pPr>
       <w:r>
-        <w:t>{-</w:t>
-      </w:r>
-      <w:proofErr w:type="spellStart"/>
-      <w:proofErr w:type="gramStart"/>
-      <w:r>
-        <w:t>w:p</w:t>
-      </w:r>
-      <w:proofErr w:type="spellEnd"/>
-      <w:proofErr w:type="gramEnd"/>
-      <w:r>
-        <w:t xml:space="preserve"> </w:t>
-      </w:r>
-      <w:proofErr w:type="spellStart"/>
-      <w:r>
-        <w:t>academicArticles</w:t>
-      </w:r>
-      <w:proofErr w:type="spellEnd"/>
-      <w:r>
-        <w:t>}{citation}{/</w:t>
-      </w:r>
-      <w:proofErr w:type="spellStart"/>
-      <w:r>
-        <w:t>academicArticles</w:t>
-      </w:r>
-      <w:proofErr w:type="spellEnd"/>
-      <w:r>
-        <w:t>}</w:t>
-      </w:r>
-    </w:p>
-    <w:p>
-      <w:pPr>
-        <w:pStyle w:val="ListParagraph"/>
-      </w:pPr>
-    </w:p>
-    <w:p>
-      <w:pPr>
-        <w:pStyle w:val="ListParagraph"/>
-        <w:rPr>
-          <w:b/>
-        </w:rPr>
-      </w:pPr>
-      <w:r>
-        <w:rPr>
-          <w:b/>
-        </w:rPr>
-        <w:t>{</w:t>
-      </w:r>
-      <w:proofErr w:type="spellStart"/>
-      <w:r>
-        <w:rPr>
-          <w:b/>
-        </w:rPr>
-        <w:t>booksL</w:t>
-      </w:r>
-      <w:r>
-        <w:rPr>
-          <w:b/>
-        </w:rPr>
-        <w:t>abel</w:t>
-      </w:r>
-      <w:proofErr w:type="spellEnd"/>
-      <w:r>
-        <w:rPr>
-          <w:b/>
-        </w:rPr>
-        <w:t>}</w:t>
+        <w:t>{-w:p academicArticles}{citation}{/academicArticles}</w:t>
+      </w:r>
+    </w:p>
+    <w:p>
+      <w:pPr>
+        <w:pStyle w:val="ListParagraph"/>
+      </w:pPr>
+    </w:p>
+    <w:p>
+      <w:pPr>
+        <w:pStyle w:val="ListParagraph"/>
+        <w:rPr>
+          <w:b/>
+        </w:rPr>
+      </w:pPr>
+      <w:r>
+        <w:rPr>
+          <w:b/>
+        </w:rPr>
+        <w:t>{booksL</w:t>
+      </w:r>
+      <w:r>
+        <w:rPr>
+          <w:b/>
+        </w:rPr>
+        <w:t>abel}</w:t>
       </w:r>
     </w:p>
     <w:p>
@@ -420,53 +291,29 @@
         </w:numPr>
       </w:pPr>
       <w:r>
-        <w:t>{-</w:t>
-      </w:r>
-      <w:proofErr w:type="spellStart"/>
-      <w:proofErr w:type="gramStart"/>
-      <w:r>
-        <w:t>w:p</w:t>
-      </w:r>
-      <w:proofErr w:type="spellEnd"/>
-      <w:proofErr w:type="gramEnd"/>
-      <w:r>
-        <w:t xml:space="preserve"> books}{citation}{/books}</w:t>
-      </w:r>
-    </w:p>
-    <w:p>
-      <w:pPr>
-        <w:pStyle w:val="ListParagraph"/>
-        <w:rPr>
-          <w:b/>
-        </w:rPr>
-      </w:pPr>
-    </w:p>
-    <w:p>
-      <w:pPr>
-        <w:pStyle w:val="ListParagraph"/>
-        <w:rPr>
-          <w:b/>
-        </w:rPr>
-      </w:pPr>
-      <w:r>
-        <w:rPr>
-          <w:b/>
-        </w:rPr>
-        <w:t>{</w:t>
-      </w:r>
-      <w:proofErr w:type="spellStart"/>
-      <w:r>
-        <w:rPr>
-          <w:b/>
-        </w:rPr>
-        <w:t>bookReviewsLabel</w:t>
-      </w:r>
-      <w:proofErr w:type="spellEnd"/>
-      <w:r>
-        <w:rPr>
-          <w:b/>
-        </w:rPr>
-        <w:t>}</w:t>
+        <w:t>{-w:p books}{citation}{/books}</w:t>
+      </w:r>
+    </w:p>
+    <w:p>
+      <w:pPr>
+        <w:pStyle w:val="ListParagraph"/>
+        <w:rPr>
+          <w:b/>
+        </w:rPr>
+      </w:pPr>
+    </w:p>
+    <w:p>
+      <w:pPr>
+        <w:pStyle w:val="ListParagraph"/>
+        <w:rPr>
+          <w:b/>
+        </w:rPr>
+      </w:pPr>
+      <w:r>
+        <w:rPr>
+          <w:b/>
+        </w:rPr>
+        <w:t>{bookReviewsLabel}</w:t>
       </w:r>
     </w:p>
     <w:p>
@@ -486,69 +333,29 @@
         </w:numPr>
       </w:pPr>
       <w:r>
-        <w:t>{-</w:t>
-      </w:r>
-      <w:proofErr w:type="spellStart"/>
-      <w:proofErr w:type="gramStart"/>
-      <w:r>
-        <w:t>w:p</w:t>
-      </w:r>
-      <w:proofErr w:type="spellEnd"/>
-      <w:proofErr w:type="gramEnd"/>
-      <w:r>
-        <w:t xml:space="preserve"> </w:t>
-      </w:r>
-      <w:proofErr w:type="spellStart"/>
-      <w:r>
-        <w:t>bookReviews</w:t>
-      </w:r>
-      <w:proofErr w:type="spellEnd"/>
-      <w:r>
-        <w:t>}{citation}{/</w:t>
-      </w:r>
-      <w:proofErr w:type="spellStart"/>
-      <w:r>
-        <w:t>bookReviews</w:t>
-      </w:r>
-      <w:proofErr w:type="spellEnd"/>
-      <w:r>
-        <w:t>}</w:t>
-      </w:r>
-    </w:p>
-    <w:p>
-      <w:pPr>
-        <w:pStyle w:val="ListParagraph"/>
-        <w:rPr>
-          <w:b/>
-        </w:rPr>
-      </w:pPr>
-    </w:p>
-    <w:p>
-      <w:pPr>
-        <w:pStyle w:val="ListParagraph"/>
-        <w:rPr>
-          <w:b/>
-        </w:rPr>
-      </w:pPr>
-      <w:r>
-        <w:rPr>
-          <w:b/>
-        </w:rPr>
-        <w:t>{</w:t>
-      </w:r>
-      <w:proofErr w:type="spellStart"/>
-      <w:r>
-        <w:rPr>
-          <w:b/>
-        </w:rPr>
-        <w:t>bookSectionsLabel</w:t>
-      </w:r>
-      <w:proofErr w:type="spellEnd"/>
-      <w:r>
-        <w:rPr>
-          <w:b/>
-        </w:rPr>
-        <w:t>}</w:t>
+        <w:t>{-w:p bookReviews}{citation}{/bookReviews}</w:t>
+      </w:r>
+    </w:p>
+    <w:p>
+      <w:pPr>
+        <w:pStyle w:val="ListParagraph"/>
+        <w:rPr>
+          <w:b/>
+        </w:rPr>
+      </w:pPr>
+    </w:p>
+    <w:p>
+      <w:pPr>
+        <w:pStyle w:val="ListParagraph"/>
+        <w:rPr>
+          <w:b/>
+        </w:rPr>
+      </w:pPr>
+      <w:r>
+        <w:rPr>
+          <w:b/>
+        </w:rPr>
+        <w:t>{bookSectionsLabel}</w:t>
       </w:r>
     </w:p>
     <w:p>
@@ -568,69 +375,29 @@
         </w:numPr>
       </w:pPr>
       <w:r>
-        <w:t>{-</w:t>
-      </w:r>
-      <w:proofErr w:type="spellStart"/>
-      <w:proofErr w:type="gramStart"/>
-      <w:r>
-        <w:t>w:p</w:t>
-      </w:r>
-      <w:proofErr w:type="spellEnd"/>
-      <w:proofErr w:type="gramEnd"/>
-      <w:r>
-        <w:t xml:space="preserve"> </w:t>
-      </w:r>
-      <w:proofErr w:type="spellStart"/>
-      <w:r>
-        <w:t>bookSections</w:t>
-      </w:r>
-      <w:proofErr w:type="spellEnd"/>
-      <w:r>
-        <w:t>}{citation}{/</w:t>
-      </w:r>
-      <w:proofErr w:type="spellStart"/>
-      <w:r>
-        <w:t>bookSections</w:t>
-      </w:r>
-      <w:proofErr w:type="spellEnd"/>
-      <w:r>
-        <w:t>}</w:t>
-      </w:r>
-    </w:p>
-    <w:p>
-      <w:pPr>
-        <w:pStyle w:val="ListParagraph"/>
-        <w:rPr>
-          <w:b/>
-        </w:rPr>
-      </w:pPr>
-    </w:p>
-    <w:p>
-      <w:pPr>
-        <w:pStyle w:val="ListParagraph"/>
-        <w:rPr>
-          <w:b/>
-        </w:rPr>
-      </w:pPr>
-      <w:r>
-        <w:rPr>
-          <w:b/>
-        </w:rPr>
-        <w:t>{</w:t>
-      </w:r>
-      <w:proofErr w:type="spellStart"/>
-      <w:r>
-        <w:rPr>
-          <w:b/>
-        </w:rPr>
-        <w:t>bookSeriesLabel</w:t>
-      </w:r>
-      <w:proofErr w:type="spellEnd"/>
-      <w:r>
-        <w:rPr>
-          <w:b/>
-        </w:rPr>
-        <w:t>}</w:t>
+        <w:t>{-w:p bookSections}{citation}{/bookSections}</w:t>
+      </w:r>
+    </w:p>
+    <w:p>
+      <w:pPr>
+        <w:pStyle w:val="ListParagraph"/>
+        <w:rPr>
+          <w:b/>
+        </w:rPr>
+      </w:pPr>
+    </w:p>
+    <w:p>
+      <w:pPr>
+        <w:pStyle w:val="ListParagraph"/>
+        <w:rPr>
+          <w:b/>
+        </w:rPr>
+      </w:pPr>
+      <w:r>
+        <w:rPr>
+          <w:b/>
+        </w:rPr>
+        <w:t>{bookSeriesLabel}</w:t>
       </w:r>
     </w:p>
     <w:p>
@@ -650,69 +417,29 @@
         </w:numPr>
       </w:pPr>
       <w:r>
-        <w:t xml:space="preserve"> {-</w:t>
-      </w:r>
-      <w:proofErr w:type="spellStart"/>
-      <w:proofErr w:type="gramStart"/>
-      <w:r>
-        <w:t>w:p</w:t>
-      </w:r>
-      <w:proofErr w:type="spellEnd"/>
-      <w:proofErr w:type="gramEnd"/>
-      <w:r>
-        <w:t xml:space="preserve"> </w:t>
-      </w:r>
-      <w:proofErr w:type="spellStart"/>
-      <w:r>
-        <w:t>bookSeries</w:t>
-      </w:r>
-      <w:proofErr w:type="spellEnd"/>
-      <w:r>
-        <w:t>}{citation}{/</w:t>
-      </w:r>
-      <w:proofErr w:type="spellStart"/>
-      <w:r>
-        <w:t>bookSeries</w:t>
-      </w:r>
-      <w:proofErr w:type="spellEnd"/>
-      <w:r>
-        <w:t>}</w:t>
-      </w:r>
-    </w:p>
-    <w:p>
-      <w:pPr>
-        <w:pStyle w:val="ListParagraph"/>
-        <w:rPr>
-          <w:b/>
-        </w:rPr>
-      </w:pPr>
-    </w:p>
-    <w:p>
-      <w:pPr>
-        <w:pStyle w:val="ListParagraph"/>
-        <w:rPr>
-          <w:b/>
-        </w:rPr>
-      </w:pPr>
-      <w:r>
-        <w:rPr>
-          <w:b/>
-        </w:rPr>
-        <w:t>{</w:t>
-      </w:r>
-      <w:proofErr w:type="spellStart"/>
-      <w:r>
-        <w:rPr>
-          <w:b/>
-        </w:rPr>
-        <w:t>conferencePapersLabel</w:t>
-      </w:r>
-      <w:proofErr w:type="spellEnd"/>
-      <w:r>
-        <w:rPr>
-          <w:b/>
-        </w:rPr>
-        <w:t>}</w:t>
+        <w:t xml:space="preserve"> {-w:p bookSeries}{citation}{/bookSeries}</w:t>
+      </w:r>
+    </w:p>
+    <w:p>
+      <w:pPr>
+        <w:pStyle w:val="ListParagraph"/>
+        <w:rPr>
+          <w:b/>
+        </w:rPr>
+      </w:pPr>
+    </w:p>
+    <w:p>
+      <w:pPr>
+        <w:pStyle w:val="ListParagraph"/>
+        <w:rPr>
+          <w:b/>
+        </w:rPr>
+      </w:pPr>
+      <w:r>
+        <w:rPr>
+          <w:b/>
+        </w:rPr>
+        <w:t>{conferencePapersLabel}</w:t>
       </w:r>
     </w:p>
     <w:p>
@@ -732,69 +459,29 @@
         </w:numPr>
       </w:pPr>
       <w:r>
-        <w:t>{-</w:t>
-      </w:r>
-      <w:proofErr w:type="spellStart"/>
-      <w:proofErr w:type="gramStart"/>
-      <w:r>
-        <w:t>w:p</w:t>
-      </w:r>
-      <w:proofErr w:type="spellEnd"/>
-      <w:proofErr w:type="gramEnd"/>
-      <w:r>
-        <w:t xml:space="preserve"> </w:t>
-      </w:r>
-      <w:proofErr w:type="spellStart"/>
-      <w:r>
-        <w:t>conferencePapers</w:t>
-      </w:r>
-      <w:proofErr w:type="spellEnd"/>
-      <w:r>
-        <w:t>}{citation}{/</w:t>
-      </w:r>
-      <w:proofErr w:type="spellStart"/>
-      <w:r>
-        <w:t>conferencePapers</w:t>
-      </w:r>
-      <w:proofErr w:type="spellEnd"/>
-      <w:r>
-        <w:t>}</w:t>
-      </w:r>
-    </w:p>
-    <w:p>
-      <w:pPr>
-        <w:pStyle w:val="ListParagraph"/>
-        <w:rPr>
-          <w:b/>
-        </w:rPr>
-      </w:pPr>
-    </w:p>
-    <w:p>
-      <w:pPr>
-        <w:pStyle w:val="ListParagraph"/>
-        <w:rPr>
-          <w:b/>
-        </w:rPr>
-      </w:pPr>
-      <w:r>
-        <w:rPr>
-          <w:b/>
-        </w:rPr>
-        <w:t>{</w:t>
-      </w:r>
-      <w:proofErr w:type="spellStart"/>
-      <w:r>
-        <w:rPr>
-          <w:b/>
-        </w:rPr>
-        <w:t>datasetsLabel</w:t>
-      </w:r>
-      <w:proofErr w:type="spellEnd"/>
-      <w:r>
-        <w:rPr>
-          <w:b/>
-        </w:rPr>
-        <w:t>}</w:t>
+        <w:t>{-w:p conferencePapers}{citation}{/conferencePapers}</w:t>
+      </w:r>
+    </w:p>
+    <w:p>
+      <w:pPr>
+        <w:pStyle w:val="ListParagraph"/>
+        <w:rPr>
+          <w:b/>
+        </w:rPr>
+      </w:pPr>
+    </w:p>
+    <w:p>
+      <w:pPr>
+        <w:pStyle w:val="ListParagraph"/>
+        <w:rPr>
+          <w:b/>
+        </w:rPr>
+      </w:pPr>
+      <w:r>
+        <w:rPr>
+          <w:b/>
+        </w:rPr>
+        <w:t>{datasetsLabel}</w:t>
       </w:r>
     </w:p>
     <w:p>
@@ -817,17 +504,7 @@
         </w:rPr>
       </w:pPr>
       <w:r>
-        <w:t>{-</w:t>
-      </w:r>
-      <w:proofErr w:type="spellStart"/>
-      <w:proofErr w:type="gramStart"/>
-      <w:r>
-        <w:t>w:p</w:t>
-      </w:r>
-      <w:proofErr w:type="spellEnd"/>
-      <w:proofErr w:type="gramEnd"/>
-      <w:r>
-        <w:t xml:space="preserve"> datasets}{citation}{/datasets}</w:t>
+        <w:t>{-w:p datasets}{citation}{/datasets}</w:t>
       </w:r>
       <w:r>
         <w:rPr>
@@ -855,21 +532,7 @@
         <w:rPr>
           <w:b/>
         </w:rPr>
-        <w:t>{</w:t>
-      </w:r>
-      <w:proofErr w:type="spellStart"/>
-      <w:r>
-        <w:rPr>
-          <w:b/>
-        </w:rPr>
-        <w:t>digitalPublicationsLabel</w:t>
-      </w:r>
-      <w:proofErr w:type="spellEnd"/>
-      <w:r>
-        <w:rPr>
-          <w:b/>
-        </w:rPr>
-        <w:t>}</w:t>
+        <w:t>{digitalPublicationsLabel}</w:t>
       </w:r>
     </w:p>
     <w:p>
@@ -889,69 +552,29 @@
         </w:numPr>
       </w:pPr>
       <w:r>
-        <w:t>{-</w:t>
-      </w:r>
-      <w:proofErr w:type="spellStart"/>
-      <w:proofErr w:type="gramStart"/>
-      <w:r>
-        <w:t>w:p</w:t>
-      </w:r>
-      <w:proofErr w:type="spellEnd"/>
-      <w:proofErr w:type="gramEnd"/>
-      <w:r>
-        <w:t xml:space="preserve"> </w:t>
-      </w:r>
-      <w:proofErr w:type="spellStart"/>
-      <w:r>
-        <w:t>digitalPublications</w:t>
-      </w:r>
-      <w:proofErr w:type="spellEnd"/>
-      <w:r>
-        <w:t>}{citation}{/</w:t>
-      </w:r>
-      <w:proofErr w:type="spellStart"/>
-      <w:r>
-        <w:t>digitalPublications</w:t>
-      </w:r>
-      <w:proofErr w:type="spellEnd"/>
-      <w:r>
-        <w:t>}</w:t>
-      </w:r>
-    </w:p>
-    <w:p>
-      <w:pPr>
-        <w:pStyle w:val="ListParagraph"/>
-        <w:rPr>
-          <w:b/>
-        </w:rPr>
-      </w:pPr>
-    </w:p>
-    <w:p>
-      <w:pPr>
-        <w:pStyle w:val="ListParagraph"/>
-        <w:rPr>
-          <w:b/>
-        </w:rPr>
-      </w:pPr>
-      <w:r>
-        <w:rPr>
-          <w:b/>
-        </w:rPr>
-        <w:t>{</w:t>
-      </w:r>
-      <w:proofErr w:type="spellStart"/>
-      <w:r>
-        <w:rPr>
-          <w:b/>
-        </w:rPr>
-        <w:t>journalIssuesLabel</w:t>
-      </w:r>
-      <w:proofErr w:type="spellEnd"/>
-      <w:r>
-        <w:rPr>
-          <w:b/>
-        </w:rPr>
-        <w:t>}</w:t>
+        <w:t>{-w:p digitalPublications}{citation}{/digitalPublications}</w:t>
+      </w:r>
+    </w:p>
+    <w:p>
+      <w:pPr>
+        <w:pStyle w:val="ListParagraph"/>
+        <w:rPr>
+          <w:b/>
+        </w:rPr>
+      </w:pPr>
+    </w:p>
+    <w:p>
+      <w:pPr>
+        <w:pStyle w:val="ListParagraph"/>
+        <w:rPr>
+          <w:b/>
+        </w:rPr>
+      </w:pPr>
+      <w:r>
+        <w:rPr>
+          <w:b/>
+        </w:rPr>
+        <w:t>{journalIssuesLabel}</w:t>
       </w:r>
     </w:p>
     <w:p>
@@ -971,66 +594,26 @@
         </w:numPr>
       </w:pPr>
       <w:r>
-        <w:t>{-</w:t>
-      </w:r>
-      <w:proofErr w:type="spellStart"/>
-      <w:proofErr w:type="gramStart"/>
-      <w:r>
-        <w:t>w:p</w:t>
-      </w:r>
-      <w:proofErr w:type="spellEnd"/>
-      <w:proofErr w:type="gramEnd"/>
-      <w:r>
-        <w:t xml:space="preserve"> </w:t>
-      </w:r>
-      <w:proofErr w:type="spellStart"/>
-      <w:r>
-        <w:t>journalIssues</w:t>
-      </w:r>
-      <w:proofErr w:type="spellEnd"/>
-      <w:r>
-        <w:t>}{citation}{/</w:t>
-      </w:r>
-      <w:proofErr w:type="spellStart"/>
-      <w:r>
-        <w:t>journalIssues</w:t>
-      </w:r>
-      <w:proofErr w:type="spellEnd"/>
-      <w:r>
-        <w:t>}</w:t>
-      </w:r>
-    </w:p>
-    <w:p>
-      <w:pPr>
-        <w:pStyle w:val="ListParagraph"/>
-      </w:pPr>
-    </w:p>
-    <w:p>
-      <w:pPr>
-        <w:pStyle w:val="ListParagraph"/>
-        <w:rPr>
-          <w:b/>
-        </w:rPr>
-      </w:pPr>
-      <w:r>
-        <w:rPr>
-          <w:b/>
-        </w:rPr>
-        <w:t>{</w:t>
-      </w:r>
-      <w:proofErr w:type="spellStart"/>
-      <w:r>
-        <w:rPr>
-          <w:b/>
-        </w:rPr>
-        <w:t>reportsLabel</w:t>
-      </w:r>
-      <w:proofErr w:type="spellEnd"/>
-      <w:r>
-        <w:rPr>
-          <w:b/>
-        </w:rPr>
-        <w:t>}</w:t>
+        <w:t>{-w:p journalIssues}{citation}{/journalIssues}</w:t>
+      </w:r>
+    </w:p>
+    <w:p>
+      <w:pPr>
+        <w:pStyle w:val="ListParagraph"/>
+      </w:pPr>
+    </w:p>
+    <w:p>
+      <w:pPr>
+        <w:pStyle w:val="ListParagraph"/>
+        <w:rPr>
+          <w:b/>
+        </w:rPr>
+      </w:pPr>
+      <w:r>
+        <w:rPr>
+          <w:b/>
+        </w:rPr>
+        <w:t>{reportsLabel}</w:t>
       </w:r>
     </w:p>
     <w:p>
@@ -1053,15 +636,8 @@
         <w:lastRenderedPageBreak/>
         <w:t>{-</w:t>
       </w:r>
-      <w:proofErr w:type="spellStart"/>
-      <w:proofErr w:type="gramStart"/>
-      <w:r>
-        <w:t>w:p</w:t>
-      </w:r>
-      <w:proofErr w:type="spellEnd"/>
-      <w:proofErr w:type="gramEnd"/>
-      <w:r>
-        <w:t xml:space="preserve"> reports}{citation}{/reports</w:t>
+      <w:r>
+        <w:t>w:p reports}{citation}{/reports</w:t>
       </w:r>
       <w:r>
         <w:t>}</w:t>
@@ -1086,21 +662,7 @@
         <w:rPr>
           <w:b/>
         </w:rPr>
-        <w:t>{</w:t>
-      </w:r>
-      <w:proofErr w:type="spellStart"/>
-      <w:r>
-        <w:rPr>
-          <w:b/>
-        </w:rPr>
-        <w:t>scholarlyEditionsLabel</w:t>
-      </w:r>
-      <w:proofErr w:type="spellEnd"/>
-      <w:r>
-        <w:rPr>
-          <w:b/>
-        </w:rPr>
-        <w:t>}</w:t>
+        <w:t>{scholarlyEditionsLabel}</w:t>
       </w:r>
     </w:p>
     <w:p>
@@ -1120,31 +682,7 @@
         </w:numPr>
       </w:pPr>
       <w:r>
-        <w:t>{-</w:t>
-      </w:r>
-      <w:proofErr w:type="spellStart"/>
-      <w:r>
-        <w:t>w:p</w:t>
-      </w:r>
-      <w:proofErr w:type="spellEnd"/>
-      <w:r>
-        <w:t xml:space="preserve"> </w:t>
-      </w:r>
-      <w:proofErr w:type="spellStart"/>
-      <w:r>
-        <w:t>scholarlyEditions</w:t>
-      </w:r>
-      <w:proofErr w:type="spellEnd"/>
-      <w:r>
-        <w:t>}{citation}{/</w:t>
-      </w:r>
-      <w:proofErr w:type="spellStart"/>
-      <w:r>
-        <w:t>scholarlyEditions</w:t>
-      </w:r>
-      <w:proofErr w:type="spellEnd"/>
-      <w:r>
-        <w:t>}</w:t>
+        <w:t>{-w:p scholarlyEditions}{citation}{/scholarlyEditions}</w:t>
       </w:r>
       <w:r>
         <w:br/>
@@ -1161,21 +699,7 @@
         <w:rPr>
           <w:b/>
         </w:rPr>
-        <w:t>{</w:t>
-      </w:r>
-      <w:proofErr w:type="spellStart"/>
-      <w:r>
-        <w:rPr>
-          <w:b/>
-        </w:rPr>
-        <w:t>thesesLabel</w:t>
-      </w:r>
-      <w:proofErr w:type="spellEnd"/>
-      <w:r>
-        <w:rPr>
-          <w:b/>
-        </w:rPr>
-        <w:t>}</w:t>
+        <w:t>{thesesLabel}</w:t>
       </w:r>
     </w:p>
     <w:p>
@@ -1195,52 +719,28 @@
         </w:numPr>
       </w:pPr>
       <w:r>
-        <w:t>{-</w:t>
-      </w:r>
-      <w:proofErr w:type="spellStart"/>
-      <w:proofErr w:type="gramStart"/>
-      <w:r>
-        <w:t>w:p</w:t>
-      </w:r>
-      <w:proofErr w:type="spellEnd"/>
-      <w:proofErr w:type="gramEnd"/>
-      <w:r>
-        <w:t xml:space="preserve"> theses}{citation}{/theses}</w:t>
-      </w:r>
-    </w:p>
-    <w:p>
-      <w:pPr>
-        <w:pStyle w:val="ListParagraph"/>
-        <w:rPr>
-          <w:b/>
-        </w:rPr>
-      </w:pPr>
-    </w:p>
-    <w:p>
-      <w:pPr>
-        <w:rPr>
-          <w:b/>
-        </w:rPr>
-      </w:pPr>
-      <w:r>
-        <w:rPr>
-          <w:b/>
-        </w:rPr>
-        <w:t>{</w:t>
-      </w:r>
-      <w:proofErr w:type="spellStart"/>
-      <w:r>
-        <w:rPr>
-          <w:b/>
-        </w:rPr>
-        <w:t>teachingLabel</w:t>
-      </w:r>
-      <w:proofErr w:type="spellEnd"/>
-      <w:r>
-        <w:rPr>
-          <w:b/>
-        </w:rPr>
-        <w:t>}</w:t>
+        <w:t>{-w:p theses}{citation}{/theses}</w:t>
+      </w:r>
+    </w:p>
+    <w:p>
+      <w:pPr>
+        <w:pStyle w:val="ListParagraph"/>
+        <w:rPr>
+          <w:b/>
+        </w:rPr>
+      </w:pPr>
+    </w:p>
+    <w:p>
+      <w:pPr>
+        <w:rPr>
+          <w:b/>
+        </w:rPr>
+      </w:pPr>
+      <w:r>
+        <w:rPr>
+          <w:b/>
+        </w:rPr>
+        <w:t>{teachingLabel}</w:t>
       </w:r>
       <w:r>
         <w:rPr>
@@ -1254,17 +754,7 @@
         <w:pStyle w:val="ListParagraph"/>
       </w:pPr>
       <w:r>
-        <w:t>{-</w:t>
-      </w:r>
-      <w:proofErr w:type="spellStart"/>
-      <w:proofErr w:type="gramStart"/>
-      <w:r>
-        <w:t>w:p</w:t>
-      </w:r>
-      <w:proofErr w:type="spellEnd"/>
-      <w:proofErr w:type="gramEnd"/>
-      <w:r>
-        <w:t xml:space="preserve"> teaching}{label}{/teaching}</w:t>
+        <w:t>{-w:p teaching}{label}{/teaching}</w:t>
       </w:r>
     </w:p>
     <w:p>
@@ -1280,21 +770,7 @@
         <w:rPr>
           <w:b/>
         </w:rPr>
-        <w:t>{</w:t>
-      </w:r>
-      <w:proofErr w:type="spellStart"/>
-      <w:r>
-        <w:rPr>
-          <w:b/>
-        </w:rPr>
-        <w:t>grantsLabel</w:t>
-      </w:r>
-      <w:proofErr w:type="spellEnd"/>
-      <w:r>
-        <w:rPr>
-          <w:b/>
-        </w:rPr>
-        <w:t>}</w:t>
+        <w:t>{grantsLabel}</w:t>
       </w:r>
     </w:p>
     <w:p>
@@ -1306,77 +782,131 @@
         <w:spacing w:before="100" w:beforeAutospacing="1" w:after="100" w:afterAutospacing="1"/>
       </w:pPr>
       <w:r>
-        <w:t>{-</w:t>
-      </w:r>
-      <w:proofErr w:type="spellStart"/>
-      <w:proofErr w:type="gramStart"/>
-      <w:r>
-        <w:t>w:p</w:t>
-      </w:r>
-      <w:proofErr w:type="spellEnd"/>
-      <w:proofErr w:type="gramEnd"/>
-      <w:r>
-        <w:t xml:space="preserve"> grants}{label}{</w:t>
-      </w:r>
-      <w:proofErr w:type="spellStart"/>
-      <w:r>
-        <w:t>awardedBy</w:t>
-      </w:r>
-      <w:proofErr w:type="spellEnd"/>
-      <w:r>
-        <w:t>}{</w:t>
-      </w:r>
-      <w:proofErr w:type="spellStart"/>
-      <w:r>
-        <w:t>administeredBy</w:t>
-      </w:r>
-      <w:proofErr w:type="spellEnd"/>
-      <w:r>
-        <w:t>}{</w:t>
-      </w:r>
-      <w:proofErr w:type="spellStart"/>
-      <w:r>
-        <w:t>startDate</w:t>
-      </w:r>
-      <w:proofErr w:type="spellEnd"/>
-      <w:r>
-        <w:t>}{</w:t>
-      </w:r>
-      <w:proofErr w:type="spellStart"/>
-      <w:r>
-        <w:t>endDate</w:t>
-      </w:r>
-      <w:proofErr w:type="spellEnd"/>
-      <w:r>
-        <w:t>}{/grants}</w:t>
-      </w:r>
-    </w:p>
-    <w:p>
-      <w:pPr>
-        <w:rPr>
-          <w:b/>
-        </w:rPr>
-      </w:pPr>
-      <w:r>
-        <w:rPr>
-          <w:b/>
-        </w:rPr>
-        <w:t>{</w:t>
-      </w:r>
-      <w:proofErr w:type="spellStart"/>
-      <w:r>
-        <w:rPr>
-          <w:b/>
-        </w:rPr>
-        <w:t>researchInterestsLabel</w:t>
-      </w:r>
-      <w:proofErr w:type="spellEnd"/>
-      <w:r>
-        <w:rPr>
-          <w:b/>
-        </w:rPr>
+        <w:t>{-w:p grants}{label}{awardedBy}{administeredBy}{startDate}{endDate}{/grants}</w:t>
+      </w:r>
+    </w:p>
+    <w:p>
+      <w:pPr>
+        <w:rPr>
+          <w:b/>
+        </w:rPr>
+      </w:pPr>
+      <w:r>
+        <w:rPr>
+          <w:b/>
+        </w:rPr>
+        <w:t>{researchInterestsLabel}</w:t>
+      </w:r>
+      <w:r>
+        <w:rPr>
+          <w:b/>
+        </w:rPr>
+        <w:t xml:space="preserve"> </w:t>
+      </w:r>
+    </w:p>
+    <w:p>
+      <w:pPr>
+        <w:ind w:left="360"/>
+      </w:pPr>
+      <w:r>
+        <w:t xml:space="preserve">1. </w:t>
+      </w:r>
+      <w:r>
+        <w:t xml:space="preserve">{research_interests} </w:t>
+      </w:r>
+    </w:p>
+    <w:p>
+      <w:r>
+        <w:br/>
+      </w:r>
+      <w:r>
+        <w:rPr>
+          <w:b/>
+        </w:rPr>
+        <w:t>{awardsLabel}</w:t>
+      </w:r>
+      <w:r>
+        <w:rPr>
+          <w:b/>
+        </w:rPr>
+        <w:t xml:space="preserve"> </w:t>
+      </w:r>
+    </w:p>
+    <w:p>
+      <w:r>
+        <w:t xml:space="preserve">{-w:p awards}{label}{/awards} </w:t>
+      </w:r>
+    </w:p>
+    <w:p>
+      <w:pPr>
+        <w:rPr>
+          <w:b/>
+        </w:rPr>
+      </w:pPr>
+      <w:r>
+        <w:rPr>
+          <w:b/>
+        </w:rPr>
+        <w:t>{presentationsLabel}</w:t>
+      </w:r>
+      <w:r>
+        <w:rPr>
+          <w:b/>
+        </w:rPr>
+        <w:t xml:space="preserve"> </w:t>
+      </w:r>
+    </w:p>
+    <w:p>
+      <w:r>
+        <w:t>{-w:p presentations</w:t>
+      </w:r>
+      <w:r>
+        <w:t>}{label}{</w:t>
+      </w:r>
+      <w:r>
+        <w:t>/presentations</w:t>
+      </w:r>
+      <w:r>
         <w:t>}</w:t>
       </w:r>
+    </w:p>
+    <w:p>
+      <w:pPr>
+        <w:rPr>
+          <w:b/>
+        </w:rPr>
+      </w:pPr>
+      <w:r>
+        <w:rPr>
+          <w:b/>
+        </w:rPr>
+        <w:t>{servicesToProfessionLabel}</w:t>
+      </w:r>
+    </w:p>
+    <w:p>
+      <w:r>
+        <w:t>{-w:p service</w:t>
+      </w:r>
+      <w:r>
+        <w:t>s</w:t>
+      </w:r>
+      <w:r>
+        <w:t>ToProfession}{label}{/service</w:t>
+      </w:r>
+      <w:r>
+        <w:t>s</w:t>
+      </w:r>
+      <w:r>
+        <w:t>ToProfession}</w:t>
+      </w:r>
+    </w:p>
+    <w:p>
+      <w:r>
+        <w:rPr>
+          <w:b/>
+        </w:rPr>
+        <w:t>{servicesToDukeLabel}</w:t>
+      </w:r>
       <w:r>
         <w:rPr>
           <w:b/>
@@ -1385,49 +915,28 @@
       </w:r>
     </w:p>
     <w:p>
-      <w:pPr>
-        <w:ind w:left="360"/>
-      </w:pPr>
-      <w:r>
-        <w:t xml:space="preserve">1. </w:t>
-      </w:r>
-      <w:bookmarkStart w:id="0" w:name="_GoBack"/>
-      <w:bookmarkEnd w:id="0"/>
-      <w:r>
-        <w:t>{</w:t>
-      </w:r>
-      <w:proofErr w:type="spellStart"/>
-      <w:r>
-        <w:t>research_interests</w:t>
-      </w:r>
-      <w:proofErr w:type="spellEnd"/>
-      <w:r>
-        <w:t xml:space="preserve">} </w:t>
-      </w:r>
-    </w:p>
-    <w:p>
-      <w:r>
-        <w:br/>
-      </w:r>
-      <w:r>
-        <w:rPr>
-          <w:b/>
-        </w:rPr>
-        <w:t>{</w:t>
-      </w:r>
-      <w:proofErr w:type="spellStart"/>
-      <w:r>
-        <w:rPr>
-          <w:b/>
-        </w:rPr>
-        <w:t>awardsLabel</w:t>
-      </w:r>
-      <w:proofErr w:type="spellEnd"/>
-      <w:r>
-        <w:rPr>
-          <w:b/>
-        </w:rPr>
-        <w:t>}</w:t>
+      <w:r>
+        <w:t>{-w:p service</w:t>
+      </w:r>
+      <w:r>
+        <w:t>s</w:t>
+      </w:r>
+      <w:r>
+        <w:t>ToDuke}{label}{/servic</w:t>
+      </w:r>
+      <w:r>
+        <w:t>es</w:t>
+      </w:r>
+      <w:r>
+        <w:t>ToDuke}</w:t>
+      </w:r>
+    </w:p>
+    <w:p>
+      <w:r>
+        <w:rPr>
+          <w:b/>
+        </w:rPr>
+        <w:t>{outreachLabel}</w:t>
       </w:r>
       <w:r>
         <w:rPr>
@@ -1438,258 +947,7 @@
     </w:p>
     <w:p>
       <w:r>
-        <w:t>{-</w:t>
-      </w:r>
-      <w:proofErr w:type="spellStart"/>
-      <w:proofErr w:type="gramStart"/>
-      <w:r>
-        <w:t>w:p</w:t>
-      </w:r>
-      <w:proofErr w:type="spellEnd"/>
-      <w:proofErr w:type="gramEnd"/>
-      <w:r>
-        <w:t xml:space="preserve"> awards}{label}{/awards} </w:t>
-      </w:r>
-    </w:p>
-    <w:p>
-      <w:pPr>
-        <w:rPr>
-          <w:b/>
-        </w:rPr>
-      </w:pPr>
-      <w:r>
-        <w:rPr>
-          <w:b/>
-        </w:rPr>
-        <w:t>{</w:t>
-      </w:r>
-      <w:proofErr w:type="spellStart"/>
-      <w:r>
-        <w:rPr>
-          <w:b/>
-        </w:rPr>
-        <w:t>presentationsLabel</w:t>
-      </w:r>
-      <w:proofErr w:type="spellEnd"/>
-      <w:r>
-        <w:rPr>
-          <w:b/>
-        </w:rPr>
-        <w:t>}</w:t>
-      </w:r>
-      <w:r>
-        <w:rPr>
-          <w:b/>
-        </w:rPr>
-        <w:t xml:space="preserve"> </w:t>
-      </w:r>
-    </w:p>
-    <w:p>
-      <w:r>
-        <w:t>{-</w:t>
-      </w:r>
-      <w:proofErr w:type="spellStart"/>
-      <w:proofErr w:type="gramStart"/>
-      <w:r>
-        <w:t>w:p</w:t>
-      </w:r>
-      <w:proofErr w:type="spellEnd"/>
-      <w:proofErr w:type="gramEnd"/>
-      <w:r>
-        <w:t xml:space="preserve"> presentations</w:t>
-      </w:r>
-      <w:r>
-        <w:t>}{label}{</w:t>
-      </w:r>
-      <w:r>
-        <w:t>/presentations</w:t>
-      </w:r>
-      <w:r>
-        <w:t>}</w:t>
-      </w:r>
-    </w:p>
-    <w:p>
-      <w:pPr>
-        <w:rPr>
-          <w:b/>
-        </w:rPr>
-      </w:pPr>
-      <w:r>
-        <w:rPr>
-          <w:b/>
-        </w:rPr>
-        <w:t>{</w:t>
-      </w:r>
-      <w:proofErr w:type="spellStart"/>
-      <w:r>
-        <w:rPr>
-          <w:b/>
-        </w:rPr>
-        <w:t>servicesToProfessionLabel</w:t>
-      </w:r>
-      <w:proofErr w:type="spellEnd"/>
-      <w:r>
-        <w:rPr>
-          <w:b/>
-        </w:rPr>
-        <w:t>}</w:t>
-      </w:r>
-    </w:p>
-    <w:p>
-      <w:r>
-        <w:t>{-</w:t>
-      </w:r>
-      <w:proofErr w:type="spellStart"/>
-      <w:proofErr w:type="gramStart"/>
-      <w:r>
-        <w:t>w:p</w:t>
-      </w:r>
-      <w:proofErr w:type="spellEnd"/>
-      <w:proofErr w:type="gramEnd"/>
-      <w:r>
-        <w:t xml:space="preserve"> </w:t>
-      </w:r>
-      <w:proofErr w:type="spellStart"/>
-      <w:r>
-        <w:t>service</w:t>
-      </w:r>
-      <w:r>
-        <w:t>s</w:t>
-      </w:r>
-      <w:r>
-        <w:t>ToProfession</w:t>
-      </w:r>
-      <w:proofErr w:type="spellEnd"/>
-      <w:r>
-        <w:t>}{label}{/</w:t>
-      </w:r>
-      <w:proofErr w:type="spellStart"/>
-      <w:r>
-        <w:t>service</w:t>
-      </w:r>
-      <w:r>
-        <w:t>s</w:t>
-      </w:r>
-      <w:r>
-        <w:t>ToProfession</w:t>
-      </w:r>
-      <w:proofErr w:type="spellEnd"/>
-      <w:r>
-        <w:t>}</w:t>
-      </w:r>
-    </w:p>
-    <w:p>
-      <w:r>
-        <w:rPr>
-          <w:b/>
-        </w:rPr>
-        <w:t>{</w:t>
-      </w:r>
-      <w:proofErr w:type="spellStart"/>
-      <w:r>
-        <w:rPr>
-          <w:b/>
-        </w:rPr>
-        <w:t>servicesToDukeLabel</w:t>
-      </w:r>
-      <w:proofErr w:type="spellEnd"/>
-      <w:r>
-        <w:rPr>
-          <w:b/>
-        </w:rPr>
-        <w:t>}</w:t>
-      </w:r>
-      <w:r>
-        <w:rPr>
-          <w:b/>
-        </w:rPr>
-        <w:t xml:space="preserve"> </w:t>
-      </w:r>
-    </w:p>
-    <w:p>
-      <w:r>
-        <w:t>{-</w:t>
-      </w:r>
-      <w:proofErr w:type="spellStart"/>
-      <w:proofErr w:type="gramStart"/>
-      <w:r>
-        <w:t>w:p</w:t>
-      </w:r>
-      <w:proofErr w:type="spellEnd"/>
-      <w:proofErr w:type="gramEnd"/>
-      <w:r>
-        <w:t xml:space="preserve"> </w:t>
-      </w:r>
-      <w:proofErr w:type="spellStart"/>
-      <w:r>
-        <w:t>service</w:t>
-      </w:r>
-      <w:r>
-        <w:t>s</w:t>
-      </w:r>
-      <w:r>
-        <w:t>ToDuke</w:t>
-      </w:r>
-      <w:proofErr w:type="spellEnd"/>
-      <w:r>
-        <w:t>}{label}{/</w:t>
-      </w:r>
-      <w:proofErr w:type="spellStart"/>
-      <w:r>
-        <w:t>servic</w:t>
-      </w:r>
-      <w:r>
-        <w:t>es</w:t>
-      </w:r>
-      <w:r>
-        <w:t>ToDuke</w:t>
-      </w:r>
-      <w:proofErr w:type="spellEnd"/>
-      <w:r>
-        <w:t>}</w:t>
-      </w:r>
-    </w:p>
-    <w:p>
-      <w:r>
-        <w:rPr>
-          <w:b/>
-        </w:rPr>
-        <w:t>{</w:t>
-      </w:r>
-      <w:proofErr w:type="spellStart"/>
-      <w:r>
-        <w:rPr>
-          <w:b/>
-        </w:rPr>
-        <w:t>outreachLabel</w:t>
-      </w:r>
-      <w:proofErr w:type="spellEnd"/>
-      <w:r>
-        <w:rPr>
-          <w:b/>
-        </w:rPr>
-        <w:t>}</w:t>
-      </w:r>
-      <w:r>
-        <w:rPr>
-          <w:b/>
-        </w:rPr>
-        <w:t xml:space="preserve"> </w:t>
-      </w:r>
-    </w:p>
-    <w:p>
-      <w:r>
-        <w:t>{-</w:t>
-      </w:r>
-      <w:proofErr w:type="spellStart"/>
-      <w:proofErr w:type="gramStart"/>
-      <w:r>
-        <w:t>w:p</w:t>
-      </w:r>
-      <w:proofErr w:type="spellEnd"/>
-      <w:proofErr w:type="gramEnd"/>
-      <w:r>
-        <w:t xml:space="preserve"> outreach}{label}{/outreach}</w:t>
+        <w:t>{-w:p outreach}{label}{/outreach}</w:t>
       </w:r>
     </w:p>
     <w:p/>

</xml_diff>

<commit_message>
small logic changes to primary position
</commit_message>
<xml_diff>
--- a/cv_template.docx
+++ b/cv_template.docx
@@ -51,102 +51,45 @@
       </w:r>
       <w:r>
         <w:tab/>
-        <w:t>{first_name} {last_name}</w:t>
-      </w:r>
-    </w:p>
-    <w:p>
-      <w:r>
-        <w:rPr>
-          <w:b/>
-        </w:rPr>
-        <w:t>{primaryPositionLabel}</w:t>
-      </w:r>
-      <w:r>
-        <w:tab/>
-      </w:r>
-      <w:r>
-        <w:tab/>
-        <w:t>{primaryPosition}</w:t>
-      </w:r>
-      <w:bookmarkStart w:id="0" w:name="_GoBack"/>
-      <w:bookmarkEnd w:id="0"/>
-    </w:p>
-    <w:p>
-      <w:r>
-        <w:rPr>
-          <w:b/>
-        </w:rPr>
-        <w:t>{secondaryPositionL</w:t>
-      </w:r>
-      <w:r>
-        <w:rPr>
-          <w:b/>
-        </w:rPr>
-        <w:t>abel}</w:t>
-      </w:r>
-      <w:r>
-        <w:t xml:space="preserve"> </w:t>
-      </w:r>
-      <w:r>
-        <w:tab/>
-        <w:t>{secondaryP</w:t>
-      </w:r>
-      <w:r>
-        <w:t>osition}</w:t>
-      </w:r>
-    </w:p>
-    <w:p>
-      <w:pPr>
-        <w:rPr>
-          <w:b/>
-        </w:rPr>
-      </w:pPr>
-      <w:r>
-        <w:rPr>
-          <w:b/>
-        </w:rPr>
-        <w:t>Present academic rank and titles:</w:t>
-      </w:r>
-      <w:r>
-        <w:rPr>
-          <w:b/>
-        </w:rPr>
-        <w:t xml:space="preserve"> </w:t>
-      </w:r>
-    </w:p>
-    <w:p>
-      <w:pPr>
-        <w:ind w:left="2880"/>
-      </w:pPr>
-      <w:r>
-        <w:t>{title}</w:t>
-      </w:r>
-    </w:p>
-    <w:p>
-      <w:pPr>
-        <w:rPr>
-          <w:b/>
-        </w:rPr>
-      </w:pPr>
-      <w:r>
-        <w:rPr>
-          <w:b/>
-        </w:rPr>
-        <w:t>{educationsLabel}</w:t>
-      </w:r>
-      <w:r>
-        <w:rPr>
-          <w:b/>
-        </w:rPr>
-        <w:t xml:space="preserve"> </w:t>
-      </w:r>
-    </w:p>
-    <w:p>
-      <w:r>
-        <w:tab/>
-      </w:r>
-      <w:r>
-        <w:tab/>
+        <w:t>{</w:t>
+      </w:r>
+      <w:proofErr w:type="spellStart"/>
+      <w:r>
+        <w:t>first_name</w:t>
+      </w:r>
+      <w:proofErr w:type="spellEnd"/>
+      <w:r>
+        <w:t>} {</w:t>
+      </w:r>
+      <w:proofErr w:type="spellStart"/>
+      <w:r>
+        <w:t>last_name</w:t>
+      </w:r>
+      <w:proofErr w:type="spellEnd"/>
+      <w:r>
+        <w:t>}</w:t>
+      </w:r>
+    </w:p>
+    <w:p>
+      <w:r>
+        <w:rPr>
+          <w:b/>
+        </w:rPr>
+        <w:t>{</w:t>
+      </w:r>
+      <w:proofErr w:type="spellStart"/>
+      <w:r>
+        <w:rPr>
+          <w:b/>
+        </w:rPr>
+        <w:t>primaryPositionLabel</w:t>
+      </w:r>
+      <w:proofErr w:type="spellEnd"/>
+      <w:r>
+        <w:rPr>
+          <w:b/>
+        </w:rPr>
+        <w:t>}</w:t>
       </w:r>
       <w:r>
         <w:tab/>
@@ -155,8 +98,147 @@
         <w:tab/>
         <w:t>{</w:t>
       </w:r>
-      <w:r>
-        <w:t>-w:p education</w:t>
+      <w:proofErr w:type="spellStart"/>
+      <w:r>
+        <w:t>primaryPosition</w:t>
+      </w:r>
+      <w:proofErr w:type="spellEnd"/>
+      <w:r>
+        <w:t>}</w:t>
+      </w:r>
+    </w:p>
+    <w:p>
+      <w:r>
+        <w:rPr>
+          <w:b/>
+        </w:rPr>
+        <w:t>{</w:t>
+      </w:r>
+      <w:proofErr w:type="spellStart"/>
+      <w:r>
+        <w:rPr>
+          <w:b/>
+        </w:rPr>
+        <w:t>secondaryPositionL</w:t>
+      </w:r>
+      <w:r>
+        <w:rPr>
+          <w:b/>
+        </w:rPr>
+        <w:t>abel</w:t>
+      </w:r>
+      <w:proofErr w:type="spellEnd"/>
+      <w:r>
+        <w:rPr>
+          <w:b/>
+        </w:rPr>
+        <w:t>}</w:t>
+      </w:r>
+      <w:r>
+        <w:t xml:space="preserve"> </w:t>
+      </w:r>
+      <w:r>
+        <w:tab/>
+        <w:t>{</w:t>
+      </w:r>
+      <w:proofErr w:type="spellStart"/>
+      <w:r>
+        <w:t>secondaryP</w:t>
+      </w:r>
+      <w:r>
+        <w:t>osition</w:t>
+      </w:r>
+      <w:proofErr w:type="spellEnd"/>
+      <w:r>
+        <w:t>}</w:t>
+      </w:r>
+    </w:p>
+    <w:p>
+      <w:pPr>
+        <w:rPr>
+          <w:b/>
+        </w:rPr>
+      </w:pPr>
+      <w:r>
+        <w:rPr>
+          <w:b/>
+        </w:rPr>
+        <w:t>Present academic rank and titles:</w:t>
+      </w:r>
+      <w:r>
+        <w:rPr>
+          <w:b/>
+        </w:rPr>
+        <w:t xml:space="preserve"> </w:t>
+      </w:r>
+    </w:p>
+    <w:p>
+      <w:pPr>
+        <w:ind w:left="2880"/>
+      </w:pPr>
+      <w:r>
+        <w:t>{title}</w:t>
+      </w:r>
+    </w:p>
+    <w:p>
+      <w:pPr>
+        <w:rPr>
+          <w:b/>
+        </w:rPr>
+      </w:pPr>
+      <w:r>
+        <w:rPr>
+          <w:b/>
+        </w:rPr>
+        <w:t>{</w:t>
+      </w:r>
+      <w:proofErr w:type="spellStart"/>
+      <w:r>
+        <w:rPr>
+          <w:b/>
+        </w:rPr>
+        <w:t>educationsLabel</w:t>
+      </w:r>
+      <w:proofErr w:type="spellEnd"/>
+      <w:r>
+        <w:rPr>
+          <w:b/>
+        </w:rPr>
+        <w:t>}</w:t>
+      </w:r>
+      <w:r>
+        <w:rPr>
+          <w:b/>
+        </w:rPr>
+        <w:t xml:space="preserve"> </w:t>
+      </w:r>
+    </w:p>
+    <w:p>
+      <w:r>
+        <w:tab/>
+      </w:r>
+      <w:r>
+        <w:tab/>
+      </w:r>
+      <w:r>
+        <w:tab/>
+      </w:r>
+      <w:r>
+        <w:tab/>
+        <w:t>{</w:t>
+      </w:r>
+      <w:r>
+        <w:t>-</w:t>
+      </w:r>
+      <w:proofErr w:type="spellStart"/>
+      <w:proofErr w:type="gramStart"/>
+      <w:r>
+        <w:t>w:p</w:t>
+      </w:r>
+      <w:proofErr w:type="spellEnd"/>
+      <w:proofErr w:type="gramEnd"/>
+      <w:r>
+        <w:t xml:space="preserve"> education</w:t>
       </w:r>
       <w:r>
         <w:t>s</w:t>
@@ -167,9 +249,11 @@
       <w:r>
         <w:t>{</w:t>
       </w:r>
+      <w:proofErr w:type="spellStart"/>
       <w:r>
         <w:t>allEducation</w:t>
       </w:r>
+      <w:proofErr w:type="spellEnd"/>
       <w:r>
         <w:t>}{</w:t>
       </w:r>
@@ -196,7 +280,21 @@
         <w:rPr>
           <w:b/>
         </w:rPr>
-        <w:t>{publicationsLabel}</w:t>
+        <w:t>{</w:t>
+      </w:r>
+      <w:proofErr w:type="spellStart"/>
+      <w:r>
+        <w:rPr>
+          <w:b/>
+        </w:rPr>
+        <w:t>publicationsLabel</w:t>
+      </w:r>
+      <w:proofErr w:type="spellEnd"/>
+      <w:r>
+        <w:rPr>
+          <w:b/>
+        </w:rPr>
+        <w:t>}</w:t>
       </w:r>
       <w:r>
         <w:rPr>
@@ -218,12 +316,14 @@
         </w:rPr>
         <w:t>{</w:t>
       </w:r>
+      <w:proofErr w:type="spellStart"/>
       <w:r>
         <w:rPr>
           <w:b/>
         </w:rPr>
         <w:t>academicArticlesLabel</w:t>
       </w:r>
+      <w:proofErr w:type="spellEnd"/>
       <w:r>
         <w:rPr>
           <w:b/>
@@ -246,32 +346,72 @@
         </w:numPr>
       </w:pPr>
       <w:r>
-        <w:t>{-w:p academicArticles}{citation}{/academicArticles}</w:t>
-      </w:r>
-    </w:p>
-    <w:p>
-      <w:pPr>
-        <w:pStyle w:val="ListParagraph"/>
-      </w:pPr>
-    </w:p>
-    <w:p>
-      <w:pPr>
-        <w:pStyle w:val="ListParagraph"/>
-        <w:rPr>
-          <w:b/>
-        </w:rPr>
-      </w:pPr>
-      <w:r>
-        <w:rPr>
-          <w:b/>
-        </w:rPr>
-        <w:t>{booksL</w:t>
-      </w:r>
-      <w:r>
-        <w:rPr>
-          <w:b/>
-        </w:rPr>
-        <w:t>abel}</w:t>
+        <w:t>{-</w:t>
+      </w:r>
+      <w:proofErr w:type="spellStart"/>
+      <w:proofErr w:type="gramStart"/>
+      <w:r>
+        <w:t>w:p</w:t>
+      </w:r>
+      <w:proofErr w:type="spellEnd"/>
+      <w:proofErr w:type="gramEnd"/>
+      <w:r>
+        <w:t xml:space="preserve"> </w:t>
+      </w:r>
+      <w:proofErr w:type="spellStart"/>
+      <w:r>
+        <w:t>academicArticles</w:t>
+      </w:r>
+      <w:proofErr w:type="spellEnd"/>
+      <w:r>
+        <w:t>}{citation}{/</w:t>
+      </w:r>
+      <w:proofErr w:type="spellStart"/>
+      <w:r>
+        <w:t>academicArticles</w:t>
+      </w:r>
+      <w:proofErr w:type="spellEnd"/>
+      <w:r>
+        <w:t>}</w:t>
+      </w:r>
+    </w:p>
+    <w:p>
+      <w:pPr>
+        <w:pStyle w:val="ListParagraph"/>
+      </w:pPr>
+    </w:p>
+    <w:p>
+      <w:pPr>
+        <w:pStyle w:val="ListParagraph"/>
+        <w:rPr>
+          <w:b/>
+        </w:rPr>
+      </w:pPr>
+      <w:r>
+        <w:rPr>
+          <w:b/>
+        </w:rPr>
+        <w:t>{</w:t>
+      </w:r>
+      <w:proofErr w:type="spellStart"/>
+      <w:r>
+        <w:rPr>
+          <w:b/>
+        </w:rPr>
+        <w:t>booksL</w:t>
+      </w:r>
+      <w:r>
+        <w:rPr>
+          <w:b/>
+        </w:rPr>
+        <w:t>abel</w:t>
+      </w:r>
+      <w:proofErr w:type="spellEnd"/>
+      <w:r>
+        <w:rPr>
+          <w:b/>
+        </w:rPr>
+        <w:t>}</w:t>
       </w:r>
     </w:p>
     <w:p>
@@ -291,29 +431,53 @@
         </w:numPr>
       </w:pPr>
       <w:r>
-        <w:t>{-w:p books}{citation}{/books}</w:t>
-      </w:r>
-    </w:p>
-    <w:p>
-      <w:pPr>
-        <w:pStyle w:val="ListParagraph"/>
-        <w:rPr>
-          <w:b/>
-        </w:rPr>
-      </w:pPr>
-    </w:p>
-    <w:p>
-      <w:pPr>
-        <w:pStyle w:val="ListParagraph"/>
-        <w:rPr>
-          <w:b/>
-        </w:rPr>
-      </w:pPr>
-      <w:r>
-        <w:rPr>
-          <w:b/>
-        </w:rPr>
-        <w:t>{bookReviewsLabel}</w:t>
+        <w:t>{-</w:t>
+      </w:r>
+      <w:proofErr w:type="spellStart"/>
+      <w:proofErr w:type="gramStart"/>
+      <w:r>
+        <w:t>w:p</w:t>
+      </w:r>
+      <w:proofErr w:type="spellEnd"/>
+      <w:proofErr w:type="gramEnd"/>
+      <w:r>
+        <w:t xml:space="preserve"> books}{citation}{/books}</w:t>
+      </w:r>
+    </w:p>
+    <w:p>
+      <w:pPr>
+        <w:pStyle w:val="ListParagraph"/>
+        <w:rPr>
+          <w:b/>
+        </w:rPr>
+      </w:pPr>
+    </w:p>
+    <w:p>
+      <w:pPr>
+        <w:pStyle w:val="ListParagraph"/>
+        <w:rPr>
+          <w:b/>
+        </w:rPr>
+      </w:pPr>
+      <w:r>
+        <w:rPr>
+          <w:b/>
+        </w:rPr>
+        <w:t>{</w:t>
+      </w:r>
+      <w:proofErr w:type="spellStart"/>
+      <w:r>
+        <w:rPr>
+          <w:b/>
+        </w:rPr>
+        <w:t>bookReviewsLabel</w:t>
+      </w:r>
+      <w:proofErr w:type="spellEnd"/>
+      <w:r>
+        <w:rPr>
+          <w:b/>
+        </w:rPr>
+        <w:t>}</w:t>
       </w:r>
     </w:p>
     <w:p>
@@ -333,29 +497,69 @@
         </w:numPr>
       </w:pPr>
       <w:r>
-        <w:t>{-w:p bookReviews}{citation}{/bookReviews}</w:t>
-      </w:r>
-    </w:p>
-    <w:p>
-      <w:pPr>
-        <w:pStyle w:val="ListParagraph"/>
-        <w:rPr>
-          <w:b/>
-        </w:rPr>
-      </w:pPr>
-    </w:p>
-    <w:p>
-      <w:pPr>
-        <w:pStyle w:val="ListParagraph"/>
-        <w:rPr>
-          <w:b/>
-        </w:rPr>
-      </w:pPr>
-      <w:r>
-        <w:rPr>
-          <w:b/>
-        </w:rPr>
-        <w:t>{bookSectionsLabel}</w:t>
+        <w:t>{-</w:t>
+      </w:r>
+      <w:proofErr w:type="spellStart"/>
+      <w:proofErr w:type="gramStart"/>
+      <w:r>
+        <w:t>w:p</w:t>
+      </w:r>
+      <w:proofErr w:type="spellEnd"/>
+      <w:proofErr w:type="gramEnd"/>
+      <w:r>
+        <w:t xml:space="preserve"> </w:t>
+      </w:r>
+      <w:proofErr w:type="spellStart"/>
+      <w:r>
+        <w:t>bookReviews</w:t>
+      </w:r>
+      <w:proofErr w:type="spellEnd"/>
+      <w:r>
+        <w:t>}{citation}{/</w:t>
+      </w:r>
+      <w:proofErr w:type="spellStart"/>
+      <w:r>
+        <w:t>bookReviews</w:t>
+      </w:r>
+      <w:proofErr w:type="spellEnd"/>
+      <w:r>
+        <w:t>}</w:t>
+      </w:r>
+    </w:p>
+    <w:p>
+      <w:pPr>
+        <w:pStyle w:val="ListParagraph"/>
+        <w:rPr>
+          <w:b/>
+        </w:rPr>
+      </w:pPr>
+    </w:p>
+    <w:p>
+      <w:pPr>
+        <w:pStyle w:val="ListParagraph"/>
+        <w:rPr>
+          <w:b/>
+        </w:rPr>
+      </w:pPr>
+      <w:r>
+        <w:rPr>
+          <w:b/>
+        </w:rPr>
+        <w:t>{</w:t>
+      </w:r>
+      <w:proofErr w:type="spellStart"/>
+      <w:r>
+        <w:rPr>
+          <w:b/>
+        </w:rPr>
+        <w:t>bookSectionsLabel</w:t>
+      </w:r>
+      <w:proofErr w:type="spellEnd"/>
+      <w:r>
+        <w:rPr>
+          <w:b/>
+        </w:rPr>
+        <w:t>}</w:t>
       </w:r>
     </w:p>
     <w:p>
@@ -375,29 +579,69 @@
         </w:numPr>
       </w:pPr>
       <w:r>
-        <w:t>{-w:p bookSections}{citation}{/bookSections}</w:t>
-      </w:r>
-    </w:p>
-    <w:p>
-      <w:pPr>
-        <w:pStyle w:val="ListParagraph"/>
-        <w:rPr>
-          <w:b/>
-        </w:rPr>
-      </w:pPr>
-    </w:p>
-    <w:p>
-      <w:pPr>
-        <w:pStyle w:val="ListParagraph"/>
-        <w:rPr>
-          <w:b/>
-        </w:rPr>
-      </w:pPr>
-      <w:r>
-        <w:rPr>
-          <w:b/>
-        </w:rPr>
-        <w:t>{bookSeriesLabel}</w:t>
+        <w:t>{-</w:t>
+      </w:r>
+      <w:proofErr w:type="spellStart"/>
+      <w:proofErr w:type="gramStart"/>
+      <w:r>
+        <w:t>w:p</w:t>
+      </w:r>
+      <w:proofErr w:type="spellEnd"/>
+      <w:proofErr w:type="gramEnd"/>
+      <w:r>
+        <w:t xml:space="preserve"> </w:t>
+      </w:r>
+      <w:proofErr w:type="spellStart"/>
+      <w:r>
+        <w:t>bookSections</w:t>
+      </w:r>
+      <w:proofErr w:type="spellEnd"/>
+      <w:r>
+        <w:t>}{citation}{/</w:t>
+      </w:r>
+      <w:proofErr w:type="spellStart"/>
+      <w:r>
+        <w:t>bookSections</w:t>
+      </w:r>
+      <w:proofErr w:type="spellEnd"/>
+      <w:r>
+        <w:t>}</w:t>
+      </w:r>
+    </w:p>
+    <w:p>
+      <w:pPr>
+        <w:pStyle w:val="ListParagraph"/>
+        <w:rPr>
+          <w:b/>
+        </w:rPr>
+      </w:pPr>
+    </w:p>
+    <w:p>
+      <w:pPr>
+        <w:pStyle w:val="ListParagraph"/>
+        <w:rPr>
+          <w:b/>
+        </w:rPr>
+      </w:pPr>
+      <w:r>
+        <w:rPr>
+          <w:b/>
+        </w:rPr>
+        <w:t>{</w:t>
+      </w:r>
+      <w:proofErr w:type="spellStart"/>
+      <w:r>
+        <w:rPr>
+          <w:b/>
+        </w:rPr>
+        <w:t>bookSeriesLabel</w:t>
+      </w:r>
+      <w:proofErr w:type="spellEnd"/>
+      <w:r>
+        <w:rPr>
+          <w:b/>
+        </w:rPr>
+        <w:t>}</w:t>
       </w:r>
     </w:p>
     <w:p>
@@ -417,29 +661,69 @@
         </w:numPr>
       </w:pPr>
       <w:r>
-        <w:t xml:space="preserve"> {-w:p bookSeries}{citation}{/bookSeries}</w:t>
-      </w:r>
-    </w:p>
-    <w:p>
-      <w:pPr>
-        <w:pStyle w:val="ListParagraph"/>
-        <w:rPr>
-          <w:b/>
-        </w:rPr>
-      </w:pPr>
-    </w:p>
-    <w:p>
-      <w:pPr>
-        <w:pStyle w:val="ListParagraph"/>
-        <w:rPr>
-          <w:b/>
-        </w:rPr>
-      </w:pPr>
-      <w:r>
-        <w:rPr>
-          <w:b/>
-        </w:rPr>
-        <w:t>{conferencePapersLabel}</w:t>
+        <w:t xml:space="preserve"> {-</w:t>
+      </w:r>
+      <w:proofErr w:type="spellStart"/>
+      <w:proofErr w:type="gramStart"/>
+      <w:r>
+        <w:t>w:p</w:t>
+      </w:r>
+      <w:proofErr w:type="spellEnd"/>
+      <w:proofErr w:type="gramEnd"/>
+      <w:r>
+        <w:t xml:space="preserve"> </w:t>
+      </w:r>
+      <w:proofErr w:type="spellStart"/>
+      <w:r>
+        <w:t>bookSeries</w:t>
+      </w:r>
+      <w:proofErr w:type="spellEnd"/>
+      <w:r>
+        <w:t>}{citation}{/</w:t>
+      </w:r>
+      <w:proofErr w:type="spellStart"/>
+      <w:r>
+        <w:t>bookSeries</w:t>
+      </w:r>
+      <w:proofErr w:type="spellEnd"/>
+      <w:r>
+        <w:t>}</w:t>
+      </w:r>
+    </w:p>
+    <w:p>
+      <w:pPr>
+        <w:pStyle w:val="ListParagraph"/>
+        <w:rPr>
+          <w:b/>
+        </w:rPr>
+      </w:pPr>
+    </w:p>
+    <w:p>
+      <w:pPr>
+        <w:pStyle w:val="ListParagraph"/>
+        <w:rPr>
+          <w:b/>
+        </w:rPr>
+      </w:pPr>
+      <w:r>
+        <w:rPr>
+          <w:b/>
+        </w:rPr>
+        <w:t>{</w:t>
+      </w:r>
+      <w:proofErr w:type="spellStart"/>
+      <w:r>
+        <w:rPr>
+          <w:b/>
+        </w:rPr>
+        <w:t>conferencePapersLabel</w:t>
+      </w:r>
+      <w:proofErr w:type="spellEnd"/>
+      <w:r>
+        <w:rPr>
+          <w:b/>
+        </w:rPr>
+        <w:t>}</w:t>
       </w:r>
     </w:p>
     <w:p>
@@ -459,29 +743,69 @@
         </w:numPr>
       </w:pPr>
       <w:r>
-        <w:t>{-w:p conferencePapers}{citation}{/conferencePapers}</w:t>
-      </w:r>
-    </w:p>
-    <w:p>
-      <w:pPr>
-        <w:pStyle w:val="ListParagraph"/>
-        <w:rPr>
-          <w:b/>
-        </w:rPr>
-      </w:pPr>
-    </w:p>
-    <w:p>
-      <w:pPr>
-        <w:pStyle w:val="ListParagraph"/>
-        <w:rPr>
-          <w:b/>
-        </w:rPr>
-      </w:pPr>
-      <w:r>
-        <w:rPr>
-          <w:b/>
-        </w:rPr>
-        <w:t>{datasetsLabel}</w:t>
+        <w:t>{-</w:t>
+      </w:r>
+      <w:proofErr w:type="spellStart"/>
+      <w:proofErr w:type="gramStart"/>
+      <w:r>
+        <w:t>w:p</w:t>
+      </w:r>
+      <w:proofErr w:type="spellEnd"/>
+      <w:proofErr w:type="gramEnd"/>
+      <w:r>
+        <w:t xml:space="preserve"> </w:t>
+      </w:r>
+      <w:proofErr w:type="spellStart"/>
+      <w:r>
+        <w:t>conferencePapers</w:t>
+      </w:r>
+      <w:proofErr w:type="spellEnd"/>
+      <w:r>
+        <w:t>}{citation}{/</w:t>
+      </w:r>
+      <w:proofErr w:type="spellStart"/>
+      <w:r>
+        <w:t>conferencePapers</w:t>
+      </w:r>
+      <w:proofErr w:type="spellEnd"/>
+      <w:r>
+        <w:t>}</w:t>
+      </w:r>
+    </w:p>
+    <w:p>
+      <w:pPr>
+        <w:pStyle w:val="ListParagraph"/>
+        <w:rPr>
+          <w:b/>
+        </w:rPr>
+      </w:pPr>
+    </w:p>
+    <w:p>
+      <w:pPr>
+        <w:pStyle w:val="ListParagraph"/>
+        <w:rPr>
+          <w:b/>
+        </w:rPr>
+      </w:pPr>
+      <w:r>
+        <w:rPr>
+          <w:b/>
+        </w:rPr>
+        <w:t>{</w:t>
+      </w:r>
+      <w:proofErr w:type="spellStart"/>
+      <w:r>
+        <w:rPr>
+          <w:b/>
+        </w:rPr>
+        <w:t>datasetsLabel</w:t>
+      </w:r>
+      <w:proofErr w:type="spellEnd"/>
+      <w:r>
+        <w:rPr>
+          <w:b/>
+        </w:rPr>
+        <w:t>}</w:t>
       </w:r>
     </w:p>
     <w:p>
@@ -504,7 +828,17 @@
         </w:rPr>
       </w:pPr>
       <w:r>
-        <w:t>{-w:p datasets}{citation}{/datasets}</w:t>
+        <w:t>{-</w:t>
+      </w:r>
+      <w:proofErr w:type="spellStart"/>
+      <w:proofErr w:type="gramStart"/>
+      <w:r>
+        <w:t>w:p</w:t>
+      </w:r>
+      <w:proofErr w:type="spellEnd"/>
+      <w:proofErr w:type="gramEnd"/>
+      <w:r>
+        <w:t xml:space="preserve"> datasets}{citation}{/datasets}</w:t>
       </w:r>
       <w:r>
         <w:rPr>
@@ -532,7 +866,21 @@
         <w:rPr>
           <w:b/>
         </w:rPr>
-        <w:t>{digitalPublicationsLabel}</w:t>
+        <w:t>{</w:t>
+      </w:r>
+      <w:proofErr w:type="spellStart"/>
+      <w:r>
+        <w:rPr>
+          <w:b/>
+        </w:rPr>
+        <w:t>digitalPublicationsLabel</w:t>
+      </w:r>
+      <w:proofErr w:type="spellEnd"/>
+      <w:r>
+        <w:rPr>
+          <w:b/>
+        </w:rPr>
+        <w:t>}</w:t>
       </w:r>
     </w:p>
     <w:p>
@@ -552,29 +900,69 @@
         </w:numPr>
       </w:pPr>
       <w:r>
-        <w:t>{-w:p digitalPublications}{citation}{/digitalPublications}</w:t>
-      </w:r>
-    </w:p>
-    <w:p>
-      <w:pPr>
-        <w:pStyle w:val="ListParagraph"/>
-        <w:rPr>
-          <w:b/>
-        </w:rPr>
-      </w:pPr>
-    </w:p>
-    <w:p>
-      <w:pPr>
-        <w:pStyle w:val="ListParagraph"/>
-        <w:rPr>
-          <w:b/>
-        </w:rPr>
-      </w:pPr>
-      <w:r>
-        <w:rPr>
-          <w:b/>
-        </w:rPr>
-        <w:t>{journalIssuesLabel}</w:t>
+        <w:t>{-</w:t>
+      </w:r>
+      <w:proofErr w:type="spellStart"/>
+      <w:proofErr w:type="gramStart"/>
+      <w:r>
+        <w:t>w:p</w:t>
+      </w:r>
+      <w:proofErr w:type="spellEnd"/>
+      <w:proofErr w:type="gramEnd"/>
+      <w:r>
+        <w:t xml:space="preserve"> </w:t>
+      </w:r>
+      <w:proofErr w:type="spellStart"/>
+      <w:r>
+        <w:t>digitalPublications</w:t>
+      </w:r>
+      <w:proofErr w:type="spellEnd"/>
+      <w:r>
+        <w:t>}{citation}{/</w:t>
+      </w:r>
+      <w:proofErr w:type="spellStart"/>
+      <w:r>
+        <w:t>digitalPublications</w:t>
+      </w:r>
+      <w:proofErr w:type="spellEnd"/>
+      <w:r>
+        <w:t>}</w:t>
+      </w:r>
+    </w:p>
+    <w:p>
+      <w:pPr>
+        <w:pStyle w:val="ListParagraph"/>
+        <w:rPr>
+          <w:b/>
+        </w:rPr>
+      </w:pPr>
+    </w:p>
+    <w:p>
+      <w:pPr>
+        <w:pStyle w:val="ListParagraph"/>
+        <w:rPr>
+          <w:b/>
+        </w:rPr>
+      </w:pPr>
+      <w:r>
+        <w:rPr>
+          <w:b/>
+        </w:rPr>
+        <w:t>{</w:t>
+      </w:r>
+      <w:proofErr w:type="spellStart"/>
+      <w:r>
+        <w:rPr>
+          <w:b/>
+        </w:rPr>
+        <w:t>journalIssuesLabel</w:t>
+      </w:r>
+      <w:proofErr w:type="spellEnd"/>
+      <w:r>
+        <w:rPr>
+          <w:b/>
+        </w:rPr>
+        <w:t>}</w:t>
       </w:r>
     </w:p>
     <w:p>
@@ -594,26 +982,66 @@
         </w:numPr>
       </w:pPr>
       <w:r>
-        <w:t>{-w:p journalIssues}{citation}{/journalIssues}</w:t>
-      </w:r>
-    </w:p>
-    <w:p>
-      <w:pPr>
-        <w:pStyle w:val="ListParagraph"/>
-      </w:pPr>
-    </w:p>
-    <w:p>
-      <w:pPr>
-        <w:pStyle w:val="ListParagraph"/>
-        <w:rPr>
-          <w:b/>
-        </w:rPr>
-      </w:pPr>
-      <w:r>
-        <w:rPr>
-          <w:b/>
-        </w:rPr>
-        <w:t>{reportsLabel}</w:t>
+        <w:t>{-</w:t>
+      </w:r>
+      <w:proofErr w:type="spellStart"/>
+      <w:proofErr w:type="gramStart"/>
+      <w:r>
+        <w:t>w:p</w:t>
+      </w:r>
+      <w:proofErr w:type="spellEnd"/>
+      <w:proofErr w:type="gramEnd"/>
+      <w:r>
+        <w:t xml:space="preserve"> </w:t>
+      </w:r>
+      <w:proofErr w:type="spellStart"/>
+      <w:r>
+        <w:t>journalIssues</w:t>
+      </w:r>
+      <w:proofErr w:type="spellEnd"/>
+      <w:r>
+        <w:t>}{citation}{/</w:t>
+      </w:r>
+      <w:proofErr w:type="spellStart"/>
+      <w:r>
+        <w:t>journalIssues</w:t>
+      </w:r>
+      <w:proofErr w:type="spellEnd"/>
+      <w:r>
+        <w:t>}</w:t>
+      </w:r>
+    </w:p>
+    <w:p>
+      <w:pPr>
+        <w:pStyle w:val="ListParagraph"/>
+      </w:pPr>
+    </w:p>
+    <w:p>
+      <w:pPr>
+        <w:pStyle w:val="ListParagraph"/>
+        <w:rPr>
+          <w:b/>
+        </w:rPr>
+      </w:pPr>
+      <w:r>
+        <w:rPr>
+          <w:b/>
+        </w:rPr>
+        <w:t>{</w:t>
+      </w:r>
+      <w:proofErr w:type="spellStart"/>
+      <w:r>
+        <w:rPr>
+          <w:b/>
+        </w:rPr>
+        <w:t>reportsLabel</w:t>
+      </w:r>
+      <w:proofErr w:type="spellEnd"/>
+      <w:r>
+        <w:rPr>
+          <w:b/>
+        </w:rPr>
+        <w:t>}</w:t>
       </w:r>
     </w:p>
     <w:p>
@@ -636,8 +1064,15 @@
         <w:lastRenderedPageBreak/>
         <w:t>{-</w:t>
       </w:r>
-      <w:r>
-        <w:t>w:p reports}{citation}{/reports</w:t>
+      <w:proofErr w:type="spellStart"/>
+      <w:proofErr w:type="gramStart"/>
+      <w:r>
+        <w:t>w:p</w:t>
+      </w:r>
+      <w:proofErr w:type="spellEnd"/>
+      <w:proofErr w:type="gramEnd"/>
+      <w:r>
+        <w:t xml:space="preserve"> reports}{citation}{/reports</w:t>
       </w:r>
       <w:r>
         <w:t>}</w:t>
@@ -662,7 +1097,21 @@
         <w:rPr>
           <w:b/>
         </w:rPr>
-        <w:t>{scholarlyEditionsLabel}</w:t>
+        <w:t>{</w:t>
+      </w:r>
+      <w:proofErr w:type="spellStart"/>
+      <w:r>
+        <w:rPr>
+          <w:b/>
+        </w:rPr>
+        <w:t>scholarlyEditionsLabel</w:t>
+      </w:r>
+      <w:proofErr w:type="spellEnd"/>
+      <w:r>
+        <w:rPr>
+          <w:b/>
+        </w:rPr>
+        <w:t>}</w:t>
       </w:r>
     </w:p>
     <w:p>
@@ -682,7 +1131,31 @@
         </w:numPr>
       </w:pPr>
       <w:r>
-        <w:t>{-w:p scholarlyEditions}{citation}{/scholarlyEditions}</w:t>
+        <w:t>{-</w:t>
+      </w:r>
+      <w:proofErr w:type="spellStart"/>
+      <w:r>
+        <w:t>w:p</w:t>
+      </w:r>
+      <w:proofErr w:type="spellEnd"/>
+      <w:r>
+        <w:t xml:space="preserve"> </w:t>
+      </w:r>
+      <w:proofErr w:type="spellStart"/>
+      <w:r>
+        <w:t>scholarlyEditions</w:t>
+      </w:r>
+      <w:proofErr w:type="spellEnd"/>
+      <w:r>
+        <w:t>}{citation}{/</w:t>
+      </w:r>
+      <w:proofErr w:type="spellStart"/>
+      <w:r>
+        <w:t>scholarlyEditions</w:t>
+      </w:r>
+      <w:proofErr w:type="spellEnd"/>
+      <w:r>
+        <w:t>}</w:t>
       </w:r>
       <w:r>
         <w:br/>
@@ -699,7 +1172,21 @@
         <w:rPr>
           <w:b/>
         </w:rPr>
-        <w:t>{thesesLabel}</w:t>
+        <w:t>{</w:t>
+      </w:r>
+      <w:proofErr w:type="spellStart"/>
+      <w:r>
+        <w:rPr>
+          <w:b/>
+        </w:rPr>
+        <w:t>thesesLabel</w:t>
+      </w:r>
+      <w:proofErr w:type="spellEnd"/>
+      <w:r>
+        <w:rPr>
+          <w:b/>
+        </w:rPr>
+        <w:t>}</w:t>
       </w:r>
     </w:p>
     <w:p>
@@ -719,28 +1206,52 @@
         </w:numPr>
       </w:pPr>
       <w:r>
-        <w:t>{-w:p theses}{citation}{/theses}</w:t>
-      </w:r>
-    </w:p>
-    <w:p>
-      <w:pPr>
-        <w:pStyle w:val="ListParagraph"/>
-        <w:rPr>
-          <w:b/>
-        </w:rPr>
-      </w:pPr>
-    </w:p>
-    <w:p>
-      <w:pPr>
-        <w:rPr>
-          <w:b/>
-        </w:rPr>
-      </w:pPr>
-      <w:r>
-        <w:rPr>
-          <w:b/>
-        </w:rPr>
-        <w:t>{teachingLabel}</w:t>
+        <w:t>{-</w:t>
+      </w:r>
+      <w:proofErr w:type="spellStart"/>
+      <w:proofErr w:type="gramStart"/>
+      <w:r>
+        <w:t>w:p</w:t>
+      </w:r>
+      <w:proofErr w:type="spellEnd"/>
+      <w:proofErr w:type="gramEnd"/>
+      <w:r>
+        <w:t xml:space="preserve"> theses}{citation}{/theses}</w:t>
+      </w:r>
+    </w:p>
+    <w:p>
+      <w:pPr>
+        <w:pStyle w:val="ListParagraph"/>
+        <w:rPr>
+          <w:b/>
+        </w:rPr>
+      </w:pPr>
+    </w:p>
+    <w:p>
+      <w:pPr>
+        <w:rPr>
+          <w:b/>
+        </w:rPr>
+      </w:pPr>
+      <w:r>
+        <w:rPr>
+          <w:b/>
+        </w:rPr>
+        <w:t>{</w:t>
+      </w:r>
+      <w:proofErr w:type="spellStart"/>
+      <w:r>
+        <w:rPr>
+          <w:b/>
+        </w:rPr>
+        <w:t>teachingLabel</w:t>
+      </w:r>
+      <w:proofErr w:type="spellEnd"/>
+      <w:r>
+        <w:rPr>
+          <w:b/>
+        </w:rPr>
+        <w:t>}</w:t>
       </w:r>
       <w:r>
         <w:rPr>
@@ -754,7 +1265,17 @@
         <w:pStyle w:val="ListParagraph"/>
       </w:pPr>
       <w:r>
-        <w:t>{-w:p teaching}{label}{/teaching}</w:t>
+        <w:t>{-</w:t>
+      </w:r>
+      <w:proofErr w:type="spellStart"/>
+      <w:proofErr w:type="gramStart"/>
+      <w:r>
+        <w:t>w:p</w:t>
+      </w:r>
+      <w:proofErr w:type="spellEnd"/>
+      <w:proofErr w:type="gramEnd"/>
+      <w:r>
+        <w:t xml:space="preserve"> teaching}{label}{/teaching}</w:t>
       </w:r>
     </w:p>
     <w:p>
@@ -770,7 +1291,21 @@
         <w:rPr>
           <w:b/>
         </w:rPr>
-        <w:t>{grantsLabel}</w:t>
+        <w:t>{</w:t>
+      </w:r>
+      <w:proofErr w:type="spellStart"/>
+      <w:r>
+        <w:rPr>
+          <w:b/>
+        </w:rPr>
+        <w:t>grantsLabel</w:t>
+      </w:r>
+      <w:proofErr w:type="spellEnd"/>
+      <w:r>
+        <w:rPr>
+          <w:b/>
+        </w:rPr>
+        <w:t>}</w:t>
       </w:r>
     </w:p>
     <w:p>
@@ -782,20 +1317,76 @@
         <w:spacing w:before="100" w:beforeAutospacing="1" w:after="100" w:afterAutospacing="1"/>
       </w:pPr>
       <w:r>
-        <w:t>{-w:p grants}{label}{awardedBy}{administeredBy}{startDate}{endDate}{/grants}</w:t>
-      </w:r>
-    </w:p>
-    <w:p>
-      <w:pPr>
-        <w:rPr>
-          <w:b/>
-        </w:rPr>
-      </w:pPr>
-      <w:r>
-        <w:rPr>
-          <w:b/>
-        </w:rPr>
-        <w:t>{researchInterestsLabel}</w:t>
+        <w:t>{-</w:t>
+      </w:r>
+      <w:proofErr w:type="spellStart"/>
+      <w:proofErr w:type="gramStart"/>
+      <w:r>
+        <w:t>w:p</w:t>
+      </w:r>
+      <w:proofErr w:type="spellEnd"/>
+      <w:proofErr w:type="gramEnd"/>
+      <w:r>
+        <w:t xml:space="preserve"> grants}{label}{</w:t>
+      </w:r>
+      <w:proofErr w:type="spellStart"/>
+      <w:r>
+        <w:t>awardedBy</w:t>
+      </w:r>
+      <w:proofErr w:type="spellEnd"/>
+      <w:r>
+        <w:t>}{</w:t>
+      </w:r>
+      <w:proofErr w:type="spellStart"/>
+      <w:r>
+        <w:t>administeredBy</w:t>
+      </w:r>
+      <w:proofErr w:type="spellEnd"/>
+      <w:r>
+        <w:t>}{</w:t>
+      </w:r>
+      <w:proofErr w:type="spellStart"/>
+      <w:r>
+        <w:t>startDate</w:t>
+      </w:r>
+      <w:proofErr w:type="spellEnd"/>
+      <w:r>
+        <w:t>}{</w:t>
+      </w:r>
+      <w:proofErr w:type="spellStart"/>
+      <w:r>
+        <w:t>endDate</w:t>
+      </w:r>
+      <w:proofErr w:type="spellEnd"/>
+      <w:r>
+        <w:t>}{/grants}</w:t>
+      </w:r>
+    </w:p>
+    <w:p>
+      <w:pPr>
+        <w:rPr>
+          <w:b/>
+        </w:rPr>
+      </w:pPr>
+      <w:r>
+        <w:rPr>
+          <w:b/>
+        </w:rPr>
+        <w:t>{</w:t>
+      </w:r>
+      <w:proofErr w:type="spellStart"/>
+      <w:r>
+        <w:rPr>
+          <w:b/>
+        </w:rPr>
+        <w:t>researchInterestsLabel</w:t>
+      </w:r>
+      <w:proofErr w:type="spellEnd"/>
+      <w:r>
+        <w:rPr>
+          <w:b/>
+        </w:rPr>
+        <w:t>}</w:t>
       </w:r>
       <w:r>
         <w:rPr>
@@ -806,16 +1397,38 @@
     </w:p>
     <w:p>
       <w:pPr>
-        <w:ind w:left="360"/>
-      </w:pPr>
-      <w:r>
-        <w:t xml:space="preserve">1. </w:t>
-      </w:r>
-      <w:r>
-        <w:t xml:space="preserve">{research_interests} </w:t>
-      </w:r>
-    </w:p>
-    <w:p>
+        <w:pStyle w:val="ListParagraph"/>
+        <w:numPr>
+          <w:ilvl w:val="0"/>
+          <w:numId w:val="17"/>
+        </w:numPr>
+      </w:pPr>
+      <w:bookmarkStart w:id="0" w:name="_GoBack"/>
+      <w:r>
+        <w:t>{</w:t>
+      </w:r>
+      <w:proofErr w:type="spellStart"/>
+      <w:r>
+        <w:t>researchI</w:t>
+      </w:r>
+      <w:r>
+        <w:t>nterests</w:t>
+      </w:r>
+      <w:proofErr w:type="spellEnd"/>
+      <w:r>
+        <w:t xml:space="preserve">} </w:t>
+      </w:r>
+    </w:p>
+    <w:bookmarkEnd w:id="0"/>
+    <w:p>
+      <w:pPr>
+        <w:tabs>
+          <w:tab w:val="left" w:pos="2040"/>
+        </w:tabs>
+      </w:pPr>
+      <w:r>
+        <w:tab/>
+      </w:r>
       <w:r>
         <w:br/>
       </w:r>
@@ -823,7 +1436,21 @@
         <w:rPr>
           <w:b/>
         </w:rPr>
-        <w:t>{awardsLabel}</w:t>
+        <w:t>{</w:t>
+      </w:r>
+      <w:proofErr w:type="spellStart"/>
+      <w:r>
+        <w:rPr>
+          <w:b/>
+        </w:rPr>
+        <w:t>awardsLabel</w:t>
+      </w:r>
+      <w:proofErr w:type="spellEnd"/>
+      <w:r>
+        <w:rPr>
+          <w:b/>
+        </w:rPr>
+        <w:t>}</w:t>
       </w:r>
       <w:r>
         <w:rPr>
@@ -834,20 +1461,44 @@
     </w:p>
     <w:p>
       <w:r>
-        <w:t xml:space="preserve">{-w:p awards}{label}{/awards} </w:t>
-      </w:r>
-    </w:p>
-    <w:p>
-      <w:pPr>
-        <w:rPr>
-          <w:b/>
-        </w:rPr>
-      </w:pPr>
-      <w:r>
-        <w:rPr>
-          <w:b/>
-        </w:rPr>
-        <w:t>{presentationsLabel}</w:t>
+        <w:t>{-</w:t>
+      </w:r>
+      <w:proofErr w:type="spellStart"/>
+      <w:proofErr w:type="gramStart"/>
+      <w:r>
+        <w:t>w:p</w:t>
+      </w:r>
+      <w:proofErr w:type="spellEnd"/>
+      <w:proofErr w:type="gramEnd"/>
+      <w:r>
+        <w:t xml:space="preserve"> awards}{label}{/awards} </w:t>
+      </w:r>
+    </w:p>
+    <w:p>
+      <w:pPr>
+        <w:rPr>
+          <w:b/>
+        </w:rPr>
+      </w:pPr>
+      <w:r>
+        <w:rPr>
+          <w:b/>
+        </w:rPr>
+        <w:t>{</w:t>
+      </w:r>
+      <w:proofErr w:type="spellStart"/>
+      <w:r>
+        <w:rPr>
+          <w:b/>
+        </w:rPr>
+        <w:t>presentationsLabel</w:t>
+      </w:r>
+      <w:proofErr w:type="spellEnd"/>
+      <w:r>
+        <w:rPr>
+          <w:b/>
+        </w:rPr>
+        <w:t>}</w:t>
       </w:r>
       <w:r>
         <w:rPr>
@@ -858,7 +1509,17 @@
     </w:p>
     <w:p>
       <w:r>
-        <w:t>{-w:p presentations</w:t>
+        <w:t>{-</w:t>
+      </w:r>
+      <w:proofErr w:type="spellStart"/>
+      <w:proofErr w:type="gramStart"/>
+      <w:r>
+        <w:t>w:p</w:t>
+      </w:r>
+      <w:proofErr w:type="spellEnd"/>
+      <w:proofErr w:type="gramEnd"/>
+      <w:r>
+        <w:t xml:space="preserve"> presentations</w:t>
       </w:r>
       <w:r>
         <w:t>}{label}{</w:t>
@@ -880,32 +1541,86 @@
         <w:rPr>
           <w:b/>
         </w:rPr>
-        <w:t>{servicesToProfessionLabel}</w:t>
-      </w:r>
-    </w:p>
-    <w:p>
-      <w:r>
-        <w:t>{-w:p service</w:t>
+        <w:t>{</w:t>
+      </w:r>
+      <w:proofErr w:type="spellStart"/>
+      <w:r>
+        <w:rPr>
+          <w:b/>
+        </w:rPr>
+        <w:t>servicesToProfessionLabel</w:t>
+      </w:r>
+      <w:proofErr w:type="spellEnd"/>
+      <w:r>
+        <w:rPr>
+          <w:b/>
+        </w:rPr>
+        <w:t>}</w:t>
+      </w:r>
+    </w:p>
+    <w:p>
+      <w:r>
+        <w:t>{-</w:t>
+      </w:r>
+      <w:proofErr w:type="spellStart"/>
+      <w:proofErr w:type="gramStart"/>
+      <w:r>
+        <w:t>w:p</w:t>
+      </w:r>
+      <w:proofErr w:type="spellEnd"/>
+      <w:proofErr w:type="gramEnd"/>
+      <w:r>
+        <w:t xml:space="preserve"> </w:t>
+      </w:r>
+      <w:proofErr w:type="spellStart"/>
+      <w:r>
+        <w:t>service</w:t>
       </w:r>
       <w:r>
         <w:t>s</w:t>
       </w:r>
       <w:r>
-        <w:t>ToProfession}{label}{/service</w:t>
+        <w:t>ToProfession</w:t>
+      </w:r>
+      <w:proofErr w:type="spellEnd"/>
+      <w:r>
+        <w:t>}{label}{/</w:t>
+      </w:r>
+      <w:proofErr w:type="spellStart"/>
+      <w:r>
+        <w:t>service</w:t>
       </w:r>
       <w:r>
         <w:t>s</w:t>
       </w:r>
       <w:r>
-        <w:t>ToProfession}</w:t>
-      </w:r>
-    </w:p>
-    <w:p>
-      <w:r>
-        <w:rPr>
-          <w:b/>
-        </w:rPr>
-        <w:t>{servicesToDukeLabel}</w:t>
+        <w:t>ToProfession</w:t>
+      </w:r>
+      <w:proofErr w:type="spellEnd"/>
+      <w:r>
+        <w:t>}</w:t>
+      </w:r>
+    </w:p>
+    <w:p>
+      <w:r>
+        <w:rPr>
+          <w:b/>
+        </w:rPr>
+        <w:t>{</w:t>
+      </w:r>
+      <w:proofErr w:type="spellStart"/>
+      <w:r>
+        <w:rPr>
+          <w:b/>
+        </w:rPr>
+        <w:t>servicesToDukeLabel</w:t>
+      </w:r>
+      <w:proofErr w:type="spellEnd"/>
+      <w:r>
+        <w:rPr>
+          <w:b/>
+        </w:rPr>
+        <w:t>}</w:t>
       </w:r>
       <w:r>
         <w:rPr>
@@ -916,27 +1631,67 @@
     </w:p>
     <w:p>
       <w:r>
-        <w:t>{-w:p service</w:t>
+        <w:t>{-</w:t>
+      </w:r>
+      <w:proofErr w:type="spellStart"/>
+      <w:proofErr w:type="gramStart"/>
+      <w:r>
+        <w:t>w:p</w:t>
+      </w:r>
+      <w:proofErr w:type="spellEnd"/>
+      <w:proofErr w:type="gramEnd"/>
+      <w:r>
+        <w:t xml:space="preserve"> </w:t>
+      </w:r>
+      <w:proofErr w:type="spellStart"/>
+      <w:r>
+        <w:t>service</w:t>
       </w:r>
       <w:r>
         <w:t>s</w:t>
       </w:r>
       <w:r>
-        <w:t>ToDuke}{label}{/servic</w:t>
+        <w:t>ToDuke</w:t>
+      </w:r>
+      <w:proofErr w:type="spellEnd"/>
+      <w:r>
+        <w:t>}{label}{/</w:t>
+      </w:r>
+      <w:proofErr w:type="spellStart"/>
+      <w:r>
+        <w:t>servic</w:t>
       </w:r>
       <w:r>
         <w:t>es</w:t>
       </w:r>
       <w:r>
-        <w:t>ToDuke}</w:t>
-      </w:r>
-    </w:p>
-    <w:p>
-      <w:r>
-        <w:rPr>
-          <w:b/>
-        </w:rPr>
-        <w:t>{outreachLabel}</w:t>
+        <w:t>ToDuke</w:t>
+      </w:r>
+      <w:proofErr w:type="spellEnd"/>
+      <w:r>
+        <w:t>}</w:t>
+      </w:r>
+    </w:p>
+    <w:p>
+      <w:r>
+        <w:rPr>
+          <w:b/>
+        </w:rPr>
+        <w:t>{</w:t>
+      </w:r>
+      <w:proofErr w:type="spellStart"/>
+      <w:r>
+        <w:rPr>
+          <w:b/>
+        </w:rPr>
+        <w:t>outreachLabel</w:t>
+      </w:r>
+      <w:proofErr w:type="spellEnd"/>
+      <w:r>
+        <w:rPr>
+          <w:b/>
+        </w:rPr>
+        <w:t>}</w:t>
       </w:r>
       <w:r>
         <w:rPr>
@@ -947,7 +1702,17 @@
     </w:p>
     <w:p>
       <w:r>
-        <w:t>{-w:p outreach}{label}{/outreach}</w:t>
+        <w:t>{-</w:t>
+      </w:r>
+      <w:proofErr w:type="spellStart"/>
+      <w:proofErr w:type="gramStart"/>
+      <w:r>
+        <w:t>w:p</w:t>
+      </w:r>
+      <w:proofErr w:type="spellEnd"/>
+      <w:proofErr w:type="gramEnd"/>
+      <w:r>
+        <w:t xml:space="preserve"> outreach}{label}{/outreach}</w:t>
       </w:r>
     </w:p>
     <w:p/>
@@ -1443,6 +2208,95 @@
     </w:lvl>
   </w:abstractNum>
   <w:abstractNum w:abstractNumId="4">
+    <w:nsid w:val="3090445D"/>
+    <w:multiLevelType w:val="hybridMultilevel"/>
+    <w:tmpl w:val="9592A0D4"/>
+    <w:lvl w:ilvl="0" w:tplc="0409000F">
+      <w:start w:val="1"/>
+      <w:numFmt w:val="decimal"/>
+      <w:lvlText w:val="%1."/>
+      <w:lvlJc w:val="left"/>
+      <w:pPr>
+        <w:ind w:left="720" w:hanging="360"/>
+      </w:pPr>
+      <w:rPr>
+        <w:rFonts w:hint="default"/>
+      </w:rPr>
+    </w:lvl>
+    <w:lvl w:ilvl="1" w:tplc="04090019" w:tentative="1">
+      <w:start w:val="1"/>
+      <w:numFmt w:val="lowerLetter"/>
+      <w:lvlText w:val="%2."/>
+      <w:lvlJc w:val="left"/>
+      <w:pPr>
+        <w:ind w:left="1440" w:hanging="360"/>
+      </w:pPr>
+    </w:lvl>
+    <w:lvl w:ilvl="2" w:tplc="0409001B" w:tentative="1">
+      <w:start w:val="1"/>
+      <w:numFmt w:val="lowerRoman"/>
+      <w:lvlText w:val="%3."/>
+      <w:lvlJc w:val="right"/>
+      <w:pPr>
+        <w:ind w:left="2160" w:hanging="180"/>
+      </w:pPr>
+    </w:lvl>
+    <w:lvl w:ilvl="3" w:tplc="0409000F" w:tentative="1">
+      <w:start w:val="1"/>
+      <w:numFmt w:val="decimal"/>
+      <w:lvlText w:val="%4."/>
+      <w:lvlJc w:val="left"/>
+      <w:pPr>
+        <w:ind w:left="2880" w:hanging="360"/>
+      </w:pPr>
+    </w:lvl>
+    <w:lvl w:ilvl="4" w:tplc="04090019" w:tentative="1">
+      <w:start w:val="1"/>
+      <w:numFmt w:val="lowerLetter"/>
+      <w:lvlText w:val="%5."/>
+      <w:lvlJc w:val="left"/>
+      <w:pPr>
+        <w:ind w:left="3600" w:hanging="360"/>
+      </w:pPr>
+    </w:lvl>
+    <w:lvl w:ilvl="5" w:tplc="0409001B" w:tentative="1">
+      <w:start w:val="1"/>
+      <w:numFmt w:val="lowerRoman"/>
+      <w:lvlText w:val="%6."/>
+      <w:lvlJc w:val="right"/>
+      <w:pPr>
+        <w:ind w:left="4320" w:hanging="180"/>
+      </w:pPr>
+    </w:lvl>
+    <w:lvl w:ilvl="6" w:tplc="0409000F" w:tentative="1">
+      <w:start w:val="1"/>
+      <w:numFmt w:val="decimal"/>
+      <w:lvlText w:val="%7."/>
+      <w:lvlJc w:val="left"/>
+      <w:pPr>
+        <w:ind w:left="5040" w:hanging="360"/>
+      </w:pPr>
+    </w:lvl>
+    <w:lvl w:ilvl="7" w:tplc="04090019" w:tentative="1">
+      <w:start w:val="1"/>
+      <w:numFmt w:val="lowerLetter"/>
+      <w:lvlText w:val="%8."/>
+      <w:lvlJc w:val="left"/>
+      <w:pPr>
+        <w:ind w:left="5760" w:hanging="360"/>
+      </w:pPr>
+    </w:lvl>
+    <w:lvl w:ilvl="8" w:tplc="0409001B" w:tentative="1">
+      <w:start w:val="1"/>
+      <w:numFmt w:val="lowerRoman"/>
+      <w:lvlText w:val="%9."/>
+      <w:lvlJc w:val="right"/>
+      <w:pPr>
+        <w:ind w:left="6480" w:hanging="180"/>
+      </w:pPr>
+    </w:lvl>
+  </w:abstractNum>
+  <w:abstractNum w:abstractNumId="5">
     <w:nsid w:val="34E44CCA"/>
     <w:multiLevelType w:val="hybridMultilevel"/>
     <w:tmpl w:val="9C26FA48"/>
@@ -1531,7 +2385,7 @@
       </w:pPr>
     </w:lvl>
   </w:abstractNum>
-  <w:abstractNum w:abstractNumId="5">
+  <w:abstractNum w:abstractNumId="6">
     <w:nsid w:val="3F8F0E02"/>
     <w:multiLevelType w:val="hybridMultilevel"/>
     <w:tmpl w:val="3566FD3E"/>
@@ -1617,7 +2471,7 @@
       </w:pPr>
     </w:lvl>
   </w:abstractNum>
-  <w:abstractNum w:abstractNumId="6">
+  <w:abstractNum w:abstractNumId="7">
     <w:nsid w:val="447451B6"/>
     <w:multiLevelType w:val="hybridMultilevel"/>
     <w:tmpl w:val="CB3A0A6A"/>
@@ -1706,7 +2560,96 @@
       </w:pPr>
     </w:lvl>
   </w:abstractNum>
-  <w:abstractNum w:abstractNumId="7">
+  <w:abstractNum w:abstractNumId="8">
+    <w:nsid w:val="50BA46DB"/>
+    <w:multiLevelType w:val="hybridMultilevel"/>
+    <w:tmpl w:val="5C221D4A"/>
+    <w:lvl w:ilvl="0" w:tplc="0409000F">
+      <w:start w:val="1"/>
+      <w:numFmt w:val="decimal"/>
+      <w:lvlText w:val="%1."/>
+      <w:lvlJc w:val="left"/>
+      <w:pPr>
+        <w:ind w:left="720" w:hanging="360"/>
+      </w:pPr>
+      <w:rPr>
+        <w:rFonts w:hint="default"/>
+      </w:rPr>
+    </w:lvl>
+    <w:lvl w:ilvl="1" w:tplc="04090019" w:tentative="1">
+      <w:start w:val="1"/>
+      <w:numFmt w:val="lowerLetter"/>
+      <w:lvlText w:val="%2."/>
+      <w:lvlJc w:val="left"/>
+      <w:pPr>
+        <w:ind w:left="1440" w:hanging="360"/>
+      </w:pPr>
+    </w:lvl>
+    <w:lvl w:ilvl="2" w:tplc="0409001B" w:tentative="1">
+      <w:start w:val="1"/>
+      <w:numFmt w:val="lowerRoman"/>
+      <w:lvlText w:val="%3."/>
+      <w:lvlJc w:val="right"/>
+      <w:pPr>
+        <w:ind w:left="2160" w:hanging="180"/>
+      </w:pPr>
+    </w:lvl>
+    <w:lvl w:ilvl="3" w:tplc="0409000F" w:tentative="1">
+      <w:start w:val="1"/>
+      <w:numFmt w:val="decimal"/>
+      <w:lvlText w:val="%4."/>
+      <w:lvlJc w:val="left"/>
+      <w:pPr>
+        <w:ind w:left="2880" w:hanging="360"/>
+      </w:pPr>
+    </w:lvl>
+    <w:lvl w:ilvl="4" w:tplc="04090019" w:tentative="1">
+      <w:start w:val="1"/>
+      <w:numFmt w:val="lowerLetter"/>
+      <w:lvlText w:val="%5."/>
+      <w:lvlJc w:val="left"/>
+      <w:pPr>
+        <w:ind w:left="3600" w:hanging="360"/>
+      </w:pPr>
+    </w:lvl>
+    <w:lvl w:ilvl="5" w:tplc="0409001B" w:tentative="1">
+      <w:start w:val="1"/>
+      <w:numFmt w:val="lowerRoman"/>
+      <w:lvlText w:val="%6."/>
+      <w:lvlJc w:val="right"/>
+      <w:pPr>
+        <w:ind w:left="4320" w:hanging="180"/>
+      </w:pPr>
+    </w:lvl>
+    <w:lvl w:ilvl="6" w:tplc="0409000F" w:tentative="1">
+      <w:start w:val="1"/>
+      <w:numFmt w:val="decimal"/>
+      <w:lvlText w:val="%7."/>
+      <w:lvlJc w:val="left"/>
+      <w:pPr>
+        <w:ind w:left="5040" w:hanging="360"/>
+      </w:pPr>
+    </w:lvl>
+    <w:lvl w:ilvl="7" w:tplc="04090019" w:tentative="1">
+      <w:start w:val="1"/>
+      <w:numFmt w:val="lowerLetter"/>
+      <w:lvlText w:val="%8."/>
+      <w:lvlJc w:val="left"/>
+      <w:pPr>
+        <w:ind w:left="5760" w:hanging="360"/>
+      </w:pPr>
+    </w:lvl>
+    <w:lvl w:ilvl="8" w:tplc="0409001B" w:tentative="1">
+      <w:start w:val="1"/>
+      <w:numFmt w:val="lowerRoman"/>
+      <w:lvlText w:val="%9."/>
+      <w:lvlJc w:val="right"/>
+      <w:pPr>
+        <w:ind w:left="6480" w:hanging="180"/>
+      </w:pPr>
+    </w:lvl>
+  </w:abstractNum>
+  <w:abstractNum w:abstractNumId="9">
     <w:nsid w:val="5F3969F7"/>
     <w:multiLevelType w:val="hybridMultilevel"/>
     <w:tmpl w:val="13AE44C4"/>
@@ -1795,7 +2738,7 @@
       </w:pPr>
     </w:lvl>
   </w:abstractNum>
-  <w:abstractNum w:abstractNumId="8">
+  <w:abstractNum w:abstractNumId="10">
     <w:nsid w:val="639A554E"/>
     <w:multiLevelType w:val="hybridMultilevel"/>
     <w:tmpl w:val="D3AAD45A"/>
@@ -1884,7 +2827,7 @@
       </w:pPr>
     </w:lvl>
   </w:abstractNum>
-  <w:abstractNum w:abstractNumId="9">
+  <w:abstractNum w:abstractNumId="11">
     <w:nsid w:val="6508341C"/>
     <w:multiLevelType w:val="multilevel"/>
     <w:tmpl w:val="C46E5C3A"/>
@@ -2033,10 +2976,10 @@
       </w:rPr>
     </w:lvl>
   </w:abstractNum>
-  <w:abstractNum w:abstractNumId="10">
+  <w:abstractNum w:abstractNumId="12">
     <w:nsid w:val="691C3570"/>
     <w:multiLevelType w:val="hybridMultilevel"/>
-    <w:tmpl w:val="69B4BA1A"/>
+    <w:tmpl w:val="536EFE34"/>
     <w:lvl w:ilvl="0" w:tplc="0409000F">
       <w:start w:val="1"/>
       <w:numFmt w:val="decimal"/>
@@ -2122,7 +3065,7 @@
       </w:pPr>
     </w:lvl>
   </w:abstractNum>
-  <w:abstractNum w:abstractNumId="11">
+  <w:abstractNum w:abstractNumId="13">
     <w:nsid w:val="69DA1736"/>
     <w:multiLevelType w:val="hybridMultilevel"/>
     <w:tmpl w:val="B8D65BD2"/>
@@ -2211,7 +3154,7 @@
       </w:pPr>
     </w:lvl>
   </w:abstractNum>
-  <w:abstractNum w:abstractNumId="12">
+  <w:abstractNum w:abstractNumId="14">
     <w:nsid w:val="6E981A5C"/>
     <w:multiLevelType w:val="hybridMultilevel"/>
     <w:tmpl w:val="7AFA62E2"/>
@@ -2300,7 +3243,7 @@
       </w:pPr>
     </w:lvl>
   </w:abstractNum>
-  <w:abstractNum w:abstractNumId="13">
+  <w:abstractNum w:abstractNumId="15">
     <w:nsid w:val="6FC824F4"/>
     <w:multiLevelType w:val="hybridMultilevel"/>
     <w:tmpl w:val="A678F124"/>
@@ -2389,7 +3332,7 @@
       </w:pPr>
     </w:lvl>
   </w:abstractNum>
-  <w:abstractNum w:abstractNumId="14">
+  <w:abstractNum w:abstractNumId="16">
     <w:nsid w:val="71C56E42"/>
     <w:multiLevelType w:val="hybridMultilevel"/>
     <w:tmpl w:val="4C70C01A"/>
@@ -2479,13 +3422,13 @@
     </w:lvl>
   </w:abstractNum>
   <w:num w:numId="1">
-    <w:abstractNumId w:val="9"/>
+    <w:abstractNumId w:val="11"/>
   </w:num>
   <w:num w:numId="2">
-    <w:abstractNumId w:val="5"/>
+    <w:abstractNumId w:val="6"/>
   </w:num>
   <w:num w:numId="3">
-    <w:abstractNumId w:val="13"/>
+    <w:abstractNumId w:val="15"/>
   </w:num>
   <w:num w:numId="4">
     <w:abstractNumId w:val="2"/>
@@ -2497,31 +3440,37 @@
     <w:abstractNumId w:val="1"/>
   </w:num>
   <w:num w:numId="7">
-    <w:abstractNumId w:val="8"/>
+    <w:abstractNumId w:val="10"/>
   </w:num>
   <w:num w:numId="8">
-    <w:abstractNumId w:val="6"/>
+    <w:abstractNumId w:val="7"/>
   </w:num>
   <w:num w:numId="9">
-    <w:abstractNumId w:val="14"/>
+    <w:abstractNumId w:val="16"/>
   </w:num>
   <w:num w:numId="10">
     <w:abstractNumId w:val="3"/>
   </w:num>
   <w:num w:numId="11">
-    <w:abstractNumId w:val="4"/>
+    <w:abstractNumId w:val="5"/>
   </w:num>
   <w:num w:numId="12">
-    <w:abstractNumId w:val="7"/>
+    <w:abstractNumId w:val="9"/>
   </w:num>
   <w:num w:numId="13">
+    <w:abstractNumId w:val="14"/>
+  </w:num>
+  <w:num w:numId="14">
+    <w:abstractNumId w:val="13"/>
+  </w:num>
+  <w:num w:numId="15">
     <w:abstractNumId w:val="12"/>
   </w:num>
-  <w:num w:numId="14">
-    <w:abstractNumId w:val="11"/>
+  <w:num w:numId="16">
+    <w:abstractNumId w:val="8"/>
   </w:num>
-  <w:num w:numId="15">
-    <w:abstractNumId w:val="10"/>
+  <w:num w:numId="17">
+    <w:abstractNumId w:val="4"/>
   </w:num>
 </w:numbering>
 </file>

</xml_diff>

<commit_message>
added in some logic for different appointment types
</commit_message>
<xml_diff>
--- a/cv_template.docx
+++ b/cv_template.docx
@@ -51,279 +51,188 @@
       </w:r>
       <w:r>
         <w:tab/>
-        <w:t>{</w:t>
-      </w:r>
-      <w:proofErr w:type="spellStart"/>
-      <w:r>
-        <w:t>first_name</w:t>
-      </w:r>
-      <w:proofErr w:type="spellEnd"/>
-      <w:r>
-        <w:t>} {</w:t>
-      </w:r>
-      <w:proofErr w:type="spellStart"/>
-      <w:r>
-        <w:t>last_name</w:t>
-      </w:r>
-      <w:proofErr w:type="spellEnd"/>
-      <w:r>
-        <w:t>}</w:t>
-      </w:r>
-    </w:p>
-    <w:p>
-      <w:r>
-        <w:rPr>
-          <w:b/>
-        </w:rPr>
-        <w:t>{</w:t>
-      </w:r>
-      <w:proofErr w:type="spellStart"/>
-      <w:r>
-        <w:rPr>
-          <w:b/>
-        </w:rPr>
-        <w:t>primaryPositionLabel</w:t>
-      </w:r>
-      <w:proofErr w:type="spellEnd"/>
-      <w:r>
-        <w:rPr>
-          <w:b/>
-        </w:rPr>
-        <w:t>}</w:t>
+        <w:t>{first_name} {last_name}</w:t>
+      </w:r>
+    </w:p>
+    <w:p>
+      <w:r>
+        <w:rPr>
+          <w:b/>
+        </w:rPr>
+        <w:t>{primaryPositionLabel}</w:t>
       </w:r>
       <w:r>
         <w:tab/>
+      </w:r>
+      <w:r>
+        <w:tab/>
+        <w:t>{-w:p primaryPosition}{label}{/primaryPosition}</w:t>
+      </w:r>
+    </w:p>
+    <w:p>
+      <w:r>
+        <w:rPr>
+          <w:b/>
+        </w:rPr>
+        <w:t>{secondaryPositionL</w:t>
+      </w:r>
+      <w:r>
+        <w:rPr>
+          <w:b/>
+        </w:rPr>
+        <w:t>abel}</w:t>
+      </w:r>
+      <w:r>
+        <w:t xml:space="preserve"> </w:t>
       </w:r>
       <w:r>
         <w:tab/>
         <w:t>{</w:t>
       </w:r>
-      <w:proofErr w:type="spellStart"/>
-      <w:r>
-        <w:t>primaryPosition</w:t>
-      </w:r>
-      <w:proofErr w:type="spellEnd"/>
-      <w:r>
-        <w:t>}</w:t>
-      </w:r>
-    </w:p>
-    <w:p>
-      <w:r>
-        <w:rPr>
-          <w:b/>
-        </w:rPr>
-        <w:t>{</w:t>
-      </w:r>
-      <w:proofErr w:type="spellStart"/>
-      <w:r>
-        <w:rPr>
-          <w:b/>
-        </w:rPr>
-        <w:t>secondaryPositionL</w:t>
-      </w:r>
-      <w:r>
-        <w:rPr>
-          <w:b/>
-        </w:rPr>
-        <w:t>abel</w:t>
-      </w:r>
-      <w:proofErr w:type="spellEnd"/>
-      <w:r>
-        <w:rPr>
-          <w:b/>
-        </w:rPr>
-        <w:t>}</w:t>
-      </w:r>
-      <w:r>
+      <w:r>
+        <w:t xml:space="preserve">-w:p </w:t>
+      </w:r>
+      <w:r>
+        <w:t>secondaryP</w:t>
+      </w:r>
+      <w:r>
+        <w:t>osition}</w:t>
+      </w:r>
+      <w:r>
+        <w:t>{label}{/secondaryPosition}</w:t>
+      </w:r>
+      <w:bookmarkStart w:id="0" w:name="_GoBack"/>
+      <w:bookmarkEnd w:id="0"/>
+    </w:p>
+    <w:p>
+      <w:pPr>
+        <w:rPr>
+          <w:b/>
+        </w:rPr>
+      </w:pPr>
+      <w:r>
+        <w:rPr>
+          <w:b/>
+        </w:rPr>
+        <w:t>Present academic rank and titles:</w:t>
+      </w:r>
+      <w:r>
+        <w:rPr>
+          <w:b/>
+        </w:rPr>
         <w:t xml:space="preserve"> </w:t>
+      </w:r>
+    </w:p>
+    <w:p>
+      <w:pPr>
+        <w:ind w:left="2880"/>
+      </w:pPr>
+      <w:r>
+        <w:t>{title}</w:t>
+      </w:r>
+    </w:p>
+    <w:p>
+      <w:pPr>
+        <w:rPr>
+          <w:b/>
+        </w:rPr>
+      </w:pPr>
+      <w:r>
+        <w:rPr>
+          <w:b/>
+        </w:rPr>
+        <w:t>{educationsLabel}</w:t>
+      </w:r>
+      <w:r>
+        <w:rPr>
+          <w:b/>
+        </w:rPr>
+        <w:t xml:space="preserve"> </w:t>
+      </w:r>
+    </w:p>
+    <w:p>
+      <w:r>
+        <w:tab/>
+      </w:r>
+      <w:r>
+        <w:tab/>
+      </w:r>
+      <w:r>
+        <w:tab/>
       </w:r>
       <w:r>
         <w:tab/>
         <w:t>{</w:t>
       </w:r>
-      <w:proofErr w:type="spellStart"/>
-      <w:r>
-        <w:t>secondaryP</w:t>
-      </w:r>
-      <w:r>
-        <w:t>osition</w:t>
-      </w:r>
-      <w:proofErr w:type="spellEnd"/>
+      <w:r>
+        <w:t>-w:p education</w:t>
+      </w:r>
+      <w:r>
+        <w:t>s</w:t>
+      </w:r>
       <w:r>
         <w:t>}</w:t>
       </w:r>
-    </w:p>
-    <w:p>
-      <w:pPr>
-        <w:rPr>
-          <w:b/>
-        </w:rPr>
-      </w:pPr>
-      <w:r>
-        <w:rPr>
-          <w:b/>
-        </w:rPr>
-        <w:t>Present academic rank and titles:</w:t>
-      </w:r>
-      <w:r>
-        <w:rPr>
-          <w:b/>
+      <w:r>
+        <w:t>{</w:t>
+      </w:r>
+      <w:r>
+        <w:t>allEducation</w:t>
+      </w:r>
+      <w:r>
+        <w:t>}{</w:t>
+      </w:r>
+      <w:r>
+        <w:t>/</w:t>
+      </w:r>
+      <w:r>
+        <w:t>education</w:t>
+      </w:r>
+      <w:r>
+        <w:t>s</w:t>
+      </w:r>
+      <w:r>
+        <w:t>}</w:t>
+      </w:r>
+    </w:p>
+    <w:p>
+      <w:pPr>
+        <w:rPr>
+          <w:b/>
+        </w:rPr>
+      </w:pPr>
+      <w:r>
+        <w:rPr>
+          <w:b/>
+        </w:rPr>
+        <w:t>{publicationsLabel}</w:t>
+      </w:r>
+      <w:r>
+        <w:rPr>
+          <w:noProof/>
         </w:rPr>
         <w:t xml:space="preserve"> </w:t>
       </w:r>
     </w:p>
     <w:p>
-      <w:pPr>
-        <w:ind w:left="2880"/>
-      </w:pPr>
-      <w:r>
-        <w:t>{title}</w:t>
-      </w:r>
-    </w:p>
-    <w:p>
-      <w:pPr>
-        <w:rPr>
-          <w:b/>
-        </w:rPr>
-      </w:pPr>
+      <w:r>
+        <w:rPr>
+          <w:b/>
+        </w:rPr>
+        <w:tab/>
+      </w:r>
       <w:r>
         <w:rPr>
           <w:b/>
         </w:rPr>
         <w:t>{</w:t>
       </w:r>
-      <w:proofErr w:type="spellStart"/>
-      <w:r>
-        <w:rPr>
-          <w:b/>
-        </w:rPr>
-        <w:t>educationsLabel</w:t>
-      </w:r>
-      <w:proofErr w:type="spellEnd"/>
-      <w:r>
-        <w:rPr>
-          <w:b/>
-        </w:rPr>
-        <w:t>}</w:t>
-      </w:r>
-      <w:r>
-        <w:rPr>
-          <w:b/>
-        </w:rPr>
-        <w:t xml:space="preserve"> </w:t>
-      </w:r>
-    </w:p>
-    <w:p>
-      <w:r>
-        <w:tab/>
-      </w:r>
-      <w:r>
-        <w:tab/>
-      </w:r>
-      <w:r>
-        <w:tab/>
-      </w:r>
-      <w:r>
-        <w:tab/>
-        <w:t>{</w:t>
-      </w:r>
-      <w:r>
-        <w:t>-</w:t>
-      </w:r>
-      <w:proofErr w:type="spellStart"/>
-      <w:proofErr w:type="gramStart"/>
-      <w:r>
-        <w:t>w:p</w:t>
-      </w:r>
-      <w:proofErr w:type="spellEnd"/>
-      <w:proofErr w:type="gramEnd"/>
-      <w:r>
-        <w:t xml:space="preserve"> education</w:t>
-      </w:r>
-      <w:r>
-        <w:t>s</w:t>
-      </w:r>
-      <w:r>
-        <w:t>}</w:t>
-      </w:r>
-      <w:r>
-        <w:t>{</w:t>
-      </w:r>
-      <w:proofErr w:type="spellStart"/>
-      <w:r>
-        <w:t>allEducation</w:t>
-      </w:r>
-      <w:proofErr w:type="spellEnd"/>
-      <w:r>
-        <w:t>}{</w:t>
-      </w:r>
-      <w:r>
-        <w:t>/</w:t>
-      </w:r>
-      <w:r>
-        <w:t>education</w:t>
-      </w:r>
-      <w:r>
-        <w:t>s</w:t>
-      </w:r>
-      <w:r>
-        <w:t>}</w:t>
-      </w:r>
-    </w:p>
-    <w:p>
-      <w:pPr>
-        <w:rPr>
-          <w:b/>
-        </w:rPr>
-      </w:pPr>
-      <w:r>
-        <w:rPr>
-          <w:b/>
-        </w:rPr>
-        <w:t>{</w:t>
-      </w:r>
-      <w:proofErr w:type="spellStart"/>
-      <w:r>
-        <w:rPr>
-          <w:b/>
-        </w:rPr>
-        <w:t>publicationsLabel</w:t>
-      </w:r>
-      <w:proofErr w:type="spellEnd"/>
-      <w:r>
-        <w:rPr>
-          <w:b/>
-        </w:rPr>
-        <w:t>}</w:t>
-      </w:r>
-      <w:r>
-        <w:rPr>
-          <w:noProof/>
-        </w:rPr>
-        <w:t xml:space="preserve"> </w:t>
-      </w:r>
-    </w:p>
-    <w:p>
-      <w:r>
-        <w:rPr>
-          <w:b/>
-        </w:rPr>
-        <w:tab/>
-      </w:r>
-      <w:r>
-        <w:rPr>
-          <w:b/>
-        </w:rPr>
-        <w:t>{</w:t>
-      </w:r>
-      <w:proofErr w:type="spellStart"/>
       <w:r>
         <w:rPr>
           <w:b/>
         </w:rPr>
         <w:t>academicArticlesLabel</w:t>
       </w:r>
-      <w:proofErr w:type="spellEnd"/>
       <w:r>
         <w:rPr>
           <w:b/>
@@ -346,72 +255,32 @@
         </w:numPr>
       </w:pPr>
       <w:r>
-        <w:t>{-</w:t>
-      </w:r>
-      <w:proofErr w:type="spellStart"/>
-      <w:proofErr w:type="gramStart"/>
-      <w:r>
-        <w:t>w:p</w:t>
-      </w:r>
-      <w:proofErr w:type="spellEnd"/>
-      <w:proofErr w:type="gramEnd"/>
-      <w:r>
-        <w:t xml:space="preserve"> </w:t>
-      </w:r>
-      <w:proofErr w:type="spellStart"/>
-      <w:r>
-        <w:t>academicArticles</w:t>
-      </w:r>
-      <w:proofErr w:type="spellEnd"/>
-      <w:r>
-        <w:t>}{citation}{/</w:t>
-      </w:r>
-      <w:proofErr w:type="spellStart"/>
-      <w:r>
-        <w:t>academicArticles</w:t>
-      </w:r>
-      <w:proofErr w:type="spellEnd"/>
-      <w:r>
-        <w:t>}</w:t>
-      </w:r>
-    </w:p>
-    <w:p>
-      <w:pPr>
-        <w:pStyle w:val="ListParagraph"/>
-      </w:pPr>
-    </w:p>
-    <w:p>
-      <w:pPr>
-        <w:pStyle w:val="ListParagraph"/>
-        <w:rPr>
-          <w:b/>
-        </w:rPr>
-      </w:pPr>
-      <w:r>
-        <w:rPr>
-          <w:b/>
-        </w:rPr>
-        <w:t>{</w:t>
-      </w:r>
-      <w:proofErr w:type="spellStart"/>
-      <w:r>
-        <w:rPr>
-          <w:b/>
-        </w:rPr>
-        <w:t>booksL</w:t>
-      </w:r>
-      <w:r>
-        <w:rPr>
-          <w:b/>
-        </w:rPr>
-        <w:t>abel</w:t>
-      </w:r>
-      <w:proofErr w:type="spellEnd"/>
-      <w:r>
-        <w:rPr>
-          <w:b/>
-        </w:rPr>
-        <w:t>}</w:t>
+        <w:t>{-w:p academicArticles}{citation}{/academicArticles}</w:t>
+      </w:r>
+    </w:p>
+    <w:p>
+      <w:pPr>
+        <w:pStyle w:val="ListParagraph"/>
+      </w:pPr>
+    </w:p>
+    <w:p>
+      <w:pPr>
+        <w:pStyle w:val="ListParagraph"/>
+        <w:rPr>
+          <w:b/>
+        </w:rPr>
+      </w:pPr>
+      <w:r>
+        <w:rPr>
+          <w:b/>
+        </w:rPr>
+        <w:t>{booksL</w:t>
+      </w:r>
+      <w:r>
+        <w:rPr>
+          <w:b/>
+        </w:rPr>
+        <w:t>abel}</w:t>
       </w:r>
     </w:p>
     <w:p>
@@ -431,53 +300,29 @@
         </w:numPr>
       </w:pPr>
       <w:r>
-        <w:t>{-</w:t>
-      </w:r>
-      <w:proofErr w:type="spellStart"/>
-      <w:proofErr w:type="gramStart"/>
-      <w:r>
-        <w:t>w:p</w:t>
-      </w:r>
-      <w:proofErr w:type="spellEnd"/>
-      <w:proofErr w:type="gramEnd"/>
-      <w:r>
-        <w:t xml:space="preserve"> books}{citation}{/books}</w:t>
-      </w:r>
-    </w:p>
-    <w:p>
-      <w:pPr>
-        <w:pStyle w:val="ListParagraph"/>
-        <w:rPr>
-          <w:b/>
-        </w:rPr>
-      </w:pPr>
-    </w:p>
-    <w:p>
-      <w:pPr>
-        <w:pStyle w:val="ListParagraph"/>
-        <w:rPr>
-          <w:b/>
-        </w:rPr>
-      </w:pPr>
-      <w:r>
-        <w:rPr>
-          <w:b/>
-        </w:rPr>
-        <w:t>{</w:t>
-      </w:r>
-      <w:proofErr w:type="spellStart"/>
-      <w:r>
-        <w:rPr>
-          <w:b/>
-        </w:rPr>
-        <w:t>bookReviewsLabel</w:t>
-      </w:r>
-      <w:proofErr w:type="spellEnd"/>
-      <w:r>
-        <w:rPr>
-          <w:b/>
-        </w:rPr>
-        <w:t>}</w:t>
+        <w:t>{-w:p books}{citation}{/books}</w:t>
+      </w:r>
+    </w:p>
+    <w:p>
+      <w:pPr>
+        <w:pStyle w:val="ListParagraph"/>
+        <w:rPr>
+          <w:b/>
+        </w:rPr>
+      </w:pPr>
+    </w:p>
+    <w:p>
+      <w:pPr>
+        <w:pStyle w:val="ListParagraph"/>
+        <w:rPr>
+          <w:b/>
+        </w:rPr>
+      </w:pPr>
+      <w:r>
+        <w:rPr>
+          <w:b/>
+        </w:rPr>
+        <w:t>{bookReviewsLabel}</w:t>
       </w:r>
     </w:p>
     <w:p>
@@ -497,69 +342,29 @@
         </w:numPr>
       </w:pPr>
       <w:r>
-        <w:t>{-</w:t>
-      </w:r>
-      <w:proofErr w:type="spellStart"/>
-      <w:proofErr w:type="gramStart"/>
-      <w:r>
-        <w:t>w:p</w:t>
-      </w:r>
-      <w:proofErr w:type="spellEnd"/>
-      <w:proofErr w:type="gramEnd"/>
-      <w:r>
-        <w:t xml:space="preserve"> </w:t>
-      </w:r>
-      <w:proofErr w:type="spellStart"/>
-      <w:r>
-        <w:t>bookReviews</w:t>
-      </w:r>
-      <w:proofErr w:type="spellEnd"/>
-      <w:r>
-        <w:t>}{citation}{/</w:t>
-      </w:r>
-      <w:proofErr w:type="spellStart"/>
-      <w:r>
-        <w:t>bookReviews</w:t>
-      </w:r>
-      <w:proofErr w:type="spellEnd"/>
-      <w:r>
-        <w:t>}</w:t>
-      </w:r>
-    </w:p>
-    <w:p>
-      <w:pPr>
-        <w:pStyle w:val="ListParagraph"/>
-        <w:rPr>
-          <w:b/>
-        </w:rPr>
-      </w:pPr>
-    </w:p>
-    <w:p>
-      <w:pPr>
-        <w:pStyle w:val="ListParagraph"/>
-        <w:rPr>
-          <w:b/>
-        </w:rPr>
-      </w:pPr>
-      <w:r>
-        <w:rPr>
-          <w:b/>
-        </w:rPr>
-        <w:t>{</w:t>
-      </w:r>
-      <w:proofErr w:type="spellStart"/>
-      <w:r>
-        <w:rPr>
-          <w:b/>
-        </w:rPr>
-        <w:t>bookSectionsLabel</w:t>
-      </w:r>
-      <w:proofErr w:type="spellEnd"/>
-      <w:r>
-        <w:rPr>
-          <w:b/>
-        </w:rPr>
-        <w:t>}</w:t>
+        <w:t>{-w:p bookReviews}{citation}{/bookReviews}</w:t>
+      </w:r>
+    </w:p>
+    <w:p>
+      <w:pPr>
+        <w:pStyle w:val="ListParagraph"/>
+        <w:rPr>
+          <w:b/>
+        </w:rPr>
+      </w:pPr>
+    </w:p>
+    <w:p>
+      <w:pPr>
+        <w:pStyle w:val="ListParagraph"/>
+        <w:rPr>
+          <w:b/>
+        </w:rPr>
+      </w:pPr>
+      <w:r>
+        <w:rPr>
+          <w:b/>
+        </w:rPr>
+        <w:t>{bookSectionsLabel}</w:t>
       </w:r>
     </w:p>
     <w:p>
@@ -579,69 +384,29 @@
         </w:numPr>
       </w:pPr>
       <w:r>
-        <w:t>{-</w:t>
-      </w:r>
-      <w:proofErr w:type="spellStart"/>
-      <w:proofErr w:type="gramStart"/>
-      <w:r>
-        <w:t>w:p</w:t>
-      </w:r>
-      <w:proofErr w:type="spellEnd"/>
-      <w:proofErr w:type="gramEnd"/>
-      <w:r>
-        <w:t xml:space="preserve"> </w:t>
-      </w:r>
-      <w:proofErr w:type="spellStart"/>
-      <w:r>
-        <w:t>bookSections</w:t>
-      </w:r>
-      <w:proofErr w:type="spellEnd"/>
-      <w:r>
-        <w:t>}{citation}{/</w:t>
-      </w:r>
-      <w:proofErr w:type="spellStart"/>
-      <w:r>
-        <w:t>bookSections</w:t>
-      </w:r>
-      <w:proofErr w:type="spellEnd"/>
-      <w:r>
-        <w:t>}</w:t>
-      </w:r>
-    </w:p>
-    <w:p>
-      <w:pPr>
-        <w:pStyle w:val="ListParagraph"/>
-        <w:rPr>
-          <w:b/>
-        </w:rPr>
-      </w:pPr>
-    </w:p>
-    <w:p>
-      <w:pPr>
-        <w:pStyle w:val="ListParagraph"/>
-        <w:rPr>
-          <w:b/>
-        </w:rPr>
-      </w:pPr>
-      <w:r>
-        <w:rPr>
-          <w:b/>
-        </w:rPr>
-        <w:t>{</w:t>
-      </w:r>
-      <w:proofErr w:type="spellStart"/>
-      <w:r>
-        <w:rPr>
-          <w:b/>
-        </w:rPr>
-        <w:t>bookSeriesLabel</w:t>
-      </w:r>
-      <w:proofErr w:type="spellEnd"/>
-      <w:r>
-        <w:rPr>
-          <w:b/>
-        </w:rPr>
-        <w:t>}</w:t>
+        <w:t>{-w:p bookSections}{citation}{/bookSections}</w:t>
+      </w:r>
+    </w:p>
+    <w:p>
+      <w:pPr>
+        <w:pStyle w:val="ListParagraph"/>
+        <w:rPr>
+          <w:b/>
+        </w:rPr>
+      </w:pPr>
+    </w:p>
+    <w:p>
+      <w:pPr>
+        <w:pStyle w:val="ListParagraph"/>
+        <w:rPr>
+          <w:b/>
+        </w:rPr>
+      </w:pPr>
+      <w:r>
+        <w:rPr>
+          <w:b/>
+        </w:rPr>
+        <w:t>{bookSeriesLabel}</w:t>
       </w:r>
     </w:p>
     <w:p>
@@ -661,69 +426,29 @@
         </w:numPr>
       </w:pPr>
       <w:r>
-        <w:t xml:space="preserve"> {-</w:t>
-      </w:r>
-      <w:proofErr w:type="spellStart"/>
-      <w:proofErr w:type="gramStart"/>
-      <w:r>
-        <w:t>w:p</w:t>
-      </w:r>
-      <w:proofErr w:type="spellEnd"/>
-      <w:proofErr w:type="gramEnd"/>
-      <w:r>
-        <w:t xml:space="preserve"> </w:t>
-      </w:r>
-      <w:proofErr w:type="spellStart"/>
-      <w:r>
-        <w:t>bookSeries</w:t>
-      </w:r>
-      <w:proofErr w:type="spellEnd"/>
-      <w:r>
-        <w:t>}{citation}{/</w:t>
-      </w:r>
-      <w:proofErr w:type="spellStart"/>
-      <w:r>
-        <w:t>bookSeries</w:t>
-      </w:r>
-      <w:proofErr w:type="spellEnd"/>
-      <w:r>
-        <w:t>}</w:t>
-      </w:r>
-    </w:p>
-    <w:p>
-      <w:pPr>
-        <w:pStyle w:val="ListParagraph"/>
-        <w:rPr>
-          <w:b/>
-        </w:rPr>
-      </w:pPr>
-    </w:p>
-    <w:p>
-      <w:pPr>
-        <w:pStyle w:val="ListParagraph"/>
-        <w:rPr>
-          <w:b/>
-        </w:rPr>
-      </w:pPr>
-      <w:r>
-        <w:rPr>
-          <w:b/>
-        </w:rPr>
-        <w:t>{</w:t>
-      </w:r>
-      <w:proofErr w:type="spellStart"/>
-      <w:r>
-        <w:rPr>
-          <w:b/>
-        </w:rPr>
-        <w:t>conferencePapersLabel</w:t>
-      </w:r>
-      <w:proofErr w:type="spellEnd"/>
-      <w:r>
-        <w:rPr>
-          <w:b/>
-        </w:rPr>
-        <w:t>}</w:t>
+        <w:t xml:space="preserve"> {-w:p bookSeries}{citation}{/bookSeries}</w:t>
+      </w:r>
+    </w:p>
+    <w:p>
+      <w:pPr>
+        <w:pStyle w:val="ListParagraph"/>
+        <w:rPr>
+          <w:b/>
+        </w:rPr>
+      </w:pPr>
+    </w:p>
+    <w:p>
+      <w:pPr>
+        <w:pStyle w:val="ListParagraph"/>
+        <w:rPr>
+          <w:b/>
+        </w:rPr>
+      </w:pPr>
+      <w:r>
+        <w:rPr>
+          <w:b/>
+        </w:rPr>
+        <w:t>{conferencePapersLabel}</w:t>
       </w:r>
     </w:p>
     <w:p>
@@ -743,69 +468,29 @@
         </w:numPr>
       </w:pPr>
       <w:r>
-        <w:t>{-</w:t>
-      </w:r>
-      <w:proofErr w:type="spellStart"/>
-      <w:proofErr w:type="gramStart"/>
-      <w:r>
-        <w:t>w:p</w:t>
-      </w:r>
-      <w:proofErr w:type="spellEnd"/>
-      <w:proofErr w:type="gramEnd"/>
-      <w:r>
-        <w:t xml:space="preserve"> </w:t>
-      </w:r>
-      <w:proofErr w:type="spellStart"/>
-      <w:r>
-        <w:t>conferencePapers</w:t>
-      </w:r>
-      <w:proofErr w:type="spellEnd"/>
-      <w:r>
-        <w:t>}{citation}{/</w:t>
-      </w:r>
-      <w:proofErr w:type="spellStart"/>
-      <w:r>
-        <w:t>conferencePapers</w:t>
-      </w:r>
-      <w:proofErr w:type="spellEnd"/>
-      <w:r>
-        <w:t>}</w:t>
-      </w:r>
-    </w:p>
-    <w:p>
-      <w:pPr>
-        <w:pStyle w:val="ListParagraph"/>
-        <w:rPr>
-          <w:b/>
-        </w:rPr>
-      </w:pPr>
-    </w:p>
-    <w:p>
-      <w:pPr>
-        <w:pStyle w:val="ListParagraph"/>
-        <w:rPr>
-          <w:b/>
-        </w:rPr>
-      </w:pPr>
-      <w:r>
-        <w:rPr>
-          <w:b/>
-        </w:rPr>
-        <w:t>{</w:t>
-      </w:r>
-      <w:proofErr w:type="spellStart"/>
-      <w:r>
-        <w:rPr>
-          <w:b/>
-        </w:rPr>
-        <w:t>datasetsLabel</w:t>
-      </w:r>
-      <w:proofErr w:type="spellEnd"/>
-      <w:r>
-        <w:rPr>
-          <w:b/>
-        </w:rPr>
-        <w:t>}</w:t>
+        <w:t>{-w:p conferencePapers}{citation}{/conferencePapers}</w:t>
+      </w:r>
+    </w:p>
+    <w:p>
+      <w:pPr>
+        <w:pStyle w:val="ListParagraph"/>
+        <w:rPr>
+          <w:b/>
+        </w:rPr>
+      </w:pPr>
+    </w:p>
+    <w:p>
+      <w:pPr>
+        <w:pStyle w:val="ListParagraph"/>
+        <w:rPr>
+          <w:b/>
+        </w:rPr>
+      </w:pPr>
+      <w:r>
+        <w:rPr>
+          <w:b/>
+        </w:rPr>
+        <w:t>{datasetsLabel}</w:t>
       </w:r>
     </w:p>
     <w:p>
@@ -828,17 +513,7 @@
         </w:rPr>
       </w:pPr>
       <w:r>
-        <w:t>{-</w:t>
-      </w:r>
-      <w:proofErr w:type="spellStart"/>
-      <w:proofErr w:type="gramStart"/>
-      <w:r>
-        <w:t>w:p</w:t>
-      </w:r>
-      <w:proofErr w:type="spellEnd"/>
-      <w:proofErr w:type="gramEnd"/>
-      <w:r>
-        <w:t xml:space="preserve"> datasets}{citation}{/datasets}</w:t>
+        <w:t>{-w:p datasets}{citation}{/datasets}</w:t>
       </w:r>
       <w:r>
         <w:rPr>
@@ -866,21 +541,7 @@
         <w:rPr>
           <w:b/>
         </w:rPr>
-        <w:t>{</w:t>
-      </w:r>
-      <w:proofErr w:type="spellStart"/>
-      <w:r>
-        <w:rPr>
-          <w:b/>
-        </w:rPr>
-        <w:t>digitalPublicationsLabel</w:t>
-      </w:r>
-      <w:proofErr w:type="spellEnd"/>
-      <w:r>
-        <w:rPr>
-          <w:b/>
-        </w:rPr>
-        <w:t>}</w:t>
+        <w:t>{digitalPublicationsLabel}</w:t>
       </w:r>
     </w:p>
     <w:p>
@@ -900,69 +561,29 @@
         </w:numPr>
       </w:pPr>
       <w:r>
-        <w:t>{-</w:t>
-      </w:r>
-      <w:proofErr w:type="spellStart"/>
-      <w:proofErr w:type="gramStart"/>
-      <w:r>
-        <w:t>w:p</w:t>
-      </w:r>
-      <w:proofErr w:type="spellEnd"/>
-      <w:proofErr w:type="gramEnd"/>
-      <w:r>
-        <w:t xml:space="preserve"> </w:t>
-      </w:r>
-      <w:proofErr w:type="spellStart"/>
-      <w:r>
-        <w:t>digitalPublications</w:t>
-      </w:r>
-      <w:proofErr w:type="spellEnd"/>
-      <w:r>
-        <w:t>}{citation}{/</w:t>
-      </w:r>
-      <w:proofErr w:type="spellStart"/>
-      <w:r>
-        <w:t>digitalPublications</w:t>
-      </w:r>
-      <w:proofErr w:type="spellEnd"/>
-      <w:r>
-        <w:t>}</w:t>
-      </w:r>
-    </w:p>
-    <w:p>
-      <w:pPr>
-        <w:pStyle w:val="ListParagraph"/>
-        <w:rPr>
-          <w:b/>
-        </w:rPr>
-      </w:pPr>
-    </w:p>
-    <w:p>
-      <w:pPr>
-        <w:pStyle w:val="ListParagraph"/>
-        <w:rPr>
-          <w:b/>
-        </w:rPr>
-      </w:pPr>
-      <w:r>
-        <w:rPr>
-          <w:b/>
-        </w:rPr>
-        <w:t>{</w:t>
-      </w:r>
-      <w:proofErr w:type="spellStart"/>
-      <w:r>
-        <w:rPr>
-          <w:b/>
-        </w:rPr>
-        <w:t>journalIssuesLabel</w:t>
-      </w:r>
-      <w:proofErr w:type="spellEnd"/>
-      <w:r>
-        <w:rPr>
-          <w:b/>
-        </w:rPr>
-        <w:t>}</w:t>
+        <w:t>{-w:p digitalPublications}{citation}{/digitalPublications}</w:t>
+      </w:r>
+    </w:p>
+    <w:p>
+      <w:pPr>
+        <w:pStyle w:val="ListParagraph"/>
+        <w:rPr>
+          <w:b/>
+        </w:rPr>
+      </w:pPr>
+    </w:p>
+    <w:p>
+      <w:pPr>
+        <w:pStyle w:val="ListParagraph"/>
+        <w:rPr>
+          <w:b/>
+        </w:rPr>
+      </w:pPr>
+      <w:r>
+        <w:rPr>
+          <w:b/>
+        </w:rPr>
+        <w:t>{journalIssuesLabel}</w:t>
       </w:r>
     </w:p>
     <w:p>
@@ -982,66 +603,26 @@
         </w:numPr>
       </w:pPr>
       <w:r>
-        <w:t>{-</w:t>
-      </w:r>
-      <w:proofErr w:type="spellStart"/>
-      <w:proofErr w:type="gramStart"/>
-      <w:r>
-        <w:t>w:p</w:t>
-      </w:r>
-      <w:proofErr w:type="spellEnd"/>
-      <w:proofErr w:type="gramEnd"/>
-      <w:r>
-        <w:t xml:space="preserve"> </w:t>
-      </w:r>
-      <w:proofErr w:type="spellStart"/>
-      <w:r>
-        <w:t>journalIssues</w:t>
-      </w:r>
-      <w:proofErr w:type="spellEnd"/>
-      <w:r>
-        <w:t>}{citation}{/</w:t>
-      </w:r>
-      <w:proofErr w:type="spellStart"/>
-      <w:r>
-        <w:t>journalIssues</w:t>
-      </w:r>
-      <w:proofErr w:type="spellEnd"/>
-      <w:r>
-        <w:t>}</w:t>
-      </w:r>
-    </w:p>
-    <w:p>
-      <w:pPr>
-        <w:pStyle w:val="ListParagraph"/>
-      </w:pPr>
-    </w:p>
-    <w:p>
-      <w:pPr>
-        <w:pStyle w:val="ListParagraph"/>
-        <w:rPr>
-          <w:b/>
-        </w:rPr>
-      </w:pPr>
-      <w:r>
-        <w:rPr>
-          <w:b/>
-        </w:rPr>
-        <w:t>{</w:t>
-      </w:r>
-      <w:proofErr w:type="spellStart"/>
-      <w:r>
-        <w:rPr>
-          <w:b/>
-        </w:rPr>
-        <w:t>reportsLabel</w:t>
-      </w:r>
-      <w:proofErr w:type="spellEnd"/>
-      <w:r>
-        <w:rPr>
-          <w:b/>
-        </w:rPr>
-        <w:t>}</w:t>
+        <w:t>{-w:p journalIssues}{citation}{/journalIssues}</w:t>
+      </w:r>
+    </w:p>
+    <w:p>
+      <w:pPr>
+        <w:pStyle w:val="ListParagraph"/>
+      </w:pPr>
+    </w:p>
+    <w:p>
+      <w:pPr>
+        <w:pStyle w:val="ListParagraph"/>
+        <w:rPr>
+          <w:b/>
+        </w:rPr>
+      </w:pPr>
+      <w:r>
+        <w:rPr>
+          <w:b/>
+        </w:rPr>
+        <w:t>{reportsLabel}</w:t>
       </w:r>
     </w:p>
     <w:p>
@@ -1064,15 +645,8 @@
         <w:lastRenderedPageBreak/>
         <w:t>{-</w:t>
       </w:r>
-      <w:proofErr w:type="spellStart"/>
-      <w:proofErr w:type="gramStart"/>
-      <w:r>
-        <w:t>w:p</w:t>
-      </w:r>
-      <w:proofErr w:type="spellEnd"/>
-      <w:proofErr w:type="gramEnd"/>
-      <w:r>
-        <w:t xml:space="preserve"> reports}{citation}{/reports</w:t>
+      <w:r>
+        <w:t>w:p reports}{citation}{/reports</w:t>
       </w:r>
       <w:r>
         <w:t>}</w:t>
@@ -1097,21 +671,7 @@
         <w:rPr>
           <w:b/>
         </w:rPr>
-        <w:t>{</w:t>
-      </w:r>
-      <w:proofErr w:type="spellStart"/>
-      <w:r>
-        <w:rPr>
-          <w:b/>
-        </w:rPr>
-        <w:t>scholarlyEditionsLabel</w:t>
-      </w:r>
-      <w:proofErr w:type="spellEnd"/>
-      <w:r>
-        <w:rPr>
-          <w:b/>
-        </w:rPr>
-        <w:t>}</w:t>
+        <w:t>{scholarlyEditionsLabel}</w:t>
       </w:r>
     </w:p>
     <w:p>
@@ -1131,31 +691,7 @@
         </w:numPr>
       </w:pPr>
       <w:r>
-        <w:t>{-</w:t>
-      </w:r>
-      <w:proofErr w:type="spellStart"/>
-      <w:r>
-        <w:t>w:p</w:t>
-      </w:r>
-      <w:proofErr w:type="spellEnd"/>
-      <w:r>
-        <w:t xml:space="preserve"> </w:t>
-      </w:r>
-      <w:proofErr w:type="spellStart"/>
-      <w:r>
-        <w:t>scholarlyEditions</w:t>
-      </w:r>
-      <w:proofErr w:type="spellEnd"/>
-      <w:r>
-        <w:t>}{citation}{/</w:t>
-      </w:r>
-      <w:proofErr w:type="spellStart"/>
-      <w:r>
-        <w:t>scholarlyEditions</w:t>
-      </w:r>
-      <w:proofErr w:type="spellEnd"/>
-      <w:r>
-        <w:t>}</w:t>
+        <w:t>{-w:p scholarlyEditions}{citation}{/scholarlyEditions}</w:t>
       </w:r>
       <w:r>
         <w:br/>
@@ -1172,21 +708,7 @@
         <w:rPr>
           <w:b/>
         </w:rPr>
-        <w:t>{</w:t>
-      </w:r>
-      <w:proofErr w:type="spellStart"/>
-      <w:r>
-        <w:rPr>
-          <w:b/>
-        </w:rPr>
-        <w:t>thesesLabel</w:t>
-      </w:r>
-      <w:proofErr w:type="spellEnd"/>
-      <w:r>
-        <w:rPr>
-          <w:b/>
-        </w:rPr>
-        <w:t>}</w:t>
+        <w:t>{thesesLabel}</w:t>
       </w:r>
     </w:p>
     <w:p>
@@ -1206,52 +728,28 @@
         </w:numPr>
       </w:pPr>
       <w:r>
-        <w:t>{-</w:t>
-      </w:r>
-      <w:proofErr w:type="spellStart"/>
-      <w:proofErr w:type="gramStart"/>
-      <w:r>
-        <w:t>w:p</w:t>
-      </w:r>
-      <w:proofErr w:type="spellEnd"/>
-      <w:proofErr w:type="gramEnd"/>
-      <w:r>
-        <w:t xml:space="preserve"> theses}{citation}{/theses}</w:t>
-      </w:r>
-    </w:p>
-    <w:p>
-      <w:pPr>
-        <w:pStyle w:val="ListParagraph"/>
-        <w:rPr>
-          <w:b/>
-        </w:rPr>
-      </w:pPr>
-    </w:p>
-    <w:p>
-      <w:pPr>
-        <w:rPr>
-          <w:b/>
-        </w:rPr>
-      </w:pPr>
-      <w:r>
-        <w:rPr>
-          <w:b/>
-        </w:rPr>
-        <w:t>{</w:t>
-      </w:r>
-      <w:proofErr w:type="spellStart"/>
-      <w:r>
-        <w:rPr>
-          <w:b/>
-        </w:rPr>
-        <w:t>teachingLabel</w:t>
-      </w:r>
-      <w:proofErr w:type="spellEnd"/>
-      <w:r>
-        <w:rPr>
-          <w:b/>
-        </w:rPr>
-        <w:t>}</w:t>
+        <w:t>{-w:p theses}{citation}{/theses}</w:t>
+      </w:r>
+    </w:p>
+    <w:p>
+      <w:pPr>
+        <w:pStyle w:val="ListParagraph"/>
+        <w:rPr>
+          <w:b/>
+        </w:rPr>
+      </w:pPr>
+    </w:p>
+    <w:p>
+      <w:pPr>
+        <w:rPr>
+          <w:b/>
+        </w:rPr>
+      </w:pPr>
+      <w:r>
+        <w:rPr>
+          <w:b/>
+        </w:rPr>
+        <w:t>{teachingLabel}</w:t>
       </w:r>
       <w:r>
         <w:rPr>
@@ -1265,17 +763,7 @@
         <w:pStyle w:val="ListParagraph"/>
       </w:pPr>
       <w:r>
-        <w:t>{-</w:t>
-      </w:r>
-      <w:proofErr w:type="spellStart"/>
-      <w:proofErr w:type="gramStart"/>
-      <w:r>
-        <w:t>w:p</w:t>
-      </w:r>
-      <w:proofErr w:type="spellEnd"/>
-      <w:proofErr w:type="gramEnd"/>
-      <w:r>
-        <w:t xml:space="preserve"> teaching}{label}{/teaching}</w:t>
+        <w:t>{-w:p teaching}{label}{/teaching}</w:t>
       </w:r>
     </w:p>
     <w:p>
@@ -1291,21 +779,7 @@
         <w:rPr>
           <w:b/>
         </w:rPr>
-        <w:t>{</w:t>
-      </w:r>
-      <w:proofErr w:type="spellStart"/>
-      <w:r>
-        <w:rPr>
-          <w:b/>
-        </w:rPr>
-        <w:t>grantsLabel</w:t>
-      </w:r>
-      <w:proofErr w:type="spellEnd"/>
-      <w:r>
-        <w:rPr>
-          <w:b/>
-        </w:rPr>
-        <w:t>}</w:t>
+        <w:t>{grantsLabel}</w:t>
       </w:r>
     </w:p>
     <w:p>
@@ -1317,76 +791,20 @@
         <w:spacing w:before="100" w:beforeAutospacing="1" w:after="100" w:afterAutospacing="1"/>
       </w:pPr>
       <w:r>
-        <w:t>{-</w:t>
-      </w:r>
-      <w:proofErr w:type="spellStart"/>
-      <w:proofErr w:type="gramStart"/>
-      <w:r>
-        <w:t>w:p</w:t>
-      </w:r>
-      <w:proofErr w:type="spellEnd"/>
-      <w:proofErr w:type="gramEnd"/>
-      <w:r>
-        <w:t xml:space="preserve"> grants}{label}{</w:t>
-      </w:r>
-      <w:proofErr w:type="spellStart"/>
-      <w:r>
-        <w:t>awardedBy</w:t>
-      </w:r>
-      <w:proofErr w:type="spellEnd"/>
-      <w:r>
-        <w:t>}{</w:t>
-      </w:r>
-      <w:proofErr w:type="spellStart"/>
-      <w:r>
-        <w:t>administeredBy</w:t>
-      </w:r>
-      <w:proofErr w:type="spellEnd"/>
-      <w:r>
-        <w:t>}{</w:t>
-      </w:r>
-      <w:proofErr w:type="spellStart"/>
-      <w:r>
-        <w:t>startDate</w:t>
-      </w:r>
-      <w:proofErr w:type="spellEnd"/>
-      <w:r>
-        <w:t>}{</w:t>
-      </w:r>
-      <w:proofErr w:type="spellStart"/>
-      <w:r>
-        <w:t>endDate</w:t>
-      </w:r>
-      <w:proofErr w:type="spellEnd"/>
-      <w:r>
-        <w:t>}{/grants}</w:t>
-      </w:r>
-    </w:p>
-    <w:p>
-      <w:pPr>
-        <w:rPr>
-          <w:b/>
-        </w:rPr>
-      </w:pPr>
-      <w:r>
-        <w:rPr>
-          <w:b/>
-        </w:rPr>
-        <w:t>{</w:t>
-      </w:r>
-      <w:proofErr w:type="spellStart"/>
-      <w:r>
-        <w:rPr>
-          <w:b/>
-        </w:rPr>
-        <w:t>researchInterestsLabel</w:t>
-      </w:r>
-      <w:proofErr w:type="spellEnd"/>
-      <w:r>
-        <w:rPr>
-          <w:b/>
-        </w:rPr>
-        <w:t>}</w:t>
+        <w:t>{-w:p grants}{label}{awardedBy}{administeredBy}{startDate}{endDate}{/grants}</w:t>
+      </w:r>
+    </w:p>
+    <w:p>
+      <w:pPr>
+        <w:rPr>
+          <w:b/>
+        </w:rPr>
+      </w:pPr>
+      <w:r>
+        <w:rPr>
+          <w:b/>
+        </w:rPr>
+        <w:t>{researchInterestsLabel}</w:t>
       </w:r>
       <w:r>
         <w:rPr>
@@ -1403,23 +821,13 @@
           <w:numId w:val="17"/>
         </w:numPr>
       </w:pPr>
-      <w:bookmarkStart w:id="0" w:name="_GoBack"/>
-      <w:r>
-        <w:t>{</w:t>
-      </w:r>
-      <w:proofErr w:type="spellStart"/>
-      <w:r>
-        <w:t>researchI</w:t>
-      </w:r>
-      <w:r>
-        <w:t>nterests</w:t>
-      </w:r>
-      <w:proofErr w:type="spellEnd"/>
-      <w:r>
-        <w:t xml:space="preserve">} </w:t>
-      </w:r>
-    </w:p>
-    <w:bookmarkEnd w:id="0"/>
+      <w:r>
+        <w:t>{researchI</w:t>
+      </w:r>
+      <w:r>
+        <w:t xml:space="preserve">nterests} </w:t>
+      </w:r>
+    </w:p>
     <w:p>
       <w:pPr>
         <w:tabs>
@@ -1436,22 +844,90 @@
         <w:rPr>
           <w:b/>
         </w:rPr>
-        <w:t>{</w:t>
-      </w:r>
-      <w:proofErr w:type="spellStart"/>
-      <w:r>
-        <w:rPr>
-          <w:b/>
-        </w:rPr>
-        <w:t>awardsLabel</w:t>
-      </w:r>
-      <w:proofErr w:type="spellEnd"/>
-      <w:r>
-        <w:rPr>
-          <w:b/>
-        </w:rPr>
+        <w:t>{awardsLabel}</w:t>
+      </w:r>
+      <w:r>
+        <w:rPr>
+          <w:b/>
+        </w:rPr>
+        <w:t xml:space="preserve"> </w:t>
+      </w:r>
+    </w:p>
+    <w:p>
+      <w:r>
+        <w:t xml:space="preserve">{-w:p awards}{label}{/awards} </w:t>
+      </w:r>
+    </w:p>
+    <w:p>
+      <w:pPr>
+        <w:rPr>
+          <w:b/>
+        </w:rPr>
+      </w:pPr>
+      <w:r>
+        <w:rPr>
+          <w:b/>
+        </w:rPr>
+        <w:t>{presentationsLabel}</w:t>
+      </w:r>
+      <w:r>
+        <w:rPr>
+          <w:b/>
+        </w:rPr>
+        <w:t xml:space="preserve"> </w:t>
+      </w:r>
+    </w:p>
+    <w:p>
+      <w:r>
+        <w:t>{-w:p presentations</w:t>
+      </w:r>
+      <w:r>
+        <w:t>}{label}{</w:t>
+      </w:r>
+      <w:r>
+        <w:t>/presentations</w:t>
+      </w:r>
+      <w:r>
         <w:t>}</w:t>
       </w:r>
+    </w:p>
+    <w:p>
+      <w:pPr>
+        <w:rPr>
+          <w:b/>
+        </w:rPr>
+      </w:pPr>
+      <w:r>
+        <w:rPr>
+          <w:b/>
+        </w:rPr>
+        <w:t>{servicesToProfessionLabel}</w:t>
+      </w:r>
+    </w:p>
+    <w:p>
+      <w:r>
+        <w:t>{-w:p service</w:t>
+      </w:r>
+      <w:r>
+        <w:t>s</w:t>
+      </w:r>
+      <w:r>
+        <w:t>ToProfession}{label}{/service</w:t>
+      </w:r>
+      <w:r>
+        <w:t>s</w:t>
+      </w:r>
+      <w:r>
+        <w:t>ToProfession}</w:t>
+      </w:r>
+    </w:p>
+    <w:p>
+      <w:r>
+        <w:rPr>
+          <w:b/>
+        </w:rPr>
+        <w:t>{servicesToDukeLabel}</w:t>
+      </w:r>
       <w:r>
         <w:rPr>
           <w:b/>
@@ -1461,44 +937,27 @@
     </w:p>
     <w:p>
       <w:r>
-        <w:t>{-</w:t>
-      </w:r>
-      <w:proofErr w:type="spellStart"/>
-      <w:proofErr w:type="gramStart"/>
-      <w:r>
-        <w:t>w:p</w:t>
-      </w:r>
-      <w:proofErr w:type="spellEnd"/>
-      <w:proofErr w:type="gramEnd"/>
-      <w:r>
-        <w:t xml:space="preserve"> awards}{label}{/awards} </w:t>
-      </w:r>
-    </w:p>
-    <w:p>
-      <w:pPr>
-        <w:rPr>
-          <w:b/>
-        </w:rPr>
-      </w:pPr>
-      <w:r>
-        <w:rPr>
-          <w:b/>
-        </w:rPr>
-        <w:t>{</w:t>
-      </w:r>
-      <w:proofErr w:type="spellStart"/>
-      <w:r>
-        <w:rPr>
-          <w:b/>
-        </w:rPr>
-        <w:t>presentationsLabel</w:t>
-      </w:r>
-      <w:proofErr w:type="spellEnd"/>
-      <w:r>
-        <w:rPr>
-          <w:b/>
-        </w:rPr>
-        <w:t>}</w:t>
+        <w:t>{-w:p service</w:t>
+      </w:r>
+      <w:r>
+        <w:t>s</w:t>
+      </w:r>
+      <w:r>
+        <w:t>ToDuke}{label}{/servic</w:t>
+      </w:r>
+      <w:r>
+        <w:t>es</w:t>
+      </w:r>
+      <w:r>
+        <w:t>ToDuke}</w:t>
+      </w:r>
+    </w:p>
+    <w:p>
+      <w:r>
+        <w:rPr>
+          <w:b/>
+        </w:rPr>
+        <w:t>{outreachLabel}</w:t>
       </w:r>
       <w:r>
         <w:rPr>
@@ -1509,210 +968,7 @@
     </w:p>
     <w:p>
       <w:r>
-        <w:t>{-</w:t>
-      </w:r>
-      <w:proofErr w:type="spellStart"/>
-      <w:proofErr w:type="gramStart"/>
-      <w:r>
-        <w:t>w:p</w:t>
-      </w:r>
-      <w:proofErr w:type="spellEnd"/>
-      <w:proofErr w:type="gramEnd"/>
-      <w:r>
-        <w:t xml:space="preserve"> presentations</w:t>
-      </w:r>
-      <w:r>
-        <w:t>}{label}{</w:t>
-      </w:r>
-      <w:r>
-        <w:t>/presentations</w:t>
-      </w:r>
-      <w:r>
-        <w:t>}</w:t>
-      </w:r>
-    </w:p>
-    <w:p>
-      <w:pPr>
-        <w:rPr>
-          <w:b/>
-        </w:rPr>
-      </w:pPr>
-      <w:r>
-        <w:rPr>
-          <w:b/>
-        </w:rPr>
-        <w:t>{</w:t>
-      </w:r>
-      <w:proofErr w:type="spellStart"/>
-      <w:r>
-        <w:rPr>
-          <w:b/>
-        </w:rPr>
-        <w:t>servicesToProfessionLabel</w:t>
-      </w:r>
-      <w:proofErr w:type="spellEnd"/>
-      <w:r>
-        <w:rPr>
-          <w:b/>
-        </w:rPr>
-        <w:t>}</w:t>
-      </w:r>
-    </w:p>
-    <w:p>
-      <w:r>
-        <w:t>{-</w:t>
-      </w:r>
-      <w:proofErr w:type="spellStart"/>
-      <w:proofErr w:type="gramStart"/>
-      <w:r>
-        <w:t>w:p</w:t>
-      </w:r>
-      <w:proofErr w:type="spellEnd"/>
-      <w:proofErr w:type="gramEnd"/>
-      <w:r>
-        <w:t xml:space="preserve"> </w:t>
-      </w:r>
-      <w:proofErr w:type="spellStart"/>
-      <w:r>
-        <w:t>service</w:t>
-      </w:r>
-      <w:r>
-        <w:t>s</w:t>
-      </w:r>
-      <w:r>
-        <w:t>ToProfession</w:t>
-      </w:r>
-      <w:proofErr w:type="spellEnd"/>
-      <w:r>
-        <w:t>}{label}{/</w:t>
-      </w:r>
-      <w:proofErr w:type="spellStart"/>
-      <w:r>
-        <w:t>service</w:t>
-      </w:r>
-      <w:r>
-        <w:t>s</w:t>
-      </w:r>
-      <w:r>
-        <w:t>ToProfession</w:t>
-      </w:r>
-      <w:proofErr w:type="spellEnd"/>
-      <w:r>
-        <w:t>}</w:t>
-      </w:r>
-    </w:p>
-    <w:p>
-      <w:r>
-        <w:rPr>
-          <w:b/>
-        </w:rPr>
-        <w:t>{</w:t>
-      </w:r>
-      <w:proofErr w:type="spellStart"/>
-      <w:r>
-        <w:rPr>
-          <w:b/>
-        </w:rPr>
-        <w:t>servicesToDukeLabel</w:t>
-      </w:r>
-      <w:proofErr w:type="spellEnd"/>
-      <w:r>
-        <w:rPr>
-          <w:b/>
-        </w:rPr>
-        <w:t>}</w:t>
-      </w:r>
-      <w:r>
-        <w:rPr>
-          <w:b/>
-        </w:rPr>
-        <w:t xml:space="preserve"> </w:t>
-      </w:r>
-    </w:p>
-    <w:p>
-      <w:r>
-        <w:t>{-</w:t>
-      </w:r>
-      <w:proofErr w:type="spellStart"/>
-      <w:proofErr w:type="gramStart"/>
-      <w:r>
-        <w:t>w:p</w:t>
-      </w:r>
-      <w:proofErr w:type="spellEnd"/>
-      <w:proofErr w:type="gramEnd"/>
-      <w:r>
-        <w:t xml:space="preserve"> </w:t>
-      </w:r>
-      <w:proofErr w:type="spellStart"/>
-      <w:r>
-        <w:t>service</w:t>
-      </w:r>
-      <w:r>
-        <w:t>s</w:t>
-      </w:r>
-      <w:r>
-        <w:t>ToDuke</w:t>
-      </w:r>
-      <w:proofErr w:type="spellEnd"/>
-      <w:r>
-        <w:t>}{label}{/</w:t>
-      </w:r>
-      <w:proofErr w:type="spellStart"/>
-      <w:r>
-        <w:t>servic</w:t>
-      </w:r>
-      <w:r>
-        <w:t>es</w:t>
-      </w:r>
-      <w:r>
-        <w:t>ToDuke</w:t>
-      </w:r>
-      <w:proofErr w:type="spellEnd"/>
-      <w:r>
-        <w:t>}</w:t>
-      </w:r>
-    </w:p>
-    <w:p>
-      <w:r>
-        <w:rPr>
-          <w:b/>
-        </w:rPr>
-        <w:t>{</w:t>
-      </w:r>
-      <w:proofErr w:type="spellStart"/>
-      <w:r>
-        <w:rPr>
-          <w:b/>
-        </w:rPr>
-        <w:t>outreachLabel</w:t>
-      </w:r>
-      <w:proofErr w:type="spellEnd"/>
-      <w:r>
-        <w:rPr>
-          <w:b/>
-        </w:rPr>
-        <w:t>}</w:t>
-      </w:r>
-      <w:r>
-        <w:rPr>
-          <w:b/>
-        </w:rPr>
-        <w:t xml:space="preserve"> </w:t>
-      </w:r>
-    </w:p>
-    <w:p>
-      <w:r>
-        <w:t>{-</w:t>
-      </w:r>
-      <w:proofErr w:type="spellStart"/>
-      <w:proofErr w:type="gramStart"/>
-      <w:r>
-        <w:t>w:p</w:t>
-      </w:r>
-      <w:proofErr w:type="spellEnd"/>
-      <w:proofErr w:type="gramEnd"/>
-      <w:r>
-        <w:t xml:space="preserve"> outreach}{label}{/outreach}</w:t>
+        <w:t>{-w:p outreach}{label}{/outreach}</w:t>
       </w:r>
     </w:p>
     <w:p/>

</xml_diff>

<commit_message>
fixed undefined field popping up in research interests
</commit_message>
<xml_diff>
--- a/cv_template.docx
+++ b/cv_template.docx
@@ -101,8 +101,6 @@
       <w:r>
         <w:t>{label}{/secondaryPosition}</w:t>
       </w:r>
-      <w:bookmarkStart w:id="0" w:name="_GoBack"/>
-      <w:bookmarkEnd w:id="0"/>
     </w:p>
     <w:p>
       <w:pPr>
@@ -822,11 +820,10 @@
         </w:numPr>
       </w:pPr>
       <w:r>
-        <w:t>{researchI</w:t>
-      </w:r>
-      <w:r>
-        <w:t xml:space="preserve">nterests} </w:t>
-      </w:r>
+        <w:t>{-w:p researchInterests}{research_interests}{/researchInterests}</w:t>
+      </w:r>
+      <w:bookmarkStart w:id="0" w:name="_GoBack"/>
+      <w:bookmarkEnd w:id="0"/>
     </w:p>
     <w:p>
       <w:pPr>

</xml_diff>

<commit_message>
adding in middle initial if present
</commit_message>
<xml_diff>
--- a/cv_template.docx
+++ b/cv_template.docx
@@ -51,7 +51,18 @@
       </w:r>
       <w:r>
         <w:tab/>
-        <w:t>{first_name} {last_name}</w:t>
+        <w:t>{firstName}</w:t>
+      </w:r>
+      <w:r>
+        <w:t xml:space="preserve"> {middleName}</w:t>
+      </w:r>
+      <w:bookmarkStart w:id="0" w:name="_GoBack"/>
+      <w:bookmarkEnd w:id="0"/>
+      <w:r>
+        <w:t xml:space="preserve"> {lastN</w:t>
+      </w:r>
+      <w:r>
+        <w:t>ame}</w:t>
       </w:r>
     </w:p>
     <w:p>
@@ -822,8 +833,6 @@
       <w:r>
         <w:t>{-w:p researchInterests}{research_interests}{/researchInterests}</w:t>
       </w:r>
-      <w:bookmarkStart w:id="0" w:name="_GoBack"/>
-      <w:bookmarkEnd w:id="0"/>
     </w:p>
     <w:p>
       <w:pPr>

</xml_diff>

<commit_message>
fixed middle initial issue
</commit_message>
<xml_diff>
--- a/cv_template.docx
+++ b/cv_template.docx
@@ -54,10 +54,13 @@
         <w:t>{firstName}</w:t>
       </w:r>
       <w:r>
-        <w:t xml:space="preserve"> {middleName}</w:t>
+        <w:t xml:space="preserve"> {middle_n</w:t>
       </w:r>
       <w:bookmarkStart w:id="0" w:name="_GoBack"/>
       <w:bookmarkEnd w:id="0"/>
+      <w:r>
+        <w:t>ame}</w:t>
+      </w:r>
       <w:r>
         <w:t xml:space="preserve"> {lastN</w:t>
       </w:r>

</xml_diff>

<commit_message>
fixed Theses and Dissertations and added Other Articles pub type
</commit_message>
<xml_diff>
--- a/cv_template.docx
+++ b/cv_template.docx
@@ -56,8 +56,6 @@
       <w:r>
         <w:t xml:space="preserve"> {middle_n</w:t>
       </w:r>
-      <w:bookmarkStart w:id="0" w:name="_GoBack"/>
-      <w:bookmarkEnd w:id="0"/>
       <w:r>
         <w:t>ame}</w:t>
       </w:r>
@@ -741,6 +739,57 @@
       </w:pPr>
       <w:r>
         <w:t>{-w:p theses}{citation}{/theses}</w:t>
+      </w:r>
+    </w:p>
+    <w:p>
+      <w:pPr>
+        <w:pStyle w:val="ListParagraph"/>
+      </w:pPr>
+    </w:p>
+    <w:p>
+      <w:pPr>
+        <w:pStyle w:val="ListParagraph"/>
+        <w:rPr>
+          <w:b/>
+        </w:rPr>
+      </w:pPr>
+      <w:r>
+        <w:rPr>
+          <w:b/>
+        </w:rPr>
+        <w:t>{otherArtic</w:t>
+      </w:r>
+      <w:r>
+        <w:rPr>
+          <w:b/>
+        </w:rPr>
+        <w:t>le</w:t>
+      </w:r>
+      <w:r>
+        <w:rPr>
+          <w:b/>
+        </w:rPr>
+        <w:t>s</w:t>
+      </w:r>
+      <w:bookmarkStart w:id="0" w:name="_GoBack"/>
+      <w:bookmarkEnd w:id="0"/>
+      <w:r>
+        <w:rPr>
+          <w:b/>
+        </w:rPr>
+        <w:t>Label}</w:t>
+      </w:r>
+    </w:p>
+    <w:p>
+      <w:pPr>
+        <w:pStyle w:val="ListParagraph"/>
+        <w:numPr>
+          <w:ilvl w:val="0"/>
+          <w:numId w:val="19"/>
+        </w:numPr>
+      </w:pPr>
+      <w:r>
+        <w:t>{-w:p otherArticles}{citation}{/otherArticles}</w:t>
       </w:r>
     </w:p>
     <w:p>
@@ -1915,6 +1964,95 @@
     </w:lvl>
   </w:abstractNum>
   <w:abstractNum w:abstractNumId="9">
+    <w:nsid w:val="574F395B"/>
+    <w:multiLevelType w:val="hybridMultilevel"/>
+    <w:tmpl w:val="E5049132"/>
+    <w:lvl w:ilvl="0" w:tplc="9BA200A4">
+      <w:start w:val="1"/>
+      <w:numFmt w:val="decimal"/>
+      <w:lvlText w:val="%1."/>
+      <w:lvlJc w:val="left"/>
+      <w:pPr>
+        <w:ind w:left="1080" w:hanging="360"/>
+      </w:pPr>
+      <w:rPr>
+        <w:rFonts w:hint="default"/>
+      </w:rPr>
+    </w:lvl>
+    <w:lvl w:ilvl="1" w:tplc="04090019" w:tentative="1">
+      <w:start w:val="1"/>
+      <w:numFmt w:val="lowerLetter"/>
+      <w:lvlText w:val="%2."/>
+      <w:lvlJc w:val="left"/>
+      <w:pPr>
+        <w:ind w:left="1800" w:hanging="360"/>
+      </w:pPr>
+    </w:lvl>
+    <w:lvl w:ilvl="2" w:tplc="0409001B" w:tentative="1">
+      <w:start w:val="1"/>
+      <w:numFmt w:val="lowerRoman"/>
+      <w:lvlText w:val="%3."/>
+      <w:lvlJc w:val="right"/>
+      <w:pPr>
+        <w:ind w:left="2520" w:hanging="180"/>
+      </w:pPr>
+    </w:lvl>
+    <w:lvl w:ilvl="3" w:tplc="0409000F" w:tentative="1">
+      <w:start w:val="1"/>
+      <w:numFmt w:val="decimal"/>
+      <w:lvlText w:val="%4."/>
+      <w:lvlJc w:val="left"/>
+      <w:pPr>
+        <w:ind w:left="3240" w:hanging="360"/>
+      </w:pPr>
+    </w:lvl>
+    <w:lvl w:ilvl="4" w:tplc="04090019" w:tentative="1">
+      <w:start w:val="1"/>
+      <w:numFmt w:val="lowerLetter"/>
+      <w:lvlText w:val="%5."/>
+      <w:lvlJc w:val="left"/>
+      <w:pPr>
+        <w:ind w:left="3960" w:hanging="360"/>
+      </w:pPr>
+    </w:lvl>
+    <w:lvl w:ilvl="5" w:tplc="0409001B" w:tentative="1">
+      <w:start w:val="1"/>
+      <w:numFmt w:val="lowerRoman"/>
+      <w:lvlText w:val="%6."/>
+      <w:lvlJc w:val="right"/>
+      <w:pPr>
+        <w:ind w:left="4680" w:hanging="180"/>
+      </w:pPr>
+    </w:lvl>
+    <w:lvl w:ilvl="6" w:tplc="0409000F" w:tentative="1">
+      <w:start w:val="1"/>
+      <w:numFmt w:val="decimal"/>
+      <w:lvlText w:val="%7."/>
+      <w:lvlJc w:val="left"/>
+      <w:pPr>
+        <w:ind w:left="5400" w:hanging="360"/>
+      </w:pPr>
+    </w:lvl>
+    <w:lvl w:ilvl="7" w:tplc="04090019" w:tentative="1">
+      <w:start w:val="1"/>
+      <w:numFmt w:val="lowerLetter"/>
+      <w:lvlText w:val="%8."/>
+      <w:lvlJc w:val="left"/>
+      <w:pPr>
+        <w:ind w:left="6120" w:hanging="360"/>
+      </w:pPr>
+    </w:lvl>
+    <w:lvl w:ilvl="8" w:tplc="0409001B" w:tentative="1">
+      <w:start w:val="1"/>
+      <w:numFmt w:val="lowerRoman"/>
+      <w:lvlText w:val="%9."/>
+      <w:lvlJc w:val="right"/>
+      <w:pPr>
+        <w:ind w:left="6840" w:hanging="180"/>
+      </w:pPr>
+    </w:lvl>
+  </w:abstractNum>
+  <w:abstractNum w:abstractNumId="10">
     <w:nsid w:val="5F3969F7"/>
     <w:multiLevelType w:val="hybridMultilevel"/>
     <w:tmpl w:val="13AE44C4"/>
@@ -2003,7 +2141,7 @@
       </w:pPr>
     </w:lvl>
   </w:abstractNum>
-  <w:abstractNum w:abstractNumId="10">
+  <w:abstractNum w:abstractNumId="11">
     <w:nsid w:val="639A554E"/>
     <w:multiLevelType w:val="hybridMultilevel"/>
     <w:tmpl w:val="D3AAD45A"/>
@@ -2092,7 +2230,7 @@
       </w:pPr>
     </w:lvl>
   </w:abstractNum>
-  <w:abstractNum w:abstractNumId="11">
+  <w:abstractNum w:abstractNumId="12">
     <w:nsid w:val="6508341C"/>
     <w:multiLevelType w:val="multilevel"/>
     <w:tmpl w:val="C46E5C3A"/>
@@ -2241,10 +2379,10 @@
       </w:rPr>
     </w:lvl>
   </w:abstractNum>
-  <w:abstractNum w:abstractNumId="12">
+  <w:abstractNum w:abstractNumId="13">
     <w:nsid w:val="691C3570"/>
     <w:multiLevelType w:val="hybridMultilevel"/>
-    <w:tmpl w:val="536EFE34"/>
+    <w:tmpl w:val="2BF48650"/>
     <w:lvl w:ilvl="0" w:tplc="0409000F">
       <w:start w:val="1"/>
       <w:numFmt w:val="decimal"/>
@@ -2330,7 +2468,7 @@
       </w:pPr>
     </w:lvl>
   </w:abstractNum>
-  <w:abstractNum w:abstractNumId="13">
+  <w:abstractNum w:abstractNumId="14">
     <w:nsid w:val="69DA1736"/>
     <w:multiLevelType w:val="hybridMultilevel"/>
     <w:tmpl w:val="B8D65BD2"/>
@@ -2419,7 +2557,96 @@
       </w:pPr>
     </w:lvl>
   </w:abstractNum>
-  <w:abstractNum w:abstractNumId="14">
+  <w:abstractNum w:abstractNumId="15">
+    <w:nsid w:val="6DDC709C"/>
+    <w:multiLevelType w:val="hybridMultilevel"/>
+    <w:tmpl w:val="C8B07AD2"/>
+    <w:lvl w:ilvl="0" w:tplc="0409000F">
+      <w:start w:val="1"/>
+      <w:numFmt w:val="decimal"/>
+      <w:lvlText w:val="%1."/>
+      <w:lvlJc w:val="left"/>
+      <w:pPr>
+        <w:ind w:left="720" w:hanging="360"/>
+      </w:pPr>
+      <w:rPr>
+        <w:rFonts w:hint="default"/>
+      </w:rPr>
+    </w:lvl>
+    <w:lvl w:ilvl="1" w:tplc="04090019" w:tentative="1">
+      <w:start w:val="1"/>
+      <w:numFmt w:val="lowerLetter"/>
+      <w:lvlText w:val="%2."/>
+      <w:lvlJc w:val="left"/>
+      <w:pPr>
+        <w:ind w:left="1440" w:hanging="360"/>
+      </w:pPr>
+    </w:lvl>
+    <w:lvl w:ilvl="2" w:tplc="0409001B" w:tentative="1">
+      <w:start w:val="1"/>
+      <w:numFmt w:val="lowerRoman"/>
+      <w:lvlText w:val="%3."/>
+      <w:lvlJc w:val="right"/>
+      <w:pPr>
+        <w:ind w:left="2160" w:hanging="180"/>
+      </w:pPr>
+    </w:lvl>
+    <w:lvl w:ilvl="3" w:tplc="0409000F" w:tentative="1">
+      <w:start w:val="1"/>
+      <w:numFmt w:val="decimal"/>
+      <w:lvlText w:val="%4."/>
+      <w:lvlJc w:val="left"/>
+      <w:pPr>
+        <w:ind w:left="2880" w:hanging="360"/>
+      </w:pPr>
+    </w:lvl>
+    <w:lvl w:ilvl="4" w:tplc="04090019" w:tentative="1">
+      <w:start w:val="1"/>
+      <w:numFmt w:val="lowerLetter"/>
+      <w:lvlText w:val="%5."/>
+      <w:lvlJc w:val="left"/>
+      <w:pPr>
+        <w:ind w:left="3600" w:hanging="360"/>
+      </w:pPr>
+    </w:lvl>
+    <w:lvl w:ilvl="5" w:tplc="0409001B" w:tentative="1">
+      <w:start w:val="1"/>
+      <w:numFmt w:val="lowerRoman"/>
+      <w:lvlText w:val="%6."/>
+      <w:lvlJc w:val="right"/>
+      <w:pPr>
+        <w:ind w:left="4320" w:hanging="180"/>
+      </w:pPr>
+    </w:lvl>
+    <w:lvl w:ilvl="6" w:tplc="0409000F" w:tentative="1">
+      <w:start w:val="1"/>
+      <w:numFmt w:val="decimal"/>
+      <w:lvlText w:val="%7."/>
+      <w:lvlJc w:val="left"/>
+      <w:pPr>
+        <w:ind w:left="5040" w:hanging="360"/>
+      </w:pPr>
+    </w:lvl>
+    <w:lvl w:ilvl="7" w:tplc="04090019" w:tentative="1">
+      <w:start w:val="1"/>
+      <w:numFmt w:val="lowerLetter"/>
+      <w:lvlText w:val="%8."/>
+      <w:lvlJc w:val="left"/>
+      <w:pPr>
+        <w:ind w:left="5760" w:hanging="360"/>
+      </w:pPr>
+    </w:lvl>
+    <w:lvl w:ilvl="8" w:tplc="0409001B" w:tentative="1">
+      <w:start w:val="1"/>
+      <w:numFmt w:val="lowerRoman"/>
+      <w:lvlText w:val="%9."/>
+      <w:lvlJc w:val="right"/>
+      <w:pPr>
+        <w:ind w:left="6480" w:hanging="180"/>
+      </w:pPr>
+    </w:lvl>
+  </w:abstractNum>
+  <w:abstractNum w:abstractNumId="16">
     <w:nsid w:val="6E981A5C"/>
     <w:multiLevelType w:val="hybridMultilevel"/>
     <w:tmpl w:val="7AFA62E2"/>
@@ -2508,7 +2735,7 @@
       </w:pPr>
     </w:lvl>
   </w:abstractNum>
-  <w:abstractNum w:abstractNumId="15">
+  <w:abstractNum w:abstractNumId="17">
     <w:nsid w:val="6FC824F4"/>
     <w:multiLevelType w:val="hybridMultilevel"/>
     <w:tmpl w:val="A678F124"/>
@@ -2597,7 +2824,7 @@
       </w:pPr>
     </w:lvl>
   </w:abstractNum>
-  <w:abstractNum w:abstractNumId="16">
+  <w:abstractNum w:abstractNumId="18">
     <w:nsid w:val="71C56E42"/>
     <w:multiLevelType w:val="hybridMultilevel"/>
     <w:tmpl w:val="4C70C01A"/>
@@ -2687,13 +2914,13 @@
     </w:lvl>
   </w:abstractNum>
   <w:num w:numId="1">
-    <w:abstractNumId w:val="11"/>
+    <w:abstractNumId w:val="12"/>
   </w:num>
   <w:num w:numId="2">
     <w:abstractNumId w:val="6"/>
   </w:num>
   <w:num w:numId="3">
-    <w:abstractNumId w:val="15"/>
+    <w:abstractNumId w:val="17"/>
   </w:num>
   <w:num w:numId="4">
     <w:abstractNumId w:val="2"/>
@@ -2705,13 +2932,13 @@
     <w:abstractNumId w:val="1"/>
   </w:num>
   <w:num w:numId="7">
-    <w:abstractNumId w:val="10"/>
+    <w:abstractNumId w:val="11"/>
   </w:num>
   <w:num w:numId="8">
     <w:abstractNumId w:val="7"/>
   </w:num>
   <w:num w:numId="9">
-    <w:abstractNumId w:val="16"/>
+    <w:abstractNumId w:val="18"/>
   </w:num>
   <w:num w:numId="10">
     <w:abstractNumId w:val="3"/>
@@ -2720,22 +2947,28 @@
     <w:abstractNumId w:val="5"/>
   </w:num>
   <w:num w:numId="12">
-    <w:abstractNumId w:val="9"/>
+    <w:abstractNumId w:val="10"/>
   </w:num>
   <w:num w:numId="13">
+    <w:abstractNumId w:val="16"/>
+  </w:num>
+  <w:num w:numId="14">
     <w:abstractNumId w:val="14"/>
   </w:num>
-  <w:num w:numId="14">
+  <w:num w:numId="15">
     <w:abstractNumId w:val="13"/>
-  </w:num>
-  <w:num w:numId="15">
-    <w:abstractNumId w:val="12"/>
   </w:num>
   <w:num w:numId="16">
     <w:abstractNumId w:val="8"/>
   </w:num>
   <w:num w:numId="17">
     <w:abstractNumId w:val="4"/>
+  </w:num>
+  <w:num w:numId="18">
+    <w:abstractNumId w:val="9"/>
+  </w:num>
+  <w:num w:numId="19">
+    <w:abstractNumId w:val="15"/>
   </w:num>
 </w:numbering>
 </file>

</xml_diff>

<commit_message>
removed as many extra blank lines as possible, education is now sorted in descending order
</commit_message>
<xml_diff>
--- a/cv_template.docx
+++ b/cv_template.docx
@@ -7,8 +7,6 @@
         <w:t>{#cv}</w:t>
       </w:r>
     </w:p>
-    <w:p/>
-    <w:p/>
     <w:p>
       <w:pPr>
         <w:jc w:val="center"/>
@@ -51,19 +49,18 @@
       </w:r>
       <w:r>
         <w:tab/>
-        <w:t>{firstName}</w:t>
-      </w:r>
-      <w:r>
-        <w:t xml:space="preserve"> {middle_n</w:t>
-      </w:r>
-      <w:r>
-        <w:t>ame}</w:t>
-      </w:r>
-      <w:r>
-        <w:t xml:space="preserve"> {lastN</w:t>
-      </w:r>
-      <w:r>
-        <w:t>ame}</w:t>
+      </w:r>
+      <w:r>
+        <w:t>{</w:t>
+      </w:r>
+      <w:r>
+        <w:t>-w:p name}{fullName</w:t>
+      </w:r>
+      <w:r>
+        <w:t>}</w:t>
+      </w:r>
+      <w:r>
+        <w:t>{/name}</w:t>
       </w:r>
     </w:p>
     <w:p>
@@ -208,23 +205,33 @@
     <w:p>
       <w:pPr>
         <w:rPr>
+          <w:noProof/>
+        </w:rPr>
+      </w:pPr>
+      <w:r>
+        <w:rPr>
           <w:b/>
         </w:rPr>
-      </w:pPr>
+        <w:t>{publicationsLabel}</w:t>
+      </w:r>
+      <w:r>
+        <w:rPr>
+          <w:noProof/>
+        </w:rPr>
+        <w:t xml:space="preserve"> </w:t>
+      </w:r>
+      <w:r>
+        <w:rPr>
+          <w:noProof/>
+        </w:rPr>
+        <w:br/>
+      </w:r>
       <w:r>
         <w:rPr>
           <w:b/>
         </w:rPr>
-        <w:t>{publicationsLabel}</w:t>
-      </w:r>
-      <w:r>
-        <w:rPr>
-          <w:noProof/>
-        </w:rPr>
-        <w:t xml:space="preserve"> </w:t>
-      </w:r>
-    </w:p>
-    <w:p>
+        <w:br/>
+      </w:r>
       <w:r>
         <w:rPr>
           <w:b/>
@@ -248,12 +255,6 @@
           <w:b/>
         </w:rPr>
         <w:t>}</w:t>
-      </w:r>
-      <w:r>
-        <w:rPr>
-          <w:b/>
-        </w:rPr>
-        <w:t xml:space="preserve"> </w:t>
       </w:r>
     </w:p>
     <w:p>
@@ -261,8 +262,9 @@
         <w:pStyle w:val="ListParagraph"/>
         <w:numPr>
           <w:ilvl w:val="0"/>
-          <w:numId w:val="2"/>
+          <w:numId w:val="24"/>
         </w:numPr>
+        <w:contextualSpacing w:val="0"/>
       </w:pPr>
       <w:r>
         <w:t>{-w:p academicArticles}{citation}{/academicArticles}</w:t>
@@ -270,44 +272,35 @@
     </w:p>
     <w:p>
       <w:pPr>
-        <w:pStyle w:val="ListParagraph"/>
-      </w:pPr>
-    </w:p>
-    <w:p>
-      <w:pPr>
-        <w:pStyle w:val="ListParagraph"/>
+        <w:ind w:left="720"/>
+        <w:rPr>
+          <w:noProof/>
+        </w:rPr>
+      </w:pPr>
+      <w:r>
+        <w:br/>
+      </w:r>
+      <w:r>
         <w:rPr>
           <w:b/>
         </w:rPr>
-      </w:pPr>
+        <w:t>{</w:t>
+      </w:r>
       <w:r>
         <w:rPr>
           <w:b/>
         </w:rPr>
-        <w:t>{booksL</w:t>
-      </w:r>
-      <w:r>
-        <w:rPr>
-          <w:b/>
-        </w:rPr>
-        <w:t>abel}</w:t>
-      </w:r>
-    </w:p>
-    <w:p>
-      <w:pPr>
-        <w:pStyle w:val="ListParagraph"/>
-        <w:rPr>
-          <w:b/>
-        </w:rPr>
-      </w:pPr>
+        <w:t>booksLabel}</w:t>
+      </w:r>
     </w:p>
     <w:p>
       <w:pPr>
         <w:pStyle w:val="ListParagraph"/>
         <w:numPr>
           <w:ilvl w:val="0"/>
-          <w:numId w:val="5"/>
+          <w:numId w:val="25"/>
         </w:numPr>
+        <w:contextualSpacing w:val="0"/>
       </w:pPr>
       <w:r>
         <w:t>{-w:p books}{citation}{/books}</w:t>
@@ -316,82 +309,67 @@
     <w:p>
       <w:pPr>
         <w:pStyle w:val="ListParagraph"/>
+        <w:contextualSpacing w:val="0"/>
+      </w:pPr>
+      <w:r>
         <w:rPr>
           <w:b/>
         </w:rPr>
-      </w:pPr>
-    </w:p>
-    <w:p>
-      <w:pPr>
-        <w:pStyle w:val="ListParagraph"/>
+        <w:br/>
+      </w:r>
+      <w:r>
         <w:rPr>
           <w:b/>
         </w:rPr>
-      </w:pPr>
-      <w:r>
-        <w:rPr>
-          <w:b/>
-        </w:rPr>
         <w:t>{bookReviewsLabel}</w:t>
       </w:r>
-    </w:p>
-    <w:p>
-      <w:pPr>
-        <w:pStyle w:val="ListParagraph"/>
-        <w:rPr>
-          <w:b/>
-        </w:rPr>
-      </w:pPr>
     </w:p>
     <w:p>
       <w:pPr>
         <w:pStyle w:val="ListParagraph"/>
         <w:numPr>
           <w:ilvl w:val="0"/>
-          <w:numId w:val="6"/>
+          <w:numId w:val="26"/>
         </w:numPr>
+        <w:contextualSpacing w:val="0"/>
       </w:pPr>
       <w:r>
         <w:t>{-w:p bookReviews}{citation}{/bookReviews}</w:t>
       </w:r>
-    </w:p>
-    <w:p>
-      <w:pPr>
-        <w:pStyle w:val="ListParagraph"/>
+      <w:r>
+        <w:br/>
+      </w:r>
+      <w:bookmarkStart w:id="0" w:name="_GoBack"/>
+      <w:bookmarkEnd w:id="0"/>
+    </w:p>
+    <w:p>
+      <w:pPr>
+        <w:rPr>
+          <w:noProof/>
+        </w:rPr>
+      </w:pPr>
+      <w:r>
         <w:rPr>
           <w:b/>
         </w:rPr>
-      </w:pPr>
-    </w:p>
-    <w:p>
-      <w:pPr>
-        <w:pStyle w:val="ListParagraph"/>
+        <w:t xml:space="preserve">       </w:t>
+      </w:r>
+      <w:r>
         <w:rPr>
           <w:b/>
         </w:rPr>
-      </w:pPr>
-      <w:r>
-        <w:rPr>
-          <w:b/>
-        </w:rPr>
+        <w:tab/>
         <w:t>{bookSectionsLabel}</w:t>
       </w:r>
-    </w:p>
-    <w:p>
-      <w:pPr>
-        <w:pStyle w:val="ListParagraph"/>
-        <w:rPr>
-          <w:b/>
-        </w:rPr>
-      </w:pPr>
     </w:p>
     <w:p>
       <w:pPr>
         <w:pStyle w:val="ListParagraph"/>
         <w:numPr>
           <w:ilvl w:val="0"/>
-          <w:numId w:val="7"/>
+          <w:numId w:val="27"/>
         </w:numPr>
+        <w:contextualSpacing w:val="0"/>
       </w:pPr>
       <w:r>
         <w:t>{-w:p bookSections}{citation}{/bookSections}</w:t>
@@ -399,83 +377,53 @@
     </w:p>
     <w:p>
       <w:pPr>
-        <w:pStyle w:val="ListParagraph"/>
+        <w:ind w:firstLine="720"/>
+        <w:rPr>
+          <w:noProof/>
+        </w:rPr>
+      </w:pPr>
+      <w:r>
         <w:rPr>
           <w:b/>
         </w:rPr>
-      </w:pPr>
-    </w:p>
-    <w:p>
-      <w:pPr>
-        <w:pStyle w:val="ListParagraph"/>
-        <w:rPr>
-          <w:b/>
-        </w:rPr>
-      </w:pPr>
-      <w:r>
-        <w:rPr>
-          <w:b/>
-        </w:rPr>
         <w:t>{bookSeriesLabel}</w:t>
       </w:r>
-    </w:p>
-    <w:p>
-      <w:pPr>
-        <w:pStyle w:val="ListParagraph"/>
-        <w:rPr>
-          <w:b/>
-        </w:rPr>
-      </w:pPr>
     </w:p>
     <w:p>
       <w:pPr>
         <w:pStyle w:val="ListParagraph"/>
         <w:numPr>
           <w:ilvl w:val="0"/>
-          <w:numId w:val="8"/>
+          <w:numId w:val="28"/>
         </w:numPr>
-      </w:pPr>
-      <w:r>
-        <w:t xml:space="preserve"> {-w:p bookSeries}{citation}{/bookSeries}</w:t>
-      </w:r>
-    </w:p>
-    <w:p>
-      <w:pPr>
-        <w:pStyle w:val="ListParagraph"/>
+        <w:contextualSpacing w:val="0"/>
+      </w:pPr>
+      <w:r>
+        <w:t>{-w:p bookSeries}{citation}{/bookSeries}</w:t>
+      </w:r>
+    </w:p>
+    <w:p>
+      <w:pPr>
+        <w:ind w:firstLine="720"/>
+        <w:rPr>
+          <w:noProof/>
+        </w:rPr>
+      </w:pPr>
+      <w:r>
         <w:rPr>
           <w:b/>
         </w:rPr>
-      </w:pPr>
-    </w:p>
-    <w:p>
-      <w:pPr>
-        <w:pStyle w:val="ListParagraph"/>
-        <w:rPr>
-          <w:b/>
-        </w:rPr>
-      </w:pPr>
-      <w:r>
-        <w:rPr>
-          <w:b/>
-        </w:rPr>
         <w:t>{conferencePapersLabel}</w:t>
       </w:r>
-    </w:p>
-    <w:p>
-      <w:pPr>
-        <w:pStyle w:val="ListParagraph"/>
-        <w:rPr>
-          <w:b/>
-        </w:rPr>
-      </w:pPr>
     </w:p>
     <w:p>
       <w:pPr>
         <w:pStyle w:val="ListParagraph"/>
         <w:numPr>
           <w:ilvl w:val="0"/>
-          <w:numId w:val="9"/>
+          <w:numId w:val="29"/>
         </w:numPr>
+        <w:contextualSpacing w:val="0"/>
       </w:pPr>
       <w:r>
         <w:t>{-w:p conferencePapers}{citation}{/conferencePapers}</w:t>
@@ -483,92 +431,53 @@
     </w:p>
     <w:p>
       <w:pPr>
-        <w:pStyle w:val="ListParagraph"/>
+        <w:ind w:firstLine="720"/>
+        <w:rPr>
+          <w:noProof/>
+        </w:rPr>
+      </w:pPr>
+      <w:r>
         <w:rPr>
           <w:b/>
         </w:rPr>
-      </w:pPr>
-    </w:p>
-    <w:p>
-      <w:pPr>
-        <w:pStyle w:val="ListParagraph"/>
-        <w:rPr>
-          <w:b/>
-        </w:rPr>
-      </w:pPr>
-      <w:r>
-        <w:rPr>
-          <w:b/>
-        </w:rPr>
         <w:t>{datasetsLabel}</w:t>
       </w:r>
-    </w:p>
-    <w:p>
-      <w:pPr>
-        <w:pStyle w:val="ListParagraph"/>
-        <w:rPr>
-          <w:b/>
-        </w:rPr>
-      </w:pPr>
     </w:p>
     <w:p>
       <w:pPr>
         <w:pStyle w:val="ListParagraph"/>
         <w:numPr>
           <w:ilvl w:val="0"/>
-          <w:numId w:val="10"/>
+          <w:numId w:val="30"/>
         </w:numPr>
+        <w:contextualSpacing w:val="0"/>
+      </w:pPr>
+      <w:r>
+        <w:t>{-w:p datasets}{citation}{/datasets}</w:t>
+      </w:r>
+    </w:p>
+    <w:p>
+      <w:pPr>
+        <w:ind w:firstLine="720"/>
+        <w:rPr>
+          <w:noProof/>
+        </w:rPr>
+      </w:pPr>
+      <w:r>
         <w:rPr>
           <w:b/>
         </w:rPr>
-      </w:pPr>
-      <w:r>
-        <w:t>{-w:p datasets}{citation}{/datasets}</w:t>
-      </w:r>
-      <w:r>
-        <w:rPr>
-          <w:b/>
-        </w:rPr>
-        <w:tab/>
-      </w:r>
-    </w:p>
-    <w:p>
-      <w:pPr>
-        <w:pStyle w:val="ListParagraph"/>
-        <w:rPr>
-          <w:b/>
-        </w:rPr>
-      </w:pPr>
-    </w:p>
-    <w:p>
-      <w:pPr>
-        <w:pStyle w:val="ListParagraph"/>
-        <w:rPr>
-          <w:b/>
-        </w:rPr>
-      </w:pPr>
-      <w:r>
-        <w:rPr>
-          <w:b/>
-        </w:rPr>
         <w:t>{digitalPublicationsLabel}</w:t>
       </w:r>
-    </w:p>
-    <w:p>
-      <w:pPr>
-        <w:pStyle w:val="ListParagraph"/>
-        <w:rPr>
-          <w:b/>
-        </w:rPr>
-      </w:pPr>
     </w:p>
     <w:p>
       <w:pPr>
         <w:pStyle w:val="ListParagraph"/>
         <w:numPr>
           <w:ilvl w:val="0"/>
-          <w:numId w:val="11"/>
+          <w:numId w:val="31"/>
         </w:numPr>
+        <w:contextualSpacing w:val="0"/>
       </w:pPr>
       <w:r>
         <w:t>{-w:p digitalPublications}{citation}{/digitalPublications}</w:t>
@@ -576,41 +485,26 @@
     </w:p>
     <w:p>
       <w:pPr>
-        <w:pStyle w:val="ListParagraph"/>
+        <w:ind w:left="720"/>
+        <w:rPr>
+          <w:noProof/>
+        </w:rPr>
+      </w:pPr>
+      <w:r>
         <w:rPr>
           <w:b/>
         </w:rPr>
-      </w:pPr>
-    </w:p>
-    <w:p>
-      <w:pPr>
-        <w:pStyle w:val="ListParagraph"/>
-        <w:rPr>
-          <w:b/>
-        </w:rPr>
-      </w:pPr>
-      <w:r>
-        <w:rPr>
-          <w:b/>
-        </w:rPr>
         <w:t>{journalIssuesLabel}</w:t>
       </w:r>
-    </w:p>
-    <w:p>
-      <w:pPr>
-        <w:pStyle w:val="ListParagraph"/>
-        <w:rPr>
-          <w:b/>
-        </w:rPr>
-      </w:pPr>
     </w:p>
     <w:p>
       <w:pPr>
         <w:pStyle w:val="ListParagraph"/>
         <w:numPr>
           <w:ilvl w:val="0"/>
-          <w:numId w:val="12"/>
+          <w:numId w:val="32"/>
         </w:numPr>
+        <w:contextualSpacing w:val="0"/>
       </w:pPr>
       <w:r>
         <w:t>{-w:p journalIssues}{citation}{/journalIssues}</w:t>
@@ -618,124 +512,78 @@
     </w:p>
     <w:p>
       <w:pPr>
-        <w:pStyle w:val="ListParagraph"/>
-      </w:pPr>
-    </w:p>
-    <w:p>
-      <w:pPr>
-        <w:pStyle w:val="ListParagraph"/>
+        <w:ind w:firstLine="720"/>
+        <w:rPr>
+          <w:noProof/>
+        </w:rPr>
+      </w:pPr>
+      <w:r>
         <w:rPr>
           <w:b/>
         </w:rPr>
-      </w:pPr>
-      <w:r>
-        <w:rPr>
-          <w:b/>
-        </w:rPr>
         <w:t>{reportsLabel}</w:t>
       </w:r>
-    </w:p>
-    <w:p>
-      <w:pPr>
-        <w:pStyle w:val="ListParagraph"/>
-        <w:rPr>
-          <w:b/>
-        </w:rPr>
-      </w:pPr>
     </w:p>
     <w:p>
       <w:pPr>
         <w:pStyle w:val="ListParagraph"/>
         <w:numPr>
           <w:ilvl w:val="0"/>
-          <w:numId w:val="13"/>
+          <w:numId w:val="33"/>
         </w:numPr>
-      </w:pPr>
-      <w:r>
-        <w:lastRenderedPageBreak/>
-        <w:t>{-</w:t>
-      </w:r>
-      <w:r>
-        <w:t>w:p reports}{citation}{/reports</w:t>
-      </w:r>
-      <w:r>
-        <w:t>}</w:t>
-      </w:r>
-    </w:p>
-    <w:p>
-      <w:pPr>
-        <w:pStyle w:val="ListParagraph"/>
+        <w:contextualSpacing w:val="0"/>
+      </w:pPr>
+      <w:r>
+        <w:t>{-w:p reports}{citation}{/reports}</w:t>
+      </w:r>
+    </w:p>
+    <w:p>
+      <w:pPr>
+        <w:ind w:left="720"/>
+        <w:rPr>
+          <w:noProof/>
+        </w:rPr>
+      </w:pPr>
+      <w:r>
         <w:rPr>
           <w:b/>
         </w:rPr>
-      </w:pPr>
-    </w:p>
-    <w:p>
-      <w:pPr>
-        <w:pStyle w:val="ListParagraph"/>
-        <w:rPr>
-          <w:b/>
-        </w:rPr>
-      </w:pPr>
-      <w:r>
-        <w:rPr>
-          <w:b/>
-        </w:rPr>
         <w:t>{scholarlyEditionsLabel}</w:t>
       </w:r>
-    </w:p>
-    <w:p>
-      <w:pPr>
-        <w:pStyle w:val="ListParagraph"/>
-        <w:rPr>
-          <w:b/>
-        </w:rPr>
-      </w:pPr>
     </w:p>
     <w:p>
       <w:pPr>
         <w:pStyle w:val="ListParagraph"/>
         <w:numPr>
           <w:ilvl w:val="0"/>
-          <w:numId w:val="14"/>
+          <w:numId w:val="34"/>
         </w:numPr>
+        <w:contextualSpacing w:val="0"/>
       </w:pPr>
       <w:r>
         <w:t>{-w:p scholarlyEditions}{citation}{/scholarlyEditions}</w:t>
       </w:r>
       <w:r>
+        <w:rPr>
+          <w:b/>
+        </w:rPr>
         <w:br/>
       </w:r>
-    </w:p>
-    <w:p>
-      <w:pPr>
-        <w:pStyle w:val="ListParagraph"/>
+      <w:r>
         <w:rPr>
           <w:b/>
         </w:rPr>
-      </w:pPr>
-      <w:r>
-        <w:rPr>
-          <w:b/>
-        </w:rPr>
         <w:t>{thesesLabel}</w:t>
       </w:r>
-    </w:p>
-    <w:p>
-      <w:pPr>
-        <w:pStyle w:val="ListParagraph"/>
-        <w:rPr>
-          <w:b/>
-        </w:rPr>
-      </w:pPr>
     </w:p>
     <w:p>
       <w:pPr>
         <w:pStyle w:val="ListParagraph"/>
         <w:numPr>
           <w:ilvl w:val="0"/>
-          <w:numId w:val="15"/>
+          <w:numId w:val="35"/>
         </w:numPr>
+        <w:contextualSpacing w:val="0"/>
       </w:pPr>
       <w:r>
         <w:t>{-w:p theses}{citation}{/theses}</w:t>
@@ -743,41 +591,16 @@
     </w:p>
     <w:p>
       <w:pPr>
-        <w:pStyle w:val="ListParagraph"/>
-      </w:pPr>
-    </w:p>
-    <w:p>
-      <w:pPr>
-        <w:pStyle w:val="ListParagraph"/>
+        <w:ind w:left="720"/>
+        <w:rPr>
+          <w:noProof/>
+        </w:rPr>
+      </w:pPr>
+      <w:r>
         <w:rPr>
           <w:b/>
         </w:rPr>
-      </w:pPr>
-      <w:r>
-        <w:rPr>
-          <w:b/>
-        </w:rPr>
-        <w:t>{otherArtic</w:t>
-      </w:r>
-      <w:r>
-        <w:rPr>
-          <w:b/>
-        </w:rPr>
-        <w:t>le</w:t>
-      </w:r>
-      <w:r>
-        <w:rPr>
-          <w:b/>
-        </w:rPr>
-        <w:t>s</w:t>
-      </w:r>
-      <w:bookmarkStart w:id="0" w:name="_GoBack"/>
-      <w:bookmarkEnd w:id="0"/>
-      <w:r>
-        <w:rPr>
-          <w:b/>
-        </w:rPr>
-        <w:t>Label}</w:t>
+        <w:t>{otherArticlesLabel}</w:t>
       </w:r>
     </w:p>
     <w:p>
@@ -785,31 +608,29 @@
         <w:pStyle w:val="ListParagraph"/>
         <w:numPr>
           <w:ilvl w:val="0"/>
-          <w:numId w:val="19"/>
+          <w:numId w:val="36"/>
         </w:numPr>
-      </w:pPr>
-      <w:r>
+        <w:contextualSpacing w:val="0"/>
+      </w:pPr>
+      <w:r>
+        <w:lastRenderedPageBreak/>
         <w:t>{-w:p otherArticles}{citation}{/otherArticles}</w:t>
       </w:r>
     </w:p>
     <w:p>
       <w:pPr>
         <w:pStyle w:val="ListParagraph"/>
+      </w:pPr>
+    </w:p>
+    <w:p>
+      <w:pPr>
+        <w:pStyle w:val="ListParagraph"/>
+        <w:ind w:left="0"/>
+      </w:pPr>
+      <w:r>
         <w:rPr>
           <w:b/>
         </w:rPr>
-      </w:pPr>
-    </w:p>
-    <w:p>
-      <w:pPr>
-        <w:rPr>
-          <w:b/>
-        </w:rPr>
-      </w:pPr>
-      <w:r>
-        <w:rPr>
-          <w:b/>
-        </w:rPr>
         <w:t>{teachingLabel}</w:t>
       </w:r>
       <w:r>
@@ -834,7 +655,7 @@
     </w:p>
     <w:p>
       <w:pPr>
-        <w:spacing w:before="0" w:after="160" w:line="259" w:lineRule="auto"/>
+        <w:spacing w:before="0" w:after="160"/>
       </w:pPr>
       <w:r>
         <w:rPr>
@@ -877,10 +698,6 @@
     <w:p>
       <w:pPr>
         <w:pStyle w:val="ListParagraph"/>
-        <w:numPr>
-          <w:ilvl w:val="0"/>
-          <w:numId w:val="17"/>
-        </w:numPr>
       </w:pPr>
       <w:r>
         <w:t>{-w:p researchInterests}{research_interests}{/researchInterests}</w:t>
@@ -1028,18 +845,6 @@
       <w:r>
         <w:t>{-w:p outreach}{label}{/outreach}</w:t>
       </w:r>
-    </w:p>
-    <w:p/>
-    <w:p>
-      <w:pPr>
-        <w:spacing w:before="0" w:after="160" w:line="259" w:lineRule="auto"/>
-        <w:rPr>
-          <w:rFonts w:ascii="Arial" w:hAnsi="Arial"/>
-          <w:b/>
-          <w:kern w:val="28"/>
-          <w:sz w:val="28"/>
-        </w:rPr>
-      </w:pPr>
     </w:p>
     <w:p>
       <w:r>
@@ -1165,6 +970,184 @@
 <file path=word/numbering.xml><?xml version="1.0" encoding="utf-8"?>
 <w:numbering xmlns:wpc="http://schemas.microsoft.com/office/word/2010/wordprocessingCanvas" xmlns:mo="http://schemas.microsoft.com/office/mac/office/2008/main" xmlns:mc="http://schemas.openxmlformats.org/markup-compatibility/2006" xmlns:mv="urn:schemas-microsoft-com:mac:vml" xmlns:o="urn:schemas-microsoft-com:office:office" xmlns:r="http://schemas.openxmlformats.org/officeDocument/2006/relationships" xmlns:m="http://schemas.openxmlformats.org/officeDocument/2006/math" xmlns:v="urn:schemas-microsoft-com:vml" xmlns:wp14="http://schemas.microsoft.com/office/word/2010/wordprocessingDrawing" xmlns:wp="http://schemas.openxmlformats.org/drawingml/2006/wordprocessingDrawing" xmlns:w10="urn:schemas-microsoft-com:office:word" xmlns:w="http://schemas.openxmlformats.org/wordprocessingml/2006/main" xmlns:w14="http://schemas.microsoft.com/office/word/2010/wordml" xmlns:w15="http://schemas.microsoft.com/office/word/2012/wordml" xmlns:wpg="http://schemas.microsoft.com/office/word/2010/wordprocessingGroup" xmlns:wpi="http://schemas.microsoft.com/office/word/2010/wordprocessingInk" xmlns:wne="http://schemas.microsoft.com/office/word/2006/wordml" xmlns:wps="http://schemas.microsoft.com/office/word/2010/wordprocessingShape" mc:Ignorable="w14 w15 wp14">
   <w:abstractNum w:abstractNumId="0">
+    <w:nsid w:val="0DCA2C93"/>
+    <w:multiLevelType w:val="hybridMultilevel"/>
+    <w:tmpl w:val="E634E51C"/>
+    <w:lvl w:ilvl="0" w:tplc="0409000F">
+      <w:start w:val="1"/>
+      <w:numFmt w:val="decimal"/>
+      <w:lvlText w:val="%1."/>
+      <w:lvlJc w:val="left"/>
+      <w:pPr>
+        <w:ind w:left="720" w:hanging="360"/>
+      </w:pPr>
+      <w:rPr>
+        <w:rFonts w:hint="default"/>
+      </w:rPr>
+    </w:lvl>
+    <w:lvl w:ilvl="1" w:tplc="04090019" w:tentative="1">
+      <w:start w:val="1"/>
+      <w:numFmt w:val="lowerLetter"/>
+      <w:lvlText w:val="%2."/>
+      <w:lvlJc w:val="left"/>
+      <w:pPr>
+        <w:ind w:left="1440" w:hanging="360"/>
+      </w:pPr>
+    </w:lvl>
+    <w:lvl w:ilvl="2" w:tplc="0409001B" w:tentative="1">
+      <w:start w:val="1"/>
+      <w:numFmt w:val="lowerRoman"/>
+      <w:lvlText w:val="%3."/>
+      <w:lvlJc w:val="right"/>
+      <w:pPr>
+        <w:ind w:left="2160" w:hanging="180"/>
+      </w:pPr>
+    </w:lvl>
+    <w:lvl w:ilvl="3" w:tplc="0409000F" w:tentative="1">
+      <w:start w:val="1"/>
+      <w:numFmt w:val="decimal"/>
+      <w:lvlText w:val="%4."/>
+      <w:lvlJc w:val="left"/>
+      <w:pPr>
+        <w:ind w:left="2880" w:hanging="360"/>
+      </w:pPr>
+    </w:lvl>
+    <w:lvl w:ilvl="4" w:tplc="04090019" w:tentative="1">
+      <w:start w:val="1"/>
+      <w:numFmt w:val="lowerLetter"/>
+      <w:lvlText w:val="%5."/>
+      <w:lvlJc w:val="left"/>
+      <w:pPr>
+        <w:ind w:left="3600" w:hanging="360"/>
+      </w:pPr>
+    </w:lvl>
+    <w:lvl w:ilvl="5" w:tplc="0409001B" w:tentative="1">
+      <w:start w:val="1"/>
+      <w:numFmt w:val="lowerRoman"/>
+      <w:lvlText w:val="%6."/>
+      <w:lvlJc w:val="right"/>
+      <w:pPr>
+        <w:ind w:left="4320" w:hanging="180"/>
+      </w:pPr>
+    </w:lvl>
+    <w:lvl w:ilvl="6" w:tplc="0409000F" w:tentative="1">
+      <w:start w:val="1"/>
+      <w:numFmt w:val="decimal"/>
+      <w:lvlText w:val="%7."/>
+      <w:lvlJc w:val="left"/>
+      <w:pPr>
+        <w:ind w:left="5040" w:hanging="360"/>
+      </w:pPr>
+    </w:lvl>
+    <w:lvl w:ilvl="7" w:tplc="04090019" w:tentative="1">
+      <w:start w:val="1"/>
+      <w:numFmt w:val="lowerLetter"/>
+      <w:lvlText w:val="%8."/>
+      <w:lvlJc w:val="left"/>
+      <w:pPr>
+        <w:ind w:left="5760" w:hanging="360"/>
+      </w:pPr>
+    </w:lvl>
+    <w:lvl w:ilvl="8" w:tplc="0409001B" w:tentative="1">
+      <w:start w:val="1"/>
+      <w:numFmt w:val="lowerRoman"/>
+      <w:lvlText w:val="%9."/>
+      <w:lvlJc w:val="right"/>
+      <w:pPr>
+        <w:ind w:left="6480" w:hanging="180"/>
+      </w:pPr>
+    </w:lvl>
+  </w:abstractNum>
+  <w:abstractNum w:abstractNumId="1">
+    <w:nsid w:val="0EF33790"/>
+    <w:multiLevelType w:val="hybridMultilevel"/>
+    <w:tmpl w:val="E634E51C"/>
+    <w:lvl w:ilvl="0" w:tplc="0409000F">
+      <w:start w:val="1"/>
+      <w:numFmt w:val="decimal"/>
+      <w:lvlText w:val="%1."/>
+      <w:lvlJc w:val="left"/>
+      <w:pPr>
+        <w:ind w:left="720" w:hanging="360"/>
+      </w:pPr>
+      <w:rPr>
+        <w:rFonts w:hint="default"/>
+      </w:rPr>
+    </w:lvl>
+    <w:lvl w:ilvl="1" w:tplc="04090019" w:tentative="1">
+      <w:start w:val="1"/>
+      <w:numFmt w:val="lowerLetter"/>
+      <w:lvlText w:val="%2."/>
+      <w:lvlJc w:val="left"/>
+      <w:pPr>
+        <w:ind w:left="1440" w:hanging="360"/>
+      </w:pPr>
+    </w:lvl>
+    <w:lvl w:ilvl="2" w:tplc="0409001B" w:tentative="1">
+      <w:start w:val="1"/>
+      <w:numFmt w:val="lowerRoman"/>
+      <w:lvlText w:val="%3."/>
+      <w:lvlJc w:val="right"/>
+      <w:pPr>
+        <w:ind w:left="2160" w:hanging="180"/>
+      </w:pPr>
+    </w:lvl>
+    <w:lvl w:ilvl="3" w:tplc="0409000F" w:tentative="1">
+      <w:start w:val="1"/>
+      <w:numFmt w:val="decimal"/>
+      <w:lvlText w:val="%4."/>
+      <w:lvlJc w:val="left"/>
+      <w:pPr>
+        <w:ind w:left="2880" w:hanging="360"/>
+      </w:pPr>
+    </w:lvl>
+    <w:lvl w:ilvl="4" w:tplc="04090019" w:tentative="1">
+      <w:start w:val="1"/>
+      <w:numFmt w:val="lowerLetter"/>
+      <w:lvlText w:val="%5."/>
+      <w:lvlJc w:val="left"/>
+      <w:pPr>
+        <w:ind w:left="3600" w:hanging="360"/>
+      </w:pPr>
+    </w:lvl>
+    <w:lvl w:ilvl="5" w:tplc="0409001B" w:tentative="1">
+      <w:start w:val="1"/>
+      <w:numFmt w:val="lowerRoman"/>
+      <w:lvlText w:val="%6."/>
+      <w:lvlJc w:val="right"/>
+      <w:pPr>
+        <w:ind w:left="4320" w:hanging="180"/>
+      </w:pPr>
+    </w:lvl>
+    <w:lvl w:ilvl="6" w:tplc="0409000F" w:tentative="1">
+      <w:start w:val="1"/>
+      <w:numFmt w:val="decimal"/>
+      <w:lvlText w:val="%7."/>
+      <w:lvlJc w:val="left"/>
+      <w:pPr>
+        <w:ind w:left="5040" w:hanging="360"/>
+      </w:pPr>
+    </w:lvl>
+    <w:lvl w:ilvl="7" w:tplc="04090019" w:tentative="1">
+      <w:start w:val="1"/>
+      <w:numFmt w:val="lowerLetter"/>
+      <w:lvlText w:val="%8."/>
+      <w:lvlJc w:val="left"/>
+      <w:pPr>
+        <w:ind w:left="5760" w:hanging="360"/>
+      </w:pPr>
+    </w:lvl>
+    <w:lvl w:ilvl="8" w:tplc="0409001B" w:tentative="1">
+      <w:start w:val="1"/>
+      <w:numFmt w:val="lowerRoman"/>
+      <w:lvlText w:val="%9."/>
+      <w:lvlJc w:val="right"/>
+      <w:pPr>
+        <w:ind w:left="6480" w:hanging="180"/>
+      </w:pPr>
+    </w:lvl>
+  </w:abstractNum>
+  <w:abstractNum w:abstractNumId="2">
     <w:nsid w:val="113B38E7"/>
     <w:multiLevelType w:val="hybridMultilevel"/>
     <w:tmpl w:val="9D5A23B8"/>
@@ -1253,7 +1236,96 @@
       </w:pPr>
     </w:lvl>
   </w:abstractNum>
-  <w:abstractNum w:abstractNumId="1">
+  <w:abstractNum w:abstractNumId="3">
+    <w:nsid w:val="133056F7"/>
+    <w:multiLevelType w:val="hybridMultilevel"/>
+    <w:tmpl w:val="E634E51C"/>
+    <w:lvl w:ilvl="0" w:tplc="0409000F">
+      <w:start w:val="1"/>
+      <w:numFmt w:val="decimal"/>
+      <w:lvlText w:val="%1."/>
+      <w:lvlJc w:val="left"/>
+      <w:pPr>
+        <w:ind w:left="720" w:hanging="360"/>
+      </w:pPr>
+      <w:rPr>
+        <w:rFonts w:hint="default"/>
+      </w:rPr>
+    </w:lvl>
+    <w:lvl w:ilvl="1" w:tplc="04090019" w:tentative="1">
+      <w:start w:val="1"/>
+      <w:numFmt w:val="lowerLetter"/>
+      <w:lvlText w:val="%2."/>
+      <w:lvlJc w:val="left"/>
+      <w:pPr>
+        <w:ind w:left="1440" w:hanging="360"/>
+      </w:pPr>
+    </w:lvl>
+    <w:lvl w:ilvl="2" w:tplc="0409001B" w:tentative="1">
+      <w:start w:val="1"/>
+      <w:numFmt w:val="lowerRoman"/>
+      <w:lvlText w:val="%3."/>
+      <w:lvlJc w:val="right"/>
+      <w:pPr>
+        <w:ind w:left="2160" w:hanging="180"/>
+      </w:pPr>
+    </w:lvl>
+    <w:lvl w:ilvl="3" w:tplc="0409000F" w:tentative="1">
+      <w:start w:val="1"/>
+      <w:numFmt w:val="decimal"/>
+      <w:lvlText w:val="%4."/>
+      <w:lvlJc w:val="left"/>
+      <w:pPr>
+        <w:ind w:left="2880" w:hanging="360"/>
+      </w:pPr>
+    </w:lvl>
+    <w:lvl w:ilvl="4" w:tplc="04090019" w:tentative="1">
+      <w:start w:val="1"/>
+      <w:numFmt w:val="lowerLetter"/>
+      <w:lvlText w:val="%5."/>
+      <w:lvlJc w:val="left"/>
+      <w:pPr>
+        <w:ind w:left="3600" w:hanging="360"/>
+      </w:pPr>
+    </w:lvl>
+    <w:lvl w:ilvl="5" w:tplc="0409001B" w:tentative="1">
+      <w:start w:val="1"/>
+      <w:numFmt w:val="lowerRoman"/>
+      <w:lvlText w:val="%6."/>
+      <w:lvlJc w:val="right"/>
+      <w:pPr>
+        <w:ind w:left="4320" w:hanging="180"/>
+      </w:pPr>
+    </w:lvl>
+    <w:lvl w:ilvl="6" w:tplc="0409000F" w:tentative="1">
+      <w:start w:val="1"/>
+      <w:numFmt w:val="decimal"/>
+      <w:lvlText w:val="%7."/>
+      <w:lvlJc w:val="left"/>
+      <w:pPr>
+        <w:ind w:left="5040" w:hanging="360"/>
+      </w:pPr>
+    </w:lvl>
+    <w:lvl w:ilvl="7" w:tplc="04090019" w:tentative="1">
+      <w:start w:val="1"/>
+      <w:numFmt w:val="lowerLetter"/>
+      <w:lvlText w:val="%8."/>
+      <w:lvlJc w:val="left"/>
+      <w:pPr>
+        <w:ind w:left="5760" w:hanging="360"/>
+      </w:pPr>
+    </w:lvl>
+    <w:lvl w:ilvl="8" w:tplc="0409001B" w:tentative="1">
+      <w:start w:val="1"/>
+      <w:numFmt w:val="lowerRoman"/>
+      <w:lvlText w:val="%9."/>
+      <w:lvlJc w:val="right"/>
+      <w:pPr>
+        <w:ind w:left="6480" w:hanging="180"/>
+      </w:pPr>
+    </w:lvl>
+  </w:abstractNum>
+  <w:abstractNum w:abstractNumId="4">
     <w:nsid w:val="1BC46514"/>
     <w:multiLevelType w:val="hybridMultilevel"/>
     <w:tmpl w:val="E4948EE2"/>
@@ -1342,7 +1414,7 @@
       </w:pPr>
     </w:lvl>
   </w:abstractNum>
-  <w:abstractNum w:abstractNumId="2">
+  <w:abstractNum w:abstractNumId="5">
     <w:nsid w:val="1CED6B6C"/>
     <w:multiLevelType w:val="hybridMultilevel"/>
     <w:tmpl w:val="8DAA535E"/>
@@ -1431,7 +1503,7 @@
       </w:pPr>
     </w:lvl>
   </w:abstractNum>
-  <w:abstractNum w:abstractNumId="3">
+  <w:abstractNum w:abstractNumId="6">
     <w:nsid w:val="1EFE3ED2"/>
     <w:multiLevelType w:val="hybridMultilevel"/>
     <w:tmpl w:val="7C4282A4"/>
@@ -1521,7 +1593,96 @@
       </w:pPr>
     </w:lvl>
   </w:abstractNum>
-  <w:abstractNum w:abstractNumId="4">
+  <w:abstractNum w:abstractNumId="7">
+    <w:nsid w:val="2571088C"/>
+    <w:multiLevelType w:val="hybridMultilevel"/>
+    <w:tmpl w:val="E634E51C"/>
+    <w:lvl w:ilvl="0" w:tplc="0409000F">
+      <w:start w:val="1"/>
+      <w:numFmt w:val="decimal"/>
+      <w:lvlText w:val="%1."/>
+      <w:lvlJc w:val="left"/>
+      <w:pPr>
+        <w:ind w:left="720" w:hanging="360"/>
+      </w:pPr>
+      <w:rPr>
+        <w:rFonts w:hint="default"/>
+      </w:rPr>
+    </w:lvl>
+    <w:lvl w:ilvl="1" w:tplc="04090019" w:tentative="1">
+      <w:start w:val="1"/>
+      <w:numFmt w:val="lowerLetter"/>
+      <w:lvlText w:val="%2."/>
+      <w:lvlJc w:val="left"/>
+      <w:pPr>
+        <w:ind w:left="1440" w:hanging="360"/>
+      </w:pPr>
+    </w:lvl>
+    <w:lvl w:ilvl="2" w:tplc="0409001B" w:tentative="1">
+      <w:start w:val="1"/>
+      <w:numFmt w:val="lowerRoman"/>
+      <w:lvlText w:val="%3."/>
+      <w:lvlJc w:val="right"/>
+      <w:pPr>
+        <w:ind w:left="2160" w:hanging="180"/>
+      </w:pPr>
+    </w:lvl>
+    <w:lvl w:ilvl="3" w:tplc="0409000F" w:tentative="1">
+      <w:start w:val="1"/>
+      <w:numFmt w:val="decimal"/>
+      <w:lvlText w:val="%4."/>
+      <w:lvlJc w:val="left"/>
+      <w:pPr>
+        <w:ind w:left="2880" w:hanging="360"/>
+      </w:pPr>
+    </w:lvl>
+    <w:lvl w:ilvl="4" w:tplc="04090019" w:tentative="1">
+      <w:start w:val="1"/>
+      <w:numFmt w:val="lowerLetter"/>
+      <w:lvlText w:val="%5."/>
+      <w:lvlJc w:val="left"/>
+      <w:pPr>
+        <w:ind w:left="3600" w:hanging="360"/>
+      </w:pPr>
+    </w:lvl>
+    <w:lvl w:ilvl="5" w:tplc="0409001B" w:tentative="1">
+      <w:start w:val="1"/>
+      <w:numFmt w:val="lowerRoman"/>
+      <w:lvlText w:val="%6."/>
+      <w:lvlJc w:val="right"/>
+      <w:pPr>
+        <w:ind w:left="4320" w:hanging="180"/>
+      </w:pPr>
+    </w:lvl>
+    <w:lvl w:ilvl="6" w:tplc="0409000F" w:tentative="1">
+      <w:start w:val="1"/>
+      <w:numFmt w:val="decimal"/>
+      <w:lvlText w:val="%7."/>
+      <w:lvlJc w:val="left"/>
+      <w:pPr>
+        <w:ind w:left="5040" w:hanging="360"/>
+      </w:pPr>
+    </w:lvl>
+    <w:lvl w:ilvl="7" w:tplc="04090019" w:tentative="1">
+      <w:start w:val="1"/>
+      <w:numFmt w:val="lowerLetter"/>
+      <w:lvlText w:val="%8."/>
+      <w:lvlJc w:val="left"/>
+      <w:pPr>
+        <w:ind w:left="5760" w:hanging="360"/>
+      </w:pPr>
+    </w:lvl>
+    <w:lvl w:ilvl="8" w:tplc="0409001B" w:tentative="1">
+      <w:start w:val="1"/>
+      <w:numFmt w:val="lowerRoman"/>
+      <w:lvlText w:val="%9."/>
+      <w:lvlJc w:val="right"/>
+      <w:pPr>
+        <w:ind w:left="6480" w:hanging="180"/>
+      </w:pPr>
+    </w:lvl>
+  </w:abstractNum>
+  <w:abstractNum w:abstractNumId="8">
     <w:nsid w:val="3090445D"/>
     <w:multiLevelType w:val="hybridMultilevel"/>
     <w:tmpl w:val="9592A0D4"/>
@@ -1610,7 +1771,7 @@
       </w:pPr>
     </w:lvl>
   </w:abstractNum>
-  <w:abstractNum w:abstractNumId="5">
+  <w:abstractNum w:abstractNumId="9">
     <w:nsid w:val="34E44CCA"/>
     <w:multiLevelType w:val="hybridMultilevel"/>
     <w:tmpl w:val="9C26FA48"/>
@@ -1699,7 +1860,96 @@
       </w:pPr>
     </w:lvl>
   </w:abstractNum>
-  <w:abstractNum w:abstractNumId="6">
+  <w:abstractNum w:abstractNumId="10">
+    <w:nsid w:val="36E351AC"/>
+    <w:multiLevelType w:val="hybridMultilevel"/>
+    <w:tmpl w:val="E634E51C"/>
+    <w:lvl w:ilvl="0" w:tplc="0409000F">
+      <w:start w:val="1"/>
+      <w:numFmt w:val="decimal"/>
+      <w:lvlText w:val="%1."/>
+      <w:lvlJc w:val="left"/>
+      <w:pPr>
+        <w:ind w:left="720" w:hanging="360"/>
+      </w:pPr>
+      <w:rPr>
+        <w:rFonts w:hint="default"/>
+      </w:rPr>
+    </w:lvl>
+    <w:lvl w:ilvl="1" w:tplc="04090019" w:tentative="1">
+      <w:start w:val="1"/>
+      <w:numFmt w:val="lowerLetter"/>
+      <w:lvlText w:val="%2."/>
+      <w:lvlJc w:val="left"/>
+      <w:pPr>
+        <w:ind w:left="1440" w:hanging="360"/>
+      </w:pPr>
+    </w:lvl>
+    <w:lvl w:ilvl="2" w:tplc="0409001B" w:tentative="1">
+      <w:start w:val="1"/>
+      <w:numFmt w:val="lowerRoman"/>
+      <w:lvlText w:val="%3."/>
+      <w:lvlJc w:val="right"/>
+      <w:pPr>
+        <w:ind w:left="2160" w:hanging="180"/>
+      </w:pPr>
+    </w:lvl>
+    <w:lvl w:ilvl="3" w:tplc="0409000F" w:tentative="1">
+      <w:start w:val="1"/>
+      <w:numFmt w:val="decimal"/>
+      <w:lvlText w:val="%4."/>
+      <w:lvlJc w:val="left"/>
+      <w:pPr>
+        <w:ind w:left="2880" w:hanging="360"/>
+      </w:pPr>
+    </w:lvl>
+    <w:lvl w:ilvl="4" w:tplc="04090019" w:tentative="1">
+      <w:start w:val="1"/>
+      <w:numFmt w:val="lowerLetter"/>
+      <w:lvlText w:val="%5."/>
+      <w:lvlJc w:val="left"/>
+      <w:pPr>
+        <w:ind w:left="3600" w:hanging="360"/>
+      </w:pPr>
+    </w:lvl>
+    <w:lvl w:ilvl="5" w:tplc="0409001B" w:tentative="1">
+      <w:start w:val="1"/>
+      <w:numFmt w:val="lowerRoman"/>
+      <w:lvlText w:val="%6."/>
+      <w:lvlJc w:val="right"/>
+      <w:pPr>
+        <w:ind w:left="4320" w:hanging="180"/>
+      </w:pPr>
+    </w:lvl>
+    <w:lvl w:ilvl="6" w:tplc="0409000F" w:tentative="1">
+      <w:start w:val="1"/>
+      <w:numFmt w:val="decimal"/>
+      <w:lvlText w:val="%7."/>
+      <w:lvlJc w:val="left"/>
+      <w:pPr>
+        <w:ind w:left="5040" w:hanging="360"/>
+      </w:pPr>
+    </w:lvl>
+    <w:lvl w:ilvl="7" w:tplc="04090019" w:tentative="1">
+      <w:start w:val="1"/>
+      <w:numFmt w:val="lowerLetter"/>
+      <w:lvlText w:val="%8."/>
+      <w:lvlJc w:val="left"/>
+      <w:pPr>
+        <w:ind w:left="5760" w:hanging="360"/>
+      </w:pPr>
+    </w:lvl>
+    <w:lvl w:ilvl="8" w:tplc="0409001B" w:tentative="1">
+      <w:start w:val="1"/>
+      <w:numFmt w:val="lowerRoman"/>
+      <w:lvlText w:val="%9."/>
+      <w:lvlJc w:val="right"/>
+      <w:pPr>
+        <w:ind w:left="6480" w:hanging="180"/>
+      </w:pPr>
+    </w:lvl>
+  </w:abstractNum>
+  <w:abstractNum w:abstractNumId="11">
     <w:nsid w:val="3F8F0E02"/>
     <w:multiLevelType w:val="hybridMultilevel"/>
     <w:tmpl w:val="3566FD3E"/>
@@ -1785,7 +2035,93 @@
       </w:pPr>
     </w:lvl>
   </w:abstractNum>
-  <w:abstractNum w:abstractNumId="7">
+  <w:abstractNum w:abstractNumId="12">
+    <w:nsid w:val="41522E50"/>
+    <w:multiLevelType w:val="hybridMultilevel"/>
+    <w:tmpl w:val="C7BCF48A"/>
+    <w:lvl w:ilvl="0" w:tplc="04090011">
+      <w:start w:val="1"/>
+      <w:numFmt w:val="decimal"/>
+      <w:lvlText w:val="%1)"/>
+      <w:lvlJc w:val="left"/>
+      <w:pPr>
+        <w:ind w:left="720" w:hanging="360"/>
+      </w:pPr>
+    </w:lvl>
+    <w:lvl w:ilvl="1" w:tplc="04090019" w:tentative="1">
+      <w:start w:val="1"/>
+      <w:numFmt w:val="lowerLetter"/>
+      <w:lvlText w:val="%2."/>
+      <w:lvlJc w:val="left"/>
+      <w:pPr>
+        <w:ind w:left="1440" w:hanging="360"/>
+      </w:pPr>
+    </w:lvl>
+    <w:lvl w:ilvl="2" w:tplc="0409001B" w:tentative="1">
+      <w:start w:val="1"/>
+      <w:numFmt w:val="lowerRoman"/>
+      <w:lvlText w:val="%3."/>
+      <w:lvlJc w:val="right"/>
+      <w:pPr>
+        <w:ind w:left="2160" w:hanging="180"/>
+      </w:pPr>
+    </w:lvl>
+    <w:lvl w:ilvl="3" w:tplc="0409000F" w:tentative="1">
+      <w:start w:val="1"/>
+      <w:numFmt w:val="decimal"/>
+      <w:lvlText w:val="%4."/>
+      <w:lvlJc w:val="left"/>
+      <w:pPr>
+        <w:ind w:left="2880" w:hanging="360"/>
+      </w:pPr>
+    </w:lvl>
+    <w:lvl w:ilvl="4" w:tplc="04090019" w:tentative="1">
+      <w:start w:val="1"/>
+      <w:numFmt w:val="lowerLetter"/>
+      <w:lvlText w:val="%5."/>
+      <w:lvlJc w:val="left"/>
+      <w:pPr>
+        <w:ind w:left="3600" w:hanging="360"/>
+      </w:pPr>
+    </w:lvl>
+    <w:lvl w:ilvl="5" w:tplc="0409001B" w:tentative="1">
+      <w:start w:val="1"/>
+      <w:numFmt w:val="lowerRoman"/>
+      <w:lvlText w:val="%6."/>
+      <w:lvlJc w:val="right"/>
+      <w:pPr>
+        <w:ind w:left="4320" w:hanging="180"/>
+      </w:pPr>
+    </w:lvl>
+    <w:lvl w:ilvl="6" w:tplc="0409000F" w:tentative="1">
+      <w:start w:val="1"/>
+      <w:numFmt w:val="decimal"/>
+      <w:lvlText w:val="%7."/>
+      <w:lvlJc w:val="left"/>
+      <w:pPr>
+        <w:ind w:left="5040" w:hanging="360"/>
+      </w:pPr>
+    </w:lvl>
+    <w:lvl w:ilvl="7" w:tplc="04090019" w:tentative="1">
+      <w:start w:val="1"/>
+      <w:numFmt w:val="lowerLetter"/>
+      <w:lvlText w:val="%8."/>
+      <w:lvlJc w:val="left"/>
+      <w:pPr>
+        <w:ind w:left="5760" w:hanging="360"/>
+      </w:pPr>
+    </w:lvl>
+    <w:lvl w:ilvl="8" w:tplc="0409001B" w:tentative="1">
+      <w:start w:val="1"/>
+      <w:numFmt w:val="lowerRoman"/>
+      <w:lvlText w:val="%9."/>
+      <w:lvlJc w:val="right"/>
+      <w:pPr>
+        <w:ind w:left="6480" w:hanging="180"/>
+      </w:pPr>
+    </w:lvl>
+  </w:abstractNum>
+  <w:abstractNum w:abstractNumId="13">
     <w:nsid w:val="447451B6"/>
     <w:multiLevelType w:val="hybridMultilevel"/>
     <w:tmpl w:val="CB3A0A6A"/>
@@ -1874,7 +2210,538 @@
       </w:pPr>
     </w:lvl>
   </w:abstractNum>
-  <w:abstractNum w:abstractNumId="8">
+  <w:abstractNum w:abstractNumId="14">
+    <w:nsid w:val="44F77ADA"/>
+    <w:multiLevelType w:val="hybridMultilevel"/>
+    <w:tmpl w:val="E634E51C"/>
+    <w:lvl w:ilvl="0" w:tplc="0409000F">
+      <w:start w:val="1"/>
+      <w:numFmt w:val="decimal"/>
+      <w:lvlText w:val="%1."/>
+      <w:lvlJc w:val="left"/>
+      <w:pPr>
+        <w:ind w:left="720" w:hanging="360"/>
+      </w:pPr>
+      <w:rPr>
+        <w:rFonts w:hint="default"/>
+      </w:rPr>
+    </w:lvl>
+    <w:lvl w:ilvl="1" w:tplc="04090019" w:tentative="1">
+      <w:start w:val="1"/>
+      <w:numFmt w:val="lowerLetter"/>
+      <w:lvlText w:val="%2."/>
+      <w:lvlJc w:val="left"/>
+      <w:pPr>
+        <w:ind w:left="1440" w:hanging="360"/>
+      </w:pPr>
+    </w:lvl>
+    <w:lvl w:ilvl="2" w:tplc="0409001B" w:tentative="1">
+      <w:start w:val="1"/>
+      <w:numFmt w:val="lowerRoman"/>
+      <w:lvlText w:val="%3."/>
+      <w:lvlJc w:val="right"/>
+      <w:pPr>
+        <w:ind w:left="2160" w:hanging="180"/>
+      </w:pPr>
+    </w:lvl>
+    <w:lvl w:ilvl="3" w:tplc="0409000F" w:tentative="1">
+      <w:start w:val="1"/>
+      <w:numFmt w:val="decimal"/>
+      <w:lvlText w:val="%4."/>
+      <w:lvlJc w:val="left"/>
+      <w:pPr>
+        <w:ind w:left="2880" w:hanging="360"/>
+      </w:pPr>
+    </w:lvl>
+    <w:lvl w:ilvl="4" w:tplc="04090019" w:tentative="1">
+      <w:start w:val="1"/>
+      <w:numFmt w:val="lowerLetter"/>
+      <w:lvlText w:val="%5."/>
+      <w:lvlJc w:val="left"/>
+      <w:pPr>
+        <w:ind w:left="3600" w:hanging="360"/>
+      </w:pPr>
+    </w:lvl>
+    <w:lvl w:ilvl="5" w:tplc="0409001B" w:tentative="1">
+      <w:start w:val="1"/>
+      <w:numFmt w:val="lowerRoman"/>
+      <w:lvlText w:val="%6."/>
+      <w:lvlJc w:val="right"/>
+      <w:pPr>
+        <w:ind w:left="4320" w:hanging="180"/>
+      </w:pPr>
+    </w:lvl>
+    <w:lvl w:ilvl="6" w:tplc="0409000F" w:tentative="1">
+      <w:start w:val="1"/>
+      <w:numFmt w:val="decimal"/>
+      <w:lvlText w:val="%7."/>
+      <w:lvlJc w:val="left"/>
+      <w:pPr>
+        <w:ind w:left="5040" w:hanging="360"/>
+      </w:pPr>
+    </w:lvl>
+    <w:lvl w:ilvl="7" w:tplc="04090019" w:tentative="1">
+      <w:start w:val="1"/>
+      <w:numFmt w:val="lowerLetter"/>
+      <w:lvlText w:val="%8."/>
+      <w:lvlJc w:val="left"/>
+      <w:pPr>
+        <w:ind w:left="5760" w:hanging="360"/>
+      </w:pPr>
+    </w:lvl>
+    <w:lvl w:ilvl="8" w:tplc="0409001B" w:tentative="1">
+      <w:start w:val="1"/>
+      <w:numFmt w:val="lowerRoman"/>
+      <w:lvlText w:val="%9."/>
+      <w:lvlJc w:val="right"/>
+      <w:pPr>
+        <w:ind w:left="6480" w:hanging="180"/>
+      </w:pPr>
+    </w:lvl>
+  </w:abstractNum>
+  <w:abstractNum w:abstractNumId="15">
+    <w:nsid w:val="48121B57"/>
+    <w:multiLevelType w:val="multilevel"/>
+    <w:tmpl w:val="C7BCF48A"/>
+    <w:lvl w:ilvl="0">
+      <w:start w:val="1"/>
+      <w:numFmt w:val="decimal"/>
+      <w:lvlText w:val="%1)"/>
+      <w:lvlJc w:val="left"/>
+      <w:pPr>
+        <w:ind w:left="720" w:hanging="360"/>
+      </w:pPr>
+    </w:lvl>
+    <w:lvl w:ilvl="1">
+      <w:start w:val="1"/>
+      <w:numFmt w:val="lowerLetter"/>
+      <w:lvlText w:val="%2."/>
+      <w:lvlJc w:val="left"/>
+      <w:pPr>
+        <w:ind w:left="1440" w:hanging="360"/>
+      </w:pPr>
+    </w:lvl>
+    <w:lvl w:ilvl="2">
+      <w:start w:val="1"/>
+      <w:numFmt w:val="lowerRoman"/>
+      <w:lvlText w:val="%3."/>
+      <w:lvlJc w:val="right"/>
+      <w:pPr>
+        <w:ind w:left="2160" w:hanging="180"/>
+      </w:pPr>
+    </w:lvl>
+    <w:lvl w:ilvl="3">
+      <w:start w:val="1"/>
+      <w:numFmt w:val="decimal"/>
+      <w:lvlText w:val="%4."/>
+      <w:lvlJc w:val="left"/>
+      <w:pPr>
+        <w:ind w:left="2880" w:hanging="360"/>
+      </w:pPr>
+    </w:lvl>
+    <w:lvl w:ilvl="4">
+      <w:start w:val="1"/>
+      <w:numFmt w:val="lowerLetter"/>
+      <w:lvlText w:val="%5."/>
+      <w:lvlJc w:val="left"/>
+      <w:pPr>
+        <w:ind w:left="3600" w:hanging="360"/>
+      </w:pPr>
+    </w:lvl>
+    <w:lvl w:ilvl="5">
+      <w:start w:val="1"/>
+      <w:numFmt w:val="lowerRoman"/>
+      <w:lvlText w:val="%6."/>
+      <w:lvlJc w:val="right"/>
+      <w:pPr>
+        <w:ind w:left="4320" w:hanging="180"/>
+      </w:pPr>
+    </w:lvl>
+    <w:lvl w:ilvl="6">
+      <w:start w:val="1"/>
+      <w:numFmt w:val="decimal"/>
+      <w:lvlText w:val="%7."/>
+      <w:lvlJc w:val="left"/>
+      <w:pPr>
+        <w:ind w:left="5040" w:hanging="360"/>
+      </w:pPr>
+    </w:lvl>
+    <w:lvl w:ilvl="7">
+      <w:start w:val="1"/>
+      <w:numFmt w:val="lowerLetter"/>
+      <w:lvlText w:val="%8."/>
+      <w:lvlJc w:val="left"/>
+      <w:pPr>
+        <w:ind w:left="5760" w:hanging="360"/>
+      </w:pPr>
+    </w:lvl>
+    <w:lvl w:ilvl="8">
+      <w:start w:val="1"/>
+      <w:numFmt w:val="lowerRoman"/>
+      <w:lvlText w:val="%9."/>
+      <w:lvlJc w:val="right"/>
+      <w:pPr>
+        <w:ind w:left="6480" w:hanging="180"/>
+      </w:pPr>
+    </w:lvl>
+  </w:abstractNum>
+  <w:abstractNum w:abstractNumId="16">
+    <w:nsid w:val="48FE7897"/>
+    <w:multiLevelType w:val="hybridMultilevel"/>
+    <w:tmpl w:val="E634E51C"/>
+    <w:lvl w:ilvl="0" w:tplc="0409000F">
+      <w:start w:val="1"/>
+      <w:numFmt w:val="decimal"/>
+      <w:lvlText w:val="%1."/>
+      <w:lvlJc w:val="left"/>
+      <w:pPr>
+        <w:ind w:left="720" w:hanging="360"/>
+      </w:pPr>
+      <w:rPr>
+        <w:rFonts w:hint="default"/>
+      </w:rPr>
+    </w:lvl>
+    <w:lvl w:ilvl="1" w:tplc="04090019" w:tentative="1">
+      <w:start w:val="1"/>
+      <w:numFmt w:val="lowerLetter"/>
+      <w:lvlText w:val="%2."/>
+      <w:lvlJc w:val="left"/>
+      <w:pPr>
+        <w:ind w:left="1440" w:hanging="360"/>
+      </w:pPr>
+    </w:lvl>
+    <w:lvl w:ilvl="2" w:tplc="0409001B" w:tentative="1">
+      <w:start w:val="1"/>
+      <w:numFmt w:val="lowerRoman"/>
+      <w:lvlText w:val="%3."/>
+      <w:lvlJc w:val="right"/>
+      <w:pPr>
+        <w:ind w:left="2160" w:hanging="180"/>
+      </w:pPr>
+    </w:lvl>
+    <w:lvl w:ilvl="3" w:tplc="0409000F" w:tentative="1">
+      <w:start w:val="1"/>
+      <w:numFmt w:val="decimal"/>
+      <w:lvlText w:val="%4."/>
+      <w:lvlJc w:val="left"/>
+      <w:pPr>
+        <w:ind w:left="2880" w:hanging="360"/>
+      </w:pPr>
+    </w:lvl>
+    <w:lvl w:ilvl="4" w:tplc="04090019" w:tentative="1">
+      <w:start w:val="1"/>
+      <w:numFmt w:val="lowerLetter"/>
+      <w:lvlText w:val="%5."/>
+      <w:lvlJc w:val="left"/>
+      <w:pPr>
+        <w:ind w:left="3600" w:hanging="360"/>
+      </w:pPr>
+    </w:lvl>
+    <w:lvl w:ilvl="5" w:tplc="0409001B" w:tentative="1">
+      <w:start w:val="1"/>
+      <w:numFmt w:val="lowerRoman"/>
+      <w:lvlText w:val="%6."/>
+      <w:lvlJc w:val="right"/>
+      <w:pPr>
+        <w:ind w:left="4320" w:hanging="180"/>
+      </w:pPr>
+    </w:lvl>
+    <w:lvl w:ilvl="6" w:tplc="0409000F" w:tentative="1">
+      <w:start w:val="1"/>
+      <w:numFmt w:val="decimal"/>
+      <w:lvlText w:val="%7."/>
+      <w:lvlJc w:val="left"/>
+      <w:pPr>
+        <w:ind w:left="5040" w:hanging="360"/>
+      </w:pPr>
+    </w:lvl>
+    <w:lvl w:ilvl="7" w:tplc="04090019" w:tentative="1">
+      <w:start w:val="1"/>
+      <w:numFmt w:val="lowerLetter"/>
+      <w:lvlText w:val="%8."/>
+      <w:lvlJc w:val="left"/>
+      <w:pPr>
+        <w:ind w:left="5760" w:hanging="360"/>
+      </w:pPr>
+    </w:lvl>
+    <w:lvl w:ilvl="8" w:tplc="0409001B" w:tentative="1">
+      <w:start w:val="1"/>
+      <w:numFmt w:val="lowerRoman"/>
+      <w:lvlText w:val="%9."/>
+      <w:lvlJc w:val="right"/>
+      <w:pPr>
+        <w:ind w:left="6480" w:hanging="180"/>
+      </w:pPr>
+    </w:lvl>
+  </w:abstractNum>
+  <w:abstractNum w:abstractNumId="17">
+    <w:nsid w:val="4AD063BF"/>
+    <w:multiLevelType w:val="hybridMultilevel"/>
+    <w:tmpl w:val="E634E51C"/>
+    <w:lvl w:ilvl="0" w:tplc="0409000F">
+      <w:start w:val="1"/>
+      <w:numFmt w:val="decimal"/>
+      <w:lvlText w:val="%1."/>
+      <w:lvlJc w:val="left"/>
+      <w:pPr>
+        <w:ind w:left="720" w:hanging="360"/>
+      </w:pPr>
+      <w:rPr>
+        <w:rFonts w:hint="default"/>
+      </w:rPr>
+    </w:lvl>
+    <w:lvl w:ilvl="1" w:tplc="04090019" w:tentative="1">
+      <w:start w:val="1"/>
+      <w:numFmt w:val="lowerLetter"/>
+      <w:lvlText w:val="%2."/>
+      <w:lvlJc w:val="left"/>
+      <w:pPr>
+        <w:ind w:left="1440" w:hanging="360"/>
+      </w:pPr>
+    </w:lvl>
+    <w:lvl w:ilvl="2" w:tplc="0409001B" w:tentative="1">
+      <w:start w:val="1"/>
+      <w:numFmt w:val="lowerRoman"/>
+      <w:lvlText w:val="%3."/>
+      <w:lvlJc w:val="right"/>
+      <w:pPr>
+        <w:ind w:left="2160" w:hanging="180"/>
+      </w:pPr>
+    </w:lvl>
+    <w:lvl w:ilvl="3" w:tplc="0409000F" w:tentative="1">
+      <w:start w:val="1"/>
+      <w:numFmt w:val="decimal"/>
+      <w:lvlText w:val="%4."/>
+      <w:lvlJc w:val="left"/>
+      <w:pPr>
+        <w:ind w:left="2880" w:hanging="360"/>
+      </w:pPr>
+    </w:lvl>
+    <w:lvl w:ilvl="4" w:tplc="04090019" w:tentative="1">
+      <w:start w:val="1"/>
+      <w:numFmt w:val="lowerLetter"/>
+      <w:lvlText w:val="%5."/>
+      <w:lvlJc w:val="left"/>
+      <w:pPr>
+        <w:ind w:left="3600" w:hanging="360"/>
+      </w:pPr>
+    </w:lvl>
+    <w:lvl w:ilvl="5" w:tplc="0409001B" w:tentative="1">
+      <w:start w:val="1"/>
+      <w:numFmt w:val="lowerRoman"/>
+      <w:lvlText w:val="%6."/>
+      <w:lvlJc w:val="right"/>
+      <w:pPr>
+        <w:ind w:left="4320" w:hanging="180"/>
+      </w:pPr>
+    </w:lvl>
+    <w:lvl w:ilvl="6" w:tplc="0409000F" w:tentative="1">
+      <w:start w:val="1"/>
+      <w:numFmt w:val="decimal"/>
+      <w:lvlText w:val="%7."/>
+      <w:lvlJc w:val="left"/>
+      <w:pPr>
+        <w:ind w:left="5040" w:hanging="360"/>
+      </w:pPr>
+    </w:lvl>
+    <w:lvl w:ilvl="7" w:tplc="04090019" w:tentative="1">
+      <w:start w:val="1"/>
+      <w:numFmt w:val="lowerLetter"/>
+      <w:lvlText w:val="%8."/>
+      <w:lvlJc w:val="left"/>
+      <w:pPr>
+        <w:ind w:left="5760" w:hanging="360"/>
+      </w:pPr>
+    </w:lvl>
+    <w:lvl w:ilvl="8" w:tplc="0409001B" w:tentative="1">
+      <w:start w:val="1"/>
+      <w:numFmt w:val="lowerRoman"/>
+      <w:lvlText w:val="%9."/>
+      <w:lvlJc w:val="right"/>
+      <w:pPr>
+        <w:ind w:left="6480" w:hanging="180"/>
+      </w:pPr>
+    </w:lvl>
+  </w:abstractNum>
+  <w:abstractNum w:abstractNumId="18">
+    <w:nsid w:val="4D377DB0"/>
+    <w:multiLevelType w:val="hybridMultilevel"/>
+    <w:tmpl w:val="E634E51C"/>
+    <w:lvl w:ilvl="0" w:tplc="0409000F">
+      <w:start w:val="1"/>
+      <w:numFmt w:val="decimal"/>
+      <w:lvlText w:val="%1."/>
+      <w:lvlJc w:val="left"/>
+      <w:pPr>
+        <w:ind w:left="720" w:hanging="360"/>
+      </w:pPr>
+      <w:rPr>
+        <w:rFonts w:hint="default"/>
+      </w:rPr>
+    </w:lvl>
+    <w:lvl w:ilvl="1" w:tplc="04090019" w:tentative="1">
+      <w:start w:val="1"/>
+      <w:numFmt w:val="lowerLetter"/>
+      <w:lvlText w:val="%2."/>
+      <w:lvlJc w:val="left"/>
+      <w:pPr>
+        <w:ind w:left="1440" w:hanging="360"/>
+      </w:pPr>
+    </w:lvl>
+    <w:lvl w:ilvl="2" w:tplc="0409001B" w:tentative="1">
+      <w:start w:val="1"/>
+      <w:numFmt w:val="lowerRoman"/>
+      <w:lvlText w:val="%3."/>
+      <w:lvlJc w:val="right"/>
+      <w:pPr>
+        <w:ind w:left="2160" w:hanging="180"/>
+      </w:pPr>
+    </w:lvl>
+    <w:lvl w:ilvl="3" w:tplc="0409000F" w:tentative="1">
+      <w:start w:val="1"/>
+      <w:numFmt w:val="decimal"/>
+      <w:lvlText w:val="%4."/>
+      <w:lvlJc w:val="left"/>
+      <w:pPr>
+        <w:ind w:left="2880" w:hanging="360"/>
+      </w:pPr>
+    </w:lvl>
+    <w:lvl w:ilvl="4" w:tplc="04090019" w:tentative="1">
+      <w:start w:val="1"/>
+      <w:numFmt w:val="lowerLetter"/>
+      <w:lvlText w:val="%5."/>
+      <w:lvlJc w:val="left"/>
+      <w:pPr>
+        <w:ind w:left="3600" w:hanging="360"/>
+      </w:pPr>
+    </w:lvl>
+    <w:lvl w:ilvl="5" w:tplc="0409001B" w:tentative="1">
+      <w:start w:val="1"/>
+      <w:numFmt w:val="lowerRoman"/>
+      <w:lvlText w:val="%6."/>
+      <w:lvlJc w:val="right"/>
+      <w:pPr>
+        <w:ind w:left="4320" w:hanging="180"/>
+      </w:pPr>
+    </w:lvl>
+    <w:lvl w:ilvl="6" w:tplc="0409000F" w:tentative="1">
+      <w:start w:val="1"/>
+      <w:numFmt w:val="decimal"/>
+      <w:lvlText w:val="%7."/>
+      <w:lvlJc w:val="left"/>
+      <w:pPr>
+        <w:ind w:left="5040" w:hanging="360"/>
+      </w:pPr>
+    </w:lvl>
+    <w:lvl w:ilvl="7" w:tplc="04090019" w:tentative="1">
+      <w:start w:val="1"/>
+      <w:numFmt w:val="lowerLetter"/>
+      <w:lvlText w:val="%8."/>
+      <w:lvlJc w:val="left"/>
+      <w:pPr>
+        <w:ind w:left="5760" w:hanging="360"/>
+      </w:pPr>
+    </w:lvl>
+    <w:lvl w:ilvl="8" w:tplc="0409001B" w:tentative="1">
+      <w:start w:val="1"/>
+      <w:numFmt w:val="lowerRoman"/>
+      <w:lvlText w:val="%9."/>
+      <w:lvlJc w:val="right"/>
+      <w:pPr>
+        <w:ind w:left="6480" w:hanging="180"/>
+      </w:pPr>
+    </w:lvl>
+  </w:abstractNum>
+  <w:abstractNum w:abstractNumId="19">
+    <w:nsid w:val="4EA66A6E"/>
+    <w:multiLevelType w:val="hybridMultilevel"/>
+    <w:tmpl w:val="E634E51C"/>
+    <w:lvl w:ilvl="0" w:tplc="0409000F">
+      <w:start w:val="1"/>
+      <w:numFmt w:val="decimal"/>
+      <w:lvlText w:val="%1."/>
+      <w:lvlJc w:val="left"/>
+      <w:pPr>
+        <w:ind w:left="720" w:hanging="360"/>
+      </w:pPr>
+      <w:rPr>
+        <w:rFonts w:hint="default"/>
+      </w:rPr>
+    </w:lvl>
+    <w:lvl w:ilvl="1" w:tplc="04090019" w:tentative="1">
+      <w:start w:val="1"/>
+      <w:numFmt w:val="lowerLetter"/>
+      <w:lvlText w:val="%2."/>
+      <w:lvlJc w:val="left"/>
+      <w:pPr>
+        <w:ind w:left="1440" w:hanging="360"/>
+      </w:pPr>
+    </w:lvl>
+    <w:lvl w:ilvl="2" w:tplc="0409001B" w:tentative="1">
+      <w:start w:val="1"/>
+      <w:numFmt w:val="lowerRoman"/>
+      <w:lvlText w:val="%3."/>
+      <w:lvlJc w:val="right"/>
+      <w:pPr>
+        <w:ind w:left="2160" w:hanging="180"/>
+      </w:pPr>
+    </w:lvl>
+    <w:lvl w:ilvl="3" w:tplc="0409000F" w:tentative="1">
+      <w:start w:val="1"/>
+      <w:numFmt w:val="decimal"/>
+      <w:lvlText w:val="%4."/>
+      <w:lvlJc w:val="left"/>
+      <w:pPr>
+        <w:ind w:left="2880" w:hanging="360"/>
+      </w:pPr>
+    </w:lvl>
+    <w:lvl w:ilvl="4" w:tplc="04090019" w:tentative="1">
+      <w:start w:val="1"/>
+      <w:numFmt w:val="lowerLetter"/>
+      <w:lvlText w:val="%5."/>
+      <w:lvlJc w:val="left"/>
+      <w:pPr>
+        <w:ind w:left="3600" w:hanging="360"/>
+      </w:pPr>
+    </w:lvl>
+    <w:lvl w:ilvl="5" w:tplc="0409001B" w:tentative="1">
+      <w:start w:val="1"/>
+      <w:numFmt w:val="lowerRoman"/>
+      <w:lvlText w:val="%6."/>
+      <w:lvlJc w:val="right"/>
+      <w:pPr>
+        <w:ind w:left="4320" w:hanging="180"/>
+      </w:pPr>
+    </w:lvl>
+    <w:lvl w:ilvl="6" w:tplc="0409000F" w:tentative="1">
+      <w:start w:val="1"/>
+      <w:numFmt w:val="decimal"/>
+      <w:lvlText w:val="%7."/>
+      <w:lvlJc w:val="left"/>
+      <w:pPr>
+        <w:ind w:left="5040" w:hanging="360"/>
+      </w:pPr>
+    </w:lvl>
+    <w:lvl w:ilvl="7" w:tplc="04090019" w:tentative="1">
+      <w:start w:val="1"/>
+      <w:numFmt w:val="lowerLetter"/>
+      <w:lvlText w:val="%8."/>
+      <w:lvlJc w:val="left"/>
+      <w:pPr>
+        <w:ind w:left="5760" w:hanging="360"/>
+      </w:pPr>
+    </w:lvl>
+    <w:lvl w:ilvl="8" w:tplc="0409001B" w:tentative="1">
+      <w:start w:val="1"/>
+      <w:numFmt w:val="lowerRoman"/>
+      <w:lvlText w:val="%9."/>
+      <w:lvlJc w:val="right"/>
+      <w:pPr>
+        <w:ind w:left="6480" w:hanging="180"/>
+      </w:pPr>
+    </w:lvl>
+  </w:abstractNum>
+  <w:abstractNum w:abstractNumId="20">
     <w:nsid w:val="50BA46DB"/>
     <w:multiLevelType w:val="hybridMultilevel"/>
     <w:tmpl w:val="5C221D4A"/>
@@ -1963,7 +2830,96 @@
       </w:pPr>
     </w:lvl>
   </w:abstractNum>
-  <w:abstractNum w:abstractNumId="9">
+  <w:abstractNum w:abstractNumId="21">
+    <w:nsid w:val="55BC5103"/>
+    <w:multiLevelType w:val="hybridMultilevel"/>
+    <w:tmpl w:val="E634E51C"/>
+    <w:lvl w:ilvl="0" w:tplc="0409000F">
+      <w:start w:val="1"/>
+      <w:numFmt w:val="decimal"/>
+      <w:lvlText w:val="%1."/>
+      <w:lvlJc w:val="left"/>
+      <w:pPr>
+        <w:ind w:left="720" w:hanging="360"/>
+      </w:pPr>
+      <w:rPr>
+        <w:rFonts w:hint="default"/>
+      </w:rPr>
+    </w:lvl>
+    <w:lvl w:ilvl="1" w:tplc="04090019" w:tentative="1">
+      <w:start w:val="1"/>
+      <w:numFmt w:val="lowerLetter"/>
+      <w:lvlText w:val="%2."/>
+      <w:lvlJc w:val="left"/>
+      <w:pPr>
+        <w:ind w:left="1440" w:hanging="360"/>
+      </w:pPr>
+    </w:lvl>
+    <w:lvl w:ilvl="2" w:tplc="0409001B" w:tentative="1">
+      <w:start w:val="1"/>
+      <w:numFmt w:val="lowerRoman"/>
+      <w:lvlText w:val="%3."/>
+      <w:lvlJc w:val="right"/>
+      <w:pPr>
+        <w:ind w:left="2160" w:hanging="180"/>
+      </w:pPr>
+    </w:lvl>
+    <w:lvl w:ilvl="3" w:tplc="0409000F" w:tentative="1">
+      <w:start w:val="1"/>
+      <w:numFmt w:val="decimal"/>
+      <w:lvlText w:val="%4."/>
+      <w:lvlJc w:val="left"/>
+      <w:pPr>
+        <w:ind w:left="2880" w:hanging="360"/>
+      </w:pPr>
+    </w:lvl>
+    <w:lvl w:ilvl="4" w:tplc="04090019" w:tentative="1">
+      <w:start w:val="1"/>
+      <w:numFmt w:val="lowerLetter"/>
+      <w:lvlText w:val="%5."/>
+      <w:lvlJc w:val="left"/>
+      <w:pPr>
+        <w:ind w:left="3600" w:hanging="360"/>
+      </w:pPr>
+    </w:lvl>
+    <w:lvl w:ilvl="5" w:tplc="0409001B" w:tentative="1">
+      <w:start w:val="1"/>
+      <w:numFmt w:val="lowerRoman"/>
+      <w:lvlText w:val="%6."/>
+      <w:lvlJc w:val="right"/>
+      <w:pPr>
+        <w:ind w:left="4320" w:hanging="180"/>
+      </w:pPr>
+    </w:lvl>
+    <w:lvl w:ilvl="6" w:tplc="0409000F" w:tentative="1">
+      <w:start w:val="1"/>
+      <w:numFmt w:val="decimal"/>
+      <w:lvlText w:val="%7."/>
+      <w:lvlJc w:val="left"/>
+      <w:pPr>
+        <w:ind w:left="5040" w:hanging="360"/>
+      </w:pPr>
+    </w:lvl>
+    <w:lvl w:ilvl="7" w:tplc="04090019" w:tentative="1">
+      <w:start w:val="1"/>
+      <w:numFmt w:val="lowerLetter"/>
+      <w:lvlText w:val="%8."/>
+      <w:lvlJc w:val="left"/>
+      <w:pPr>
+        <w:ind w:left="5760" w:hanging="360"/>
+      </w:pPr>
+    </w:lvl>
+    <w:lvl w:ilvl="8" w:tplc="0409001B" w:tentative="1">
+      <w:start w:val="1"/>
+      <w:numFmt w:val="lowerRoman"/>
+      <w:lvlText w:val="%9."/>
+      <w:lvlJc w:val="right"/>
+      <w:pPr>
+        <w:ind w:left="6480" w:hanging="180"/>
+      </w:pPr>
+    </w:lvl>
+  </w:abstractNum>
+  <w:abstractNum w:abstractNumId="22">
     <w:nsid w:val="574F395B"/>
     <w:multiLevelType w:val="hybridMultilevel"/>
     <w:tmpl w:val="E5049132"/>
@@ -2052,7 +3008,7 @@
       </w:pPr>
     </w:lvl>
   </w:abstractNum>
-  <w:abstractNum w:abstractNumId="10">
+  <w:abstractNum w:abstractNumId="23">
     <w:nsid w:val="5F3969F7"/>
     <w:multiLevelType w:val="hybridMultilevel"/>
     <w:tmpl w:val="13AE44C4"/>
@@ -2141,7 +3097,96 @@
       </w:pPr>
     </w:lvl>
   </w:abstractNum>
-  <w:abstractNum w:abstractNumId="11">
+  <w:abstractNum w:abstractNumId="24">
+    <w:nsid w:val="613C0462"/>
+    <w:multiLevelType w:val="hybridMultilevel"/>
+    <w:tmpl w:val="E634E51C"/>
+    <w:lvl w:ilvl="0" w:tplc="0409000F">
+      <w:start w:val="1"/>
+      <w:numFmt w:val="decimal"/>
+      <w:lvlText w:val="%1."/>
+      <w:lvlJc w:val="left"/>
+      <w:pPr>
+        <w:ind w:left="720" w:hanging="360"/>
+      </w:pPr>
+      <w:rPr>
+        <w:rFonts w:hint="default"/>
+      </w:rPr>
+    </w:lvl>
+    <w:lvl w:ilvl="1" w:tplc="04090019" w:tentative="1">
+      <w:start w:val="1"/>
+      <w:numFmt w:val="lowerLetter"/>
+      <w:lvlText w:val="%2."/>
+      <w:lvlJc w:val="left"/>
+      <w:pPr>
+        <w:ind w:left="1440" w:hanging="360"/>
+      </w:pPr>
+    </w:lvl>
+    <w:lvl w:ilvl="2" w:tplc="0409001B" w:tentative="1">
+      <w:start w:val="1"/>
+      <w:numFmt w:val="lowerRoman"/>
+      <w:lvlText w:val="%3."/>
+      <w:lvlJc w:val="right"/>
+      <w:pPr>
+        <w:ind w:left="2160" w:hanging="180"/>
+      </w:pPr>
+    </w:lvl>
+    <w:lvl w:ilvl="3" w:tplc="0409000F" w:tentative="1">
+      <w:start w:val="1"/>
+      <w:numFmt w:val="decimal"/>
+      <w:lvlText w:val="%4."/>
+      <w:lvlJc w:val="left"/>
+      <w:pPr>
+        <w:ind w:left="2880" w:hanging="360"/>
+      </w:pPr>
+    </w:lvl>
+    <w:lvl w:ilvl="4" w:tplc="04090019" w:tentative="1">
+      <w:start w:val="1"/>
+      <w:numFmt w:val="lowerLetter"/>
+      <w:lvlText w:val="%5."/>
+      <w:lvlJc w:val="left"/>
+      <w:pPr>
+        <w:ind w:left="3600" w:hanging="360"/>
+      </w:pPr>
+    </w:lvl>
+    <w:lvl w:ilvl="5" w:tplc="0409001B" w:tentative="1">
+      <w:start w:val="1"/>
+      <w:numFmt w:val="lowerRoman"/>
+      <w:lvlText w:val="%6."/>
+      <w:lvlJc w:val="right"/>
+      <w:pPr>
+        <w:ind w:left="4320" w:hanging="180"/>
+      </w:pPr>
+    </w:lvl>
+    <w:lvl w:ilvl="6" w:tplc="0409000F" w:tentative="1">
+      <w:start w:val="1"/>
+      <w:numFmt w:val="decimal"/>
+      <w:lvlText w:val="%7."/>
+      <w:lvlJc w:val="left"/>
+      <w:pPr>
+        <w:ind w:left="5040" w:hanging="360"/>
+      </w:pPr>
+    </w:lvl>
+    <w:lvl w:ilvl="7" w:tplc="04090019" w:tentative="1">
+      <w:start w:val="1"/>
+      <w:numFmt w:val="lowerLetter"/>
+      <w:lvlText w:val="%8."/>
+      <w:lvlJc w:val="left"/>
+      <w:pPr>
+        <w:ind w:left="5760" w:hanging="360"/>
+      </w:pPr>
+    </w:lvl>
+    <w:lvl w:ilvl="8" w:tplc="0409001B" w:tentative="1">
+      <w:start w:val="1"/>
+      <w:numFmt w:val="lowerRoman"/>
+      <w:lvlText w:val="%9."/>
+      <w:lvlJc w:val="right"/>
+      <w:pPr>
+        <w:ind w:left="6480" w:hanging="180"/>
+      </w:pPr>
+    </w:lvl>
+  </w:abstractNum>
+  <w:abstractNum w:abstractNumId="25">
     <w:nsid w:val="639A554E"/>
     <w:multiLevelType w:val="hybridMultilevel"/>
     <w:tmpl w:val="D3AAD45A"/>
@@ -2230,7 +3275,7 @@
       </w:pPr>
     </w:lvl>
   </w:abstractNum>
-  <w:abstractNum w:abstractNumId="12">
+  <w:abstractNum w:abstractNumId="26">
     <w:nsid w:val="6508341C"/>
     <w:multiLevelType w:val="multilevel"/>
     <w:tmpl w:val="C46E5C3A"/>
@@ -2379,7 +3424,7 @@
       </w:rPr>
     </w:lvl>
   </w:abstractNum>
-  <w:abstractNum w:abstractNumId="13">
+  <w:abstractNum w:abstractNumId="27">
     <w:nsid w:val="691C3570"/>
     <w:multiLevelType w:val="hybridMultilevel"/>
     <w:tmpl w:val="2BF48650"/>
@@ -2468,7 +3513,7 @@
       </w:pPr>
     </w:lvl>
   </w:abstractNum>
-  <w:abstractNum w:abstractNumId="14">
+  <w:abstractNum w:abstractNumId="28">
     <w:nsid w:val="69DA1736"/>
     <w:multiLevelType w:val="hybridMultilevel"/>
     <w:tmpl w:val="B8D65BD2"/>
@@ -2557,7 +3602,96 @@
       </w:pPr>
     </w:lvl>
   </w:abstractNum>
-  <w:abstractNum w:abstractNumId="15">
+  <w:abstractNum w:abstractNumId="29">
+    <w:nsid w:val="6ACB473D"/>
+    <w:multiLevelType w:val="hybridMultilevel"/>
+    <w:tmpl w:val="E634E51C"/>
+    <w:lvl w:ilvl="0" w:tplc="0409000F">
+      <w:start w:val="1"/>
+      <w:numFmt w:val="decimal"/>
+      <w:lvlText w:val="%1."/>
+      <w:lvlJc w:val="left"/>
+      <w:pPr>
+        <w:ind w:left="720" w:hanging="360"/>
+      </w:pPr>
+      <w:rPr>
+        <w:rFonts w:hint="default"/>
+      </w:rPr>
+    </w:lvl>
+    <w:lvl w:ilvl="1" w:tplc="04090019" w:tentative="1">
+      <w:start w:val="1"/>
+      <w:numFmt w:val="lowerLetter"/>
+      <w:lvlText w:val="%2."/>
+      <w:lvlJc w:val="left"/>
+      <w:pPr>
+        <w:ind w:left="1440" w:hanging="360"/>
+      </w:pPr>
+    </w:lvl>
+    <w:lvl w:ilvl="2" w:tplc="0409001B" w:tentative="1">
+      <w:start w:val="1"/>
+      <w:numFmt w:val="lowerRoman"/>
+      <w:lvlText w:val="%3."/>
+      <w:lvlJc w:val="right"/>
+      <w:pPr>
+        <w:ind w:left="2160" w:hanging="180"/>
+      </w:pPr>
+    </w:lvl>
+    <w:lvl w:ilvl="3" w:tplc="0409000F" w:tentative="1">
+      <w:start w:val="1"/>
+      <w:numFmt w:val="decimal"/>
+      <w:lvlText w:val="%4."/>
+      <w:lvlJc w:val="left"/>
+      <w:pPr>
+        <w:ind w:left="2880" w:hanging="360"/>
+      </w:pPr>
+    </w:lvl>
+    <w:lvl w:ilvl="4" w:tplc="04090019" w:tentative="1">
+      <w:start w:val="1"/>
+      <w:numFmt w:val="lowerLetter"/>
+      <w:lvlText w:val="%5."/>
+      <w:lvlJc w:val="left"/>
+      <w:pPr>
+        <w:ind w:left="3600" w:hanging="360"/>
+      </w:pPr>
+    </w:lvl>
+    <w:lvl w:ilvl="5" w:tplc="0409001B" w:tentative="1">
+      <w:start w:val="1"/>
+      <w:numFmt w:val="lowerRoman"/>
+      <w:lvlText w:val="%6."/>
+      <w:lvlJc w:val="right"/>
+      <w:pPr>
+        <w:ind w:left="4320" w:hanging="180"/>
+      </w:pPr>
+    </w:lvl>
+    <w:lvl w:ilvl="6" w:tplc="0409000F" w:tentative="1">
+      <w:start w:val="1"/>
+      <w:numFmt w:val="decimal"/>
+      <w:lvlText w:val="%7."/>
+      <w:lvlJc w:val="left"/>
+      <w:pPr>
+        <w:ind w:left="5040" w:hanging="360"/>
+      </w:pPr>
+    </w:lvl>
+    <w:lvl w:ilvl="7" w:tplc="04090019" w:tentative="1">
+      <w:start w:val="1"/>
+      <w:numFmt w:val="lowerLetter"/>
+      <w:lvlText w:val="%8."/>
+      <w:lvlJc w:val="left"/>
+      <w:pPr>
+        <w:ind w:left="5760" w:hanging="360"/>
+      </w:pPr>
+    </w:lvl>
+    <w:lvl w:ilvl="8" w:tplc="0409001B" w:tentative="1">
+      <w:start w:val="1"/>
+      <w:numFmt w:val="lowerRoman"/>
+      <w:lvlText w:val="%9."/>
+      <w:lvlJc w:val="right"/>
+      <w:pPr>
+        <w:ind w:left="6480" w:hanging="180"/>
+      </w:pPr>
+    </w:lvl>
+  </w:abstractNum>
+  <w:abstractNum w:abstractNumId="30">
     <w:nsid w:val="6DDC709C"/>
     <w:multiLevelType w:val="hybridMultilevel"/>
     <w:tmpl w:val="C8B07AD2"/>
@@ -2646,7 +3780,96 @@
       </w:pPr>
     </w:lvl>
   </w:abstractNum>
-  <w:abstractNum w:abstractNumId="16">
+  <w:abstractNum w:abstractNumId="31">
+    <w:nsid w:val="6E5E5C7D"/>
+    <w:multiLevelType w:val="hybridMultilevel"/>
+    <w:tmpl w:val="0B2AB6CE"/>
+    <w:lvl w:ilvl="0" w:tplc="0F70767C">
+      <w:start w:val="1"/>
+      <w:numFmt w:val="decimal"/>
+      <w:lvlText w:val="%1."/>
+      <w:lvlJc w:val="left"/>
+      <w:pPr>
+        <w:ind w:left="1080" w:hanging="360"/>
+      </w:pPr>
+      <w:rPr>
+        <w:rFonts w:hint="default"/>
+      </w:rPr>
+    </w:lvl>
+    <w:lvl w:ilvl="1" w:tplc="04090019" w:tentative="1">
+      <w:start w:val="1"/>
+      <w:numFmt w:val="lowerLetter"/>
+      <w:lvlText w:val="%2."/>
+      <w:lvlJc w:val="left"/>
+      <w:pPr>
+        <w:ind w:left="1800" w:hanging="360"/>
+      </w:pPr>
+    </w:lvl>
+    <w:lvl w:ilvl="2" w:tplc="0409001B" w:tentative="1">
+      <w:start w:val="1"/>
+      <w:numFmt w:val="lowerRoman"/>
+      <w:lvlText w:val="%3."/>
+      <w:lvlJc w:val="right"/>
+      <w:pPr>
+        <w:ind w:left="2520" w:hanging="180"/>
+      </w:pPr>
+    </w:lvl>
+    <w:lvl w:ilvl="3" w:tplc="0409000F" w:tentative="1">
+      <w:start w:val="1"/>
+      <w:numFmt w:val="decimal"/>
+      <w:lvlText w:val="%4."/>
+      <w:lvlJc w:val="left"/>
+      <w:pPr>
+        <w:ind w:left="3240" w:hanging="360"/>
+      </w:pPr>
+    </w:lvl>
+    <w:lvl w:ilvl="4" w:tplc="04090019" w:tentative="1">
+      <w:start w:val="1"/>
+      <w:numFmt w:val="lowerLetter"/>
+      <w:lvlText w:val="%5."/>
+      <w:lvlJc w:val="left"/>
+      <w:pPr>
+        <w:ind w:left="3960" w:hanging="360"/>
+      </w:pPr>
+    </w:lvl>
+    <w:lvl w:ilvl="5" w:tplc="0409001B" w:tentative="1">
+      <w:start w:val="1"/>
+      <w:numFmt w:val="lowerRoman"/>
+      <w:lvlText w:val="%6."/>
+      <w:lvlJc w:val="right"/>
+      <w:pPr>
+        <w:ind w:left="4680" w:hanging="180"/>
+      </w:pPr>
+    </w:lvl>
+    <w:lvl w:ilvl="6" w:tplc="0409000F" w:tentative="1">
+      <w:start w:val="1"/>
+      <w:numFmt w:val="decimal"/>
+      <w:lvlText w:val="%7."/>
+      <w:lvlJc w:val="left"/>
+      <w:pPr>
+        <w:ind w:left="5400" w:hanging="360"/>
+      </w:pPr>
+    </w:lvl>
+    <w:lvl w:ilvl="7" w:tplc="04090019" w:tentative="1">
+      <w:start w:val="1"/>
+      <w:numFmt w:val="lowerLetter"/>
+      <w:lvlText w:val="%8."/>
+      <w:lvlJc w:val="left"/>
+      <w:pPr>
+        <w:ind w:left="6120" w:hanging="360"/>
+      </w:pPr>
+    </w:lvl>
+    <w:lvl w:ilvl="8" w:tplc="0409001B" w:tentative="1">
+      <w:start w:val="1"/>
+      <w:numFmt w:val="lowerRoman"/>
+      <w:lvlText w:val="%9."/>
+      <w:lvlJc w:val="right"/>
+      <w:pPr>
+        <w:ind w:left="6840" w:hanging="180"/>
+      </w:pPr>
+    </w:lvl>
+  </w:abstractNum>
+  <w:abstractNum w:abstractNumId="32">
     <w:nsid w:val="6E981A5C"/>
     <w:multiLevelType w:val="hybridMultilevel"/>
     <w:tmpl w:val="7AFA62E2"/>
@@ -2735,7 +3958,7 @@
       </w:pPr>
     </w:lvl>
   </w:abstractNum>
-  <w:abstractNum w:abstractNumId="17">
+  <w:abstractNum w:abstractNumId="33">
     <w:nsid w:val="6FC824F4"/>
     <w:multiLevelType w:val="hybridMultilevel"/>
     <w:tmpl w:val="A678F124"/>
@@ -2824,7 +4047,7 @@
       </w:pPr>
     </w:lvl>
   </w:abstractNum>
-  <w:abstractNum w:abstractNumId="18">
+  <w:abstractNum w:abstractNumId="34">
     <w:nsid w:val="71C56E42"/>
     <w:multiLevelType w:val="hybridMultilevel"/>
     <w:tmpl w:val="4C70C01A"/>
@@ -2913,62 +4136,199 @@
       </w:pPr>
     </w:lvl>
   </w:abstractNum>
+  <w:abstractNum w:abstractNumId="35">
+    <w:nsid w:val="7D3A74ED"/>
+    <w:multiLevelType w:val="hybridMultilevel"/>
+    <w:tmpl w:val="E0B64948"/>
+    <w:lvl w:ilvl="0" w:tplc="0409000F">
+      <w:start w:val="1"/>
+      <w:numFmt w:val="decimal"/>
+      <w:lvlText w:val="%1."/>
+      <w:lvlJc w:val="left"/>
+      <w:pPr>
+        <w:ind w:left="720" w:hanging="360"/>
+      </w:pPr>
+    </w:lvl>
+    <w:lvl w:ilvl="1" w:tplc="04090019" w:tentative="1">
+      <w:start w:val="1"/>
+      <w:numFmt w:val="lowerLetter"/>
+      <w:lvlText w:val="%2."/>
+      <w:lvlJc w:val="left"/>
+      <w:pPr>
+        <w:ind w:left="1440" w:hanging="360"/>
+      </w:pPr>
+    </w:lvl>
+    <w:lvl w:ilvl="2" w:tplc="0409001B" w:tentative="1">
+      <w:start w:val="1"/>
+      <w:numFmt w:val="lowerRoman"/>
+      <w:lvlText w:val="%3."/>
+      <w:lvlJc w:val="right"/>
+      <w:pPr>
+        <w:ind w:left="2160" w:hanging="180"/>
+      </w:pPr>
+    </w:lvl>
+    <w:lvl w:ilvl="3" w:tplc="0409000F" w:tentative="1">
+      <w:start w:val="1"/>
+      <w:numFmt w:val="decimal"/>
+      <w:lvlText w:val="%4."/>
+      <w:lvlJc w:val="left"/>
+      <w:pPr>
+        <w:ind w:left="2880" w:hanging="360"/>
+      </w:pPr>
+    </w:lvl>
+    <w:lvl w:ilvl="4" w:tplc="04090019" w:tentative="1">
+      <w:start w:val="1"/>
+      <w:numFmt w:val="lowerLetter"/>
+      <w:lvlText w:val="%5."/>
+      <w:lvlJc w:val="left"/>
+      <w:pPr>
+        <w:ind w:left="3600" w:hanging="360"/>
+      </w:pPr>
+    </w:lvl>
+    <w:lvl w:ilvl="5" w:tplc="0409001B" w:tentative="1">
+      <w:start w:val="1"/>
+      <w:numFmt w:val="lowerRoman"/>
+      <w:lvlText w:val="%6."/>
+      <w:lvlJc w:val="right"/>
+      <w:pPr>
+        <w:ind w:left="4320" w:hanging="180"/>
+      </w:pPr>
+    </w:lvl>
+    <w:lvl w:ilvl="6" w:tplc="0409000F" w:tentative="1">
+      <w:start w:val="1"/>
+      <w:numFmt w:val="decimal"/>
+      <w:lvlText w:val="%7."/>
+      <w:lvlJc w:val="left"/>
+      <w:pPr>
+        <w:ind w:left="5040" w:hanging="360"/>
+      </w:pPr>
+    </w:lvl>
+    <w:lvl w:ilvl="7" w:tplc="04090019" w:tentative="1">
+      <w:start w:val="1"/>
+      <w:numFmt w:val="lowerLetter"/>
+      <w:lvlText w:val="%8."/>
+      <w:lvlJc w:val="left"/>
+      <w:pPr>
+        <w:ind w:left="5760" w:hanging="360"/>
+      </w:pPr>
+    </w:lvl>
+    <w:lvl w:ilvl="8" w:tplc="0409001B" w:tentative="1">
+      <w:start w:val="1"/>
+      <w:numFmt w:val="lowerRoman"/>
+      <w:lvlText w:val="%9."/>
+      <w:lvlJc w:val="right"/>
+      <w:pPr>
+        <w:ind w:left="6480" w:hanging="180"/>
+      </w:pPr>
+    </w:lvl>
+  </w:abstractNum>
   <w:num w:numId="1">
+    <w:abstractNumId w:val="26"/>
+  </w:num>
+  <w:num w:numId="2">
+    <w:abstractNumId w:val="11"/>
+  </w:num>
+  <w:num w:numId="3">
+    <w:abstractNumId w:val="33"/>
+  </w:num>
+  <w:num w:numId="4">
+    <w:abstractNumId w:val="5"/>
+  </w:num>
+  <w:num w:numId="5">
+    <w:abstractNumId w:val="2"/>
+  </w:num>
+  <w:num w:numId="6">
+    <w:abstractNumId w:val="4"/>
+  </w:num>
+  <w:num w:numId="7">
+    <w:abstractNumId w:val="25"/>
+  </w:num>
+  <w:num w:numId="8">
+    <w:abstractNumId w:val="13"/>
+  </w:num>
+  <w:num w:numId="9">
+    <w:abstractNumId w:val="34"/>
+  </w:num>
+  <w:num w:numId="10">
+    <w:abstractNumId w:val="6"/>
+  </w:num>
+  <w:num w:numId="11">
+    <w:abstractNumId w:val="9"/>
+  </w:num>
+  <w:num w:numId="12">
+    <w:abstractNumId w:val="23"/>
+  </w:num>
+  <w:num w:numId="13">
+    <w:abstractNumId w:val="32"/>
+  </w:num>
+  <w:num w:numId="14">
+    <w:abstractNumId w:val="28"/>
+  </w:num>
+  <w:num w:numId="15">
+    <w:abstractNumId w:val="27"/>
+  </w:num>
+  <w:num w:numId="16">
+    <w:abstractNumId w:val="20"/>
+  </w:num>
+  <w:num w:numId="17">
+    <w:abstractNumId w:val="8"/>
+  </w:num>
+  <w:num w:numId="18">
+    <w:abstractNumId w:val="22"/>
+  </w:num>
+  <w:num w:numId="19">
+    <w:abstractNumId w:val="30"/>
+  </w:num>
+  <w:num w:numId="20">
+    <w:abstractNumId w:val="31"/>
+  </w:num>
+  <w:num w:numId="21">
     <w:abstractNumId w:val="12"/>
   </w:num>
-  <w:num w:numId="2">
-    <w:abstractNumId w:val="6"/>
+  <w:num w:numId="22">
+    <w:abstractNumId w:val="15"/>
   </w:num>
-  <w:num w:numId="3">
-    <w:abstractNumId w:val="17"/>
+  <w:num w:numId="23">
+    <w:abstractNumId w:val="35"/>
   </w:num>
-  <w:num w:numId="4">
-    <w:abstractNumId w:val="2"/>
+  <w:num w:numId="24">
+    <w:abstractNumId w:val="1"/>
   </w:num>
-  <w:num w:numId="5">
+  <w:num w:numId="25">
+    <w:abstractNumId w:val="10"/>
+  </w:num>
+  <w:num w:numId="26">
     <w:abstractNumId w:val="0"/>
   </w:num>
-  <w:num w:numId="6">
-    <w:abstractNumId w:val="1"/>
+  <w:num w:numId="27">
+    <w:abstractNumId w:val="3"/>
   </w:num>
-  <w:num w:numId="7">
-    <w:abstractNumId w:val="11"/>
-  </w:num>
-  <w:num w:numId="8">
+  <w:num w:numId="28">
     <w:abstractNumId w:val="7"/>
   </w:num>
-  <w:num w:numId="9">
+  <w:num w:numId="29">
+    <w:abstractNumId w:val="19"/>
+  </w:num>
+  <w:num w:numId="30">
+    <w:abstractNumId w:val="21"/>
+  </w:num>
+  <w:num w:numId="31">
+    <w:abstractNumId w:val="24"/>
+  </w:num>
+  <w:num w:numId="32">
+    <w:abstractNumId w:val="16"/>
+  </w:num>
+  <w:num w:numId="33">
     <w:abstractNumId w:val="18"/>
   </w:num>
-  <w:num w:numId="10">
-    <w:abstractNumId w:val="3"/>
+  <w:num w:numId="34">
+    <w:abstractNumId w:val="29"/>
   </w:num>
-  <w:num w:numId="11">
-    <w:abstractNumId w:val="5"/>
-  </w:num>
-  <w:num w:numId="12">
-    <w:abstractNumId w:val="10"/>
-  </w:num>
-  <w:num w:numId="13">
-    <w:abstractNumId w:val="16"/>
-  </w:num>
-  <w:num w:numId="14">
+  <w:num w:numId="35">
     <w:abstractNumId w:val="14"/>
   </w:num>
-  <w:num w:numId="15">
-    <w:abstractNumId w:val="13"/>
-  </w:num>
-  <w:num w:numId="16">
-    <w:abstractNumId w:val="8"/>
-  </w:num>
-  <w:num w:numId="17">
-    <w:abstractNumId w:val="4"/>
-  </w:num>
-  <w:num w:numId="18">
-    <w:abstractNumId w:val="9"/>
-  </w:num>
-  <w:num w:numId="19">
-    <w:abstractNumId w:val="15"/>
+  <w:num w:numId="36">
+    <w:abstractNumId w:val="17"/>
   </w:num>
 </w:numbering>
 </file>

</xml_diff>

<commit_message>
fixed slight spacing issue in Book Reviews
</commit_message>
<xml_diff>
--- a/cv_template.docx
+++ b/cv_template.docx
@@ -308,8 +308,10 @@
     </w:p>
     <w:p>
       <w:pPr>
-        <w:pStyle w:val="ListParagraph"/>
-        <w:contextualSpacing w:val="0"/>
+        <w:ind w:left="720"/>
+        <w:rPr>
+          <w:noProof/>
+        </w:rPr>
       </w:pPr>
       <w:r>
         <w:rPr>
@@ -321,7 +323,19 @@
         <w:rPr>
           <w:b/>
         </w:rPr>
-        <w:t>{bookReviewsLabel}</w:t>
+        <w:t>{book</w:t>
+      </w:r>
+      <w:r>
+        <w:rPr>
+          <w:b/>
+        </w:rPr>
+        <w:t>ReviewsLabel</w:t>
+      </w:r>
+      <w:r>
+        <w:rPr>
+          <w:b/>
+        </w:rPr>
+        <w:t>}</w:t>
       </w:r>
     </w:p>
     <w:p>
@@ -329,18 +343,20 @@
         <w:pStyle w:val="ListParagraph"/>
         <w:numPr>
           <w:ilvl w:val="0"/>
-          <w:numId w:val="26"/>
+          <w:numId w:val="37"/>
         </w:numPr>
-        <w:contextualSpacing w:val="0"/>
-      </w:pPr>
-      <w:r>
-        <w:t>{-w:p bookReviews}{citation}{/bookReviews}</w:t>
-      </w:r>
-      <w:r>
-        <w:br/>
+      </w:pPr>
+      <w:r>
+        <w:t>{-w:p bookReviews}{citation}{/bookReviews</w:t>
       </w:r>
       <w:bookmarkStart w:id="0" w:name="_GoBack"/>
       <w:bookmarkEnd w:id="0"/>
+      <w:r>
+        <w:t>}</w:t>
+      </w:r>
+      <w:r>
+        <w:br/>
+      </w:r>
     </w:p>
     <w:p>
       <w:pPr>
@@ -600,6 +616,7 @@
         <w:rPr>
           <w:b/>
         </w:rPr>
+        <w:lastRenderedPageBreak/>
         <w:t>{otherArticlesLabel}</w:t>
       </w:r>
     </w:p>
@@ -613,7 +630,6 @@
         <w:contextualSpacing w:val="0"/>
       </w:pPr>
       <w:r>
-        <w:lastRenderedPageBreak/>
         <w:t>{-w:p otherArticles}{citation}{/otherArticles}</w:t>
       </w:r>
     </w:p>
@@ -856,7 +872,7 @@
     <w:sectPr>
       <w:footerReference w:type="default" r:id="rId7"/>
       <w:pgSz w:w="12240" w:h="15840"/>
-      <w:pgMar w:top="1440" w:right="1440" w:bottom="1080" w:left="1440" w:header="720" w:footer="720" w:gutter="0"/>
+      <w:pgMar w:top="1440" w:right="1440" w:bottom="1440" w:left="1440" w:header="720" w:footer="720" w:gutter="0"/>
       <w:cols w:space="720"/>
       <w:titlePg/>
       <w:docGrid w:linePitch="360"/>
@@ -894,7 +910,7 @@
 <w:ftr xmlns:wpc="http://schemas.microsoft.com/office/word/2010/wordprocessingCanvas" xmlns:mo="http://schemas.microsoft.com/office/mac/office/2008/main" xmlns:mc="http://schemas.openxmlformats.org/markup-compatibility/2006" xmlns:mv="urn:schemas-microsoft-com:mac:vml" xmlns:o="urn:schemas-microsoft-com:office:office" xmlns:r="http://schemas.openxmlformats.org/officeDocument/2006/relationships" xmlns:m="http://schemas.openxmlformats.org/officeDocument/2006/math" xmlns:v="urn:schemas-microsoft-com:vml" xmlns:wp14="http://schemas.microsoft.com/office/word/2010/wordprocessingDrawing" xmlns:wp="http://schemas.openxmlformats.org/drawingml/2006/wordprocessingDrawing" xmlns:w10="urn:schemas-microsoft-com:office:word" xmlns:w="http://schemas.openxmlformats.org/wordprocessingml/2006/main" xmlns:w14="http://schemas.microsoft.com/office/word/2010/wordml" xmlns:w15="http://schemas.microsoft.com/office/word/2012/wordml" xmlns:wpg="http://schemas.microsoft.com/office/word/2010/wordprocessingGroup" xmlns:wpi="http://schemas.microsoft.com/office/word/2010/wordprocessingInk" xmlns:wne="http://schemas.microsoft.com/office/word/2006/wordml" xmlns:wps="http://schemas.microsoft.com/office/word/2010/wordprocessingShape" mc:Ignorable="w14 w15 wp14">
   <w:sdt>
     <w:sdtPr>
-      <w:id w:val="-443924474"/>
+      <w:id w:val="1382441290"/>
       <w:docPartObj>
         <w:docPartGallery w:val="Page Numbers (Bottom of Page)"/>
         <w:docPartUnique/>
@@ -3276,6 +3292,95 @@
     </w:lvl>
   </w:abstractNum>
   <w:abstractNum w:abstractNumId="26">
+    <w:nsid w:val="64D17B4A"/>
+    <w:multiLevelType w:val="hybridMultilevel"/>
+    <w:tmpl w:val="7E4A5E76"/>
+    <w:lvl w:ilvl="0" w:tplc="0409000F">
+      <w:start w:val="1"/>
+      <w:numFmt w:val="decimal"/>
+      <w:lvlText w:val="%1."/>
+      <w:lvlJc w:val="left"/>
+      <w:pPr>
+        <w:ind w:left="720" w:hanging="360"/>
+      </w:pPr>
+      <w:rPr>
+        <w:rFonts w:hint="default"/>
+      </w:rPr>
+    </w:lvl>
+    <w:lvl w:ilvl="1" w:tplc="04090019" w:tentative="1">
+      <w:start w:val="1"/>
+      <w:numFmt w:val="lowerLetter"/>
+      <w:lvlText w:val="%2."/>
+      <w:lvlJc w:val="left"/>
+      <w:pPr>
+        <w:ind w:left="1440" w:hanging="360"/>
+      </w:pPr>
+    </w:lvl>
+    <w:lvl w:ilvl="2" w:tplc="0409001B" w:tentative="1">
+      <w:start w:val="1"/>
+      <w:numFmt w:val="lowerRoman"/>
+      <w:lvlText w:val="%3."/>
+      <w:lvlJc w:val="right"/>
+      <w:pPr>
+        <w:ind w:left="2160" w:hanging="180"/>
+      </w:pPr>
+    </w:lvl>
+    <w:lvl w:ilvl="3" w:tplc="0409000F" w:tentative="1">
+      <w:start w:val="1"/>
+      <w:numFmt w:val="decimal"/>
+      <w:lvlText w:val="%4."/>
+      <w:lvlJc w:val="left"/>
+      <w:pPr>
+        <w:ind w:left="2880" w:hanging="360"/>
+      </w:pPr>
+    </w:lvl>
+    <w:lvl w:ilvl="4" w:tplc="04090019" w:tentative="1">
+      <w:start w:val="1"/>
+      <w:numFmt w:val="lowerLetter"/>
+      <w:lvlText w:val="%5."/>
+      <w:lvlJc w:val="left"/>
+      <w:pPr>
+        <w:ind w:left="3600" w:hanging="360"/>
+      </w:pPr>
+    </w:lvl>
+    <w:lvl w:ilvl="5" w:tplc="0409001B" w:tentative="1">
+      <w:start w:val="1"/>
+      <w:numFmt w:val="lowerRoman"/>
+      <w:lvlText w:val="%6."/>
+      <w:lvlJc w:val="right"/>
+      <w:pPr>
+        <w:ind w:left="4320" w:hanging="180"/>
+      </w:pPr>
+    </w:lvl>
+    <w:lvl w:ilvl="6" w:tplc="0409000F" w:tentative="1">
+      <w:start w:val="1"/>
+      <w:numFmt w:val="decimal"/>
+      <w:lvlText w:val="%7."/>
+      <w:lvlJc w:val="left"/>
+      <w:pPr>
+        <w:ind w:left="5040" w:hanging="360"/>
+      </w:pPr>
+    </w:lvl>
+    <w:lvl w:ilvl="7" w:tplc="04090019" w:tentative="1">
+      <w:start w:val="1"/>
+      <w:numFmt w:val="lowerLetter"/>
+      <w:lvlText w:val="%8."/>
+      <w:lvlJc w:val="left"/>
+      <w:pPr>
+        <w:ind w:left="5760" w:hanging="360"/>
+      </w:pPr>
+    </w:lvl>
+    <w:lvl w:ilvl="8" w:tplc="0409001B" w:tentative="1">
+      <w:start w:val="1"/>
+      <w:numFmt w:val="lowerRoman"/>
+      <w:lvlText w:val="%9."/>
+      <w:lvlJc w:val="right"/>
+      <w:pPr>
+        <w:ind w:left="6480" w:hanging="180"/>
+      </w:pPr>
+    </w:lvl>
+  </w:abstractNum>
+  <w:abstractNum w:abstractNumId="27">
     <w:nsid w:val="6508341C"/>
     <w:multiLevelType w:val="multilevel"/>
     <w:tmpl w:val="C46E5C3A"/>
@@ -3424,7 +3529,7 @@
       </w:rPr>
     </w:lvl>
   </w:abstractNum>
-  <w:abstractNum w:abstractNumId="27">
+  <w:abstractNum w:abstractNumId="28">
     <w:nsid w:val="691C3570"/>
     <w:multiLevelType w:val="hybridMultilevel"/>
     <w:tmpl w:val="2BF48650"/>
@@ -3513,7 +3618,7 @@
       </w:pPr>
     </w:lvl>
   </w:abstractNum>
-  <w:abstractNum w:abstractNumId="28">
+  <w:abstractNum w:abstractNumId="29">
     <w:nsid w:val="69DA1736"/>
     <w:multiLevelType w:val="hybridMultilevel"/>
     <w:tmpl w:val="B8D65BD2"/>
@@ -3602,7 +3707,7 @@
       </w:pPr>
     </w:lvl>
   </w:abstractNum>
-  <w:abstractNum w:abstractNumId="29">
+  <w:abstractNum w:abstractNumId="30">
     <w:nsid w:val="6ACB473D"/>
     <w:multiLevelType w:val="hybridMultilevel"/>
     <w:tmpl w:val="E634E51C"/>
@@ -3691,7 +3796,7 @@
       </w:pPr>
     </w:lvl>
   </w:abstractNum>
-  <w:abstractNum w:abstractNumId="30">
+  <w:abstractNum w:abstractNumId="31">
     <w:nsid w:val="6DDC709C"/>
     <w:multiLevelType w:val="hybridMultilevel"/>
     <w:tmpl w:val="C8B07AD2"/>
@@ -3780,7 +3885,7 @@
       </w:pPr>
     </w:lvl>
   </w:abstractNum>
-  <w:abstractNum w:abstractNumId="31">
+  <w:abstractNum w:abstractNumId="32">
     <w:nsid w:val="6E5E5C7D"/>
     <w:multiLevelType w:val="hybridMultilevel"/>
     <w:tmpl w:val="0B2AB6CE"/>
@@ -3869,7 +3974,7 @@
       </w:pPr>
     </w:lvl>
   </w:abstractNum>
-  <w:abstractNum w:abstractNumId="32">
+  <w:abstractNum w:abstractNumId="33">
     <w:nsid w:val="6E981A5C"/>
     <w:multiLevelType w:val="hybridMultilevel"/>
     <w:tmpl w:val="7AFA62E2"/>
@@ -3958,7 +4063,7 @@
       </w:pPr>
     </w:lvl>
   </w:abstractNum>
-  <w:abstractNum w:abstractNumId="33">
+  <w:abstractNum w:abstractNumId="34">
     <w:nsid w:val="6FC824F4"/>
     <w:multiLevelType w:val="hybridMultilevel"/>
     <w:tmpl w:val="A678F124"/>
@@ -4047,7 +4152,7 @@
       </w:pPr>
     </w:lvl>
   </w:abstractNum>
-  <w:abstractNum w:abstractNumId="34">
+  <w:abstractNum w:abstractNumId="35">
     <w:nsid w:val="71C56E42"/>
     <w:multiLevelType w:val="hybridMultilevel"/>
     <w:tmpl w:val="4C70C01A"/>
@@ -4136,7 +4241,7 @@
       </w:pPr>
     </w:lvl>
   </w:abstractNum>
-  <w:abstractNum w:abstractNumId="35">
+  <w:abstractNum w:abstractNumId="36">
     <w:nsid w:val="7D3A74ED"/>
     <w:multiLevelType w:val="hybridMultilevel"/>
     <w:tmpl w:val="E0B64948"/>
@@ -4223,13 +4328,13 @@
     </w:lvl>
   </w:abstractNum>
   <w:num w:numId="1">
-    <w:abstractNumId w:val="26"/>
+    <w:abstractNumId w:val="27"/>
   </w:num>
   <w:num w:numId="2">
     <w:abstractNumId w:val="11"/>
   </w:num>
   <w:num w:numId="3">
-    <w:abstractNumId w:val="33"/>
+    <w:abstractNumId w:val="34"/>
   </w:num>
   <w:num w:numId="4">
     <w:abstractNumId w:val="5"/>
@@ -4247,7 +4352,7 @@
     <w:abstractNumId w:val="13"/>
   </w:num>
   <w:num w:numId="9">
-    <w:abstractNumId w:val="34"/>
+    <w:abstractNumId w:val="35"/>
   </w:num>
   <w:num w:numId="10">
     <w:abstractNumId w:val="6"/>
@@ -4259,13 +4364,13 @@
     <w:abstractNumId w:val="23"/>
   </w:num>
   <w:num w:numId="13">
-    <w:abstractNumId w:val="32"/>
+    <w:abstractNumId w:val="33"/>
   </w:num>
   <w:num w:numId="14">
-    <w:abstractNumId w:val="28"/>
+    <w:abstractNumId w:val="29"/>
   </w:num>
   <w:num w:numId="15">
-    <w:abstractNumId w:val="27"/>
+    <w:abstractNumId w:val="28"/>
   </w:num>
   <w:num w:numId="16">
     <w:abstractNumId w:val="20"/>
@@ -4277,10 +4382,10 @@
     <w:abstractNumId w:val="22"/>
   </w:num>
   <w:num w:numId="19">
-    <w:abstractNumId w:val="30"/>
+    <w:abstractNumId w:val="31"/>
   </w:num>
   <w:num w:numId="20">
-    <w:abstractNumId w:val="31"/>
+    <w:abstractNumId w:val="32"/>
   </w:num>
   <w:num w:numId="21">
     <w:abstractNumId w:val="12"/>
@@ -4289,7 +4394,7 @@
     <w:abstractNumId w:val="15"/>
   </w:num>
   <w:num w:numId="23">
-    <w:abstractNumId w:val="35"/>
+    <w:abstractNumId w:val="36"/>
   </w:num>
   <w:num w:numId="24">
     <w:abstractNumId w:val="1"/>
@@ -4322,13 +4427,16 @@
     <w:abstractNumId w:val="18"/>
   </w:num>
   <w:num w:numId="34">
-    <w:abstractNumId w:val="29"/>
+    <w:abstractNumId w:val="30"/>
   </w:num>
   <w:num w:numId="35">
     <w:abstractNumId w:val="14"/>
   </w:num>
   <w:num w:numId="36">
     <w:abstractNumId w:val="17"/>
+  </w:num>
+  <w:num w:numId="37">
+    <w:abstractNumId w:val="26"/>
   </w:num>
 </w:numbering>
 </file>

</xml_diff>

<commit_message>
fixed Book Series label issue, added in Software Pub Type
</commit_message>
<xml_diff>
--- a/cv_template.docx
+++ b/cv_template.docx
@@ -54,8 +54,23 @@
         <w:t>{</w:t>
       </w:r>
       <w:r>
-        <w:t>-w:p name}{fullName</w:t>
-      </w:r>
+        <w:t>-</w:t>
+      </w:r>
+      <w:proofErr w:type="spellStart"/>
+      <w:proofErr w:type="gramStart"/>
+      <w:r>
+        <w:t>w:p</w:t>
+      </w:r>
+      <w:proofErr w:type="spellEnd"/>
+      <w:proofErr w:type="gramEnd"/>
+      <w:r>
+        <w:t xml:space="preserve"> name}{</w:t>
+      </w:r>
+      <w:proofErr w:type="spellStart"/>
+      <w:r>
+        <w:t>fullName</w:t>
+      </w:r>
+      <w:proofErr w:type="spellEnd"/>
       <w:r>
         <w:t>}</w:t>
       </w:r>
@@ -64,192 +79,321 @@
       </w:r>
     </w:p>
     <w:p>
-      <w:r>
-        <w:rPr>
-          <w:b/>
-        </w:rPr>
-        <w:t>{primaryPositionLabel}</w:t>
-      </w:r>
-      <w:r>
-        <w:tab/>
-      </w:r>
-      <w:r>
-        <w:tab/>
-        <w:t>{-w:p primaryPosition}{label}{/primaryPosition}</w:t>
+      <w:pPr>
+        <w:keepNext/>
+        <w:widowControl w:val="0"/>
+      </w:pPr>
+      <w:r>
+        <w:rPr>
+          <w:b/>
+        </w:rPr>
+        <w:t>{</w:t>
+      </w:r>
+      <w:proofErr w:type="spellStart"/>
+      <w:r>
+        <w:rPr>
+          <w:b/>
+        </w:rPr>
+        <w:t>primaryPositionLabel</w:t>
+      </w:r>
+      <w:proofErr w:type="spellEnd"/>
+      <w:r>
+        <w:rPr>
+          <w:b/>
+        </w:rPr>
+        <w:t>}</w:t>
       </w:r>
     </w:p>
     <w:p>
-      <w:r>
-        <w:rPr>
-          <w:b/>
-        </w:rPr>
-        <w:t>{secondaryPositionL</w:t>
-      </w:r>
-      <w:r>
-        <w:rPr>
-          <w:b/>
-        </w:rPr>
-        <w:t>abel}</w:t>
-      </w:r>
+      <w:pPr>
+        <w:ind w:left="2880"/>
+      </w:pPr>
+      <w:r>
+        <w:t>{</w:t>
+      </w:r>
+      <w:r>
+        <w:t>-</w:t>
+      </w:r>
+      <w:proofErr w:type="spellStart"/>
+      <w:proofErr w:type="gramStart"/>
+      <w:r>
+        <w:t>w:p</w:t>
+      </w:r>
+      <w:proofErr w:type="spellEnd"/>
+      <w:proofErr w:type="gramEnd"/>
       <w:r>
         <w:t xml:space="preserve"> </w:t>
+      </w:r>
+      <w:proofErr w:type="spellStart"/>
+      <w:r>
+        <w:t>primaryPosition</w:t>
+      </w:r>
+      <w:proofErr w:type="spellEnd"/>
+      <w:r>
+        <w:t>}</w:t>
+      </w:r>
+      <w:r>
+        <w:t>{label}{/</w:t>
+      </w:r>
+      <w:proofErr w:type="spellStart"/>
+      <w:r>
+        <w:t>primaryPosition</w:t>
+      </w:r>
+      <w:proofErr w:type="spellEnd"/>
+      <w:r>
+        <w:t>}</w:t>
+      </w:r>
+    </w:p>
+    <w:p>
+      <w:r>
+        <w:rPr>
+          <w:b/>
+        </w:rPr>
+        <w:t>{</w:t>
+      </w:r>
+      <w:proofErr w:type="spellStart"/>
+      <w:r>
+        <w:rPr>
+          <w:b/>
+        </w:rPr>
+        <w:t>secondaryPositionL</w:t>
+      </w:r>
+      <w:r>
+        <w:rPr>
+          <w:b/>
+        </w:rPr>
+        <w:t>abel</w:t>
+      </w:r>
+      <w:proofErr w:type="spellEnd"/>
+      <w:r>
+        <w:rPr>
+          <w:b/>
+        </w:rPr>
+        <w:t>}</w:t>
+      </w:r>
+      <w:r>
+        <w:t xml:space="preserve"> </w:t>
+      </w:r>
+      <w:r>
+        <w:tab/>
+      </w:r>
+      <w:r>
+        <w:t>{</w:t>
+      </w:r>
+      <w:r>
+        <w:t>-</w:t>
+      </w:r>
+      <w:proofErr w:type="spellStart"/>
+      <w:proofErr w:type="gramStart"/>
+      <w:r>
+        <w:t>w:p</w:t>
+      </w:r>
+      <w:proofErr w:type="spellEnd"/>
+      <w:proofErr w:type="gramEnd"/>
+      <w:r>
+        <w:t xml:space="preserve"> </w:t>
+      </w:r>
+      <w:proofErr w:type="spellStart"/>
+      <w:r>
+        <w:t>secondaryPosition</w:t>
+      </w:r>
+      <w:proofErr w:type="spellEnd"/>
+      <w:r>
+        <w:t>}</w:t>
+      </w:r>
+      <w:r>
+        <w:t>{label}{/</w:t>
+      </w:r>
+      <w:proofErr w:type="spellStart"/>
+      <w:r>
+        <w:t>secondaryPosition</w:t>
+      </w:r>
+      <w:proofErr w:type="spellEnd"/>
+      <w:r>
+        <w:t>}</w:t>
+      </w:r>
+    </w:p>
+    <w:p>
+      <w:pPr>
+        <w:rPr>
+          <w:b/>
+        </w:rPr>
+      </w:pPr>
+      <w:r>
+        <w:rPr>
+          <w:b/>
+        </w:rPr>
+        <w:t>Present academic rank and titles:</w:t>
+      </w:r>
+      <w:r>
+        <w:rPr>
+          <w:b/>
+        </w:rPr>
+        <w:t xml:space="preserve"> </w:t>
+      </w:r>
+    </w:p>
+    <w:p>
+      <w:pPr>
+        <w:ind w:left="2880"/>
+      </w:pPr>
+      <w:r>
+        <w:t>{title}</w:t>
+      </w:r>
+    </w:p>
+    <w:p>
+      <w:pPr>
+        <w:rPr>
+          <w:b/>
+        </w:rPr>
+      </w:pPr>
+      <w:r>
+        <w:rPr>
+          <w:b/>
+        </w:rPr>
+        <w:t>{</w:t>
+      </w:r>
+      <w:proofErr w:type="spellStart"/>
+      <w:r>
+        <w:rPr>
+          <w:b/>
+        </w:rPr>
+        <w:t>educationsLabel</w:t>
+      </w:r>
+      <w:proofErr w:type="spellEnd"/>
+      <w:r>
+        <w:rPr>
+          <w:b/>
+        </w:rPr>
+        <w:t>}</w:t>
+      </w:r>
+      <w:r>
+        <w:rPr>
+          <w:b/>
+        </w:rPr>
+        <w:t xml:space="preserve"> </w:t>
+      </w:r>
+    </w:p>
+    <w:p>
+      <w:r>
+        <w:tab/>
+      </w:r>
+      <w:r>
+        <w:tab/>
+      </w:r>
+      <w:r>
+        <w:tab/>
       </w:r>
       <w:r>
         <w:tab/>
         <w:t>{</w:t>
       </w:r>
       <w:r>
-        <w:t xml:space="preserve">-w:p </w:t>
-      </w:r>
-      <w:r>
-        <w:t>secondaryP</w:t>
-      </w:r>
-      <w:r>
-        <w:t>osition}</w:t>
-      </w:r>
-      <w:r>
-        <w:t>{label}{/secondaryPosition}</w:t>
+        <w:t>-</w:t>
+      </w:r>
+      <w:proofErr w:type="spellStart"/>
+      <w:proofErr w:type="gramStart"/>
+      <w:r>
+        <w:t>w:p</w:t>
+      </w:r>
+      <w:proofErr w:type="spellEnd"/>
+      <w:proofErr w:type="gramEnd"/>
+      <w:r>
+        <w:t xml:space="preserve"> education</w:t>
+      </w:r>
+      <w:r>
+        <w:t>s</w:t>
+      </w:r>
+      <w:r>
+        <w:t>}</w:t>
+      </w:r>
+      <w:r>
+        <w:t>{</w:t>
+      </w:r>
+      <w:proofErr w:type="spellStart"/>
+      <w:r>
+        <w:t>allEducation</w:t>
+      </w:r>
+      <w:proofErr w:type="spellEnd"/>
+      <w:r>
+        <w:t>}{</w:t>
+      </w:r>
+      <w:r>
+        <w:t>/</w:t>
+      </w:r>
+      <w:r>
+        <w:t>education</w:t>
+      </w:r>
+      <w:r>
+        <w:t>s</w:t>
+      </w:r>
+      <w:r>
+        <w:t>}</w:t>
       </w:r>
     </w:p>
     <w:p>
       <w:pPr>
         <w:rPr>
-          <w:b/>
-        </w:rPr>
-      </w:pPr>
-      <w:r>
-        <w:rPr>
-          <w:b/>
-        </w:rPr>
-        <w:t>Present academic rank and titles:</w:t>
-      </w:r>
-      <w:r>
-        <w:rPr>
-          <w:b/>
+          <w:noProof/>
+        </w:rPr>
+      </w:pPr>
+      <w:r>
+        <w:rPr>
+          <w:b/>
+        </w:rPr>
+        <w:t>{</w:t>
+      </w:r>
+      <w:proofErr w:type="spellStart"/>
+      <w:r>
+        <w:rPr>
+          <w:b/>
+        </w:rPr>
+        <w:t>publicationsLabel</w:t>
+      </w:r>
+      <w:proofErr w:type="spellEnd"/>
+      <w:r>
+        <w:rPr>
+          <w:b/>
+        </w:rPr>
+        <w:t>}</w:t>
+      </w:r>
+      <w:r>
+        <w:rPr>
+          <w:noProof/>
         </w:rPr>
         <w:t xml:space="preserve"> </w:t>
       </w:r>
-    </w:p>
-    <w:p>
-      <w:pPr>
-        <w:ind w:left="2880"/>
-      </w:pPr>
-      <w:r>
-        <w:t>{title}</w:t>
-      </w:r>
-    </w:p>
-    <w:p>
-      <w:pPr>
-        <w:rPr>
-          <w:b/>
-        </w:rPr>
-      </w:pPr>
-      <w:r>
-        <w:rPr>
-          <w:b/>
-        </w:rPr>
-        <w:t>{educationsLabel}</w:t>
-      </w:r>
-      <w:r>
-        <w:rPr>
-          <w:b/>
-        </w:rPr>
-        <w:t xml:space="preserve"> </w:t>
-      </w:r>
-    </w:p>
-    <w:p>
-      <w:r>
+      <w:r>
+        <w:rPr>
+          <w:noProof/>
+        </w:rPr>
+        <w:br/>
+      </w:r>
+      <w:r>
+        <w:rPr>
+          <w:b/>
+        </w:rPr>
+        <w:br/>
+      </w:r>
+      <w:r>
+        <w:rPr>
+          <w:b/>
+        </w:rPr>
         <w:tab/>
       </w:r>
       <w:r>
-        <w:tab/>
-      </w:r>
-      <w:r>
-        <w:tab/>
-      </w:r>
-      <w:r>
-        <w:tab/>
+        <w:rPr>
+          <w:b/>
+        </w:rPr>
         <w:t>{</w:t>
       </w:r>
-      <w:r>
-        <w:t>-w:p education</w:t>
-      </w:r>
-      <w:r>
-        <w:t>s</w:t>
-      </w:r>
-      <w:r>
-        <w:t>}</w:t>
-      </w:r>
-      <w:r>
-        <w:t>{</w:t>
-      </w:r>
-      <w:r>
-        <w:t>allEducation</w:t>
-      </w:r>
-      <w:r>
-        <w:t>}{</w:t>
-      </w:r>
-      <w:r>
-        <w:t>/</w:t>
-      </w:r>
-      <w:r>
-        <w:t>education</w:t>
-      </w:r>
-      <w:r>
-        <w:t>s</w:t>
-      </w:r>
-      <w:r>
-        <w:t>}</w:t>
-      </w:r>
-    </w:p>
-    <w:p>
-      <w:pPr>
-        <w:rPr>
-          <w:noProof/>
-        </w:rPr>
-      </w:pPr>
-      <w:r>
-        <w:rPr>
-          <w:b/>
-        </w:rPr>
-        <w:t>{publicationsLabel}</w:t>
-      </w:r>
-      <w:r>
-        <w:rPr>
-          <w:noProof/>
-        </w:rPr>
-        <w:t xml:space="preserve"> </w:t>
-      </w:r>
-      <w:r>
-        <w:rPr>
-          <w:noProof/>
-        </w:rPr>
-        <w:br/>
-      </w:r>
-      <w:r>
-        <w:rPr>
-          <w:b/>
-        </w:rPr>
-        <w:br/>
-      </w:r>
-      <w:r>
-        <w:rPr>
-          <w:b/>
-        </w:rPr>
-        <w:tab/>
-      </w:r>
-      <w:r>
-        <w:rPr>
-          <w:b/>
-        </w:rPr>
-        <w:t>{</w:t>
-      </w:r>
+      <w:proofErr w:type="spellStart"/>
       <w:r>
         <w:rPr>
           <w:b/>
         </w:rPr>
         <w:t>academicArticlesLabel</w:t>
       </w:r>
+      <w:proofErr w:type="spellEnd"/>
       <w:r>
         <w:rPr>
           <w:b/>
@@ -267,7 +411,33 @@
         <w:contextualSpacing w:val="0"/>
       </w:pPr>
       <w:r>
-        <w:t>{-w:p academicArticles}{citation}{/academicArticles}</w:t>
+        <w:t>{-</w:t>
+      </w:r>
+      <w:proofErr w:type="spellStart"/>
+      <w:proofErr w:type="gramStart"/>
+      <w:r>
+        <w:t>w:p</w:t>
+      </w:r>
+      <w:proofErr w:type="spellEnd"/>
+      <w:proofErr w:type="gramEnd"/>
+      <w:r>
+        <w:t xml:space="preserve"> </w:t>
+      </w:r>
+      <w:proofErr w:type="spellStart"/>
+      <w:r>
+        <w:t>academicArticles</w:t>
+      </w:r>
+      <w:proofErr w:type="spellEnd"/>
+      <w:r>
+        <w:t>}{citation}{/</w:t>
+      </w:r>
+      <w:proofErr w:type="spellStart"/>
+      <w:r>
+        <w:t>academicArticles</w:t>
+      </w:r>
+      <w:proofErr w:type="spellEnd"/>
+      <w:r>
+        <w:t>}</w:t>
       </w:r>
     </w:p>
     <w:p>
@@ -286,11 +456,19 @@
         </w:rPr>
         <w:t>{</w:t>
       </w:r>
-      <w:r>
-        <w:rPr>
-          <w:b/>
-        </w:rPr>
-        <w:t>booksLabel}</w:t>
+      <w:proofErr w:type="spellStart"/>
+      <w:r>
+        <w:rPr>
+          <w:b/>
+        </w:rPr>
+        <w:t>booksLabel</w:t>
+      </w:r>
+      <w:proofErr w:type="spellEnd"/>
+      <w:r>
+        <w:rPr>
+          <w:b/>
+        </w:rPr>
+        <w:t>}</w:t>
       </w:r>
     </w:p>
     <w:p>
@@ -303,7 +481,17 @@
         <w:contextualSpacing w:val="0"/>
       </w:pPr>
       <w:r>
-        <w:t>{-w:p books}{citation}{/books}</w:t>
+        <w:t>{-</w:t>
+      </w:r>
+      <w:proofErr w:type="spellStart"/>
+      <w:proofErr w:type="gramStart"/>
+      <w:r>
+        <w:t>w:p</w:t>
+      </w:r>
+      <w:proofErr w:type="spellEnd"/>
+      <w:proofErr w:type="gramEnd"/>
+      <w:r>
+        <w:t xml:space="preserve"> books}{citation}{/books}</w:t>
       </w:r>
     </w:p>
     <w:p>
@@ -323,7 +511,14 @@
         <w:rPr>
           <w:b/>
         </w:rPr>
-        <w:t>{book</w:t>
+        <w:t>{</w:t>
+      </w:r>
+      <w:proofErr w:type="spellStart"/>
+      <w:r>
+        <w:rPr>
+          <w:b/>
+        </w:rPr>
+        <w:t>book</w:t>
       </w:r>
       <w:r>
         <w:rPr>
@@ -331,6 +526,7 @@
         </w:rPr>
         <w:t>ReviewsLabel</w:t>
       </w:r>
+      <w:proofErr w:type="spellEnd"/>
       <w:r>
         <w:rPr>
           <w:b/>
@@ -347,10 +543,29 @@
         </w:numPr>
       </w:pPr>
       <w:r>
-        <w:t>{-w:p bookReviews}{citation}{/bookReviews</w:t>
-      </w:r>
-      <w:bookmarkStart w:id="0" w:name="_GoBack"/>
-      <w:bookmarkEnd w:id="0"/>
+        <w:t>{-</w:t>
+      </w:r>
+      <w:proofErr w:type="spellStart"/>
+      <w:r>
+        <w:t>w:p</w:t>
+      </w:r>
+      <w:proofErr w:type="spellEnd"/>
+      <w:r>
+        <w:t xml:space="preserve"> </w:t>
+      </w:r>
+      <w:proofErr w:type="spellStart"/>
+      <w:r>
+        <w:t>bookReviews</w:t>
+      </w:r>
+      <w:proofErr w:type="spellEnd"/>
+      <w:r>
+        <w:t>}{citation}{/</w:t>
+      </w:r>
+      <w:proofErr w:type="spellStart"/>
+      <w:r>
+        <w:t>bookReviews</w:t>
+      </w:r>
+      <w:proofErr w:type="spellEnd"/>
       <w:r>
         <w:t>}</w:t>
       </w:r>
@@ -375,7 +590,21 @@
           <w:b/>
         </w:rPr>
         <w:tab/>
-        <w:t>{bookSectionsLabel}</w:t>
+        <w:t>{</w:t>
+      </w:r>
+      <w:proofErr w:type="spellStart"/>
+      <w:r>
+        <w:rPr>
+          <w:b/>
+        </w:rPr>
+        <w:t>bookSectionsLabel</w:t>
+      </w:r>
+      <w:proofErr w:type="spellEnd"/>
+      <w:r>
+        <w:rPr>
+          <w:b/>
+        </w:rPr>
+        <w:t>}</w:t>
       </w:r>
     </w:p>
     <w:p>
@@ -388,7 +617,33 @@
         <w:contextualSpacing w:val="0"/>
       </w:pPr>
       <w:r>
-        <w:t>{-w:p bookSections}{citation}{/bookSections}</w:t>
+        <w:t>{-</w:t>
+      </w:r>
+      <w:proofErr w:type="spellStart"/>
+      <w:proofErr w:type="gramStart"/>
+      <w:r>
+        <w:t>w:p</w:t>
+      </w:r>
+      <w:proofErr w:type="spellEnd"/>
+      <w:proofErr w:type="gramEnd"/>
+      <w:r>
+        <w:t xml:space="preserve"> </w:t>
+      </w:r>
+      <w:proofErr w:type="spellStart"/>
+      <w:r>
+        <w:t>bookSections</w:t>
+      </w:r>
+      <w:proofErr w:type="spellEnd"/>
+      <w:r>
+        <w:t>}{citation}{/</w:t>
+      </w:r>
+      <w:proofErr w:type="spellStart"/>
+      <w:r>
+        <w:t>bookSections</w:t>
+      </w:r>
+      <w:proofErr w:type="spellEnd"/>
+      <w:r>
+        <w:t>}</w:t>
       </w:r>
     </w:p>
     <w:p>
@@ -402,7 +657,21 @@
         <w:rPr>
           <w:b/>
         </w:rPr>
-        <w:t>{bookSeriesLabel}</w:t>
+        <w:t>{</w:t>
+      </w:r>
+      <w:proofErr w:type="spellStart"/>
+      <w:r>
+        <w:rPr>
+          <w:b/>
+        </w:rPr>
+        <w:t>bookSeriesLabel</w:t>
+      </w:r>
+      <w:proofErr w:type="spellEnd"/>
+      <w:r>
+        <w:rPr>
+          <w:b/>
+        </w:rPr>
+        <w:t>}</w:t>
       </w:r>
     </w:p>
     <w:p>
@@ -415,7 +684,33 @@
         <w:contextualSpacing w:val="0"/>
       </w:pPr>
       <w:r>
-        <w:t>{-w:p bookSeries}{citation}{/bookSeries}</w:t>
+        <w:t>{-</w:t>
+      </w:r>
+      <w:proofErr w:type="spellStart"/>
+      <w:proofErr w:type="gramStart"/>
+      <w:r>
+        <w:t>w:p</w:t>
+      </w:r>
+      <w:proofErr w:type="spellEnd"/>
+      <w:proofErr w:type="gramEnd"/>
+      <w:r>
+        <w:t xml:space="preserve"> </w:t>
+      </w:r>
+      <w:proofErr w:type="spellStart"/>
+      <w:r>
+        <w:t>bookSeries</w:t>
+      </w:r>
+      <w:proofErr w:type="spellEnd"/>
+      <w:r>
+        <w:t>}{citation}{/</w:t>
+      </w:r>
+      <w:proofErr w:type="spellStart"/>
+      <w:r>
+        <w:t>bookSeries</w:t>
+      </w:r>
+      <w:proofErr w:type="spellEnd"/>
+      <w:r>
+        <w:t>}</w:t>
       </w:r>
     </w:p>
     <w:p>
@@ -429,7 +724,21 @@
         <w:rPr>
           <w:b/>
         </w:rPr>
-        <w:t>{conferencePapersLabel}</w:t>
+        <w:t>{</w:t>
+      </w:r>
+      <w:proofErr w:type="spellStart"/>
+      <w:r>
+        <w:rPr>
+          <w:b/>
+        </w:rPr>
+        <w:t>conferencePapersLabel</w:t>
+      </w:r>
+      <w:proofErr w:type="spellEnd"/>
+      <w:r>
+        <w:rPr>
+          <w:b/>
+        </w:rPr>
+        <w:t>}</w:t>
       </w:r>
     </w:p>
     <w:p>
@@ -442,7 +751,33 @@
         <w:contextualSpacing w:val="0"/>
       </w:pPr>
       <w:r>
-        <w:t>{-w:p conferencePapers}{citation}{/conferencePapers}</w:t>
+        <w:t>{-</w:t>
+      </w:r>
+      <w:proofErr w:type="spellStart"/>
+      <w:proofErr w:type="gramStart"/>
+      <w:r>
+        <w:t>w:p</w:t>
+      </w:r>
+      <w:proofErr w:type="spellEnd"/>
+      <w:proofErr w:type="gramEnd"/>
+      <w:r>
+        <w:t xml:space="preserve"> </w:t>
+      </w:r>
+      <w:proofErr w:type="spellStart"/>
+      <w:r>
+        <w:t>conferencePapers</w:t>
+      </w:r>
+      <w:proofErr w:type="spellEnd"/>
+      <w:r>
+        <w:t>}{citation}{/</w:t>
+      </w:r>
+      <w:proofErr w:type="spellStart"/>
+      <w:r>
+        <w:t>conferencePapers</w:t>
+      </w:r>
+      <w:proofErr w:type="spellEnd"/>
+      <w:r>
+        <w:t>}</w:t>
       </w:r>
     </w:p>
     <w:p>
@@ -456,7 +791,21 @@
         <w:rPr>
           <w:b/>
         </w:rPr>
-        <w:t>{datasetsLabel}</w:t>
+        <w:t>{</w:t>
+      </w:r>
+      <w:proofErr w:type="spellStart"/>
+      <w:r>
+        <w:rPr>
+          <w:b/>
+        </w:rPr>
+        <w:t>datasetsLabel</w:t>
+      </w:r>
+      <w:proofErr w:type="spellEnd"/>
+      <w:r>
+        <w:rPr>
+          <w:b/>
+        </w:rPr>
+        <w:t>}</w:t>
       </w:r>
     </w:p>
     <w:p>
@@ -469,7 +818,17 @@
         <w:contextualSpacing w:val="0"/>
       </w:pPr>
       <w:r>
-        <w:t>{-w:p datasets}{citation}{/datasets}</w:t>
+        <w:t>{-</w:t>
+      </w:r>
+      <w:proofErr w:type="spellStart"/>
+      <w:proofErr w:type="gramStart"/>
+      <w:r>
+        <w:t>w:p</w:t>
+      </w:r>
+      <w:proofErr w:type="spellEnd"/>
+      <w:proofErr w:type="gramEnd"/>
+      <w:r>
+        <w:t xml:space="preserve"> datasets}{citation}{/datasets}</w:t>
       </w:r>
     </w:p>
     <w:p>
@@ -483,7 +842,21 @@
         <w:rPr>
           <w:b/>
         </w:rPr>
-        <w:t>{digitalPublicationsLabel}</w:t>
+        <w:t>{</w:t>
+      </w:r>
+      <w:proofErr w:type="spellStart"/>
+      <w:r>
+        <w:rPr>
+          <w:b/>
+        </w:rPr>
+        <w:t>digitalPublicationsLabel</w:t>
+      </w:r>
+      <w:proofErr w:type="spellEnd"/>
+      <w:r>
+        <w:rPr>
+          <w:b/>
+        </w:rPr>
+        <w:t>}</w:t>
       </w:r>
     </w:p>
     <w:p>
@@ -496,7 +869,33 @@
         <w:contextualSpacing w:val="0"/>
       </w:pPr>
       <w:r>
-        <w:t>{-w:p digitalPublications}{citation}{/digitalPublications}</w:t>
+        <w:t>{-</w:t>
+      </w:r>
+      <w:proofErr w:type="spellStart"/>
+      <w:proofErr w:type="gramStart"/>
+      <w:r>
+        <w:t>w:p</w:t>
+      </w:r>
+      <w:proofErr w:type="spellEnd"/>
+      <w:proofErr w:type="gramEnd"/>
+      <w:r>
+        <w:t xml:space="preserve"> </w:t>
+      </w:r>
+      <w:proofErr w:type="spellStart"/>
+      <w:r>
+        <w:t>digitalPublications</w:t>
+      </w:r>
+      <w:proofErr w:type="spellEnd"/>
+      <w:r>
+        <w:t>}{citation}{/</w:t>
+      </w:r>
+      <w:proofErr w:type="spellStart"/>
+      <w:r>
+        <w:t>digitalPublications</w:t>
+      </w:r>
+      <w:proofErr w:type="spellEnd"/>
+      <w:r>
+        <w:t>}</w:t>
       </w:r>
     </w:p>
     <w:p>
@@ -510,7 +909,21 @@
         <w:rPr>
           <w:b/>
         </w:rPr>
-        <w:t>{journalIssuesLabel}</w:t>
+        <w:t>{</w:t>
+      </w:r>
+      <w:proofErr w:type="spellStart"/>
+      <w:r>
+        <w:rPr>
+          <w:b/>
+        </w:rPr>
+        <w:t>journalIssuesLabel</w:t>
+      </w:r>
+      <w:proofErr w:type="spellEnd"/>
+      <w:r>
+        <w:rPr>
+          <w:b/>
+        </w:rPr>
+        <w:t>}</w:t>
       </w:r>
     </w:p>
     <w:p>
@@ -523,7 +936,33 @@
         <w:contextualSpacing w:val="0"/>
       </w:pPr>
       <w:r>
-        <w:t>{-w:p journalIssues}{citation}{/journalIssues}</w:t>
+        <w:t>{-</w:t>
+      </w:r>
+      <w:proofErr w:type="spellStart"/>
+      <w:proofErr w:type="gramStart"/>
+      <w:r>
+        <w:t>w:p</w:t>
+      </w:r>
+      <w:proofErr w:type="spellEnd"/>
+      <w:proofErr w:type="gramEnd"/>
+      <w:r>
+        <w:t xml:space="preserve"> </w:t>
+      </w:r>
+      <w:proofErr w:type="spellStart"/>
+      <w:r>
+        <w:t>journalIssues</w:t>
+      </w:r>
+      <w:proofErr w:type="spellEnd"/>
+      <w:r>
+        <w:t>}{citation}{/</w:t>
+      </w:r>
+      <w:proofErr w:type="spellStart"/>
+      <w:r>
+        <w:t>journalIssues</w:t>
+      </w:r>
+      <w:proofErr w:type="spellEnd"/>
+      <w:r>
+        <w:t>}</w:t>
       </w:r>
     </w:p>
     <w:p>
@@ -537,7 +976,21 @@
         <w:rPr>
           <w:b/>
         </w:rPr>
-        <w:t>{reportsLabel}</w:t>
+        <w:t>{</w:t>
+      </w:r>
+      <w:proofErr w:type="spellStart"/>
+      <w:r>
+        <w:rPr>
+          <w:b/>
+        </w:rPr>
+        <w:t>reportsLabel</w:t>
+      </w:r>
+      <w:proofErr w:type="spellEnd"/>
+      <w:r>
+        <w:rPr>
+          <w:b/>
+        </w:rPr>
+        <w:t>}</w:t>
       </w:r>
     </w:p>
     <w:p>
@@ -550,7 +1003,17 @@
         <w:contextualSpacing w:val="0"/>
       </w:pPr>
       <w:r>
-        <w:t>{-w:p reports}{citation}{/reports}</w:t>
+        <w:t>{-</w:t>
+      </w:r>
+      <w:proofErr w:type="spellStart"/>
+      <w:proofErr w:type="gramStart"/>
+      <w:r>
+        <w:t>w:p</w:t>
+      </w:r>
+      <w:proofErr w:type="spellEnd"/>
+      <w:proofErr w:type="gramEnd"/>
+      <w:r>
+        <w:t xml:space="preserve"> reports}{citation}{/reports}</w:t>
       </w:r>
     </w:p>
     <w:p>
@@ -564,7 +1027,21 @@
         <w:rPr>
           <w:b/>
         </w:rPr>
-        <w:t>{scholarlyEditionsLabel}</w:t>
+        <w:t>{</w:t>
+      </w:r>
+      <w:proofErr w:type="spellStart"/>
+      <w:r>
+        <w:rPr>
+          <w:b/>
+        </w:rPr>
+        <w:t>scholarlyEditionsLabel</w:t>
+      </w:r>
+      <w:proofErr w:type="spellEnd"/>
+      <w:r>
+        <w:rPr>
+          <w:b/>
+        </w:rPr>
+        <w:t>}</w:t>
       </w:r>
     </w:p>
     <w:p>
@@ -577,7 +1054,31 @@
         <w:contextualSpacing w:val="0"/>
       </w:pPr>
       <w:r>
-        <w:t>{-w:p scholarlyEditions}{citation}{/scholarlyEditions}</w:t>
+        <w:t>{-</w:t>
+      </w:r>
+      <w:proofErr w:type="spellStart"/>
+      <w:r>
+        <w:t>w:p</w:t>
+      </w:r>
+      <w:proofErr w:type="spellEnd"/>
+      <w:r>
+        <w:t xml:space="preserve"> </w:t>
+      </w:r>
+      <w:proofErr w:type="spellStart"/>
+      <w:r>
+        <w:t>scholarlyEditions</w:t>
+      </w:r>
+      <w:proofErr w:type="spellEnd"/>
+      <w:r>
+        <w:t>}{citation}{/</w:t>
+      </w:r>
+      <w:proofErr w:type="spellStart"/>
+      <w:r>
+        <w:t>scholarlyEditions</w:t>
+      </w:r>
+      <w:proofErr w:type="spellEnd"/>
+      <w:r>
+        <w:t>}</w:t>
       </w:r>
       <w:r>
         <w:rPr>
@@ -589,7 +1090,21 @@
         <w:rPr>
           <w:b/>
         </w:rPr>
-        <w:t>{thesesLabel}</w:t>
+        <w:t>{</w:t>
+      </w:r>
+      <w:proofErr w:type="spellStart"/>
+      <w:r>
+        <w:rPr>
+          <w:b/>
+        </w:rPr>
+        <w:t>thesesLabel</w:t>
+      </w:r>
+      <w:proofErr w:type="spellEnd"/>
+      <w:r>
+        <w:rPr>
+          <w:b/>
+        </w:rPr>
+        <w:t>}</w:t>
       </w:r>
     </w:p>
     <w:p>
@@ -602,7 +1117,18 @@
         <w:contextualSpacing w:val="0"/>
       </w:pPr>
       <w:r>
-        <w:t>{-w:p theses}{citation}{/theses}</w:t>
+        <w:lastRenderedPageBreak/>
+        <w:t>{-</w:t>
+      </w:r>
+      <w:proofErr w:type="spellStart"/>
+      <w:proofErr w:type="gramStart"/>
+      <w:r>
+        <w:t>w:p</w:t>
+      </w:r>
+      <w:proofErr w:type="spellEnd"/>
+      <w:proofErr w:type="gramEnd"/>
+      <w:r>
+        <w:t xml:space="preserve"> theses}{citation}{/theses}</w:t>
       </w:r>
     </w:p>
     <w:p>
@@ -616,8 +1142,21 @@
         <w:rPr>
           <w:b/>
         </w:rPr>
-        <w:lastRenderedPageBreak/>
-        <w:t>{otherArticlesLabel}</w:t>
+        <w:t>{</w:t>
+      </w:r>
+      <w:proofErr w:type="spellStart"/>
+      <w:r>
+        <w:rPr>
+          <w:b/>
+        </w:rPr>
+        <w:t>otherArticlesLabel</w:t>
+      </w:r>
+      <w:proofErr w:type="spellEnd"/>
+      <w:r>
+        <w:rPr>
+          <w:b/>
+        </w:rPr>
+        <w:t>}</w:t>
       </w:r>
     </w:p>
     <w:p>
@@ -630,54 +1169,171 @@
         <w:contextualSpacing w:val="0"/>
       </w:pPr>
       <w:r>
-        <w:t>{-w:p otherArticles}{citation}{/otherArticles}</w:t>
+        <w:t>{-</w:t>
+      </w:r>
+      <w:proofErr w:type="spellStart"/>
+      <w:proofErr w:type="gramStart"/>
+      <w:r>
+        <w:t>w:p</w:t>
+      </w:r>
+      <w:proofErr w:type="spellEnd"/>
+      <w:proofErr w:type="gramEnd"/>
+      <w:r>
+        <w:t xml:space="preserve"> </w:t>
+      </w:r>
+      <w:proofErr w:type="spellStart"/>
+      <w:r>
+        <w:t>otherArticles</w:t>
+      </w:r>
+      <w:proofErr w:type="spellEnd"/>
+      <w:r>
+        <w:t>}{citation}{/</w:t>
+      </w:r>
+      <w:proofErr w:type="spellStart"/>
+      <w:r>
+        <w:t>otherArticles</w:t>
+      </w:r>
+      <w:proofErr w:type="spellEnd"/>
+      <w:r>
+        <w:t>}</w:t>
       </w:r>
     </w:p>
     <w:p>
       <w:pPr>
         <w:pStyle w:val="ListParagraph"/>
-      </w:pPr>
+        <w:contextualSpacing w:val="0"/>
+        <w:rPr>
+          <w:b/>
+        </w:rPr>
+      </w:pPr>
+      <w:r>
+        <w:rPr>
+          <w:b/>
+        </w:rPr>
+        <w:t>{</w:t>
+      </w:r>
+      <w:proofErr w:type="spellStart"/>
+      <w:r>
+        <w:rPr>
+          <w:b/>
+        </w:rPr>
+        <w:t>softwareLabel</w:t>
+      </w:r>
+      <w:proofErr w:type="spellEnd"/>
+      <w:r>
+        <w:rPr>
+          <w:b/>
+        </w:rPr>
+        <w:t>}</w:t>
+      </w:r>
+      <w:bookmarkStart w:id="0" w:name="_GoBack"/>
+      <w:bookmarkEnd w:id="0"/>
     </w:p>
     <w:p>
       <w:pPr>
         <w:pStyle w:val="ListParagraph"/>
-        <w:ind w:left="0"/>
-      </w:pPr>
-      <w:r>
-        <w:rPr>
-          <w:b/>
-        </w:rPr>
-        <w:t>{teachingLabel}</w:t>
-      </w:r>
-      <w:r>
-        <w:rPr>
-          <w:noProof/>
-        </w:rPr>
-        <w:t xml:space="preserve"> </w:t>
+        <w:numPr>
+          <w:ilvl w:val="0"/>
+          <w:numId w:val="38"/>
+        </w:numPr>
+      </w:pPr>
+      <w:r>
+        <w:t>{-</w:t>
+      </w:r>
+      <w:proofErr w:type="spellStart"/>
+      <w:proofErr w:type="gramStart"/>
+      <w:r>
+        <w:t>w:p</w:t>
+      </w:r>
+      <w:proofErr w:type="spellEnd"/>
+      <w:proofErr w:type="gramEnd"/>
+      <w:r>
+        <w:t xml:space="preserve"> software}{citation}{/software}</w:t>
       </w:r>
     </w:p>
     <w:p>
       <w:pPr>
         <w:pStyle w:val="ListParagraph"/>
       </w:pPr>
-      <w:r>
-        <w:t>{-w:p teaching}{label}{/teaching}</w:t>
-      </w:r>
     </w:p>
     <w:p>
       <w:pPr>
         <w:pStyle w:val="ListParagraph"/>
-      </w:pPr>
+        <w:ind w:left="0"/>
+      </w:pPr>
+      <w:r>
+        <w:rPr>
+          <w:b/>
+        </w:rPr>
+        <w:t>{</w:t>
+      </w:r>
+      <w:proofErr w:type="spellStart"/>
+      <w:r>
+        <w:rPr>
+          <w:b/>
+        </w:rPr>
+        <w:t>teachingLabel</w:t>
+      </w:r>
+      <w:proofErr w:type="spellEnd"/>
+      <w:r>
+        <w:rPr>
+          <w:b/>
+        </w:rPr>
+        <w:t>}</w:t>
+      </w:r>
+      <w:r>
+        <w:rPr>
+          <w:noProof/>
+        </w:rPr>
+        <w:t xml:space="preserve"> </w:t>
+      </w:r>
     </w:p>
     <w:p>
       <w:pPr>
+        <w:pStyle w:val="ListParagraph"/>
+      </w:pPr>
+      <w:r>
+        <w:t>{-</w:t>
+      </w:r>
+      <w:proofErr w:type="spellStart"/>
+      <w:proofErr w:type="gramStart"/>
+      <w:r>
+        <w:t>w:p</w:t>
+      </w:r>
+      <w:proofErr w:type="spellEnd"/>
+      <w:proofErr w:type="gramEnd"/>
+      <w:r>
+        <w:t xml:space="preserve"> teaching}{label}{/teaching}</w:t>
+      </w:r>
+    </w:p>
+    <w:p>
+      <w:pPr>
+        <w:pStyle w:val="ListParagraph"/>
+      </w:pPr>
+    </w:p>
+    <w:p>
+      <w:pPr>
         <w:spacing w:before="0" w:after="160"/>
       </w:pPr>
       <w:r>
         <w:rPr>
           <w:b/>
         </w:rPr>
-        <w:t>{grantsLabel}</w:t>
+        <w:t>{</w:t>
+      </w:r>
+      <w:proofErr w:type="spellStart"/>
+      <w:r>
+        <w:rPr>
+          <w:b/>
+        </w:rPr>
+        <w:t>grantsLabel</w:t>
+      </w:r>
+      <w:proofErr w:type="spellEnd"/>
+      <w:r>
+        <w:rPr>
+          <w:b/>
+        </w:rPr>
+        <w:t>}</w:t>
       </w:r>
     </w:p>
     <w:p>
@@ -689,7 +1345,55 @@
         <w:spacing w:before="100" w:beforeAutospacing="1" w:after="100" w:afterAutospacing="1"/>
       </w:pPr>
       <w:r>
-        <w:t>{-w:p grants}{label}{awardedBy}{administeredBy}{startDate}{endDate}{/grants}</w:t>
+        <w:t>{-</w:t>
+      </w:r>
+      <w:proofErr w:type="spellStart"/>
+      <w:proofErr w:type="gramStart"/>
+      <w:r>
+        <w:t>w:p</w:t>
+      </w:r>
+      <w:proofErr w:type="spellEnd"/>
+      <w:proofErr w:type="gramEnd"/>
+      <w:r>
+        <w:t xml:space="preserve"> grants}{label}{</w:t>
+      </w:r>
+      <w:proofErr w:type="spellStart"/>
+      <w:r>
+        <w:t>awardedBy</w:t>
+      </w:r>
+      <w:proofErr w:type="spellEnd"/>
+      <w:r>
+        <w:t>}{</w:t>
+      </w:r>
+      <w:proofErr w:type="spellStart"/>
+      <w:r>
+        <w:t>administeredBy</w:t>
+      </w:r>
+      <w:proofErr w:type="spellEnd"/>
+      <w:r>
+        <w:t>}{</w:t>
+      </w:r>
+      <w:proofErr w:type="spellStart"/>
+      <w:r>
+        <w:t>startDate</w:t>
+      </w:r>
+      <w:proofErr w:type="spellEnd"/>
+      <w:r>
+        <w:t>}{</w:t>
+      </w:r>
+      <w:proofErr w:type="spellStart"/>
+      <w:r>
+        <w:t>endDate</w:t>
+      </w:r>
+      <w:proofErr w:type="spellEnd"/>
+      <w:r>
+        <w:t>}</w:t>
+      </w:r>
+      <w:r>
+        <w:t xml:space="preserve"> </w:t>
+      </w:r>
+      <w:r>
+        <w:t>{/grants}</w:t>
       </w:r>
     </w:p>
     <w:p>
@@ -702,7 +1406,21 @@
         <w:rPr>
           <w:b/>
         </w:rPr>
-        <w:t>{researchInterestsLabel}</w:t>
+        <w:t>{</w:t>
+      </w:r>
+      <w:proofErr w:type="spellStart"/>
+      <w:r>
+        <w:rPr>
+          <w:b/>
+        </w:rPr>
+        <w:t>researchInterestsLabel</w:t>
+      </w:r>
+      <w:proofErr w:type="spellEnd"/>
+      <w:r>
+        <w:rPr>
+          <w:b/>
+        </w:rPr>
+        <w:t>}</w:t>
       </w:r>
       <w:r>
         <w:rPr>
@@ -716,7 +1434,41 @@
         <w:pStyle w:val="ListParagraph"/>
       </w:pPr>
       <w:r>
-        <w:t>{-w:p researchInterests}{research_interests}{/researchInterests}</w:t>
+        <w:t>{-</w:t>
+      </w:r>
+      <w:proofErr w:type="spellStart"/>
+      <w:proofErr w:type="gramStart"/>
+      <w:r>
+        <w:t>w:p</w:t>
+      </w:r>
+      <w:proofErr w:type="spellEnd"/>
+      <w:proofErr w:type="gramEnd"/>
+      <w:r>
+        <w:t xml:space="preserve"> </w:t>
+      </w:r>
+      <w:proofErr w:type="spellStart"/>
+      <w:r>
+        <w:t>researchInterests</w:t>
+      </w:r>
+      <w:proofErr w:type="spellEnd"/>
+      <w:r>
+        <w:t>}{</w:t>
+      </w:r>
+      <w:proofErr w:type="spellStart"/>
+      <w:r>
+        <w:t>research_interests</w:t>
+      </w:r>
+      <w:proofErr w:type="spellEnd"/>
+      <w:r>
+        <w:t>}{/</w:t>
+      </w:r>
+      <w:proofErr w:type="spellStart"/>
+      <w:r>
+        <w:t>researchInterests</w:t>
+      </w:r>
+      <w:proofErr w:type="spellEnd"/>
+      <w:r>
+        <w:t>}</w:t>
       </w:r>
     </w:p>
     <w:p>
@@ -735,7 +1487,21 @@
         <w:rPr>
           <w:b/>
         </w:rPr>
-        <w:t>{awardsLabel}</w:t>
+        <w:t>{</w:t>
+      </w:r>
+      <w:proofErr w:type="spellStart"/>
+      <w:r>
+        <w:rPr>
+          <w:b/>
+        </w:rPr>
+        <w:t>awardsLabel</w:t>
+      </w:r>
+      <w:proofErr w:type="spellEnd"/>
+      <w:r>
+        <w:rPr>
+          <w:b/>
+        </w:rPr>
+        <w:t>}</w:t>
       </w:r>
       <w:r>
         <w:rPr>
@@ -746,7 +1512,17 @@
     </w:p>
     <w:p>
       <w:r>
-        <w:t xml:space="preserve">{-w:p awards}{label}{/awards} </w:t>
+        <w:t>{-</w:t>
+      </w:r>
+      <w:proofErr w:type="spellStart"/>
+      <w:proofErr w:type="gramStart"/>
+      <w:r>
+        <w:t>w:p</w:t>
+      </w:r>
+      <w:proofErr w:type="spellEnd"/>
+      <w:proofErr w:type="gramEnd"/>
+      <w:r>
+        <w:t xml:space="preserve"> awards}{label}{/awards} </w:t>
       </w:r>
     </w:p>
     <w:p>
@@ -759,7 +1535,21 @@
         <w:rPr>
           <w:b/>
         </w:rPr>
-        <w:t>{presentationsLabel}</w:t>
+        <w:t>{</w:t>
+      </w:r>
+      <w:proofErr w:type="spellStart"/>
+      <w:r>
+        <w:rPr>
+          <w:b/>
+        </w:rPr>
+        <w:t>presentationsLabel</w:t>
+      </w:r>
+      <w:proofErr w:type="spellEnd"/>
+      <w:r>
+        <w:rPr>
+          <w:b/>
+        </w:rPr>
+        <w:t>}</w:t>
       </w:r>
       <w:r>
         <w:rPr>
@@ -770,7 +1560,17 @@
     </w:p>
     <w:p>
       <w:r>
-        <w:t>{-w:p presentations</w:t>
+        <w:t>{-</w:t>
+      </w:r>
+      <w:proofErr w:type="spellStart"/>
+      <w:proofErr w:type="gramStart"/>
+      <w:r>
+        <w:t>w:p</w:t>
+      </w:r>
+      <w:proofErr w:type="spellEnd"/>
+      <w:proofErr w:type="gramEnd"/>
+      <w:r>
+        <w:t xml:space="preserve"> presentations</w:t>
       </w:r>
       <w:r>
         <w:t>}{label}{</w:t>
@@ -792,24 +1592,64 @@
         <w:rPr>
           <w:b/>
         </w:rPr>
-        <w:t>{servicesToProfessionLabel}</w:t>
+        <w:t>{</w:t>
+      </w:r>
+      <w:proofErr w:type="spellStart"/>
+      <w:r>
+        <w:rPr>
+          <w:b/>
+        </w:rPr>
+        <w:t>servicesToProfessionLabel</w:t>
+      </w:r>
+      <w:proofErr w:type="spellEnd"/>
+      <w:r>
+        <w:rPr>
+          <w:b/>
+        </w:rPr>
+        <w:t>}</w:t>
       </w:r>
     </w:p>
     <w:p>
       <w:r>
-        <w:t>{-w:p service</w:t>
+        <w:t>{-</w:t>
+      </w:r>
+      <w:proofErr w:type="spellStart"/>
+      <w:proofErr w:type="gramStart"/>
+      <w:r>
+        <w:t>w:p</w:t>
+      </w:r>
+      <w:proofErr w:type="spellEnd"/>
+      <w:proofErr w:type="gramEnd"/>
+      <w:r>
+        <w:t xml:space="preserve"> </w:t>
+      </w:r>
+      <w:proofErr w:type="spellStart"/>
+      <w:r>
+        <w:t>service</w:t>
       </w:r>
       <w:r>
         <w:t>s</w:t>
       </w:r>
       <w:r>
-        <w:t>ToProfession}{label}{/service</w:t>
+        <w:t>ToProfession</w:t>
+      </w:r>
+      <w:proofErr w:type="spellEnd"/>
+      <w:r>
+        <w:t>}{label}{/</w:t>
+      </w:r>
+      <w:proofErr w:type="spellStart"/>
+      <w:r>
+        <w:t>service</w:t>
       </w:r>
       <w:r>
         <w:t>s</w:t>
       </w:r>
       <w:r>
-        <w:t>ToProfession}</w:t>
+        <w:t>ToProfession</w:t>
+      </w:r>
+      <w:proofErr w:type="spellEnd"/>
+      <w:r>
+        <w:t>}</w:t>
       </w:r>
     </w:p>
     <w:p>
@@ -817,7 +1657,21 @@
         <w:rPr>
           <w:b/>
         </w:rPr>
-        <w:t>{servicesToDukeLabel}</w:t>
+        <w:t>{</w:t>
+      </w:r>
+      <w:proofErr w:type="spellStart"/>
+      <w:r>
+        <w:rPr>
+          <w:b/>
+        </w:rPr>
+        <w:t>servicesToDukeLabel</w:t>
+      </w:r>
+      <w:proofErr w:type="spellEnd"/>
+      <w:r>
+        <w:rPr>
+          <w:b/>
+        </w:rPr>
+        <w:t>}</w:t>
       </w:r>
       <w:r>
         <w:rPr>
@@ -828,19 +1682,45 @@
     </w:p>
     <w:p>
       <w:r>
-        <w:t>{-w:p service</w:t>
+        <w:t>{-</w:t>
+      </w:r>
+      <w:proofErr w:type="spellStart"/>
+      <w:proofErr w:type="gramStart"/>
+      <w:r>
+        <w:t>w:p</w:t>
+      </w:r>
+      <w:proofErr w:type="spellEnd"/>
+      <w:proofErr w:type="gramEnd"/>
+      <w:r>
+        <w:t xml:space="preserve"> </w:t>
+      </w:r>
+      <w:proofErr w:type="spellStart"/>
+      <w:r>
+        <w:t>service</w:t>
       </w:r>
       <w:r>
         <w:t>s</w:t>
       </w:r>
       <w:r>
-        <w:t>ToDuke}{label}{/servic</w:t>
+        <w:t>ToDuke</w:t>
+      </w:r>
+      <w:proofErr w:type="spellEnd"/>
+      <w:r>
+        <w:t>}{label}{/</w:t>
+      </w:r>
+      <w:proofErr w:type="spellStart"/>
+      <w:r>
+        <w:t>servic</w:t>
       </w:r>
       <w:r>
         <w:t>es</w:t>
       </w:r>
       <w:r>
-        <w:t>ToDuke}</w:t>
+        <w:t>ToDuke</w:t>
+      </w:r>
+      <w:proofErr w:type="spellEnd"/>
+      <w:r>
+        <w:t>}</w:t>
       </w:r>
     </w:p>
     <w:p>
@@ -848,7 +1728,21 @@
         <w:rPr>
           <w:b/>
         </w:rPr>
-        <w:t>{outreachLabel}</w:t>
+        <w:t>{</w:t>
+      </w:r>
+      <w:proofErr w:type="spellStart"/>
+      <w:r>
+        <w:rPr>
+          <w:b/>
+        </w:rPr>
+        <w:t>outreachLabel</w:t>
+      </w:r>
+      <w:proofErr w:type="spellEnd"/>
+      <w:r>
+        <w:rPr>
+          <w:b/>
+        </w:rPr>
+        <w:t>}</w:t>
       </w:r>
       <w:r>
         <w:rPr>
@@ -859,7 +1753,17 @@
     </w:p>
     <w:p>
       <w:r>
-        <w:t>{-w:p outreach}{label}{/outreach}</w:t>
+        <w:t>{-</w:t>
+      </w:r>
+      <w:proofErr w:type="spellStart"/>
+      <w:proofErr w:type="gramStart"/>
+      <w:r>
+        <w:t>w:p</w:t>
+      </w:r>
+      <w:proofErr w:type="spellEnd"/>
+      <w:proofErr w:type="gramEnd"/>
+      <w:r>
+        <w:t xml:space="preserve"> outreach}{label}{/outreach}</w:t>
       </w:r>
     </w:p>
     <w:p>
@@ -4242,6 +5146,95 @@
     </w:lvl>
   </w:abstractNum>
   <w:abstractNum w:abstractNumId="36">
+    <w:nsid w:val="7D056AD6"/>
+    <w:multiLevelType w:val="hybridMultilevel"/>
+    <w:tmpl w:val="D8327428"/>
+    <w:lvl w:ilvl="0" w:tplc="0409000F">
+      <w:start w:val="1"/>
+      <w:numFmt w:val="decimal"/>
+      <w:lvlText w:val="%1."/>
+      <w:lvlJc w:val="left"/>
+      <w:pPr>
+        <w:ind w:left="720" w:hanging="360"/>
+      </w:pPr>
+      <w:rPr>
+        <w:rFonts w:hint="default"/>
+      </w:rPr>
+    </w:lvl>
+    <w:lvl w:ilvl="1" w:tplc="04090019" w:tentative="1">
+      <w:start w:val="1"/>
+      <w:numFmt w:val="lowerLetter"/>
+      <w:lvlText w:val="%2."/>
+      <w:lvlJc w:val="left"/>
+      <w:pPr>
+        <w:ind w:left="1440" w:hanging="360"/>
+      </w:pPr>
+    </w:lvl>
+    <w:lvl w:ilvl="2" w:tplc="0409001B" w:tentative="1">
+      <w:start w:val="1"/>
+      <w:numFmt w:val="lowerRoman"/>
+      <w:lvlText w:val="%3."/>
+      <w:lvlJc w:val="right"/>
+      <w:pPr>
+        <w:ind w:left="2160" w:hanging="180"/>
+      </w:pPr>
+    </w:lvl>
+    <w:lvl w:ilvl="3" w:tplc="0409000F" w:tentative="1">
+      <w:start w:val="1"/>
+      <w:numFmt w:val="decimal"/>
+      <w:lvlText w:val="%4."/>
+      <w:lvlJc w:val="left"/>
+      <w:pPr>
+        <w:ind w:left="2880" w:hanging="360"/>
+      </w:pPr>
+    </w:lvl>
+    <w:lvl w:ilvl="4" w:tplc="04090019" w:tentative="1">
+      <w:start w:val="1"/>
+      <w:numFmt w:val="lowerLetter"/>
+      <w:lvlText w:val="%5."/>
+      <w:lvlJc w:val="left"/>
+      <w:pPr>
+        <w:ind w:left="3600" w:hanging="360"/>
+      </w:pPr>
+    </w:lvl>
+    <w:lvl w:ilvl="5" w:tplc="0409001B" w:tentative="1">
+      <w:start w:val="1"/>
+      <w:numFmt w:val="lowerRoman"/>
+      <w:lvlText w:val="%6."/>
+      <w:lvlJc w:val="right"/>
+      <w:pPr>
+        <w:ind w:left="4320" w:hanging="180"/>
+      </w:pPr>
+    </w:lvl>
+    <w:lvl w:ilvl="6" w:tplc="0409000F" w:tentative="1">
+      <w:start w:val="1"/>
+      <w:numFmt w:val="decimal"/>
+      <w:lvlText w:val="%7."/>
+      <w:lvlJc w:val="left"/>
+      <w:pPr>
+        <w:ind w:left="5040" w:hanging="360"/>
+      </w:pPr>
+    </w:lvl>
+    <w:lvl w:ilvl="7" w:tplc="04090019" w:tentative="1">
+      <w:start w:val="1"/>
+      <w:numFmt w:val="lowerLetter"/>
+      <w:lvlText w:val="%8."/>
+      <w:lvlJc w:val="left"/>
+      <w:pPr>
+        <w:ind w:left="5760" w:hanging="360"/>
+      </w:pPr>
+    </w:lvl>
+    <w:lvl w:ilvl="8" w:tplc="0409001B" w:tentative="1">
+      <w:start w:val="1"/>
+      <w:numFmt w:val="lowerRoman"/>
+      <w:lvlText w:val="%9."/>
+      <w:lvlJc w:val="right"/>
+      <w:pPr>
+        <w:ind w:left="6480" w:hanging="180"/>
+      </w:pPr>
+    </w:lvl>
+  </w:abstractNum>
+  <w:abstractNum w:abstractNumId="37">
     <w:nsid w:val="7D3A74ED"/>
     <w:multiLevelType w:val="hybridMultilevel"/>
     <w:tmpl w:val="E0B64948"/>
@@ -4394,7 +5387,7 @@
     <w:abstractNumId w:val="15"/>
   </w:num>
   <w:num w:numId="23">
-    <w:abstractNumId w:val="36"/>
+    <w:abstractNumId w:val="37"/>
   </w:num>
   <w:num w:numId="24">
     <w:abstractNumId w:val="1"/>
@@ -4437,6 +5430,9 @@
   </w:num>
   <w:num w:numId="37">
     <w:abstractNumId w:val="26"/>
+  </w:num>
+  <w:num w:numId="38">
+    <w:abstractNumId w:val="36"/>
   </w:num>
 </w:numbering>
 </file>

</xml_diff>

<commit_message>
added in extra template for different pub data, removed administered by from grants
</commit_message>
<xml_diff>
--- a/cv_template.docx
+++ b/cv_template.docx
@@ -54,23 +54,8 @@
         <w:t>{</w:t>
       </w:r>
       <w:r>
-        <w:t>-</w:t>
-      </w:r>
-      <w:proofErr w:type="spellStart"/>
-      <w:proofErr w:type="gramStart"/>
-      <w:r>
-        <w:t>w:p</w:t>
-      </w:r>
-      <w:proofErr w:type="spellEnd"/>
-      <w:proofErr w:type="gramEnd"/>
-      <w:r>
-        <w:t xml:space="preserve"> name}{</w:t>
-      </w:r>
-      <w:proofErr w:type="spellStart"/>
-      <w:r>
-        <w:t>fullName</w:t>
-      </w:r>
-      <w:proofErr w:type="spellEnd"/>
+        <w:t>-w:p name}{fullName</w:t>
+      </w:r>
       <w:r>
         <w:t>}</w:t>
       </w:r>
@@ -87,21 +72,78 @@
         <w:rPr>
           <w:b/>
         </w:rPr>
+        <w:t>{primaryPositionLabel}</w:t>
+      </w:r>
+    </w:p>
+    <w:p>
+      <w:pPr>
+        <w:ind w:left="2880"/>
+      </w:pPr>
+      <w:r>
         <w:t>{</w:t>
       </w:r>
-      <w:proofErr w:type="spellStart"/>
+      <w:r>
+        <w:t xml:space="preserve">-w:p </w:t>
+      </w:r>
+      <w:r>
+        <w:t>primaryPosition</w:t>
+      </w:r>
+      <w:r>
+        <w:t>}</w:t>
+      </w:r>
+      <w:r>
+        <w:t>{label}{/primaryPosition}</w:t>
+      </w:r>
+    </w:p>
+    <w:p>
       <w:r>
         <w:rPr>
           <w:b/>
         </w:rPr>
-        <w:t>primaryPositionLabel</w:t>
-      </w:r>
-      <w:proofErr w:type="spellEnd"/>
+        <w:t>{secondaryPositionL</w:t>
+      </w:r>
       <w:r>
         <w:rPr>
           <w:b/>
         </w:rPr>
-        <w:t>}</w:t>
+        <w:t>abel}</w:t>
+      </w:r>
+      <w:r>
+        <w:t xml:space="preserve"> </w:t>
+      </w:r>
+      <w:r>
+        <w:tab/>
+      </w:r>
+      <w:r>
+        <w:t>{</w:t>
+      </w:r>
+      <w:r>
+        <w:t xml:space="preserve">-w:p </w:t>
+      </w:r>
+      <w:r>
+        <w:t>secondaryPosition}</w:t>
+      </w:r>
+      <w:r>
+        <w:t>{label}{/secondaryPosition}</w:t>
+      </w:r>
+    </w:p>
+    <w:p>
+      <w:pPr>
+        <w:rPr>
+          <w:b/>
+        </w:rPr>
+      </w:pPr>
+      <w:r>
+        <w:rPr>
+          <w:b/>
+        </w:rPr>
+        <w:t>Present academic rank and titles:</w:t>
+      </w:r>
+      <w:r>
+        <w:rPr>
+          <w:b/>
+        </w:rPr>
+        <w:t xml:space="preserve"> </w:t>
       </w:r>
     </w:p>
     <w:p>
@@ -109,162 +151,20 @@
         <w:ind w:left="2880"/>
       </w:pPr>
       <w:r>
-        <w:t>{</w:t>
-      </w:r>
-      <w:r>
-        <w:t>-</w:t>
-      </w:r>
-      <w:proofErr w:type="spellStart"/>
-      <w:proofErr w:type="gramStart"/>
-      <w:r>
-        <w:t>w:p</w:t>
-      </w:r>
-      <w:proofErr w:type="spellEnd"/>
-      <w:proofErr w:type="gramEnd"/>
-      <w:r>
-        <w:t xml:space="preserve"> </w:t>
-      </w:r>
-      <w:proofErr w:type="spellStart"/>
-      <w:r>
-        <w:t>primaryPosition</w:t>
-      </w:r>
-      <w:proofErr w:type="spellEnd"/>
-      <w:r>
-        <w:t>}</w:t>
-      </w:r>
-      <w:r>
-        <w:t>{label}{/</w:t>
-      </w:r>
-      <w:proofErr w:type="spellStart"/>
-      <w:r>
-        <w:t>primaryPosition</w:t>
-      </w:r>
-      <w:proofErr w:type="spellEnd"/>
-      <w:r>
-        <w:t>}</w:t>
-      </w:r>
-    </w:p>
-    <w:p>
-      <w:r>
+        <w:t>{title}</w:t>
+      </w:r>
+    </w:p>
+    <w:p>
+      <w:pPr>
         <w:rPr>
           <w:b/>
         </w:rPr>
-        <w:t>{</w:t>
-      </w:r>
-      <w:proofErr w:type="spellStart"/>
+      </w:pPr>
       <w:r>
         <w:rPr>
           <w:b/>
         </w:rPr>
-        <w:t>secondaryPositionL</w:t>
-      </w:r>
-      <w:r>
-        <w:rPr>
-          <w:b/>
-        </w:rPr>
-        <w:t>abel</w:t>
-      </w:r>
-      <w:proofErr w:type="spellEnd"/>
-      <w:r>
-        <w:rPr>
-          <w:b/>
-        </w:rPr>
-        <w:t>}</w:t>
-      </w:r>
-      <w:r>
-        <w:t xml:space="preserve"> </w:t>
-      </w:r>
-      <w:r>
-        <w:tab/>
-      </w:r>
-      <w:r>
-        <w:t>{</w:t>
-      </w:r>
-      <w:r>
-        <w:t>-</w:t>
-      </w:r>
-      <w:proofErr w:type="spellStart"/>
-      <w:proofErr w:type="gramStart"/>
-      <w:r>
-        <w:t>w:p</w:t>
-      </w:r>
-      <w:proofErr w:type="spellEnd"/>
-      <w:proofErr w:type="gramEnd"/>
-      <w:r>
-        <w:t xml:space="preserve"> </w:t>
-      </w:r>
-      <w:proofErr w:type="spellStart"/>
-      <w:r>
-        <w:t>secondaryPosition</w:t>
-      </w:r>
-      <w:proofErr w:type="spellEnd"/>
-      <w:r>
-        <w:t>}</w:t>
-      </w:r>
-      <w:r>
-        <w:t>{label}{/</w:t>
-      </w:r>
-      <w:proofErr w:type="spellStart"/>
-      <w:r>
-        <w:t>secondaryPosition</w:t>
-      </w:r>
-      <w:proofErr w:type="spellEnd"/>
-      <w:r>
-        <w:t>}</w:t>
-      </w:r>
-    </w:p>
-    <w:p>
-      <w:pPr>
-        <w:rPr>
-          <w:b/>
-        </w:rPr>
-      </w:pPr>
-      <w:r>
-        <w:rPr>
-          <w:b/>
-        </w:rPr>
-        <w:t>Present academic rank and titles:</w:t>
-      </w:r>
-      <w:r>
-        <w:rPr>
-          <w:b/>
-        </w:rPr>
-        <w:t xml:space="preserve"> </w:t>
-      </w:r>
-    </w:p>
-    <w:p>
-      <w:pPr>
-        <w:ind w:left="2880"/>
-      </w:pPr>
-      <w:r>
-        <w:t>{title}</w:t>
-      </w:r>
-    </w:p>
-    <w:p>
-      <w:pPr>
-        <w:rPr>
-          <w:b/>
-        </w:rPr>
-      </w:pPr>
-      <w:r>
-        <w:rPr>
-          <w:b/>
-        </w:rPr>
-        <w:t>{</w:t>
-      </w:r>
-      <w:proofErr w:type="spellStart"/>
-      <w:r>
-        <w:rPr>
-          <w:b/>
-        </w:rPr>
-        <w:t>educationsLabel</w:t>
-      </w:r>
-      <w:proofErr w:type="spellEnd"/>
-      <w:r>
-        <w:rPr>
-          <w:b/>
-        </w:rPr>
-        <w:t>}</w:t>
+        <w:t>{educationsLabel}</w:t>
       </w:r>
       <w:r>
         <w:rPr>
@@ -288,17 +188,7 @@
         <w:t>{</w:t>
       </w:r>
       <w:r>
-        <w:t>-</w:t>
-      </w:r>
-      <w:proofErr w:type="spellStart"/>
-      <w:proofErr w:type="gramStart"/>
-      <w:r>
-        <w:t>w:p</w:t>
-      </w:r>
-      <w:proofErr w:type="spellEnd"/>
-      <w:proofErr w:type="gramEnd"/>
-      <w:r>
-        <w:t xml:space="preserve"> education</w:t>
+        <w:t>-w:p education</w:t>
       </w:r>
       <w:r>
         <w:t>s</w:t>
@@ -309,11 +199,9 @@
       <w:r>
         <w:t>{</w:t>
       </w:r>
-      <w:proofErr w:type="spellStart"/>
       <w:r>
         <w:t>allEducation</w:t>
       </w:r>
-      <w:proofErr w:type="spellEnd"/>
       <w:r>
         <w:t>}{</w:t>
       </w:r>
@@ -340,65 +228,37 @@
         <w:rPr>
           <w:b/>
         </w:rPr>
-        <w:t>{</w:t>
-      </w:r>
-      <w:proofErr w:type="spellStart"/>
+        <w:t>{publicationsLabel}</w:t>
+      </w:r>
+      <w:r>
+        <w:rPr>
+          <w:noProof/>
+        </w:rPr>
+        <w:t xml:space="preserve"> </w:t>
+      </w:r>
+      <w:r>
+        <w:rPr>
+          <w:noProof/>
+        </w:rPr>
+        <w:br/>
+      </w:r>
       <w:r>
         <w:rPr>
           <w:b/>
         </w:rPr>
-        <w:t>publicationsLabel</w:t>
-      </w:r>
-      <w:proofErr w:type="spellEnd"/>
+        <w:br/>
+      </w:r>
       <w:r>
         <w:rPr>
           <w:b/>
         </w:rPr>
-        <w:t>}</w:t>
-      </w:r>
-      <w:r>
-        <w:rPr>
-          <w:noProof/>
-        </w:rPr>
-        <w:t xml:space="preserve"> </w:t>
-      </w:r>
-      <w:r>
-        <w:rPr>
-          <w:noProof/>
-        </w:rPr>
-        <w:br/>
+        <w:tab/>
       </w:r>
       <w:r>
         <w:rPr>
           <w:b/>
         </w:rPr>
-        <w:br/>
-      </w:r>
-      <w:r>
-        <w:rPr>
-          <w:b/>
-        </w:rPr>
-        <w:tab/>
-      </w:r>
-      <w:r>
-        <w:rPr>
-          <w:b/>
-        </w:rPr>
-        <w:t>{</w:t>
-      </w:r>
-      <w:proofErr w:type="spellStart"/>
-      <w:r>
-        <w:rPr>
-          <w:b/>
-        </w:rPr>
-        <w:t>academicArticlesLabel</w:t>
-      </w:r>
-      <w:proofErr w:type="spellEnd"/>
-      <w:r>
-        <w:rPr>
-          <w:b/>
-        </w:rPr>
-        <w:t>}</w:t>
+        <w:t>{academicArticlesLabel}</w:t>
       </w:r>
     </w:p>
     <w:p>
@@ -411,33 +271,7 @@
         <w:contextualSpacing w:val="0"/>
       </w:pPr>
       <w:r>
-        <w:t>{-</w:t>
-      </w:r>
-      <w:proofErr w:type="spellStart"/>
-      <w:proofErr w:type="gramStart"/>
-      <w:r>
-        <w:t>w:p</w:t>
-      </w:r>
-      <w:proofErr w:type="spellEnd"/>
-      <w:proofErr w:type="gramEnd"/>
-      <w:r>
-        <w:t xml:space="preserve"> </w:t>
-      </w:r>
-      <w:proofErr w:type="spellStart"/>
-      <w:r>
-        <w:t>academicArticles</w:t>
-      </w:r>
-      <w:proofErr w:type="spellEnd"/>
-      <w:r>
-        <w:t>}{citation}{/</w:t>
-      </w:r>
-      <w:proofErr w:type="spellStart"/>
-      <w:r>
-        <w:t>academicArticles</w:t>
-      </w:r>
-      <w:proofErr w:type="spellEnd"/>
-      <w:r>
-        <w:t>}</w:t>
+        <w:t>{-w:p academicArticles}{citation}{/academicArticles}</w:t>
       </w:r>
     </w:p>
     <w:p>
@@ -448,27 +282,16 @@
         </w:rPr>
       </w:pPr>
       <w:r>
-        <w:br/>
-      </w:r>
-      <w:r>
         <w:rPr>
           <w:b/>
         </w:rPr>
         <w:t>{</w:t>
       </w:r>
-      <w:proofErr w:type="spellStart"/>
       <w:r>
         <w:rPr>
           <w:b/>
         </w:rPr>
-        <w:t>booksLabel</w:t>
-      </w:r>
-      <w:proofErr w:type="spellEnd"/>
-      <w:r>
-        <w:rPr>
-          <w:b/>
-        </w:rPr>
-        <w:t>}</w:t>
+        <w:t>booksLabel}</w:t>
       </w:r>
     </w:p>
     <w:p>
@@ -481,26 +304,8 @@
         <w:contextualSpacing w:val="0"/>
       </w:pPr>
       <w:r>
-        <w:t>{-</w:t>
-      </w:r>
-      <w:proofErr w:type="spellStart"/>
-      <w:proofErr w:type="gramStart"/>
-      <w:r>
-        <w:t>w:p</w:t>
-      </w:r>
-      <w:proofErr w:type="spellEnd"/>
-      <w:proofErr w:type="gramEnd"/>
-      <w:r>
-        <w:t xml:space="preserve"> books}{citation}{/books}</w:t>
-      </w:r>
-    </w:p>
-    <w:p>
-      <w:pPr>
-        <w:ind w:left="720"/>
-        <w:rPr>
-          <w:noProof/>
-        </w:rPr>
-      </w:pPr>
+        <w:t>{-w:p books}{citation}{/books}</w:t>
+      </w:r>
       <w:r>
         <w:rPr>
           <w:b/>
@@ -511,27 +316,7 @@
         <w:rPr>
           <w:b/>
         </w:rPr>
-        <w:t>{</w:t>
-      </w:r>
-      <w:proofErr w:type="spellStart"/>
-      <w:r>
-        <w:rPr>
-          <w:b/>
-        </w:rPr>
-        <w:t>book</w:t>
-      </w:r>
-      <w:r>
-        <w:rPr>
-          <w:b/>
-        </w:rPr>
-        <w:t>ReviewsLabel</w:t>
-      </w:r>
-      <w:proofErr w:type="spellEnd"/>
-      <w:r>
-        <w:rPr>
-          <w:b/>
-        </w:rPr>
-        <w:t>}</w:t>
+        <w:t>{bookReviewsLabel}</w:t>
       </w:r>
     </w:p>
     <w:p>
@@ -543,34 +328,7 @@
         </w:numPr>
       </w:pPr>
       <w:r>
-        <w:t>{-</w:t>
-      </w:r>
-      <w:proofErr w:type="spellStart"/>
-      <w:r>
-        <w:t>w:p</w:t>
-      </w:r>
-      <w:proofErr w:type="spellEnd"/>
-      <w:r>
-        <w:t xml:space="preserve"> </w:t>
-      </w:r>
-      <w:proofErr w:type="spellStart"/>
-      <w:r>
-        <w:t>bookReviews</w:t>
-      </w:r>
-      <w:proofErr w:type="spellEnd"/>
-      <w:r>
-        <w:t>}{citation}{/</w:t>
-      </w:r>
-      <w:proofErr w:type="spellStart"/>
-      <w:r>
-        <w:t>bookReviews</w:t>
-      </w:r>
-      <w:proofErr w:type="spellEnd"/>
-      <w:r>
-        <w:t>}</w:t>
-      </w:r>
-      <w:r>
-        <w:br/>
+        <w:t>{-w:p bookReviews}{citation}{/bookReviews}</w:t>
       </w:r>
     </w:p>
     <w:p>
@@ -590,21 +348,7 @@
           <w:b/>
         </w:rPr>
         <w:tab/>
-        <w:t>{</w:t>
-      </w:r>
-      <w:proofErr w:type="spellStart"/>
-      <w:r>
-        <w:rPr>
-          <w:b/>
-        </w:rPr>
-        <w:t>bookSectionsLabel</w:t>
-      </w:r>
-      <w:proofErr w:type="spellEnd"/>
-      <w:r>
-        <w:rPr>
-          <w:b/>
-        </w:rPr>
-        <w:t>}</w:t>
+        <w:t>{bookSectionsLabel}</w:t>
       </w:r>
     </w:p>
     <w:p>
@@ -617,33 +361,7 @@
         <w:contextualSpacing w:val="0"/>
       </w:pPr>
       <w:r>
-        <w:t>{-</w:t>
-      </w:r>
-      <w:proofErr w:type="spellStart"/>
-      <w:proofErr w:type="gramStart"/>
-      <w:r>
-        <w:t>w:p</w:t>
-      </w:r>
-      <w:proofErr w:type="spellEnd"/>
-      <w:proofErr w:type="gramEnd"/>
-      <w:r>
-        <w:t xml:space="preserve"> </w:t>
-      </w:r>
-      <w:proofErr w:type="spellStart"/>
-      <w:r>
-        <w:t>bookSections</w:t>
-      </w:r>
-      <w:proofErr w:type="spellEnd"/>
-      <w:r>
-        <w:t>}{citation}{/</w:t>
-      </w:r>
-      <w:proofErr w:type="spellStart"/>
-      <w:r>
-        <w:t>bookSections</w:t>
-      </w:r>
-      <w:proofErr w:type="spellEnd"/>
-      <w:r>
-        <w:t>}</w:t>
+        <w:t>{-w:p bookSections}{citation}{/bookSections}</w:t>
       </w:r>
     </w:p>
     <w:p>
@@ -657,21 +375,7 @@
         <w:rPr>
           <w:b/>
         </w:rPr>
-        <w:t>{</w:t>
-      </w:r>
-      <w:proofErr w:type="spellStart"/>
-      <w:r>
-        <w:rPr>
-          <w:b/>
-        </w:rPr>
-        <w:t>bookSeriesLabel</w:t>
-      </w:r>
-      <w:proofErr w:type="spellEnd"/>
-      <w:r>
-        <w:rPr>
-          <w:b/>
-        </w:rPr>
-        <w:t>}</w:t>
+        <w:t>{bookSeriesLabel}</w:t>
       </w:r>
     </w:p>
     <w:p>
@@ -684,33 +388,7 @@
         <w:contextualSpacing w:val="0"/>
       </w:pPr>
       <w:r>
-        <w:t>{-</w:t>
-      </w:r>
-      <w:proofErr w:type="spellStart"/>
-      <w:proofErr w:type="gramStart"/>
-      <w:r>
-        <w:t>w:p</w:t>
-      </w:r>
-      <w:proofErr w:type="spellEnd"/>
-      <w:proofErr w:type="gramEnd"/>
-      <w:r>
-        <w:t xml:space="preserve"> </w:t>
-      </w:r>
-      <w:proofErr w:type="spellStart"/>
-      <w:r>
-        <w:t>bookSeries</w:t>
-      </w:r>
-      <w:proofErr w:type="spellEnd"/>
-      <w:r>
-        <w:t>}{citation}{/</w:t>
-      </w:r>
-      <w:proofErr w:type="spellStart"/>
-      <w:r>
-        <w:t>bookSeries</w:t>
-      </w:r>
-      <w:proofErr w:type="spellEnd"/>
-      <w:r>
-        <w:t>}</w:t>
+        <w:t>{-w:p bookSeries}{citation}{/bookSeries}</w:t>
       </w:r>
     </w:p>
     <w:p>
@@ -724,21 +402,7 @@
         <w:rPr>
           <w:b/>
         </w:rPr>
-        <w:t>{</w:t>
-      </w:r>
-      <w:proofErr w:type="spellStart"/>
-      <w:r>
-        <w:rPr>
-          <w:b/>
-        </w:rPr>
-        <w:t>conferencePapersLabel</w:t>
-      </w:r>
-      <w:proofErr w:type="spellEnd"/>
-      <w:r>
-        <w:rPr>
-          <w:b/>
-        </w:rPr>
-        <w:t>}</w:t>
+        <w:t>{conferencePapersLabel}</w:t>
       </w:r>
     </w:p>
     <w:p>
@@ -751,33 +415,7 @@
         <w:contextualSpacing w:val="0"/>
       </w:pPr>
       <w:r>
-        <w:t>{-</w:t>
-      </w:r>
-      <w:proofErr w:type="spellStart"/>
-      <w:proofErr w:type="gramStart"/>
-      <w:r>
-        <w:t>w:p</w:t>
-      </w:r>
-      <w:proofErr w:type="spellEnd"/>
-      <w:proofErr w:type="gramEnd"/>
-      <w:r>
-        <w:t xml:space="preserve"> </w:t>
-      </w:r>
-      <w:proofErr w:type="spellStart"/>
-      <w:r>
-        <w:t>conferencePapers</w:t>
-      </w:r>
-      <w:proofErr w:type="spellEnd"/>
-      <w:r>
-        <w:t>}{citation}{/</w:t>
-      </w:r>
-      <w:proofErr w:type="spellStart"/>
-      <w:r>
-        <w:t>conferencePapers</w:t>
-      </w:r>
-      <w:proofErr w:type="spellEnd"/>
-      <w:r>
-        <w:t>}</w:t>
+        <w:t>{-w:p conferencePapers}{citation}{/conferencePapers}</w:t>
       </w:r>
     </w:p>
     <w:p>
@@ -791,21 +429,7 @@
         <w:rPr>
           <w:b/>
         </w:rPr>
-        <w:t>{</w:t>
-      </w:r>
-      <w:proofErr w:type="spellStart"/>
-      <w:r>
-        <w:rPr>
-          <w:b/>
-        </w:rPr>
-        <w:t>datasetsLabel</w:t>
-      </w:r>
-      <w:proofErr w:type="spellEnd"/>
-      <w:r>
-        <w:rPr>
-          <w:b/>
-        </w:rPr>
-        <w:t>}</w:t>
+        <w:t>{datasetsLabel}</w:t>
       </w:r>
     </w:p>
     <w:p>
@@ -818,17 +442,7 @@
         <w:contextualSpacing w:val="0"/>
       </w:pPr>
       <w:r>
-        <w:t>{-</w:t>
-      </w:r>
-      <w:proofErr w:type="spellStart"/>
-      <w:proofErr w:type="gramStart"/>
-      <w:r>
-        <w:t>w:p</w:t>
-      </w:r>
-      <w:proofErr w:type="spellEnd"/>
-      <w:proofErr w:type="gramEnd"/>
-      <w:r>
-        <w:t xml:space="preserve"> datasets}{citation}{/datasets}</w:t>
+        <w:t>{-w:p datasets}{citation}{/datasets}</w:t>
       </w:r>
     </w:p>
     <w:p>
@@ -842,21 +456,7 @@
         <w:rPr>
           <w:b/>
         </w:rPr>
-        <w:t>{</w:t>
-      </w:r>
-      <w:proofErr w:type="spellStart"/>
-      <w:r>
-        <w:rPr>
-          <w:b/>
-        </w:rPr>
-        <w:t>digitalPublicationsLabel</w:t>
-      </w:r>
-      <w:proofErr w:type="spellEnd"/>
-      <w:r>
-        <w:rPr>
-          <w:b/>
-        </w:rPr>
-        <w:t>}</w:t>
+        <w:t>{digitalPublicationsLabel}</w:t>
       </w:r>
     </w:p>
     <w:p>
@@ -869,33 +469,7 @@
         <w:contextualSpacing w:val="0"/>
       </w:pPr>
       <w:r>
-        <w:t>{-</w:t>
-      </w:r>
-      <w:proofErr w:type="spellStart"/>
-      <w:proofErr w:type="gramStart"/>
-      <w:r>
-        <w:t>w:p</w:t>
-      </w:r>
-      <w:proofErr w:type="spellEnd"/>
-      <w:proofErr w:type="gramEnd"/>
-      <w:r>
-        <w:t xml:space="preserve"> </w:t>
-      </w:r>
-      <w:proofErr w:type="spellStart"/>
-      <w:r>
-        <w:t>digitalPublications</w:t>
-      </w:r>
-      <w:proofErr w:type="spellEnd"/>
-      <w:r>
-        <w:t>}{citation}{/</w:t>
-      </w:r>
-      <w:proofErr w:type="spellStart"/>
-      <w:r>
-        <w:t>digitalPublications</w:t>
-      </w:r>
-      <w:proofErr w:type="spellEnd"/>
-      <w:r>
-        <w:t>}</w:t>
+        <w:t>{-w:p digitalPublications}{citation}{/digitalPublications}</w:t>
       </w:r>
     </w:p>
     <w:p>
@@ -909,21 +483,7 @@
         <w:rPr>
           <w:b/>
         </w:rPr>
-        <w:t>{</w:t>
-      </w:r>
-      <w:proofErr w:type="spellStart"/>
-      <w:r>
-        <w:rPr>
-          <w:b/>
-        </w:rPr>
-        <w:t>journalIssuesLabel</w:t>
-      </w:r>
-      <w:proofErr w:type="spellEnd"/>
-      <w:r>
-        <w:rPr>
-          <w:b/>
-        </w:rPr>
-        <w:t>}</w:t>
+        <w:t>{journalIssuesLabel}</w:t>
       </w:r>
     </w:p>
     <w:p>
@@ -936,33 +496,7 @@
         <w:contextualSpacing w:val="0"/>
       </w:pPr>
       <w:r>
-        <w:t>{-</w:t>
-      </w:r>
-      <w:proofErr w:type="spellStart"/>
-      <w:proofErr w:type="gramStart"/>
-      <w:r>
-        <w:t>w:p</w:t>
-      </w:r>
-      <w:proofErr w:type="spellEnd"/>
-      <w:proofErr w:type="gramEnd"/>
-      <w:r>
-        <w:t xml:space="preserve"> </w:t>
-      </w:r>
-      <w:proofErr w:type="spellStart"/>
-      <w:r>
-        <w:t>journalIssues</w:t>
-      </w:r>
-      <w:proofErr w:type="spellEnd"/>
-      <w:r>
-        <w:t>}{citation}{/</w:t>
-      </w:r>
-      <w:proofErr w:type="spellStart"/>
-      <w:r>
-        <w:t>journalIssues</w:t>
-      </w:r>
-      <w:proofErr w:type="spellEnd"/>
-      <w:r>
-        <w:t>}</w:t>
+        <w:t>{-w:p journalIssues}{citation}{/journalIssues}</w:t>
       </w:r>
     </w:p>
     <w:p>
@@ -976,21 +510,7 @@
         <w:rPr>
           <w:b/>
         </w:rPr>
-        <w:t>{</w:t>
-      </w:r>
-      <w:proofErr w:type="spellStart"/>
-      <w:r>
-        <w:rPr>
-          <w:b/>
-        </w:rPr>
-        <w:t>reportsLabel</w:t>
-      </w:r>
-      <w:proofErr w:type="spellEnd"/>
-      <w:r>
-        <w:rPr>
-          <w:b/>
-        </w:rPr>
-        <w:t>}</w:t>
+        <w:t>{reportsLabel}</w:t>
       </w:r>
     </w:p>
     <w:p>
@@ -1003,17 +523,7 @@
         <w:contextualSpacing w:val="0"/>
       </w:pPr>
       <w:r>
-        <w:t>{-</w:t>
-      </w:r>
-      <w:proofErr w:type="spellStart"/>
-      <w:proofErr w:type="gramStart"/>
-      <w:r>
-        <w:t>w:p</w:t>
-      </w:r>
-      <w:proofErr w:type="spellEnd"/>
-      <w:proofErr w:type="gramEnd"/>
-      <w:r>
-        <w:t xml:space="preserve"> reports}{citation}{/reports}</w:t>
+        <w:t>{-w:p reports}{citation}{/reports}</w:t>
       </w:r>
     </w:p>
     <w:p>
@@ -1027,21 +537,7 @@
         <w:rPr>
           <w:b/>
         </w:rPr>
-        <w:t>{</w:t>
-      </w:r>
-      <w:proofErr w:type="spellStart"/>
-      <w:r>
-        <w:rPr>
-          <w:b/>
-        </w:rPr>
-        <w:t>scholarlyEditionsLabel</w:t>
-      </w:r>
-      <w:proofErr w:type="spellEnd"/>
-      <w:r>
-        <w:rPr>
-          <w:b/>
-        </w:rPr>
-        <w:t>}</w:t>
+        <w:t>{scholarlyEditionsLabel}</w:t>
       </w:r>
     </w:p>
     <w:p>
@@ -1054,31 +550,7 @@
         <w:contextualSpacing w:val="0"/>
       </w:pPr>
       <w:r>
-        <w:t>{-</w:t>
-      </w:r>
-      <w:proofErr w:type="spellStart"/>
-      <w:r>
-        <w:t>w:p</w:t>
-      </w:r>
-      <w:proofErr w:type="spellEnd"/>
-      <w:r>
-        <w:t xml:space="preserve"> </w:t>
-      </w:r>
-      <w:proofErr w:type="spellStart"/>
-      <w:r>
-        <w:t>scholarlyEditions</w:t>
-      </w:r>
-      <w:proofErr w:type="spellEnd"/>
-      <w:r>
-        <w:t>}{citation}{/</w:t>
-      </w:r>
-      <w:proofErr w:type="spellStart"/>
-      <w:r>
-        <w:t>scholarlyEditions</w:t>
-      </w:r>
-      <w:proofErr w:type="spellEnd"/>
-      <w:r>
-        <w:t>}</w:t>
+        <w:t>{-w:p scholarlyEditions}{citation}{/scholarlyEditions}</w:t>
       </w:r>
       <w:r>
         <w:rPr>
@@ -1090,21 +562,7 @@
         <w:rPr>
           <w:b/>
         </w:rPr>
-        <w:t>{</w:t>
-      </w:r>
-      <w:proofErr w:type="spellStart"/>
-      <w:r>
-        <w:rPr>
-          <w:b/>
-        </w:rPr>
-        <w:t>thesesLabel</w:t>
-      </w:r>
-      <w:proofErr w:type="spellEnd"/>
-      <w:r>
-        <w:rPr>
-          <w:b/>
-        </w:rPr>
-        <w:t>}</w:t>
+        <w:t>{thesesLabel}</w:t>
       </w:r>
     </w:p>
     <w:p>
@@ -1117,18 +575,7 @@
         <w:contextualSpacing w:val="0"/>
       </w:pPr>
       <w:r>
-        <w:lastRenderedPageBreak/>
-        <w:t>{-</w:t>
-      </w:r>
-      <w:proofErr w:type="spellStart"/>
-      <w:proofErr w:type="gramStart"/>
-      <w:r>
-        <w:t>w:p</w:t>
-      </w:r>
-      <w:proofErr w:type="spellEnd"/>
-      <w:proofErr w:type="gramEnd"/>
-      <w:r>
-        <w:t xml:space="preserve"> theses}{citation}{/theses}</w:t>
+        <w:t>{-w:p theses}{citation}{/theses}</w:t>
       </w:r>
     </w:p>
     <w:p>
@@ -1142,21 +589,7 @@
         <w:rPr>
           <w:b/>
         </w:rPr>
-        <w:t>{</w:t>
-      </w:r>
-      <w:proofErr w:type="spellStart"/>
-      <w:r>
-        <w:rPr>
-          <w:b/>
-        </w:rPr>
-        <w:t>otherArticlesLabel</w:t>
-      </w:r>
-      <w:proofErr w:type="spellEnd"/>
-      <w:r>
-        <w:rPr>
-          <w:b/>
-        </w:rPr>
-        <w:t>}</w:t>
+        <w:t>{otherArticlesLabel}</w:t>
       </w:r>
     </w:p>
     <w:p>
@@ -1169,33 +602,8 @@
         <w:contextualSpacing w:val="0"/>
       </w:pPr>
       <w:r>
-        <w:t>{-</w:t>
-      </w:r>
-      <w:proofErr w:type="spellStart"/>
-      <w:proofErr w:type="gramStart"/>
-      <w:r>
-        <w:t>w:p</w:t>
-      </w:r>
-      <w:proofErr w:type="spellEnd"/>
-      <w:proofErr w:type="gramEnd"/>
-      <w:r>
-        <w:t xml:space="preserve"> </w:t>
-      </w:r>
-      <w:proofErr w:type="spellStart"/>
-      <w:r>
-        <w:t>otherArticles</w:t>
-      </w:r>
-      <w:proofErr w:type="spellEnd"/>
-      <w:r>
-        <w:t>}{citation}{/</w:t>
-      </w:r>
-      <w:proofErr w:type="spellStart"/>
-      <w:r>
-        <w:t>otherArticles</w:t>
-      </w:r>
-      <w:proofErr w:type="spellEnd"/>
-      <w:r>
-        <w:t>}</w:t>
+        <w:lastRenderedPageBreak/>
+        <w:t>{-w:p otherArticles}{citation}{/otherArticles}</w:t>
       </w:r>
     </w:p>
     <w:p>
@@ -1210,24 +618,8 @@
         <w:rPr>
           <w:b/>
         </w:rPr>
-        <w:t>{</w:t>
-      </w:r>
-      <w:proofErr w:type="spellStart"/>
-      <w:r>
-        <w:rPr>
-          <w:b/>
-        </w:rPr>
-        <w:t>softwareLabel</w:t>
-      </w:r>
-      <w:proofErr w:type="spellEnd"/>
-      <w:r>
-        <w:rPr>
-          <w:b/>
-        </w:rPr>
-        <w:t>}</w:t>
-      </w:r>
-      <w:bookmarkStart w:id="0" w:name="_GoBack"/>
-      <w:bookmarkEnd w:id="0"/>
+        <w:t>{softwareLabel}</w:t>
+      </w:r>
     </w:p>
     <w:p>
       <w:pPr>
@@ -1238,17 +630,7 @@
         </w:numPr>
       </w:pPr>
       <w:r>
-        <w:t>{-</w:t>
-      </w:r>
-      <w:proofErr w:type="spellStart"/>
-      <w:proofErr w:type="gramStart"/>
-      <w:r>
-        <w:t>w:p</w:t>
-      </w:r>
-      <w:proofErr w:type="spellEnd"/>
-      <w:proofErr w:type="gramEnd"/>
-      <w:r>
-        <w:t xml:space="preserve"> software}{citation}{/software}</w:t>
+        <w:t>{-w:p software}{citation}{/software}</w:t>
       </w:r>
     </w:p>
     <w:p>
@@ -1265,75 +647,37 @@
         <w:rPr>
           <w:b/>
         </w:rPr>
-        <w:t>{</w:t>
-      </w:r>
-      <w:proofErr w:type="spellStart"/>
+        <w:t>{teachingLabel}</w:t>
+      </w:r>
+      <w:r>
+        <w:rPr>
+          <w:noProof/>
+        </w:rPr>
+        <w:t xml:space="preserve"> </w:t>
+      </w:r>
+    </w:p>
+    <w:p>
+      <w:pPr>
+        <w:pStyle w:val="ListParagraph"/>
+      </w:pPr>
+      <w:r>
+        <w:t>{-w:p teaching}{label}{/teaching}</w:t>
+      </w:r>
+    </w:p>
+    <w:p>
+      <w:pPr>
+        <w:pStyle w:val="ListParagraph"/>
+      </w:pPr>
+    </w:p>
+    <w:p>
+      <w:pPr>
+        <w:spacing w:before="0" w:after="160"/>
+      </w:pPr>
       <w:r>
         <w:rPr>
           <w:b/>
         </w:rPr>
-        <w:t>teachingLabel</w:t>
-      </w:r>
-      <w:proofErr w:type="spellEnd"/>
-      <w:r>
-        <w:rPr>
-          <w:b/>
-        </w:rPr>
-        <w:t>}</w:t>
-      </w:r>
-      <w:r>
-        <w:rPr>
-          <w:noProof/>
-        </w:rPr>
-        <w:t xml:space="preserve"> </w:t>
-      </w:r>
-    </w:p>
-    <w:p>
-      <w:pPr>
-        <w:pStyle w:val="ListParagraph"/>
-      </w:pPr>
-      <w:r>
-        <w:t>{-</w:t>
-      </w:r>
-      <w:proofErr w:type="spellStart"/>
-      <w:proofErr w:type="gramStart"/>
-      <w:r>
-        <w:t>w:p</w:t>
-      </w:r>
-      <w:proofErr w:type="spellEnd"/>
-      <w:proofErr w:type="gramEnd"/>
-      <w:r>
-        <w:t xml:space="preserve"> teaching}{label}{/teaching}</w:t>
-      </w:r>
-    </w:p>
-    <w:p>
-      <w:pPr>
-        <w:pStyle w:val="ListParagraph"/>
-      </w:pPr>
-    </w:p>
-    <w:p>
-      <w:pPr>
-        <w:spacing w:before="0" w:after="160"/>
-      </w:pPr>
-      <w:r>
-        <w:rPr>
-          <w:b/>
-        </w:rPr>
-        <w:t>{</w:t>
-      </w:r>
-      <w:proofErr w:type="spellStart"/>
-      <w:r>
-        <w:rPr>
-          <w:b/>
-        </w:rPr>
-        <w:t>grantsLabel</w:t>
-      </w:r>
-      <w:proofErr w:type="spellEnd"/>
-      <w:r>
-        <w:rPr>
-          <w:b/>
-        </w:rPr>
-        <w:t>}</w:t>
+        <w:t>{grantsLabel}</w:t>
       </w:r>
     </w:p>
     <w:p>
@@ -1345,49 +689,12 @@
         <w:spacing w:before="100" w:beforeAutospacing="1" w:after="100" w:afterAutospacing="1"/>
       </w:pPr>
       <w:r>
-        <w:t>{-</w:t>
-      </w:r>
-      <w:proofErr w:type="spellStart"/>
-      <w:proofErr w:type="gramStart"/>
-      <w:r>
-        <w:t>w:p</w:t>
-      </w:r>
-      <w:proofErr w:type="spellEnd"/>
-      <w:proofErr w:type="gramEnd"/>
-      <w:r>
-        <w:t xml:space="preserve"> grants}{label}{</w:t>
-      </w:r>
-      <w:proofErr w:type="spellStart"/>
-      <w:r>
-        <w:t>awardedBy</w:t>
-      </w:r>
-      <w:proofErr w:type="spellEnd"/>
-      <w:r>
-        <w:t>}{</w:t>
-      </w:r>
-      <w:proofErr w:type="spellStart"/>
-      <w:r>
-        <w:t>administeredBy</w:t>
-      </w:r>
-      <w:proofErr w:type="spellEnd"/>
-      <w:r>
-        <w:t>}{</w:t>
-      </w:r>
-      <w:proofErr w:type="spellStart"/>
-      <w:r>
-        <w:t>startDate</w:t>
-      </w:r>
-      <w:proofErr w:type="spellEnd"/>
-      <w:r>
-        <w:t>}{</w:t>
-      </w:r>
-      <w:proofErr w:type="spellStart"/>
-      <w:r>
-        <w:t>endDate</w:t>
-      </w:r>
-      <w:proofErr w:type="spellEnd"/>
-      <w:r>
-        <w:t>}</w:t>
+        <w:t>{-w:p grants}{label}{awardedBy}{</w:t>
+      </w:r>
+      <w:bookmarkStart w:id="0" w:name="_GoBack"/>
+      <w:bookmarkEnd w:id="0"/>
+      <w:r>
+        <w:t>startDate}{endDate}</w:t>
       </w:r>
       <w:r>
         <w:t xml:space="preserve"> </w:t>
@@ -1406,26 +713,12 @@
         <w:rPr>
           <w:b/>
         </w:rPr>
-        <w:t>{</w:t>
-      </w:r>
-      <w:proofErr w:type="spellStart"/>
+        <w:t>{researchInterestsLabel}</w:t>
+      </w:r>
       <w:r>
         <w:rPr>
           <w:b/>
         </w:rPr>
-        <w:t>researchInterestsLabel</w:t>
-      </w:r>
-      <w:proofErr w:type="spellEnd"/>
-      <w:r>
-        <w:rPr>
-          <w:b/>
-        </w:rPr>
-        <w:t>}</w:t>
-      </w:r>
-      <w:r>
-        <w:rPr>
-          <w:b/>
-        </w:rPr>
         <w:t xml:space="preserve"> </w:t>
       </w:r>
     </w:p>
@@ -1434,41 +727,7 @@
         <w:pStyle w:val="ListParagraph"/>
       </w:pPr>
       <w:r>
-        <w:t>{-</w:t>
-      </w:r>
-      <w:proofErr w:type="spellStart"/>
-      <w:proofErr w:type="gramStart"/>
-      <w:r>
-        <w:t>w:p</w:t>
-      </w:r>
-      <w:proofErr w:type="spellEnd"/>
-      <w:proofErr w:type="gramEnd"/>
-      <w:r>
-        <w:t xml:space="preserve"> </w:t>
-      </w:r>
-      <w:proofErr w:type="spellStart"/>
-      <w:r>
-        <w:t>researchInterests</w:t>
-      </w:r>
-      <w:proofErr w:type="spellEnd"/>
-      <w:r>
-        <w:t>}{</w:t>
-      </w:r>
-      <w:proofErr w:type="spellStart"/>
-      <w:r>
-        <w:t>research_interests</w:t>
-      </w:r>
-      <w:proofErr w:type="spellEnd"/>
-      <w:r>
-        <w:t>}{/</w:t>
-      </w:r>
-      <w:proofErr w:type="spellStart"/>
-      <w:r>
-        <w:t>researchInterests</w:t>
-      </w:r>
-      <w:proofErr w:type="spellEnd"/>
-      <w:r>
-        <w:t>}</w:t>
+        <w:t>{-w:p researchInterests}{research_interests}{/researchInterests}</w:t>
       </w:r>
     </w:p>
     <w:p>
@@ -1487,283 +746,131 @@
         <w:rPr>
           <w:b/>
         </w:rPr>
-        <w:t>{</w:t>
-      </w:r>
-      <w:proofErr w:type="spellStart"/>
+        <w:t>{awardsLabel}</w:t>
+      </w:r>
       <w:r>
         <w:rPr>
           <w:b/>
         </w:rPr>
-        <w:t>awardsLabel</w:t>
-      </w:r>
-      <w:proofErr w:type="spellEnd"/>
-      <w:r>
+        <w:t xml:space="preserve"> </w:t>
+      </w:r>
+    </w:p>
+    <w:p>
+      <w:r>
+        <w:t xml:space="preserve">{-w:p awards}{label}{/awards} </w:t>
+      </w:r>
+    </w:p>
+    <w:p>
+      <w:pPr>
         <w:rPr>
           <w:b/>
         </w:rPr>
+      </w:pPr>
+      <w:r>
+        <w:rPr>
+          <w:b/>
+        </w:rPr>
+        <w:t>{presentationsLabel}</w:t>
+      </w:r>
+      <w:r>
+        <w:rPr>
+          <w:b/>
+        </w:rPr>
+        <w:t xml:space="preserve"> </w:t>
+      </w:r>
+    </w:p>
+    <w:p>
+      <w:r>
+        <w:t>{-w:p presentations</w:t>
+      </w:r>
+      <w:r>
+        <w:t>}{label}{</w:t>
+      </w:r>
+      <w:r>
+        <w:t>/presentations</w:t>
+      </w:r>
+      <w:r>
         <w:t>}</w:t>
       </w:r>
-      <w:r>
+    </w:p>
+    <w:p>
+      <w:pPr>
         <w:rPr>
           <w:b/>
         </w:rPr>
+      </w:pPr>
+      <w:r>
+        <w:rPr>
+          <w:b/>
+        </w:rPr>
+        <w:t>{servicesToProfessionLabel}</w:t>
+      </w:r>
+    </w:p>
+    <w:p>
+      <w:r>
+        <w:t>{-w:p service</w:t>
+      </w:r>
+      <w:r>
+        <w:t>s</w:t>
+      </w:r>
+      <w:r>
+        <w:t>ToProfession}{label}{/service</w:t>
+      </w:r>
+      <w:r>
+        <w:t>s</w:t>
+      </w:r>
+      <w:r>
+        <w:t>ToProfession}</w:t>
+      </w:r>
+    </w:p>
+    <w:p>
+      <w:r>
+        <w:rPr>
+          <w:b/>
+        </w:rPr>
+        <w:t>{servicesToDukeLabel}</w:t>
+      </w:r>
+      <w:r>
+        <w:rPr>
+          <w:b/>
+        </w:rPr>
         <w:t xml:space="preserve"> </w:t>
       </w:r>
     </w:p>
     <w:p>
       <w:r>
-        <w:t>{-</w:t>
-      </w:r>
-      <w:proofErr w:type="spellStart"/>
-      <w:proofErr w:type="gramStart"/>
-      <w:r>
-        <w:t>w:p</w:t>
-      </w:r>
-      <w:proofErr w:type="spellEnd"/>
-      <w:proofErr w:type="gramEnd"/>
-      <w:r>
-        <w:t xml:space="preserve"> awards}{label}{/awards} </w:t>
-      </w:r>
-    </w:p>
-    <w:p>
-      <w:pPr>
+        <w:t>{-w:p service</w:t>
+      </w:r>
+      <w:r>
+        <w:t>s</w:t>
+      </w:r>
+      <w:r>
+        <w:t>ToDuke}{label}{/servic</w:t>
+      </w:r>
+      <w:r>
+        <w:t>es</w:t>
+      </w:r>
+      <w:r>
+        <w:t>ToDuke}</w:t>
+      </w:r>
+    </w:p>
+    <w:p>
+      <w:r>
         <w:rPr>
           <w:b/>
         </w:rPr>
-      </w:pPr>
+        <w:t>{outreachLabel}</w:t>
+      </w:r>
       <w:r>
         <w:rPr>
           <w:b/>
         </w:rPr>
-        <w:t>{</w:t>
-      </w:r>
-      <w:proofErr w:type="spellStart"/>
-      <w:r>
-        <w:rPr>
-          <w:b/>
-        </w:rPr>
-        <w:t>presentationsLabel</w:t>
-      </w:r>
-      <w:proofErr w:type="spellEnd"/>
-      <w:r>
-        <w:rPr>
-          <w:b/>
-        </w:rPr>
-        <w:t>}</w:t>
-      </w:r>
-      <w:r>
-        <w:rPr>
-          <w:b/>
-        </w:rPr>
         <w:t xml:space="preserve"> </w:t>
       </w:r>
     </w:p>
     <w:p>
       <w:r>
-        <w:t>{-</w:t>
-      </w:r>
-      <w:proofErr w:type="spellStart"/>
-      <w:proofErr w:type="gramStart"/>
-      <w:r>
-        <w:t>w:p</w:t>
-      </w:r>
-      <w:proofErr w:type="spellEnd"/>
-      <w:proofErr w:type="gramEnd"/>
-      <w:r>
-        <w:t xml:space="preserve"> presentations</w:t>
-      </w:r>
-      <w:r>
-        <w:t>}{label}{</w:t>
-      </w:r>
-      <w:r>
-        <w:t>/presentations</w:t>
-      </w:r>
-      <w:r>
-        <w:t>}</w:t>
-      </w:r>
-    </w:p>
-    <w:p>
-      <w:pPr>
-        <w:rPr>
-          <w:b/>
-        </w:rPr>
-      </w:pPr>
-      <w:r>
-        <w:rPr>
-          <w:b/>
-        </w:rPr>
-        <w:t>{</w:t>
-      </w:r>
-      <w:proofErr w:type="spellStart"/>
-      <w:r>
-        <w:rPr>
-          <w:b/>
-        </w:rPr>
-        <w:t>servicesToProfessionLabel</w:t>
-      </w:r>
-      <w:proofErr w:type="spellEnd"/>
-      <w:r>
-        <w:rPr>
-          <w:b/>
-        </w:rPr>
-        <w:t>}</w:t>
-      </w:r>
-    </w:p>
-    <w:p>
-      <w:r>
-        <w:t>{-</w:t>
-      </w:r>
-      <w:proofErr w:type="spellStart"/>
-      <w:proofErr w:type="gramStart"/>
-      <w:r>
-        <w:t>w:p</w:t>
-      </w:r>
-      <w:proofErr w:type="spellEnd"/>
-      <w:proofErr w:type="gramEnd"/>
-      <w:r>
-        <w:t xml:space="preserve"> </w:t>
-      </w:r>
-      <w:proofErr w:type="spellStart"/>
-      <w:r>
-        <w:t>service</w:t>
-      </w:r>
-      <w:r>
-        <w:t>s</w:t>
-      </w:r>
-      <w:r>
-        <w:t>ToProfession</w:t>
-      </w:r>
-      <w:proofErr w:type="spellEnd"/>
-      <w:r>
-        <w:t>}{label}{/</w:t>
-      </w:r>
-      <w:proofErr w:type="spellStart"/>
-      <w:r>
-        <w:t>service</w:t>
-      </w:r>
-      <w:r>
-        <w:t>s</w:t>
-      </w:r>
-      <w:r>
-        <w:t>ToProfession</w:t>
-      </w:r>
-      <w:proofErr w:type="spellEnd"/>
-      <w:r>
-        <w:t>}</w:t>
-      </w:r>
-    </w:p>
-    <w:p>
-      <w:r>
-        <w:rPr>
-          <w:b/>
-        </w:rPr>
-        <w:t>{</w:t>
-      </w:r>
-      <w:proofErr w:type="spellStart"/>
-      <w:r>
-        <w:rPr>
-          <w:b/>
-        </w:rPr>
-        <w:t>servicesToDukeLabel</w:t>
-      </w:r>
-      <w:proofErr w:type="spellEnd"/>
-      <w:r>
-        <w:rPr>
-          <w:b/>
-        </w:rPr>
-        <w:t>}</w:t>
-      </w:r>
-      <w:r>
-        <w:rPr>
-          <w:b/>
-        </w:rPr>
-        <w:t xml:space="preserve"> </w:t>
-      </w:r>
-    </w:p>
-    <w:p>
-      <w:r>
-        <w:t>{-</w:t>
-      </w:r>
-      <w:proofErr w:type="spellStart"/>
-      <w:proofErr w:type="gramStart"/>
-      <w:r>
-        <w:t>w:p</w:t>
-      </w:r>
-      <w:proofErr w:type="spellEnd"/>
-      <w:proofErr w:type="gramEnd"/>
-      <w:r>
-        <w:t xml:space="preserve"> </w:t>
-      </w:r>
-      <w:proofErr w:type="spellStart"/>
-      <w:r>
-        <w:t>service</w:t>
-      </w:r>
-      <w:r>
-        <w:t>s</w:t>
-      </w:r>
-      <w:r>
-        <w:t>ToDuke</w:t>
-      </w:r>
-      <w:proofErr w:type="spellEnd"/>
-      <w:r>
-        <w:t>}{label}{/</w:t>
-      </w:r>
-      <w:proofErr w:type="spellStart"/>
-      <w:r>
-        <w:t>servic</w:t>
-      </w:r>
-      <w:r>
-        <w:t>es</w:t>
-      </w:r>
-      <w:r>
-        <w:t>ToDuke</w:t>
-      </w:r>
-      <w:proofErr w:type="spellEnd"/>
-      <w:r>
-        <w:t>}</w:t>
-      </w:r>
-    </w:p>
-    <w:p>
-      <w:r>
-        <w:rPr>
-          <w:b/>
-        </w:rPr>
-        <w:t>{</w:t>
-      </w:r>
-      <w:proofErr w:type="spellStart"/>
-      <w:r>
-        <w:rPr>
-          <w:b/>
-        </w:rPr>
-        <w:t>outreachLabel</w:t>
-      </w:r>
-      <w:proofErr w:type="spellEnd"/>
-      <w:r>
-        <w:rPr>
-          <w:b/>
-        </w:rPr>
-        <w:t>}</w:t>
-      </w:r>
-      <w:r>
-        <w:rPr>
-          <w:b/>
-        </w:rPr>
-        <w:t xml:space="preserve"> </w:t>
-      </w:r>
-    </w:p>
-    <w:p>
-      <w:r>
-        <w:t>{-</w:t>
-      </w:r>
-      <w:proofErr w:type="spellStart"/>
-      <w:proofErr w:type="gramStart"/>
-      <w:r>
-        <w:t>w:p</w:t>
-      </w:r>
-      <w:proofErr w:type="spellEnd"/>
-      <w:proofErr w:type="gramEnd"/>
-      <w:r>
-        <w:t xml:space="preserve"> outreach}{label}{/outreach}</w:t>
+        <w:t>{-w:p outreach}{label}{/outreach}</w:t>
       </w:r>
     </w:p>
     <w:p>

</xml_diff>

<commit_message>
added in role name to grants
</commit_message>
<xml_diff>
--- a/cv_template.docx
+++ b/cv_template.docx
@@ -691,14 +691,14 @@
       <w:r>
         <w:t>{-w:p grants}{label}{awardedBy}{</w:t>
       </w:r>
+      <w:r>
+        <w:t>startDate}{endDate}</w:t>
+      </w:r>
+      <w:r>
+        <w:t>({role})</w:t>
+      </w:r>
       <w:bookmarkStart w:id="0" w:name="_GoBack"/>
       <w:bookmarkEnd w:id="0"/>
-      <w:r>
-        <w:t>startDate}{endDate}</w:t>
-      </w:r>
-      <w:r>
-        <w:t xml:space="preserve"> </w:t>
-      </w:r>
       <w:r>
         <w:t>{/grants}</w:t>
       </w:r>

</xml_diff>

<commit_message>
fixed Education alignment issue
</commit_message>
<xml_diff>
--- a/cv_template.docx
+++ b/cv_template.docx
@@ -172,19 +172,27 @@
         </w:rPr>
         <w:t xml:space="preserve"> </w:t>
       </w:r>
-    </w:p>
-    <w:p>
-      <w:r>
+      <w:r>
+        <w:rPr>
+          <w:b/>
+        </w:rPr>
         <w:tab/>
       </w:r>
       <w:r>
+        <w:rPr>
+          <w:b/>
+        </w:rPr>
         <w:tab/>
       </w:r>
-      <w:r>
-        <w:tab/>
-      </w:r>
-      <w:r>
-        <w:tab/>
+    </w:p>
+    <w:p>
+      <w:pPr>
+        <w:ind w:left="2880"/>
+        <w:rPr>
+          <w:b/>
+        </w:rPr>
+      </w:pPr>
+      <w:r>
         <w:t>{</w:t>
       </w:r>
       <w:r>
@@ -217,6 +225,8 @@
       <w:r>
         <w:t>}</w:t>
       </w:r>
+      <w:bookmarkStart w:id="0" w:name="_GoBack"/>
+      <w:bookmarkEnd w:id="0"/>
     </w:p>
     <w:p>
       <w:pPr>
@@ -697,8 +707,6 @@
       <w:r>
         <w:t>({role})</w:t>
       </w:r>
-      <w:bookmarkStart w:id="0" w:name="_GoBack"/>
-      <w:bookmarkEnd w:id="0"/>
       <w:r>
         <w:t>{/grants}</w:t>
       </w:r>

</xml_diff>

<commit_message>
reformatted template if person has multiple secondary positions
</commit_message>
<xml_diff>
--- a/cv_template.docx
+++ b/cv_template.docx
@@ -54,8 +54,23 @@
         <w:t>{</w:t>
       </w:r>
       <w:r>
-        <w:t>-w:p name}{fullName</w:t>
-      </w:r>
+        <w:t>-</w:t>
+      </w:r>
+      <w:proofErr w:type="spellStart"/>
+      <w:proofErr w:type="gramStart"/>
+      <w:r>
+        <w:t>w:p</w:t>
+      </w:r>
+      <w:proofErr w:type="spellEnd"/>
+      <w:proofErr w:type="gramEnd"/>
+      <w:r>
+        <w:t xml:space="preserve"> name}{</w:t>
+      </w:r>
+      <w:proofErr w:type="spellStart"/>
+      <w:r>
+        <w:t>fullName</w:t>
+      </w:r>
+      <w:proofErr w:type="spellEnd"/>
       <w:r>
         <w:t>}</w:t>
       </w:r>
@@ -72,7 +87,21 @@
         <w:rPr>
           <w:b/>
         </w:rPr>
-        <w:t>{primaryPositionLabel}</w:t>
+        <w:t>{</w:t>
+      </w:r>
+      <w:proofErr w:type="spellStart"/>
+      <w:r>
+        <w:rPr>
+          <w:b/>
+        </w:rPr>
+        <w:t>primaryPositionLabel</w:t>
+      </w:r>
+      <w:proofErr w:type="spellEnd"/>
+      <w:r>
+        <w:rPr>
+          <w:b/>
+        </w:rPr>
+        <w:t>}</w:t>
       </w:r>
     </w:p>
     <w:p>
@@ -83,16 +112,36 @@
         <w:t>{</w:t>
       </w:r>
       <w:r>
-        <w:t xml:space="preserve">-w:p </w:t>
-      </w:r>
+        <w:t>-</w:t>
+      </w:r>
+      <w:proofErr w:type="spellStart"/>
+      <w:proofErr w:type="gramStart"/>
+      <w:r>
+        <w:t>w:p</w:t>
+      </w:r>
+      <w:proofErr w:type="spellEnd"/>
+      <w:proofErr w:type="gramEnd"/>
+      <w:r>
+        <w:t xml:space="preserve"> </w:t>
+      </w:r>
+      <w:proofErr w:type="spellStart"/>
       <w:r>
         <w:t>primaryPosition</w:t>
       </w:r>
+      <w:proofErr w:type="spellEnd"/>
       <w:r>
         <w:t>}</w:t>
       </w:r>
       <w:r>
-        <w:t>{label}{/primaryPosition}</w:t>
+        <w:t>{label}{/</w:t>
+      </w:r>
+      <w:proofErr w:type="spellStart"/>
+      <w:r>
+        <w:t>primaryPosition</w:t>
+      </w:r>
+      <w:proofErr w:type="spellEnd"/>
+      <w:r>
+        <w:t>}</w:t>
       </w:r>
     </w:p>
     <w:p>
@@ -100,136 +149,204 @@
         <w:rPr>
           <w:b/>
         </w:rPr>
-        <w:t>{secondaryPositionL</w:t>
-      </w:r>
-      <w:r>
-        <w:rPr>
-          <w:b/>
-        </w:rPr>
-        <w:t>abel}</w:t>
+        <w:t>{</w:t>
+      </w:r>
+      <w:proofErr w:type="spellStart"/>
+      <w:r>
+        <w:rPr>
+          <w:b/>
+        </w:rPr>
+        <w:t>secondaryPositionL</w:t>
+      </w:r>
+      <w:r>
+        <w:rPr>
+          <w:b/>
+        </w:rPr>
+        <w:t>abel</w:t>
+      </w:r>
+      <w:proofErr w:type="spellEnd"/>
+      <w:r>
+        <w:rPr>
+          <w:b/>
+        </w:rPr>
+        <w:t>}</w:t>
       </w:r>
       <w:r>
         <w:t xml:space="preserve"> </w:t>
       </w:r>
       <w:r>
         <w:tab/>
-      </w:r>
-      <w:r>
-        <w:t>{</w:t>
-      </w:r>
-      <w:r>
-        <w:t xml:space="preserve">-w:p </w:t>
-      </w:r>
-      <w:r>
-        <w:t>secondaryPosition}</w:t>
-      </w:r>
-      <w:r>
-        <w:t>{label}{/secondaryPosition}</w:t>
       </w:r>
     </w:p>
     <w:p>
       <w:pPr>
-        <w:rPr>
-          <w:b/>
-        </w:rPr>
-      </w:pPr>
-      <w:r>
-        <w:rPr>
-          <w:b/>
-        </w:rPr>
-        <w:t>Present academic rank and titles:</w:t>
-      </w:r>
-      <w:r>
-        <w:rPr>
-          <w:b/>
-        </w:rPr>
+        <w:ind w:left="2880"/>
+      </w:pPr>
+      <w:bookmarkStart w:id="0" w:name="_GoBack"/>
+      <w:bookmarkEnd w:id="0"/>
+      <w:r>
+        <w:t>{</w:t>
+      </w:r>
+      <w:r>
+        <w:t>-</w:t>
+      </w:r>
+      <w:proofErr w:type="spellStart"/>
+      <w:proofErr w:type="gramStart"/>
+      <w:r>
+        <w:t>w:p</w:t>
+      </w:r>
+      <w:proofErr w:type="spellEnd"/>
+      <w:proofErr w:type="gramEnd"/>
+      <w:r>
         <w:t xml:space="preserve"> </w:t>
+      </w:r>
+      <w:proofErr w:type="spellStart"/>
+      <w:r>
+        <w:t>secondaryPosition</w:t>
+      </w:r>
+      <w:proofErr w:type="spellEnd"/>
+      <w:r>
+        <w:t>}</w:t>
+      </w:r>
+      <w:r>
+        <w:t>{label}{/</w:t>
+      </w:r>
+      <w:proofErr w:type="spellStart"/>
+      <w:r>
+        <w:t>secondaryPosition</w:t>
+      </w:r>
+      <w:proofErr w:type="spellEnd"/>
+      <w:r>
+        <w:t>}</w:t>
       </w:r>
     </w:p>
     <w:p>
       <w:pPr>
-        <w:ind w:left="2880"/>
-      </w:pPr>
-      <w:r>
-        <w:t>{title}</w:t>
+        <w:rPr>
+          <w:b/>
+        </w:rPr>
+      </w:pPr>
+      <w:r>
+        <w:rPr>
+          <w:b/>
+        </w:rPr>
+        <w:t>Present academic rank and titles:</w:t>
+      </w:r>
+      <w:r>
+        <w:rPr>
+          <w:b/>
+        </w:rPr>
+        <w:t xml:space="preserve"> </w:t>
       </w:r>
     </w:p>
     <w:p>
       <w:pPr>
-        <w:rPr>
-          <w:b/>
-        </w:rPr>
-      </w:pPr>
-      <w:r>
-        <w:rPr>
-          <w:b/>
-        </w:rPr>
-        <w:t>{educationsLabel}</w:t>
-      </w:r>
-      <w:r>
-        <w:rPr>
-          <w:b/>
-        </w:rPr>
-        <w:t xml:space="preserve"> </w:t>
-      </w:r>
-      <w:r>
-        <w:rPr>
-          <w:b/>
-        </w:rPr>
-        <w:tab/>
-      </w:r>
-      <w:r>
-        <w:rPr>
-          <w:b/>
-        </w:rPr>
-        <w:tab/>
+        <w:ind w:left="2880"/>
+      </w:pPr>
+      <w:r>
+        <w:t>{title}</w:t>
       </w:r>
     </w:p>
     <w:p>
       <w:pPr>
-        <w:ind w:left="2880"/>
-        <w:rPr>
-          <w:b/>
-        </w:rPr>
-      </w:pPr>
-      <w:r>
+        <w:rPr>
+          <w:b/>
+        </w:rPr>
+      </w:pPr>
+      <w:r>
+        <w:rPr>
+          <w:b/>
+        </w:rPr>
         <w:t>{</w:t>
       </w:r>
-      <w:r>
-        <w:t>-w:p education</w:t>
-      </w:r>
-      <w:r>
-        <w:t>s</w:t>
-      </w:r>
-      <w:r>
+      <w:proofErr w:type="spellStart"/>
+      <w:r>
+        <w:rPr>
+          <w:b/>
+        </w:rPr>
+        <w:t>educationsLabel</w:t>
+      </w:r>
+      <w:proofErr w:type="spellEnd"/>
+      <w:r>
+        <w:rPr>
+          <w:b/>
+        </w:rPr>
         <w:t>}</w:t>
       </w:r>
       <w:r>
-        <w:t>{</w:t>
-      </w:r>
-      <w:r>
-        <w:t>allEducation</w:t>
-      </w:r>
-      <w:r>
-        <w:t>}{</w:t>
-      </w:r>
-      <w:r>
-        <w:t>/</w:t>
-      </w:r>
-      <w:r>
-        <w:t>education</w:t>
-      </w:r>
-      <w:r>
-        <w:t>s</w:t>
-      </w:r>
-      <w:r>
-        <w:t>}</w:t>
-      </w:r>
-      <w:bookmarkStart w:id="0" w:name="_GoBack"/>
-      <w:bookmarkEnd w:id="0"/>
+        <w:rPr>
+          <w:b/>
+        </w:rPr>
+        <w:t xml:space="preserve"> </w:t>
+      </w:r>
+      <w:r>
+        <w:rPr>
+          <w:b/>
+        </w:rPr>
+        <w:tab/>
+      </w:r>
+      <w:r>
+        <w:rPr>
+          <w:b/>
+        </w:rPr>
+        <w:tab/>
+      </w:r>
     </w:p>
     <w:p>
       <w:pPr>
+        <w:ind w:left="2880"/>
+        <w:rPr>
+          <w:b/>
+        </w:rPr>
+      </w:pPr>
+      <w:r>
+        <w:t>{</w:t>
+      </w:r>
+      <w:r>
+        <w:t>-</w:t>
+      </w:r>
+      <w:proofErr w:type="spellStart"/>
+      <w:proofErr w:type="gramStart"/>
+      <w:r>
+        <w:t>w:p</w:t>
+      </w:r>
+      <w:proofErr w:type="spellEnd"/>
+      <w:proofErr w:type="gramEnd"/>
+      <w:r>
+        <w:t xml:space="preserve"> education</w:t>
+      </w:r>
+      <w:r>
+        <w:t>s</w:t>
+      </w:r>
+      <w:r>
+        <w:t>}</w:t>
+      </w:r>
+      <w:r>
+        <w:t>{</w:t>
+      </w:r>
+      <w:proofErr w:type="spellStart"/>
+      <w:r>
+        <w:t>allEducation</w:t>
+      </w:r>
+      <w:proofErr w:type="spellEnd"/>
+      <w:r>
+        <w:t>}{</w:t>
+      </w:r>
+      <w:r>
+        <w:t>/</w:t>
+      </w:r>
+      <w:r>
+        <w:t>education</w:t>
+      </w:r>
+      <w:r>
+        <w:t>s</w:t>
+      </w:r>
+      <w:r>
+        <w:t>}</w:t>
+      </w:r>
+    </w:p>
+    <w:p>
+      <w:pPr>
         <w:rPr>
           <w:noProof/>
         </w:rPr>
@@ -238,7 +355,21 @@
         <w:rPr>
           <w:b/>
         </w:rPr>
-        <w:t>{publicationsLabel}</w:t>
+        <w:t>{</w:t>
+      </w:r>
+      <w:proofErr w:type="spellStart"/>
+      <w:r>
+        <w:rPr>
+          <w:b/>
+        </w:rPr>
+        <w:t>publicationsLabel</w:t>
+      </w:r>
+      <w:proofErr w:type="spellEnd"/>
+      <w:r>
+        <w:rPr>
+          <w:b/>
+        </w:rPr>
+        <w:t>}</w:t>
       </w:r>
       <w:r>
         <w:rPr>
@@ -268,7 +399,21 @@
         <w:rPr>
           <w:b/>
         </w:rPr>
-        <w:t>{academicArticlesLabel}</w:t>
+        <w:t>{</w:t>
+      </w:r>
+      <w:proofErr w:type="spellStart"/>
+      <w:r>
+        <w:rPr>
+          <w:b/>
+        </w:rPr>
+        <w:t>academicArticlesLabel</w:t>
+      </w:r>
+      <w:proofErr w:type="spellEnd"/>
+      <w:r>
+        <w:rPr>
+          <w:b/>
+        </w:rPr>
+        <w:t>}</w:t>
       </w:r>
     </w:p>
     <w:p>
@@ -281,7 +426,33 @@
         <w:contextualSpacing w:val="0"/>
       </w:pPr>
       <w:r>
-        <w:t>{-w:p academicArticles}{citation}{/academicArticles}</w:t>
+        <w:t>{-</w:t>
+      </w:r>
+      <w:proofErr w:type="spellStart"/>
+      <w:proofErr w:type="gramStart"/>
+      <w:r>
+        <w:t>w:p</w:t>
+      </w:r>
+      <w:proofErr w:type="spellEnd"/>
+      <w:proofErr w:type="gramEnd"/>
+      <w:r>
+        <w:t xml:space="preserve"> </w:t>
+      </w:r>
+      <w:proofErr w:type="spellStart"/>
+      <w:r>
+        <w:t>academicArticles</w:t>
+      </w:r>
+      <w:proofErr w:type="spellEnd"/>
+      <w:r>
+        <w:t>}{citation}{/</w:t>
+      </w:r>
+      <w:proofErr w:type="spellStart"/>
+      <w:r>
+        <w:t>academicArticles</w:t>
+      </w:r>
+      <w:proofErr w:type="spellEnd"/>
+      <w:r>
+        <w:t>}</w:t>
       </w:r>
     </w:p>
     <w:p>
@@ -297,11 +468,19 @@
         </w:rPr>
         <w:t>{</w:t>
       </w:r>
-      <w:r>
-        <w:rPr>
-          <w:b/>
-        </w:rPr>
-        <w:t>booksLabel}</w:t>
+      <w:proofErr w:type="spellStart"/>
+      <w:r>
+        <w:rPr>
+          <w:b/>
+        </w:rPr>
+        <w:t>booksLabel</w:t>
+      </w:r>
+      <w:proofErr w:type="spellEnd"/>
+      <w:r>
+        <w:rPr>
+          <w:b/>
+        </w:rPr>
+        <w:t>}</w:t>
       </w:r>
     </w:p>
     <w:p>
@@ -314,7 +493,15 @@
         <w:contextualSpacing w:val="0"/>
       </w:pPr>
       <w:r>
-        <w:t>{-w:p books}{citation}{/books}</w:t>
+        <w:t>{-</w:t>
+      </w:r>
+      <w:proofErr w:type="spellStart"/>
+      <w:r>
+        <w:t>w:p</w:t>
+      </w:r>
+      <w:proofErr w:type="spellEnd"/>
+      <w:r>
+        <w:t xml:space="preserve"> books}{citation}{/books}</w:t>
       </w:r>
       <w:r>
         <w:rPr>
@@ -326,7 +513,21 @@
         <w:rPr>
           <w:b/>
         </w:rPr>
-        <w:t>{bookReviewsLabel}</w:t>
+        <w:t>{</w:t>
+      </w:r>
+      <w:proofErr w:type="spellStart"/>
+      <w:r>
+        <w:rPr>
+          <w:b/>
+        </w:rPr>
+        <w:t>bookReviewsLabel</w:t>
+      </w:r>
+      <w:proofErr w:type="spellEnd"/>
+      <w:r>
+        <w:rPr>
+          <w:b/>
+        </w:rPr>
+        <w:t>}</w:t>
       </w:r>
     </w:p>
     <w:p>
@@ -338,7 +539,33 @@
         </w:numPr>
       </w:pPr>
       <w:r>
-        <w:t>{-w:p bookReviews}{citation}{/bookReviews}</w:t>
+        <w:t>{-</w:t>
+      </w:r>
+      <w:proofErr w:type="spellStart"/>
+      <w:proofErr w:type="gramStart"/>
+      <w:r>
+        <w:t>w:p</w:t>
+      </w:r>
+      <w:proofErr w:type="spellEnd"/>
+      <w:proofErr w:type="gramEnd"/>
+      <w:r>
+        <w:t xml:space="preserve"> </w:t>
+      </w:r>
+      <w:proofErr w:type="spellStart"/>
+      <w:r>
+        <w:t>bookReviews</w:t>
+      </w:r>
+      <w:proofErr w:type="spellEnd"/>
+      <w:r>
+        <w:t>}{citation}{/</w:t>
+      </w:r>
+      <w:proofErr w:type="spellStart"/>
+      <w:r>
+        <w:t>bookReviews</w:t>
+      </w:r>
+      <w:proofErr w:type="spellEnd"/>
+      <w:r>
+        <w:t>}</w:t>
       </w:r>
     </w:p>
     <w:p>
@@ -358,7 +585,21 @@
           <w:b/>
         </w:rPr>
         <w:tab/>
-        <w:t>{bookSectionsLabel}</w:t>
+        <w:t>{</w:t>
+      </w:r>
+      <w:proofErr w:type="spellStart"/>
+      <w:r>
+        <w:rPr>
+          <w:b/>
+        </w:rPr>
+        <w:t>bookSectionsLabel</w:t>
+      </w:r>
+      <w:proofErr w:type="spellEnd"/>
+      <w:r>
+        <w:rPr>
+          <w:b/>
+        </w:rPr>
+        <w:t>}</w:t>
       </w:r>
     </w:p>
     <w:p>
@@ -371,7 +612,33 @@
         <w:contextualSpacing w:val="0"/>
       </w:pPr>
       <w:r>
-        <w:t>{-w:p bookSections}{citation}{/bookSections}</w:t>
+        <w:t>{-</w:t>
+      </w:r>
+      <w:proofErr w:type="spellStart"/>
+      <w:proofErr w:type="gramStart"/>
+      <w:r>
+        <w:t>w:p</w:t>
+      </w:r>
+      <w:proofErr w:type="spellEnd"/>
+      <w:proofErr w:type="gramEnd"/>
+      <w:r>
+        <w:t xml:space="preserve"> </w:t>
+      </w:r>
+      <w:proofErr w:type="spellStart"/>
+      <w:r>
+        <w:t>bookSections</w:t>
+      </w:r>
+      <w:proofErr w:type="spellEnd"/>
+      <w:r>
+        <w:t>}{citation}{/</w:t>
+      </w:r>
+      <w:proofErr w:type="spellStart"/>
+      <w:r>
+        <w:t>bookSections</w:t>
+      </w:r>
+      <w:proofErr w:type="spellEnd"/>
+      <w:r>
+        <w:t>}</w:t>
       </w:r>
     </w:p>
     <w:p>
@@ -385,7 +652,21 @@
         <w:rPr>
           <w:b/>
         </w:rPr>
-        <w:t>{bookSeriesLabel}</w:t>
+        <w:t>{</w:t>
+      </w:r>
+      <w:proofErr w:type="spellStart"/>
+      <w:r>
+        <w:rPr>
+          <w:b/>
+        </w:rPr>
+        <w:t>bookSeriesLabel</w:t>
+      </w:r>
+      <w:proofErr w:type="spellEnd"/>
+      <w:r>
+        <w:rPr>
+          <w:b/>
+        </w:rPr>
+        <w:t>}</w:t>
       </w:r>
     </w:p>
     <w:p>
@@ -398,7 +679,33 @@
         <w:contextualSpacing w:val="0"/>
       </w:pPr>
       <w:r>
-        <w:t>{-w:p bookSeries}{citation}{/bookSeries}</w:t>
+        <w:t>{-</w:t>
+      </w:r>
+      <w:proofErr w:type="spellStart"/>
+      <w:proofErr w:type="gramStart"/>
+      <w:r>
+        <w:t>w:p</w:t>
+      </w:r>
+      <w:proofErr w:type="spellEnd"/>
+      <w:proofErr w:type="gramEnd"/>
+      <w:r>
+        <w:t xml:space="preserve"> </w:t>
+      </w:r>
+      <w:proofErr w:type="spellStart"/>
+      <w:r>
+        <w:t>bookSeries</w:t>
+      </w:r>
+      <w:proofErr w:type="spellEnd"/>
+      <w:r>
+        <w:t>}{citation}{/</w:t>
+      </w:r>
+      <w:proofErr w:type="spellStart"/>
+      <w:r>
+        <w:t>bookSeries</w:t>
+      </w:r>
+      <w:proofErr w:type="spellEnd"/>
+      <w:r>
+        <w:t>}</w:t>
       </w:r>
     </w:p>
     <w:p>
@@ -412,7 +719,21 @@
         <w:rPr>
           <w:b/>
         </w:rPr>
-        <w:t>{conferencePapersLabel}</w:t>
+        <w:t>{</w:t>
+      </w:r>
+      <w:proofErr w:type="spellStart"/>
+      <w:r>
+        <w:rPr>
+          <w:b/>
+        </w:rPr>
+        <w:t>conferencePapersLabel</w:t>
+      </w:r>
+      <w:proofErr w:type="spellEnd"/>
+      <w:r>
+        <w:rPr>
+          <w:b/>
+        </w:rPr>
+        <w:t>}</w:t>
       </w:r>
     </w:p>
     <w:p>
@@ -425,7 +746,33 @@
         <w:contextualSpacing w:val="0"/>
       </w:pPr>
       <w:r>
-        <w:t>{-w:p conferencePapers}{citation}{/conferencePapers}</w:t>
+        <w:t>{-</w:t>
+      </w:r>
+      <w:proofErr w:type="spellStart"/>
+      <w:proofErr w:type="gramStart"/>
+      <w:r>
+        <w:t>w:p</w:t>
+      </w:r>
+      <w:proofErr w:type="spellEnd"/>
+      <w:proofErr w:type="gramEnd"/>
+      <w:r>
+        <w:t xml:space="preserve"> </w:t>
+      </w:r>
+      <w:proofErr w:type="spellStart"/>
+      <w:r>
+        <w:t>conferencePapers</w:t>
+      </w:r>
+      <w:proofErr w:type="spellEnd"/>
+      <w:r>
+        <w:t>}{citation}{/</w:t>
+      </w:r>
+      <w:proofErr w:type="spellStart"/>
+      <w:r>
+        <w:t>conferencePapers</w:t>
+      </w:r>
+      <w:proofErr w:type="spellEnd"/>
+      <w:r>
+        <w:t>}</w:t>
       </w:r>
     </w:p>
     <w:p>
@@ -439,7 +786,21 @@
         <w:rPr>
           <w:b/>
         </w:rPr>
-        <w:t>{datasetsLabel}</w:t>
+        <w:t>{</w:t>
+      </w:r>
+      <w:proofErr w:type="spellStart"/>
+      <w:r>
+        <w:rPr>
+          <w:b/>
+        </w:rPr>
+        <w:t>datasetsLabel</w:t>
+      </w:r>
+      <w:proofErr w:type="spellEnd"/>
+      <w:r>
+        <w:rPr>
+          <w:b/>
+        </w:rPr>
+        <w:t>}</w:t>
       </w:r>
     </w:p>
     <w:p>
@@ -452,7 +813,17 @@
         <w:contextualSpacing w:val="0"/>
       </w:pPr>
       <w:r>
-        <w:t>{-w:p datasets}{citation}{/datasets}</w:t>
+        <w:t>{-</w:t>
+      </w:r>
+      <w:proofErr w:type="spellStart"/>
+      <w:proofErr w:type="gramStart"/>
+      <w:r>
+        <w:t>w:p</w:t>
+      </w:r>
+      <w:proofErr w:type="spellEnd"/>
+      <w:proofErr w:type="gramEnd"/>
+      <w:r>
+        <w:t xml:space="preserve"> datasets}{citation}{/datasets}</w:t>
       </w:r>
     </w:p>
     <w:p>
@@ -466,7 +837,21 @@
         <w:rPr>
           <w:b/>
         </w:rPr>
-        <w:t>{digitalPublicationsLabel}</w:t>
+        <w:t>{</w:t>
+      </w:r>
+      <w:proofErr w:type="spellStart"/>
+      <w:r>
+        <w:rPr>
+          <w:b/>
+        </w:rPr>
+        <w:t>digitalPublicationsLabel</w:t>
+      </w:r>
+      <w:proofErr w:type="spellEnd"/>
+      <w:r>
+        <w:rPr>
+          <w:b/>
+        </w:rPr>
+        <w:t>}</w:t>
       </w:r>
     </w:p>
     <w:p>
@@ -479,7 +864,33 @@
         <w:contextualSpacing w:val="0"/>
       </w:pPr>
       <w:r>
-        <w:t>{-w:p digitalPublications}{citation}{/digitalPublications}</w:t>
+        <w:t>{-</w:t>
+      </w:r>
+      <w:proofErr w:type="spellStart"/>
+      <w:proofErr w:type="gramStart"/>
+      <w:r>
+        <w:t>w:p</w:t>
+      </w:r>
+      <w:proofErr w:type="spellEnd"/>
+      <w:proofErr w:type="gramEnd"/>
+      <w:r>
+        <w:t xml:space="preserve"> </w:t>
+      </w:r>
+      <w:proofErr w:type="spellStart"/>
+      <w:r>
+        <w:t>digitalPublications</w:t>
+      </w:r>
+      <w:proofErr w:type="spellEnd"/>
+      <w:r>
+        <w:t>}{citation}{/</w:t>
+      </w:r>
+      <w:proofErr w:type="spellStart"/>
+      <w:r>
+        <w:t>digitalPublications</w:t>
+      </w:r>
+      <w:proofErr w:type="spellEnd"/>
+      <w:r>
+        <w:t>}</w:t>
       </w:r>
     </w:p>
     <w:p>
@@ -493,7 +904,21 @@
         <w:rPr>
           <w:b/>
         </w:rPr>
-        <w:t>{journalIssuesLabel}</w:t>
+        <w:t>{</w:t>
+      </w:r>
+      <w:proofErr w:type="spellStart"/>
+      <w:r>
+        <w:rPr>
+          <w:b/>
+        </w:rPr>
+        <w:t>journalIssuesLabel</w:t>
+      </w:r>
+      <w:proofErr w:type="spellEnd"/>
+      <w:r>
+        <w:rPr>
+          <w:b/>
+        </w:rPr>
+        <w:t>}</w:t>
       </w:r>
     </w:p>
     <w:p>
@@ -506,7 +931,33 @@
         <w:contextualSpacing w:val="0"/>
       </w:pPr>
       <w:r>
-        <w:t>{-w:p journalIssues}{citation}{/journalIssues}</w:t>
+        <w:t>{-</w:t>
+      </w:r>
+      <w:proofErr w:type="spellStart"/>
+      <w:proofErr w:type="gramStart"/>
+      <w:r>
+        <w:t>w:p</w:t>
+      </w:r>
+      <w:proofErr w:type="spellEnd"/>
+      <w:proofErr w:type="gramEnd"/>
+      <w:r>
+        <w:t xml:space="preserve"> </w:t>
+      </w:r>
+      <w:proofErr w:type="spellStart"/>
+      <w:r>
+        <w:t>journalIssues</w:t>
+      </w:r>
+      <w:proofErr w:type="spellEnd"/>
+      <w:r>
+        <w:t>}{citation}{/</w:t>
+      </w:r>
+      <w:proofErr w:type="spellStart"/>
+      <w:r>
+        <w:t>journalIssues</w:t>
+      </w:r>
+      <w:proofErr w:type="spellEnd"/>
+      <w:r>
+        <w:t>}</w:t>
       </w:r>
     </w:p>
     <w:p>
@@ -520,7 +971,21 @@
         <w:rPr>
           <w:b/>
         </w:rPr>
-        <w:t>{reportsLabel}</w:t>
+        <w:t>{</w:t>
+      </w:r>
+      <w:proofErr w:type="spellStart"/>
+      <w:r>
+        <w:rPr>
+          <w:b/>
+        </w:rPr>
+        <w:t>reportsLabel</w:t>
+      </w:r>
+      <w:proofErr w:type="spellEnd"/>
+      <w:r>
+        <w:rPr>
+          <w:b/>
+        </w:rPr>
+        <w:t>}</w:t>
       </w:r>
     </w:p>
     <w:p>
@@ -533,7 +998,17 @@
         <w:contextualSpacing w:val="0"/>
       </w:pPr>
       <w:r>
-        <w:t>{-w:p reports}{citation}{/reports}</w:t>
+        <w:t>{-</w:t>
+      </w:r>
+      <w:proofErr w:type="spellStart"/>
+      <w:proofErr w:type="gramStart"/>
+      <w:r>
+        <w:t>w:p</w:t>
+      </w:r>
+      <w:proofErr w:type="spellEnd"/>
+      <w:proofErr w:type="gramEnd"/>
+      <w:r>
+        <w:t xml:space="preserve"> reports}{citation}{/reports}</w:t>
       </w:r>
     </w:p>
     <w:p>
@@ -547,7 +1022,21 @@
         <w:rPr>
           <w:b/>
         </w:rPr>
-        <w:t>{scholarlyEditionsLabel}</w:t>
+        <w:t>{</w:t>
+      </w:r>
+      <w:proofErr w:type="spellStart"/>
+      <w:r>
+        <w:rPr>
+          <w:b/>
+        </w:rPr>
+        <w:t>scholarlyEditionsLabel</w:t>
+      </w:r>
+      <w:proofErr w:type="spellEnd"/>
+      <w:r>
+        <w:rPr>
+          <w:b/>
+        </w:rPr>
+        <w:t>}</w:t>
       </w:r>
     </w:p>
     <w:p>
@@ -560,7 +1049,31 @@
         <w:contextualSpacing w:val="0"/>
       </w:pPr>
       <w:r>
-        <w:t>{-w:p scholarlyEditions}{citation}{/scholarlyEditions}</w:t>
+        <w:t>{-</w:t>
+      </w:r>
+      <w:proofErr w:type="spellStart"/>
+      <w:r>
+        <w:t>w:p</w:t>
+      </w:r>
+      <w:proofErr w:type="spellEnd"/>
+      <w:r>
+        <w:t xml:space="preserve"> </w:t>
+      </w:r>
+      <w:proofErr w:type="spellStart"/>
+      <w:r>
+        <w:t>scholarlyEditions</w:t>
+      </w:r>
+      <w:proofErr w:type="spellEnd"/>
+      <w:r>
+        <w:t>}{citation}{/</w:t>
+      </w:r>
+      <w:proofErr w:type="spellStart"/>
+      <w:r>
+        <w:t>scholarlyEditions</w:t>
+      </w:r>
+      <w:proofErr w:type="spellEnd"/>
+      <w:r>
+        <w:t>}</w:t>
       </w:r>
       <w:r>
         <w:rPr>
@@ -572,7 +1085,21 @@
         <w:rPr>
           <w:b/>
         </w:rPr>
-        <w:t>{thesesLabel}</w:t>
+        <w:t>{</w:t>
+      </w:r>
+      <w:proofErr w:type="spellStart"/>
+      <w:r>
+        <w:rPr>
+          <w:b/>
+        </w:rPr>
+        <w:t>thesesLabel</w:t>
+      </w:r>
+      <w:proofErr w:type="spellEnd"/>
+      <w:r>
+        <w:rPr>
+          <w:b/>
+        </w:rPr>
+        <w:t>}</w:t>
       </w:r>
     </w:p>
     <w:p>
@@ -585,7 +1112,17 @@
         <w:contextualSpacing w:val="0"/>
       </w:pPr>
       <w:r>
-        <w:t>{-w:p theses}{citation}{/theses}</w:t>
+        <w:t>{-</w:t>
+      </w:r>
+      <w:proofErr w:type="spellStart"/>
+      <w:proofErr w:type="gramStart"/>
+      <w:r>
+        <w:t>w:p</w:t>
+      </w:r>
+      <w:proofErr w:type="spellEnd"/>
+      <w:proofErr w:type="gramEnd"/>
+      <w:r>
+        <w:t xml:space="preserve"> theses}{citation}{/theses}</w:t>
       </w:r>
     </w:p>
     <w:p>
@@ -599,7 +1136,22 @@
         <w:rPr>
           <w:b/>
         </w:rPr>
-        <w:t>{otherArticlesLabel}</w:t>
+        <w:lastRenderedPageBreak/>
+        <w:t>{</w:t>
+      </w:r>
+      <w:proofErr w:type="spellStart"/>
+      <w:r>
+        <w:rPr>
+          <w:b/>
+        </w:rPr>
+        <w:t>otherArticlesLabel</w:t>
+      </w:r>
+      <w:proofErr w:type="spellEnd"/>
+      <w:r>
+        <w:rPr>
+          <w:b/>
+        </w:rPr>
+        <w:t>}</w:t>
       </w:r>
     </w:p>
     <w:p>
@@ -612,8 +1164,33 @@
         <w:contextualSpacing w:val="0"/>
       </w:pPr>
       <w:r>
-        <w:lastRenderedPageBreak/>
-        <w:t>{-w:p otherArticles}{citation}{/otherArticles}</w:t>
+        <w:t>{-</w:t>
+      </w:r>
+      <w:proofErr w:type="spellStart"/>
+      <w:proofErr w:type="gramStart"/>
+      <w:r>
+        <w:t>w:p</w:t>
+      </w:r>
+      <w:proofErr w:type="spellEnd"/>
+      <w:proofErr w:type="gramEnd"/>
+      <w:r>
+        <w:t xml:space="preserve"> </w:t>
+      </w:r>
+      <w:proofErr w:type="spellStart"/>
+      <w:r>
+        <w:t>otherArticles</w:t>
+      </w:r>
+      <w:proofErr w:type="spellEnd"/>
+      <w:r>
+        <w:t>}{citation}{/</w:t>
+      </w:r>
+      <w:proofErr w:type="spellStart"/>
+      <w:r>
+        <w:t>otherArticles</w:t>
+      </w:r>
+      <w:proofErr w:type="spellEnd"/>
+      <w:r>
+        <w:t>}</w:t>
       </w:r>
     </w:p>
     <w:p>
@@ -628,7 +1205,21 @@
         <w:rPr>
           <w:b/>
         </w:rPr>
-        <w:t>{softwareLabel}</w:t>
+        <w:t>{</w:t>
+      </w:r>
+      <w:proofErr w:type="spellStart"/>
+      <w:r>
+        <w:rPr>
+          <w:b/>
+        </w:rPr>
+        <w:t>softwareLabel</w:t>
+      </w:r>
+      <w:proofErr w:type="spellEnd"/>
+      <w:r>
+        <w:rPr>
+          <w:b/>
+        </w:rPr>
+        <w:t>}</w:t>
       </w:r>
     </w:p>
     <w:p>
@@ -640,7 +1231,17 @@
         </w:numPr>
       </w:pPr>
       <w:r>
-        <w:t>{-w:p software}{citation}{/software}</w:t>
+        <w:t>{-</w:t>
+      </w:r>
+      <w:proofErr w:type="spellStart"/>
+      <w:proofErr w:type="gramStart"/>
+      <w:r>
+        <w:t>w:p</w:t>
+      </w:r>
+      <w:proofErr w:type="spellEnd"/>
+      <w:proofErr w:type="gramEnd"/>
+      <w:r>
+        <w:t xml:space="preserve"> software}{citation}{/software}</w:t>
       </w:r>
     </w:p>
     <w:p>
@@ -657,7 +1258,21 @@
         <w:rPr>
           <w:b/>
         </w:rPr>
-        <w:t>{teachingLabel}</w:t>
+        <w:t>{</w:t>
+      </w:r>
+      <w:proofErr w:type="spellStart"/>
+      <w:r>
+        <w:rPr>
+          <w:b/>
+        </w:rPr>
+        <w:t>teachingLabel</w:t>
+      </w:r>
+      <w:proofErr w:type="spellEnd"/>
+      <w:r>
+        <w:rPr>
+          <w:b/>
+        </w:rPr>
+        <w:t>}</w:t>
       </w:r>
       <w:r>
         <w:rPr>
@@ -671,7 +1286,17 @@
         <w:pStyle w:val="ListParagraph"/>
       </w:pPr>
       <w:r>
-        <w:t>{-w:p teaching}{label}{/teaching}</w:t>
+        <w:t>{-</w:t>
+      </w:r>
+      <w:proofErr w:type="spellStart"/>
+      <w:proofErr w:type="gramStart"/>
+      <w:r>
+        <w:t>w:p</w:t>
+      </w:r>
+      <w:proofErr w:type="spellEnd"/>
+      <w:proofErr w:type="gramEnd"/>
+      <w:r>
+        <w:t xml:space="preserve"> teaching}{label}{/teaching}</w:t>
       </w:r>
     </w:p>
     <w:p>
@@ -687,7 +1312,21 @@
         <w:rPr>
           <w:b/>
         </w:rPr>
-        <w:t>{grantsLabel}</w:t>
+        <w:t>{</w:t>
+      </w:r>
+      <w:proofErr w:type="spellStart"/>
+      <w:r>
+        <w:rPr>
+          <w:b/>
+        </w:rPr>
+        <w:t>grantsLabel</w:t>
+      </w:r>
+      <w:proofErr w:type="spellEnd"/>
+      <w:r>
+        <w:rPr>
+          <w:b/>
+        </w:rPr>
+        <w:t>}</w:t>
       </w:r>
     </w:p>
     <w:p>
@@ -699,10 +1338,41 @@
         <w:spacing w:before="100" w:beforeAutospacing="1" w:after="100" w:afterAutospacing="1"/>
       </w:pPr>
       <w:r>
-        <w:t>{-w:p grants}{label}{awardedBy}{</w:t>
-      </w:r>
-      <w:r>
-        <w:t>startDate}{endDate}</w:t>
+        <w:t>{-</w:t>
+      </w:r>
+      <w:proofErr w:type="spellStart"/>
+      <w:proofErr w:type="gramStart"/>
+      <w:r>
+        <w:t>w:p</w:t>
+      </w:r>
+      <w:proofErr w:type="spellEnd"/>
+      <w:proofErr w:type="gramEnd"/>
+      <w:r>
+        <w:t xml:space="preserve"> grants}{label}{</w:t>
+      </w:r>
+      <w:proofErr w:type="spellStart"/>
+      <w:r>
+        <w:t>awardedBy</w:t>
+      </w:r>
+      <w:proofErr w:type="spellEnd"/>
+      <w:r>
+        <w:t>}{</w:t>
+      </w:r>
+      <w:proofErr w:type="spellStart"/>
+      <w:r>
+        <w:t>startDate</w:t>
+      </w:r>
+      <w:proofErr w:type="spellEnd"/>
+      <w:r>
+        <w:t>}{</w:t>
+      </w:r>
+      <w:proofErr w:type="spellStart"/>
+      <w:r>
+        <w:t>endDate</w:t>
+      </w:r>
+      <w:proofErr w:type="spellEnd"/>
+      <w:r>
+        <w:t>}</w:t>
       </w:r>
       <w:r>
         <w:t>({role})</w:t>
@@ -721,7 +1391,21 @@
         <w:rPr>
           <w:b/>
         </w:rPr>
-        <w:t>{researchInterestsLabel}</w:t>
+        <w:t>{</w:t>
+      </w:r>
+      <w:proofErr w:type="spellStart"/>
+      <w:r>
+        <w:rPr>
+          <w:b/>
+        </w:rPr>
+        <w:t>researchInterestsLabel</w:t>
+      </w:r>
+      <w:proofErr w:type="spellEnd"/>
+      <w:r>
+        <w:rPr>
+          <w:b/>
+        </w:rPr>
+        <w:t>}</w:t>
       </w:r>
       <w:r>
         <w:rPr>
@@ -735,7 +1419,41 @@
         <w:pStyle w:val="ListParagraph"/>
       </w:pPr>
       <w:r>
-        <w:t>{-w:p researchInterests}{research_interests}{/researchInterests}</w:t>
+        <w:t>{-</w:t>
+      </w:r>
+      <w:proofErr w:type="spellStart"/>
+      <w:proofErr w:type="gramStart"/>
+      <w:r>
+        <w:t>w:p</w:t>
+      </w:r>
+      <w:proofErr w:type="spellEnd"/>
+      <w:proofErr w:type="gramEnd"/>
+      <w:r>
+        <w:t xml:space="preserve"> </w:t>
+      </w:r>
+      <w:proofErr w:type="spellStart"/>
+      <w:r>
+        <w:t>researchInterests</w:t>
+      </w:r>
+      <w:proofErr w:type="spellEnd"/>
+      <w:r>
+        <w:t>}{</w:t>
+      </w:r>
+      <w:proofErr w:type="spellStart"/>
+      <w:r>
+        <w:t>research_interests</w:t>
+      </w:r>
+      <w:proofErr w:type="spellEnd"/>
+      <w:r>
+        <w:t>}{/</w:t>
+      </w:r>
+      <w:proofErr w:type="spellStart"/>
+      <w:r>
+        <w:t>researchInterests</w:t>
+      </w:r>
+      <w:proofErr w:type="spellEnd"/>
+      <w:r>
+        <w:t>}</w:t>
       </w:r>
     </w:p>
     <w:p>
@@ -754,7 +1472,21 @@
         <w:rPr>
           <w:b/>
         </w:rPr>
-        <w:t>{awardsLabel}</w:t>
+        <w:t>{</w:t>
+      </w:r>
+      <w:proofErr w:type="spellStart"/>
+      <w:r>
+        <w:rPr>
+          <w:b/>
+        </w:rPr>
+        <w:t>awardsLabel</w:t>
+      </w:r>
+      <w:proofErr w:type="spellEnd"/>
+      <w:r>
+        <w:rPr>
+          <w:b/>
+        </w:rPr>
+        <w:t>}</w:t>
       </w:r>
       <w:r>
         <w:rPr>
@@ -765,7 +1497,17 @@
     </w:p>
     <w:p>
       <w:r>
-        <w:t xml:space="preserve">{-w:p awards}{label}{/awards} </w:t>
+        <w:t>{-</w:t>
+      </w:r>
+      <w:proofErr w:type="spellStart"/>
+      <w:proofErr w:type="gramStart"/>
+      <w:r>
+        <w:t>w:p</w:t>
+      </w:r>
+      <w:proofErr w:type="spellEnd"/>
+      <w:proofErr w:type="gramEnd"/>
+      <w:r>
+        <w:t xml:space="preserve"> awards}{label}{/awards} </w:t>
       </w:r>
     </w:p>
     <w:p>
@@ -778,7 +1520,21 @@
         <w:rPr>
           <w:b/>
         </w:rPr>
-        <w:t>{presentationsLabel}</w:t>
+        <w:t>{</w:t>
+      </w:r>
+      <w:proofErr w:type="spellStart"/>
+      <w:r>
+        <w:rPr>
+          <w:b/>
+        </w:rPr>
+        <w:t>presentationsLabel</w:t>
+      </w:r>
+      <w:proofErr w:type="spellEnd"/>
+      <w:r>
+        <w:rPr>
+          <w:b/>
+        </w:rPr>
+        <w:t>}</w:t>
       </w:r>
       <w:r>
         <w:rPr>
@@ -789,7 +1545,17 @@
     </w:p>
     <w:p>
       <w:r>
-        <w:t>{-w:p presentations</w:t>
+        <w:t>{-</w:t>
+      </w:r>
+      <w:proofErr w:type="spellStart"/>
+      <w:proofErr w:type="gramStart"/>
+      <w:r>
+        <w:t>w:p</w:t>
+      </w:r>
+      <w:proofErr w:type="spellEnd"/>
+      <w:proofErr w:type="gramEnd"/>
+      <w:r>
+        <w:t xml:space="preserve"> presentations</w:t>
       </w:r>
       <w:r>
         <w:t>}{label}{</w:t>
@@ -811,24 +1577,64 @@
         <w:rPr>
           <w:b/>
         </w:rPr>
-        <w:t>{servicesToProfessionLabel}</w:t>
+        <w:t>{</w:t>
+      </w:r>
+      <w:proofErr w:type="spellStart"/>
+      <w:r>
+        <w:rPr>
+          <w:b/>
+        </w:rPr>
+        <w:t>servicesToProfessionLabel</w:t>
+      </w:r>
+      <w:proofErr w:type="spellEnd"/>
+      <w:r>
+        <w:rPr>
+          <w:b/>
+        </w:rPr>
+        <w:t>}</w:t>
       </w:r>
     </w:p>
     <w:p>
       <w:r>
-        <w:t>{-w:p service</w:t>
+        <w:t>{-</w:t>
+      </w:r>
+      <w:proofErr w:type="spellStart"/>
+      <w:proofErr w:type="gramStart"/>
+      <w:r>
+        <w:t>w:p</w:t>
+      </w:r>
+      <w:proofErr w:type="spellEnd"/>
+      <w:proofErr w:type="gramEnd"/>
+      <w:r>
+        <w:t xml:space="preserve"> </w:t>
+      </w:r>
+      <w:proofErr w:type="spellStart"/>
+      <w:r>
+        <w:t>service</w:t>
       </w:r>
       <w:r>
         <w:t>s</w:t>
       </w:r>
       <w:r>
-        <w:t>ToProfession}{label}{/service</w:t>
+        <w:t>ToProfession</w:t>
+      </w:r>
+      <w:proofErr w:type="spellEnd"/>
+      <w:r>
+        <w:t>}{label}{/</w:t>
+      </w:r>
+      <w:proofErr w:type="spellStart"/>
+      <w:r>
+        <w:t>service</w:t>
       </w:r>
       <w:r>
         <w:t>s</w:t>
       </w:r>
       <w:r>
-        <w:t>ToProfession}</w:t>
+        <w:t>ToProfession</w:t>
+      </w:r>
+      <w:proofErr w:type="spellEnd"/>
+      <w:r>
+        <w:t>}</w:t>
       </w:r>
     </w:p>
     <w:p>
@@ -836,7 +1642,21 @@
         <w:rPr>
           <w:b/>
         </w:rPr>
-        <w:t>{servicesToDukeLabel}</w:t>
+        <w:t>{</w:t>
+      </w:r>
+      <w:proofErr w:type="spellStart"/>
+      <w:r>
+        <w:rPr>
+          <w:b/>
+        </w:rPr>
+        <w:t>servicesToDukeLabel</w:t>
+      </w:r>
+      <w:proofErr w:type="spellEnd"/>
+      <w:r>
+        <w:rPr>
+          <w:b/>
+        </w:rPr>
+        <w:t>}</w:t>
       </w:r>
       <w:r>
         <w:rPr>
@@ -847,19 +1667,45 @@
     </w:p>
     <w:p>
       <w:r>
-        <w:t>{-w:p service</w:t>
+        <w:t>{-</w:t>
+      </w:r>
+      <w:proofErr w:type="spellStart"/>
+      <w:proofErr w:type="gramStart"/>
+      <w:r>
+        <w:t>w:p</w:t>
+      </w:r>
+      <w:proofErr w:type="spellEnd"/>
+      <w:proofErr w:type="gramEnd"/>
+      <w:r>
+        <w:t xml:space="preserve"> </w:t>
+      </w:r>
+      <w:proofErr w:type="spellStart"/>
+      <w:r>
+        <w:t>service</w:t>
       </w:r>
       <w:r>
         <w:t>s</w:t>
       </w:r>
       <w:r>
-        <w:t>ToDuke}{label}{/servic</w:t>
+        <w:t>ToDuke</w:t>
+      </w:r>
+      <w:proofErr w:type="spellEnd"/>
+      <w:r>
+        <w:t>}{label}{/</w:t>
+      </w:r>
+      <w:proofErr w:type="spellStart"/>
+      <w:r>
+        <w:t>servic</w:t>
       </w:r>
       <w:r>
         <w:t>es</w:t>
       </w:r>
       <w:r>
-        <w:t>ToDuke}</w:t>
+        <w:t>ToDuke</w:t>
+      </w:r>
+      <w:proofErr w:type="spellEnd"/>
+      <w:r>
+        <w:t>}</w:t>
       </w:r>
     </w:p>
     <w:p>
@@ -867,7 +1713,21 @@
         <w:rPr>
           <w:b/>
         </w:rPr>
-        <w:t>{outreachLabel}</w:t>
+        <w:t>{</w:t>
+      </w:r>
+      <w:proofErr w:type="spellStart"/>
+      <w:r>
+        <w:rPr>
+          <w:b/>
+        </w:rPr>
+        <w:t>outreachLabel</w:t>
+      </w:r>
+      <w:proofErr w:type="spellEnd"/>
+      <w:r>
+        <w:rPr>
+          <w:b/>
+        </w:rPr>
+        <w:t>}</w:t>
       </w:r>
       <w:r>
         <w:rPr>
@@ -878,7 +1738,17 @@
     </w:p>
     <w:p>
       <w:r>
-        <w:t>{-w:p outreach}{label}{/outreach}</w:t>
+        <w:t>{-</w:t>
+      </w:r>
+      <w:proofErr w:type="spellStart"/>
+      <w:proofErr w:type="gramStart"/>
+      <w:r>
+        <w:t>w:p</w:t>
+      </w:r>
+      <w:proofErr w:type="spellEnd"/>
+      <w:proofErr w:type="gramEnd"/>
+      <w:r>
+        <w:t xml:space="preserve"> outreach}{label}{/outreach}</w:t>
       </w:r>
     </w:p>
     <w:p>

</xml_diff>

<commit_message>
upgraded to latest version of docxtemplater making file downloads much faster, removed css folder, not breaking on curly braces
</commit_message>
<xml_diff>
--- a/cv_template.docx
+++ b/cv_template.docx
@@ -182,8 +182,6 @@
       <w:pPr>
         <w:ind w:left="2880"/>
       </w:pPr>
-      <w:bookmarkStart w:id="0" w:name="_GoBack"/>
-      <w:bookmarkEnd w:id="0"/>
       <w:r>
         <w:t>{</w:t>
       </w:r>
@@ -503,6 +501,12 @@
       <w:r>
         <w:t xml:space="preserve"> books}{citation}{/books}</w:t>
       </w:r>
+    </w:p>
+    <w:p>
+      <w:pPr>
+        <w:pStyle w:val="ListParagraph"/>
+        <w:contextualSpacing w:val="0"/>
+      </w:pPr>
       <w:r>
         <w:rPr>
           <w:b/>
@@ -1052,10 +1056,12 @@
         <w:t>{-</w:t>
       </w:r>
       <w:proofErr w:type="spellStart"/>
+      <w:proofErr w:type="gramStart"/>
       <w:r>
         <w:t>w:p</w:t>
       </w:r>
       <w:proofErr w:type="spellEnd"/>
+      <w:proofErr w:type="gramEnd"/>
       <w:r>
         <w:t xml:space="preserve"> </w:t>
       </w:r>
@@ -1075,10 +1081,19 @@
       <w:r>
         <w:t>}</w:t>
       </w:r>
-      <w:r>
-        <w:rPr>
-          <w:b/>
-        </w:rPr>
+    </w:p>
+    <w:p>
+      <w:pPr>
+        <w:pStyle w:val="ListParagraph"/>
+        <w:contextualSpacing w:val="0"/>
+      </w:pPr>
+      <w:bookmarkStart w:id="0" w:name="_GoBack"/>
+      <w:bookmarkEnd w:id="0"/>
+      <w:r>
+        <w:rPr>
+          <w:b/>
+        </w:rPr>
+        <w:lastRenderedPageBreak/>
         <w:br/>
       </w:r>
       <w:r>
@@ -1136,7 +1151,6 @@
         <w:rPr>
           <w:b/>
         </w:rPr>
-        <w:lastRenderedPageBreak/>
         <w:t>{</w:t>
       </w:r>
       <w:proofErr w:type="spellStart"/>

</xml_diff>

<commit_message>
added pubmed id to other template
</commit_message>
<xml_diff>
--- a/cv_template.docx
+++ b/cv_template.docx
@@ -54,23 +54,8 @@
         <w:t>{</w:t>
       </w:r>
       <w:r>
-        <w:t>-</w:t>
-      </w:r>
-      <w:proofErr w:type="spellStart"/>
-      <w:proofErr w:type="gramStart"/>
-      <w:r>
-        <w:t>w:p</w:t>
-      </w:r>
-      <w:proofErr w:type="spellEnd"/>
-      <w:proofErr w:type="gramEnd"/>
-      <w:r>
-        <w:t xml:space="preserve"> name}{</w:t>
-      </w:r>
-      <w:proofErr w:type="spellStart"/>
-      <w:r>
-        <w:t>fullName</w:t>
-      </w:r>
-      <w:proofErr w:type="spellEnd"/>
+        <w:t>-w:p name}{fullName</w:t>
+      </w:r>
       <w:r>
         <w:t>}</w:t>
       </w:r>
@@ -87,331 +72,206 @@
         <w:rPr>
           <w:b/>
         </w:rPr>
+        <w:t>{primaryPositionLabel}</w:t>
+      </w:r>
+    </w:p>
+    <w:p>
+      <w:pPr>
+        <w:ind w:left="2880"/>
+      </w:pPr>
+      <w:r>
         <w:t>{</w:t>
       </w:r>
-      <w:proofErr w:type="spellStart"/>
+      <w:r>
+        <w:t xml:space="preserve">-w:p </w:t>
+      </w:r>
+      <w:r>
+        <w:t>primaryPosition</w:t>
+      </w:r>
+      <w:r>
+        <w:t>}</w:t>
+      </w:r>
+      <w:r>
+        <w:t>{label}{/primaryPosition}</w:t>
+      </w:r>
+    </w:p>
+    <w:p>
       <w:r>
         <w:rPr>
           <w:b/>
         </w:rPr>
-        <w:t>primaryPositionLabel</w:t>
-      </w:r>
-      <w:proofErr w:type="spellEnd"/>
+        <w:t>{secondaryPositionL</w:t>
+      </w:r>
       <w:r>
         <w:rPr>
           <w:b/>
         </w:rPr>
+        <w:t>abel}</w:t>
+      </w:r>
+      <w:r>
+        <w:t xml:space="preserve"> </w:t>
+      </w:r>
+      <w:r>
+        <w:tab/>
+      </w:r>
+    </w:p>
+    <w:p>
+      <w:pPr>
+        <w:ind w:left="2880"/>
+      </w:pPr>
+      <w:r>
+        <w:t>{</w:t>
+      </w:r>
+      <w:r>
+        <w:t xml:space="preserve">-w:p </w:t>
+      </w:r>
+      <w:r>
+        <w:t>secondaryPosition}</w:t>
+      </w:r>
+      <w:r>
+        <w:t>{label}{/secondaryPosition}</w:t>
+      </w:r>
+    </w:p>
+    <w:p>
+      <w:pPr>
+        <w:rPr>
+          <w:b/>
+        </w:rPr>
+      </w:pPr>
+      <w:r>
+        <w:rPr>
+          <w:b/>
+        </w:rPr>
+        <w:t>Present academic rank and titles:</w:t>
+      </w:r>
+      <w:r>
+        <w:rPr>
+          <w:b/>
+        </w:rPr>
+        <w:t xml:space="preserve"> </w:t>
+      </w:r>
+    </w:p>
+    <w:p>
+      <w:pPr>
+        <w:ind w:left="2880"/>
+      </w:pPr>
+      <w:r>
+        <w:t>{title}</w:t>
+      </w:r>
+    </w:p>
+    <w:p>
+      <w:pPr>
+        <w:rPr>
+          <w:b/>
+        </w:rPr>
+      </w:pPr>
+      <w:r>
+        <w:rPr>
+          <w:b/>
+        </w:rPr>
+        <w:t>{educationsLabel}</w:t>
+      </w:r>
+      <w:r>
+        <w:rPr>
+          <w:b/>
+        </w:rPr>
+        <w:t xml:space="preserve"> </w:t>
+      </w:r>
+      <w:r>
+        <w:rPr>
+          <w:b/>
+        </w:rPr>
+        <w:tab/>
+      </w:r>
+      <w:r>
+        <w:rPr>
+          <w:b/>
+        </w:rPr>
+        <w:tab/>
+      </w:r>
+    </w:p>
+    <w:p>
+      <w:pPr>
+        <w:ind w:left="2880"/>
+        <w:rPr>
+          <w:b/>
+        </w:rPr>
+      </w:pPr>
+      <w:r>
+        <w:t>{</w:t>
+      </w:r>
+      <w:r>
+        <w:t>-w:p education</w:t>
+      </w:r>
+      <w:r>
+        <w:t>s</w:t>
+      </w:r>
+      <w:r>
         <w:t>}</w:t>
       </w:r>
-    </w:p>
-    <w:p>
-      <w:pPr>
-        <w:ind w:left="2880"/>
-      </w:pPr>
       <w:r>
         <w:t>{</w:t>
       </w:r>
       <w:r>
-        <w:t>-</w:t>
-      </w:r>
-      <w:proofErr w:type="spellStart"/>
-      <w:proofErr w:type="gramStart"/>
-      <w:r>
-        <w:t>w:p</w:t>
-      </w:r>
-      <w:proofErr w:type="spellEnd"/>
-      <w:proofErr w:type="gramEnd"/>
-      <w:r>
+        <w:t>allEducation</w:t>
+      </w:r>
+      <w:r>
+        <w:t>}{</w:t>
+      </w:r>
+      <w:r>
+        <w:t>/</w:t>
+      </w:r>
+      <w:r>
+        <w:t>education</w:t>
+      </w:r>
+      <w:r>
+        <w:t>s</w:t>
+      </w:r>
+      <w:r>
+        <w:t>}</w:t>
+      </w:r>
+    </w:p>
+    <w:p>
+      <w:pPr>
+        <w:rPr>
+          <w:noProof/>
+        </w:rPr>
+      </w:pPr>
+      <w:r>
+        <w:rPr>
+          <w:b/>
+        </w:rPr>
+        <w:t>{publicationsLabel}</w:t>
+      </w:r>
+      <w:r>
+        <w:rPr>
+          <w:noProof/>
+        </w:rPr>
         <w:t xml:space="preserve"> </w:t>
       </w:r>
-      <w:proofErr w:type="spellStart"/>
-      <w:r>
-        <w:t>primaryPosition</w:t>
-      </w:r>
-      <w:proofErr w:type="spellEnd"/>
-      <w:r>
-        <w:t>}</w:t>
-      </w:r>
-      <w:r>
-        <w:t>{label}{/</w:t>
-      </w:r>
-      <w:proofErr w:type="spellStart"/>
-      <w:r>
-        <w:t>primaryPosition</w:t>
-      </w:r>
-      <w:proofErr w:type="spellEnd"/>
-      <w:r>
-        <w:t>}</w:t>
-      </w:r>
-    </w:p>
-    <w:p>
+      <w:r>
+        <w:rPr>
+          <w:noProof/>
+        </w:rPr>
+        <w:br/>
+      </w:r>
       <w:r>
         <w:rPr>
           <w:b/>
         </w:rPr>
-        <w:t>{</w:t>
-      </w:r>
-      <w:proofErr w:type="spellStart"/>
+        <w:br/>
+      </w:r>
       <w:r>
         <w:rPr>
           <w:b/>
         </w:rPr>
-        <w:t>secondaryPositionL</w:t>
+        <w:tab/>
       </w:r>
       <w:r>
         <w:rPr>
           <w:b/>
         </w:rPr>
-        <w:t>abel</w:t>
-      </w:r>
-      <w:proofErr w:type="spellEnd"/>
-      <w:r>
-        <w:rPr>
-          <w:b/>
-        </w:rPr>
-        <w:t>}</w:t>
-      </w:r>
-      <w:r>
-        <w:t xml:space="preserve"> </w:t>
-      </w:r>
-      <w:r>
-        <w:tab/>
-      </w:r>
-    </w:p>
-    <w:p>
-      <w:pPr>
-        <w:ind w:left="2880"/>
-      </w:pPr>
-      <w:r>
-        <w:t>{</w:t>
-      </w:r>
-      <w:r>
-        <w:t>-</w:t>
-      </w:r>
-      <w:proofErr w:type="spellStart"/>
-      <w:proofErr w:type="gramStart"/>
-      <w:r>
-        <w:t>w:p</w:t>
-      </w:r>
-      <w:proofErr w:type="spellEnd"/>
-      <w:proofErr w:type="gramEnd"/>
-      <w:r>
-        <w:t xml:space="preserve"> </w:t>
-      </w:r>
-      <w:proofErr w:type="spellStart"/>
-      <w:r>
-        <w:t>secondaryPosition</w:t>
-      </w:r>
-      <w:proofErr w:type="spellEnd"/>
-      <w:r>
-        <w:t>}</w:t>
-      </w:r>
-      <w:r>
-        <w:t>{label}{/</w:t>
-      </w:r>
-      <w:proofErr w:type="spellStart"/>
-      <w:r>
-        <w:t>secondaryPosition</w:t>
-      </w:r>
-      <w:proofErr w:type="spellEnd"/>
-      <w:r>
-        <w:t>}</w:t>
-      </w:r>
-    </w:p>
-    <w:p>
-      <w:pPr>
-        <w:rPr>
-          <w:b/>
-        </w:rPr>
-      </w:pPr>
-      <w:r>
-        <w:rPr>
-          <w:b/>
-        </w:rPr>
-        <w:t>Present academic rank and titles:</w:t>
-      </w:r>
-      <w:r>
-        <w:rPr>
-          <w:b/>
-        </w:rPr>
-        <w:t xml:space="preserve"> </w:t>
-      </w:r>
-    </w:p>
-    <w:p>
-      <w:pPr>
-        <w:ind w:left="2880"/>
-      </w:pPr>
-      <w:r>
-        <w:t>{title}</w:t>
-      </w:r>
-    </w:p>
-    <w:p>
-      <w:pPr>
-        <w:rPr>
-          <w:b/>
-        </w:rPr>
-      </w:pPr>
-      <w:r>
-        <w:rPr>
-          <w:b/>
-        </w:rPr>
-        <w:t>{</w:t>
-      </w:r>
-      <w:proofErr w:type="spellStart"/>
-      <w:r>
-        <w:rPr>
-          <w:b/>
-        </w:rPr>
-        <w:t>educationsLabel</w:t>
-      </w:r>
-      <w:proofErr w:type="spellEnd"/>
-      <w:r>
-        <w:rPr>
-          <w:b/>
-        </w:rPr>
-        <w:t>}</w:t>
-      </w:r>
-      <w:r>
-        <w:rPr>
-          <w:b/>
-        </w:rPr>
-        <w:t xml:space="preserve"> </w:t>
-      </w:r>
-      <w:r>
-        <w:rPr>
-          <w:b/>
-        </w:rPr>
-        <w:tab/>
-      </w:r>
-      <w:r>
-        <w:rPr>
-          <w:b/>
-        </w:rPr>
-        <w:tab/>
-      </w:r>
-    </w:p>
-    <w:p>
-      <w:pPr>
-        <w:ind w:left="2880"/>
-        <w:rPr>
-          <w:b/>
-        </w:rPr>
-      </w:pPr>
-      <w:r>
-        <w:t>{</w:t>
-      </w:r>
-      <w:r>
-        <w:t>-</w:t>
-      </w:r>
-      <w:proofErr w:type="spellStart"/>
-      <w:proofErr w:type="gramStart"/>
-      <w:r>
-        <w:t>w:p</w:t>
-      </w:r>
-      <w:proofErr w:type="spellEnd"/>
-      <w:proofErr w:type="gramEnd"/>
-      <w:r>
-        <w:t xml:space="preserve"> education</w:t>
-      </w:r>
-      <w:r>
-        <w:t>s</w:t>
-      </w:r>
-      <w:r>
-        <w:t>}</w:t>
-      </w:r>
-      <w:r>
-        <w:t>{</w:t>
-      </w:r>
-      <w:proofErr w:type="spellStart"/>
-      <w:r>
-        <w:t>allEducation</w:t>
-      </w:r>
-      <w:proofErr w:type="spellEnd"/>
-      <w:r>
-        <w:t>}{</w:t>
-      </w:r>
-      <w:r>
-        <w:t>/</w:t>
-      </w:r>
-      <w:r>
-        <w:t>education</w:t>
-      </w:r>
-      <w:r>
-        <w:t>s</w:t>
-      </w:r>
-      <w:r>
-        <w:t>}</w:t>
-      </w:r>
-    </w:p>
-    <w:p>
-      <w:pPr>
-        <w:rPr>
-          <w:noProof/>
-        </w:rPr>
-      </w:pPr>
-      <w:r>
-        <w:rPr>
-          <w:b/>
-        </w:rPr>
-        <w:t>{</w:t>
-      </w:r>
-      <w:proofErr w:type="spellStart"/>
-      <w:r>
-        <w:rPr>
-          <w:b/>
-        </w:rPr>
-        <w:t>publicationsLabel</w:t>
-      </w:r>
-      <w:proofErr w:type="spellEnd"/>
-      <w:r>
-        <w:rPr>
-          <w:b/>
-        </w:rPr>
-        <w:t>}</w:t>
-      </w:r>
-      <w:r>
-        <w:rPr>
-          <w:noProof/>
-        </w:rPr>
-        <w:t xml:space="preserve"> </w:t>
-      </w:r>
-      <w:r>
-        <w:rPr>
-          <w:noProof/>
-        </w:rPr>
-        <w:br/>
-      </w:r>
-      <w:r>
-        <w:rPr>
-          <w:b/>
-        </w:rPr>
-        <w:br/>
-      </w:r>
-      <w:r>
-        <w:rPr>
-          <w:b/>
-        </w:rPr>
-        <w:tab/>
-      </w:r>
-      <w:r>
-        <w:rPr>
-          <w:b/>
-        </w:rPr>
-        <w:t>{</w:t>
-      </w:r>
-      <w:proofErr w:type="spellStart"/>
-      <w:r>
-        <w:rPr>
-          <w:b/>
-        </w:rPr>
-        <w:t>academicArticlesLabel</w:t>
-      </w:r>
-      <w:proofErr w:type="spellEnd"/>
-      <w:r>
-        <w:rPr>
-          <w:b/>
-        </w:rPr>
-        <w:t>}</w:t>
+        <w:t>{academicArticlesLabel}</w:t>
       </w:r>
     </w:p>
     <w:p>
@@ -424,33 +284,15 @@
         <w:contextualSpacing w:val="0"/>
       </w:pPr>
       <w:r>
-        <w:t>{-</w:t>
-      </w:r>
-      <w:proofErr w:type="spellStart"/>
-      <w:proofErr w:type="gramStart"/>
-      <w:r>
-        <w:t>w:p</w:t>
-      </w:r>
-      <w:proofErr w:type="spellEnd"/>
-      <w:proofErr w:type="gramEnd"/>
-      <w:r>
-        <w:t xml:space="preserve"> </w:t>
-      </w:r>
-      <w:proofErr w:type="spellStart"/>
-      <w:r>
-        <w:t>academicArticles</w:t>
-      </w:r>
-      <w:proofErr w:type="spellEnd"/>
-      <w:r>
-        <w:t>}{citation}{/</w:t>
-      </w:r>
-      <w:proofErr w:type="spellStart"/>
-      <w:r>
-        <w:t>academicArticles</w:t>
-      </w:r>
-      <w:proofErr w:type="spellEnd"/>
-      <w:r>
-        <w:t>}</w:t>
+        <w:t>{-w:p academicArticles}{citation}</w:t>
+      </w:r>
+      <w:r>
+        <w:t>{pubmed_id}</w:t>
+      </w:r>
+      <w:bookmarkStart w:id="0" w:name="_GoBack"/>
+      <w:bookmarkEnd w:id="0"/>
+      <w:r>
+        <w:t>{/academicArticles}</w:t>
       </w:r>
     </w:p>
     <w:p>
@@ -466,19 +308,11 @@
         </w:rPr>
         <w:t>{</w:t>
       </w:r>
-      <w:proofErr w:type="spellStart"/>
       <w:r>
         <w:rPr>
           <w:b/>
         </w:rPr>
-        <w:t>booksLabel</w:t>
-      </w:r>
-      <w:proofErr w:type="spellEnd"/>
-      <w:r>
-        <w:rPr>
-          <w:b/>
-        </w:rPr>
-        <w:t>}</w:t>
+        <w:t>booksLabel}</w:t>
       </w:r>
     </w:p>
     <w:p>
@@ -491,15 +325,7 @@
         <w:contextualSpacing w:val="0"/>
       </w:pPr>
       <w:r>
-        <w:t>{-</w:t>
-      </w:r>
-      <w:proofErr w:type="spellStart"/>
-      <w:r>
-        <w:t>w:p</w:t>
-      </w:r>
-      <w:proofErr w:type="spellEnd"/>
-      <w:r>
-        <w:t xml:space="preserve"> books}{citation}{/books}</w:t>
+        <w:t>{-w:p books}{citation}{/books}</w:t>
       </w:r>
     </w:p>
     <w:p>
@@ -517,21 +343,7 @@
         <w:rPr>
           <w:b/>
         </w:rPr>
-        <w:t>{</w:t>
-      </w:r>
-      <w:proofErr w:type="spellStart"/>
-      <w:r>
-        <w:rPr>
-          <w:b/>
-        </w:rPr>
-        <w:t>bookReviewsLabel</w:t>
-      </w:r>
-      <w:proofErr w:type="spellEnd"/>
-      <w:r>
-        <w:rPr>
-          <w:b/>
-        </w:rPr>
-        <w:t>}</w:t>
+        <w:t>{bookReviewsLabel}</w:t>
       </w:r>
     </w:p>
     <w:p>
@@ -543,33 +355,7 @@
         </w:numPr>
       </w:pPr>
       <w:r>
-        <w:t>{-</w:t>
-      </w:r>
-      <w:proofErr w:type="spellStart"/>
-      <w:proofErr w:type="gramStart"/>
-      <w:r>
-        <w:t>w:p</w:t>
-      </w:r>
-      <w:proofErr w:type="spellEnd"/>
-      <w:proofErr w:type="gramEnd"/>
-      <w:r>
-        <w:t xml:space="preserve"> </w:t>
-      </w:r>
-      <w:proofErr w:type="spellStart"/>
-      <w:r>
-        <w:t>bookReviews</w:t>
-      </w:r>
-      <w:proofErr w:type="spellEnd"/>
-      <w:r>
-        <w:t>}{citation}{/</w:t>
-      </w:r>
-      <w:proofErr w:type="spellStart"/>
-      <w:r>
-        <w:t>bookReviews</w:t>
-      </w:r>
-      <w:proofErr w:type="spellEnd"/>
-      <w:r>
-        <w:t>}</w:t>
+        <w:t>{-w:p bookReviews}{citation}{/bookReviews}</w:t>
       </w:r>
     </w:p>
     <w:p>
@@ -589,21 +375,7 @@
           <w:b/>
         </w:rPr>
         <w:tab/>
-        <w:t>{</w:t>
-      </w:r>
-      <w:proofErr w:type="spellStart"/>
-      <w:r>
-        <w:rPr>
-          <w:b/>
-        </w:rPr>
-        <w:t>bookSectionsLabel</w:t>
-      </w:r>
-      <w:proofErr w:type="spellEnd"/>
-      <w:r>
-        <w:rPr>
-          <w:b/>
-        </w:rPr>
-        <w:t>}</w:t>
+        <w:t>{bookSectionsLabel}</w:t>
       </w:r>
     </w:p>
     <w:p>
@@ -616,33 +388,7 @@
         <w:contextualSpacing w:val="0"/>
       </w:pPr>
       <w:r>
-        <w:t>{-</w:t>
-      </w:r>
-      <w:proofErr w:type="spellStart"/>
-      <w:proofErr w:type="gramStart"/>
-      <w:r>
-        <w:t>w:p</w:t>
-      </w:r>
-      <w:proofErr w:type="spellEnd"/>
-      <w:proofErr w:type="gramEnd"/>
-      <w:r>
-        <w:t xml:space="preserve"> </w:t>
-      </w:r>
-      <w:proofErr w:type="spellStart"/>
-      <w:r>
-        <w:t>bookSections</w:t>
-      </w:r>
-      <w:proofErr w:type="spellEnd"/>
-      <w:r>
-        <w:t>}{citation}{/</w:t>
-      </w:r>
-      <w:proofErr w:type="spellStart"/>
-      <w:r>
-        <w:t>bookSections</w:t>
-      </w:r>
-      <w:proofErr w:type="spellEnd"/>
-      <w:r>
-        <w:t>}</w:t>
+        <w:t>{-w:p bookSections}{citation}{/bookSections}</w:t>
       </w:r>
     </w:p>
     <w:p>
@@ -656,21 +402,7 @@
         <w:rPr>
           <w:b/>
         </w:rPr>
-        <w:t>{</w:t>
-      </w:r>
-      <w:proofErr w:type="spellStart"/>
-      <w:r>
-        <w:rPr>
-          <w:b/>
-        </w:rPr>
-        <w:t>bookSeriesLabel</w:t>
-      </w:r>
-      <w:proofErr w:type="spellEnd"/>
-      <w:r>
-        <w:rPr>
-          <w:b/>
-        </w:rPr>
-        <w:t>}</w:t>
+        <w:t>{bookSeriesLabel}</w:t>
       </w:r>
     </w:p>
     <w:p>
@@ -683,33 +415,7 @@
         <w:contextualSpacing w:val="0"/>
       </w:pPr>
       <w:r>
-        <w:t>{-</w:t>
-      </w:r>
-      <w:proofErr w:type="spellStart"/>
-      <w:proofErr w:type="gramStart"/>
-      <w:r>
-        <w:t>w:p</w:t>
-      </w:r>
-      <w:proofErr w:type="spellEnd"/>
-      <w:proofErr w:type="gramEnd"/>
-      <w:r>
-        <w:t xml:space="preserve"> </w:t>
-      </w:r>
-      <w:proofErr w:type="spellStart"/>
-      <w:r>
-        <w:t>bookSeries</w:t>
-      </w:r>
-      <w:proofErr w:type="spellEnd"/>
-      <w:r>
-        <w:t>}{citation}{/</w:t>
-      </w:r>
-      <w:proofErr w:type="spellStart"/>
-      <w:r>
-        <w:t>bookSeries</w:t>
-      </w:r>
-      <w:proofErr w:type="spellEnd"/>
-      <w:r>
-        <w:t>}</w:t>
+        <w:t>{-w:p bookSeries}{citation}{/bookSeries}</w:t>
       </w:r>
     </w:p>
     <w:p>
@@ -723,21 +429,7 @@
         <w:rPr>
           <w:b/>
         </w:rPr>
-        <w:t>{</w:t>
-      </w:r>
-      <w:proofErr w:type="spellStart"/>
-      <w:r>
-        <w:rPr>
-          <w:b/>
-        </w:rPr>
-        <w:t>conferencePapersLabel</w:t>
-      </w:r>
-      <w:proofErr w:type="spellEnd"/>
-      <w:r>
-        <w:rPr>
-          <w:b/>
-        </w:rPr>
-        <w:t>}</w:t>
+        <w:t>{conferencePapersLabel}</w:t>
       </w:r>
     </w:p>
     <w:p>
@@ -750,33 +442,7 @@
         <w:contextualSpacing w:val="0"/>
       </w:pPr>
       <w:r>
-        <w:t>{-</w:t>
-      </w:r>
-      <w:proofErr w:type="spellStart"/>
-      <w:proofErr w:type="gramStart"/>
-      <w:r>
-        <w:t>w:p</w:t>
-      </w:r>
-      <w:proofErr w:type="spellEnd"/>
-      <w:proofErr w:type="gramEnd"/>
-      <w:r>
-        <w:t xml:space="preserve"> </w:t>
-      </w:r>
-      <w:proofErr w:type="spellStart"/>
-      <w:r>
-        <w:t>conferencePapers</w:t>
-      </w:r>
-      <w:proofErr w:type="spellEnd"/>
-      <w:r>
-        <w:t>}{citation}{/</w:t>
-      </w:r>
-      <w:proofErr w:type="spellStart"/>
-      <w:r>
-        <w:t>conferencePapers</w:t>
-      </w:r>
-      <w:proofErr w:type="spellEnd"/>
-      <w:r>
-        <w:t>}</w:t>
+        <w:t>{-w:p conferencePapers}{citation}{/conferencePapers}</w:t>
       </w:r>
     </w:p>
     <w:p>
@@ -790,21 +456,7 @@
         <w:rPr>
           <w:b/>
         </w:rPr>
-        <w:t>{</w:t>
-      </w:r>
-      <w:proofErr w:type="spellStart"/>
-      <w:r>
-        <w:rPr>
-          <w:b/>
-        </w:rPr>
-        <w:t>datasetsLabel</w:t>
-      </w:r>
-      <w:proofErr w:type="spellEnd"/>
-      <w:r>
-        <w:rPr>
-          <w:b/>
-        </w:rPr>
-        <w:t>}</w:t>
+        <w:t>{datasetsLabel}</w:t>
       </w:r>
     </w:p>
     <w:p>
@@ -817,17 +469,7 @@
         <w:contextualSpacing w:val="0"/>
       </w:pPr>
       <w:r>
-        <w:t>{-</w:t>
-      </w:r>
-      <w:proofErr w:type="spellStart"/>
-      <w:proofErr w:type="gramStart"/>
-      <w:r>
-        <w:t>w:p</w:t>
-      </w:r>
-      <w:proofErr w:type="spellEnd"/>
-      <w:proofErr w:type="gramEnd"/>
-      <w:r>
-        <w:t xml:space="preserve"> datasets}{citation}{/datasets}</w:t>
+        <w:t>{-w:p datasets}{citation}{/datasets}</w:t>
       </w:r>
     </w:p>
     <w:p>
@@ -841,21 +483,7 @@
         <w:rPr>
           <w:b/>
         </w:rPr>
-        <w:t>{</w:t>
-      </w:r>
-      <w:proofErr w:type="spellStart"/>
-      <w:r>
-        <w:rPr>
-          <w:b/>
-        </w:rPr>
-        <w:t>digitalPublicationsLabel</w:t>
-      </w:r>
-      <w:proofErr w:type="spellEnd"/>
-      <w:r>
-        <w:rPr>
-          <w:b/>
-        </w:rPr>
-        <w:t>}</w:t>
+        <w:t>{digitalPublicationsLabel}</w:t>
       </w:r>
     </w:p>
     <w:p>
@@ -868,33 +496,7 @@
         <w:contextualSpacing w:val="0"/>
       </w:pPr>
       <w:r>
-        <w:t>{-</w:t>
-      </w:r>
-      <w:proofErr w:type="spellStart"/>
-      <w:proofErr w:type="gramStart"/>
-      <w:r>
-        <w:t>w:p</w:t>
-      </w:r>
-      <w:proofErr w:type="spellEnd"/>
-      <w:proofErr w:type="gramEnd"/>
-      <w:r>
-        <w:t xml:space="preserve"> </w:t>
-      </w:r>
-      <w:proofErr w:type="spellStart"/>
-      <w:r>
-        <w:t>digitalPublications</w:t>
-      </w:r>
-      <w:proofErr w:type="spellEnd"/>
-      <w:r>
-        <w:t>}{citation}{/</w:t>
-      </w:r>
-      <w:proofErr w:type="spellStart"/>
-      <w:r>
-        <w:t>digitalPublications</w:t>
-      </w:r>
-      <w:proofErr w:type="spellEnd"/>
-      <w:r>
-        <w:t>}</w:t>
+        <w:t>{-w:p digitalPublications}{citation}{/digitalPublications}</w:t>
       </w:r>
     </w:p>
     <w:p>
@@ -908,21 +510,7 @@
         <w:rPr>
           <w:b/>
         </w:rPr>
-        <w:t>{</w:t>
-      </w:r>
-      <w:proofErr w:type="spellStart"/>
-      <w:r>
-        <w:rPr>
-          <w:b/>
-        </w:rPr>
-        <w:t>journalIssuesLabel</w:t>
-      </w:r>
-      <w:proofErr w:type="spellEnd"/>
-      <w:r>
-        <w:rPr>
-          <w:b/>
-        </w:rPr>
-        <w:t>}</w:t>
+        <w:t>{journalIssuesLabel}</w:t>
       </w:r>
     </w:p>
     <w:p>
@@ -935,33 +523,7 @@
         <w:contextualSpacing w:val="0"/>
       </w:pPr>
       <w:r>
-        <w:t>{-</w:t>
-      </w:r>
-      <w:proofErr w:type="spellStart"/>
-      <w:proofErr w:type="gramStart"/>
-      <w:r>
-        <w:t>w:p</w:t>
-      </w:r>
-      <w:proofErr w:type="spellEnd"/>
-      <w:proofErr w:type="gramEnd"/>
-      <w:r>
-        <w:t xml:space="preserve"> </w:t>
-      </w:r>
-      <w:proofErr w:type="spellStart"/>
-      <w:r>
-        <w:t>journalIssues</w:t>
-      </w:r>
-      <w:proofErr w:type="spellEnd"/>
-      <w:r>
-        <w:t>}{citation}{/</w:t>
-      </w:r>
-      <w:proofErr w:type="spellStart"/>
-      <w:r>
-        <w:t>journalIssues</w:t>
-      </w:r>
-      <w:proofErr w:type="spellEnd"/>
-      <w:r>
-        <w:t>}</w:t>
+        <w:t>{-w:p journalIssues}{citation}{/journalIssues}</w:t>
       </w:r>
     </w:p>
     <w:p>
@@ -975,21 +537,7 @@
         <w:rPr>
           <w:b/>
         </w:rPr>
-        <w:t>{</w:t>
-      </w:r>
-      <w:proofErr w:type="spellStart"/>
-      <w:r>
-        <w:rPr>
-          <w:b/>
-        </w:rPr>
-        <w:t>reportsLabel</w:t>
-      </w:r>
-      <w:proofErr w:type="spellEnd"/>
-      <w:r>
-        <w:rPr>
-          <w:b/>
-        </w:rPr>
-        <w:t>}</w:t>
+        <w:t>{reportsLabel}</w:t>
       </w:r>
     </w:p>
     <w:p>
@@ -1002,17 +550,7 @@
         <w:contextualSpacing w:val="0"/>
       </w:pPr>
       <w:r>
-        <w:t>{-</w:t>
-      </w:r>
-      <w:proofErr w:type="spellStart"/>
-      <w:proofErr w:type="gramStart"/>
-      <w:r>
-        <w:t>w:p</w:t>
-      </w:r>
-      <w:proofErr w:type="spellEnd"/>
-      <w:proofErr w:type="gramEnd"/>
-      <w:r>
-        <w:t xml:space="preserve"> reports}{citation}{/reports}</w:t>
+        <w:t>{-w:p reports}{citation}{/reports}</w:t>
       </w:r>
     </w:p>
     <w:p>
@@ -1026,21 +564,7 @@
         <w:rPr>
           <w:b/>
         </w:rPr>
-        <w:t>{</w:t>
-      </w:r>
-      <w:proofErr w:type="spellStart"/>
-      <w:r>
-        <w:rPr>
-          <w:b/>
-        </w:rPr>
-        <w:t>scholarlyEditionsLabel</w:t>
-      </w:r>
-      <w:proofErr w:type="spellEnd"/>
-      <w:r>
-        <w:rPr>
-          <w:b/>
-        </w:rPr>
-        <w:t>}</w:t>
+        <w:t>{scholarlyEditionsLabel}</w:t>
       </w:r>
     </w:p>
     <w:p>
@@ -1053,33 +577,7 @@
         <w:contextualSpacing w:val="0"/>
       </w:pPr>
       <w:r>
-        <w:t>{-</w:t>
-      </w:r>
-      <w:proofErr w:type="spellStart"/>
-      <w:proofErr w:type="gramStart"/>
-      <w:r>
-        <w:t>w:p</w:t>
-      </w:r>
-      <w:proofErr w:type="spellEnd"/>
-      <w:proofErr w:type="gramEnd"/>
-      <w:r>
-        <w:t xml:space="preserve"> </w:t>
-      </w:r>
-      <w:proofErr w:type="spellStart"/>
-      <w:r>
-        <w:t>scholarlyEditions</w:t>
-      </w:r>
-      <w:proofErr w:type="spellEnd"/>
-      <w:r>
-        <w:t>}{citation}{/</w:t>
-      </w:r>
-      <w:proofErr w:type="spellStart"/>
-      <w:r>
-        <w:t>scholarlyEditions</w:t>
-      </w:r>
-      <w:proofErr w:type="spellEnd"/>
-      <w:r>
-        <w:t>}</w:t>
+        <w:t>{-w:p scholarlyEditions}{citation}{/scholarlyEditions}</w:t>
       </w:r>
     </w:p>
     <w:p>
@@ -1087,8 +585,6 @@
         <w:pStyle w:val="ListParagraph"/>
         <w:contextualSpacing w:val="0"/>
       </w:pPr>
-      <w:bookmarkStart w:id="0" w:name="_GoBack"/>
-      <w:bookmarkEnd w:id="0"/>
       <w:r>
         <w:rPr>
           <w:b/>
@@ -1100,21 +596,7 @@
         <w:rPr>
           <w:b/>
         </w:rPr>
-        <w:t>{</w:t>
-      </w:r>
-      <w:proofErr w:type="spellStart"/>
-      <w:r>
-        <w:rPr>
-          <w:b/>
-        </w:rPr>
-        <w:t>thesesLabel</w:t>
-      </w:r>
-      <w:proofErr w:type="spellEnd"/>
-      <w:r>
-        <w:rPr>
-          <w:b/>
-        </w:rPr>
-        <w:t>}</w:t>
+        <w:t>{thesesLabel}</w:t>
       </w:r>
     </w:p>
     <w:p>
@@ -1127,17 +609,7 @@
         <w:contextualSpacing w:val="0"/>
       </w:pPr>
       <w:r>
-        <w:t>{-</w:t>
-      </w:r>
-      <w:proofErr w:type="spellStart"/>
-      <w:proofErr w:type="gramStart"/>
-      <w:r>
-        <w:t>w:p</w:t>
-      </w:r>
-      <w:proofErr w:type="spellEnd"/>
-      <w:proofErr w:type="gramEnd"/>
-      <w:r>
-        <w:t xml:space="preserve"> theses}{citation}{/theses}</w:t>
+        <w:t>{-w:p theses}{citation}{/theses}</w:t>
       </w:r>
     </w:p>
     <w:p>
@@ -1151,21 +623,7 @@
         <w:rPr>
           <w:b/>
         </w:rPr>
-        <w:t>{</w:t>
-      </w:r>
-      <w:proofErr w:type="spellStart"/>
-      <w:r>
-        <w:rPr>
-          <w:b/>
-        </w:rPr>
-        <w:t>otherArticlesLabel</w:t>
-      </w:r>
-      <w:proofErr w:type="spellEnd"/>
-      <w:r>
-        <w:rPr>
-          <w:b/>
-        </w:rPr>
-        <w:t>}</w:t>
+        <w:t>{otherArticlesLabel}</w:t>
       </w:r>
     </w:p>
     <w:p>
@@ -1178,33 +636,7 @@
         <w:contextualSpacing w:val="0"/>
       </w:pPr>
       <w:r>
-        <w:t>{-</w:t>
-      </w:r>
-      <w:proofErr w:type="spellStart"/>
-      <w:proofErr w:type="gramStart"/>
-      <w:r>
-        <w:t>w:p</w:t>
-      </w:r>
-      <w:proofErr w:type="spellEnd"/>
-      <w:proofErr w:type="gramEnd"/>
-      <w:r>
-        <w:t xml:space="preserve"> </w:t>
-      </w:r>
-      <w:proofErr w:type="spellStart"/>
-      <w:r>
-        <w:t>otherArticles</w:t>
-      </w:r>
-      <w:proofErr w:type="spellEnd"/>
-      <w:r>
-        <w:t>}{citation}{/</w:t>
-      </w:r>
-      <w:proofErr w:type="spellStart"/>
-      <w:r>
-        <w:t>otherArticles</w:t>
-      </w:r>
-      <w:proofErr w:type="spellEnd"/>
-      <w:r>
-        <w:t>}</w:t>
+        <w:t>{-w:p otherArticles}{citation}{/otherArticles}</w:t>
       </w:r>
     </w:p>
     <w:p>
@@ -1219,21 +651,7 @@
         <w:rPr>
           <w:b/>
         </w:rPr>
-        <w:t>{</w:t>
-      </w:r>
-      <w:proofErr w:type="spellStart"/>
-      <w:r>
-        <w:rPr>
-          <w:b/>
-        </w:rPr>
-        <w:t>softwareLabel</w:t>
-      </w:r>
-      <w:proofErr w:type="spellEnd"/>
-      <w:r>
-        <w:rPr>
-          <w:b/>
-        </w:rPr>
-        <w:t>}</w:t>
+        <w:t>{softwareLabel}</w:t>
       </w:r>
     </w:p>
     <w:p>
@@ -1245,17 +663,7 @@
         </w:numPr>
       </w:pPr>
       <w:r>
-        <w:t>{-</w:t>
-      </w:r>
-      <w:proofErr w:type="spellStart"/>
-      <w:proofErr w:type="gramStart"/>
-      <w:r>
-        <w:t>w:p</w:t>
-      </w:r>
-      <w:proofErr w:type="spellEnd"/>
-      <w:proofErr w:type="gramEnd"/>
-      <w:r>
-        <w:t xml:space="preserve"> software}{citation}{/software}</w:t>
+        <w:t>{-w:p software}{citation}{/software}</w:t>
       </w:r>
     </w:p>
     <w:p>
@@ -1272,75 +680,37 @@
         <w:rPr>
           <w:b/>
         </w:rPr>
-        <w:t>{</w:t>
-      </w:r>
-      <w:proofErr w:type="spellStart"/>
+        <w:t>{teachingLabel}</w:t>
+      </w:r>
+      <w:r>
+        <w:rPr>
+          <w:noProof/>
+        </w:rPr>
+        <w:t xml:space="preserve"> </w:t>
+      </w:r>
+    </w:p>
+    <w:p>
+      <w:pPr>
+        <w:pStyle w:val="ListParagraph"/>
+      </w:pPr>
+      <w:r>
+        <w:t>{-w:p teaching}{label}{/teaching}</w:t>
+      </w:r>
+    </w:p>
+    <w:p>
+      <w:pPr>
+        <w:pStyle w:val="ListParagraph"/>
+      </w:pPr>
+    </w:p>
+    <w:p>
+      <w:pPr>
+        <w:spacing w:before="0" w:after="160"/>
+      </w:pPr>
       <w:r>
         <w:rPr>
           <w:b/>
         </w:rPr>
-        <w:t>teachingLabel</w:t>
-      </w:r>
-      <w:proofErr w:type="spellEnd"/>
-      <w:r>
-        <w:rPr>
-          <w:b/>
-        </w:rPr>
-        <w:t>}</w:t>
-      </w:r>
-      <w:r>
-        <w:rPr>
-          <w:noProof/>
-        </w:rPr>
-        <w:t xml:space="preserve"> </w:t>
-      </w:r>
-    </w:p>
-    <w:p>
-      <w:pPr>
-        <w:pStyle w:val="ListParagraph"/>
-      </w:pPr>
-      <w:r>
-        <w:t>{-</w:t>
-      </w:r>
-      <w:proofErr w:type="spellStart"/>
-      <w:proofErr w:type="gramStart"/>
-      <w:r>
-        <w:t>w:p</w:t>
-      </w:r>
-      <w:proofErr w:type="spellEnd"/>
-      <w:proofErr w:type="gramEnd"/>
-      <w:r>
-        <w:t xml:space="preserve"> teaching}{label}{/teaching}</w:t>
-      </w:r>
-    </w:p>
-    <w:p>
-      <w:pPr>
-        <w:pStyle w:val="ListParagraph"/>
-      </w:pPr>
-    </w:p>
-    <w:p>
-      <w:pPr>
-        <w:spacing w:before="0" w:after="160"/>
-      </w:pPr>
-      <w:r>
-        <w:rPr>
-          <w:b/>
-        </w:rPr>
-        <w:t>{</w:t>
-      </w:r>
-      <w:proofErr w:type="spellStart"/>
-      <w:r>
-        <w:rPr>
-          <w:b/>
-        </w:rPr>
-        <w:t>grantsLabel</w:t>
-      </w:r>
-      <w:proofErr w:type="spellEnd"/>
-      <w:r>
-        <w:rPr>
-          <w:b/>
-        </w:rPr>
-        <w:t>}</w:t>
+        <w:t>{grantsLabel}</w:t>
       </w:r>
     </w:p>
     <w:p>
@@ -1352,41 +722,10 @@
         <w:spacing w:before="100" w:beforeAutospacing="1" w:after="100" w:afterAutospacing="1"/>
       </w:pPr>
       <w:r>
-        <w:t>{-</w:t>
-      </w:r>
-      <w:proofErr w:type="spellStart"/>
-      <w:proofErr w:type="gramStart"/>
-      <w:r>
-        <w:t>w:p</w:t>
-      </w:r>
-      <w:proofErr w:type="spellEnd"/>
-      <w:proofErr w:type="gramEnd"/>
-      <w:r>
-        <w:t xml:space="preserve"> grants}{label}{</w:t>
-      </w:r>
-      <w:proofErr w:type="spellStart"/>
-      <w:r>
-        <w:t>awardedBy</w:t>
-      </w:r>
-      <w:proofErr w:type="spellEnd"/>
-      <w:r>
-        <w:t>}{</w:t>
-      </w:r>
-      <w:proofErr w:type="spellStart"/>
-      <w:r>
-        <w:t>startDate</w:t>
-      </w:r>
-      <w:proofErr w:type="spellEnd"/>
-      <w:r>
-        <w:t>}{</w:t>
-      </w:r>
-      <w:proofErr w:type="spellStart"/>
-      <w:r>
-        <w:t>endDate</w:t>
-      </w:r>
-      <w:proofErr w:type="spellEnd"/>
-      <w:r>
-        <w:t>}</w:t>
+        <w:t>{-w:p grants}{label}{awardedBy}{</w:t>
+      </w:r>
+      <w:r>
+        <w:t>startDate}{endDate}</w:t>
       </w:r>
       <w:r>
         <w:t>({role})</w:t>
@@ -1405,26 +744,12 @@
         <w:rPr>
           <w:b/>
         </w:rPr>
-        <w:t>{</w:t>
-      </w:r>
-      <w:proofErr w:type="spellStart"/>
+        <w:t>{researchInterestsLabel}</w:t>
+      </w:r>
       <w:r>
         <w:rPr>
           <w:b/>
         </w:rPr>
-        <w:t>researchInterestsLabel</w:t>
-      </w:r>
-      <w:proofErr w:type="spellEnd"/>
-      <w:r>
-        <w:rPr>
-          <w:b/>
-        </w:rPr>
-        <w:t>}</w:t>
-      </w:r>
-      <w:r>
-        <w:rPr>
-          <w:b/>
-        </w:rPr>
         <w:t xml:space="preserve"> </w:t>
       </w:r>
     </w:p>
@@ -1433,41 +758,7 @@
         <w:pStyle w:val="ListParagraph"/>
       </w:pPr>
       <w:r>
-        <w:t>{-</w:t>
-      </w:r>
-      <w:proofErr w:type="spellStart"/>
-      <w:proofErr w:type="gramStart"/>
-      <w:r>
-        <w:t>w:p</w:t>
-      </w:r>
-      <w:proofErr w:type="spellEnd"/>
-      <w:proofErr w:type="gramEnd"/>
-      <w:r>
-        <w:t xml:space="preserve"> </w:t>
-      </w:r>
-      <w:proofErr w:type="spellStart"/>
-      <w:r>
-        <w:t>researchInterests</w:t>
-      </w:r>
-      <w:proofErr w:type="spellEnd"/>
-      <w:r>
-        <w:t>}{</w:t>
-      </w:r>
-      <w:proofErr w:type="spellStart"/>
-      <w:r>
-        <w:t>research_interests</w:t>
-      </w:r>
-      <w:proofErr w:type="spellEnd"/>
-      <w:r>
-        <w:t>}{/</w:t>
-      </w:r>
-      <w:proofErr w:type="spellStart"/>
-      <w:r>
-        <w:t>researchInterests</w:t>
-      </w:r>
-      <w:proofErr w:type="spellEnd"/>
-      <w:r>
-        <w:t>}</w:t>
+        <w:t>{-w:p researchInterests}{research_interests}{/researchInterests}</w:t>
       </w:r>
     </w:p>
     <w:p>
@@ -1486,283 +777,131 @@
         <w:rPr>
           <w:b/>
         </w:rPr>
-        <w:t>{</w:t>
-      </w:r>
-      <w:proofErr w:type="spellStart"/>
+        <w:t>{awardsLabel}</w:t>
+      </w:r>
       <w:r>
         <w:rPr>
           <w:b/>
         </w:rPr>
-        <w:t>awardsLabel</w:t>
-      </w:r>
-      <w:proofErr w:type="spellEnd"/>
-      <w:r>
+        <w:t xml:space="preserve"> </w:t>
+      </w:r>
+    </w:p>
+    <w:p>
+      <w:r>
+        <w:t xml:space="preserve">{-w:p awards}{label}{/awards} </w:t>
+      </w:r>
+    </w:p>
+    <w:p>
+      <w:pPr>
         <w:rPr>
           <w:b/>
         </w:rPr>
+      </w:pPr>
+      <w:r>
+        <w:rPr>
+          <w:b/>
+        </w:rPr>
+        <w:t>{presentationsLabel}</w:t>
+      </w:r>
+      <w:r>
+        <w:rPr>
+          <w:b/>
+        </w:rPr>
+        <w:t xml:space="preserve"> </w:t>
+      </w:r>
+    </w:p>
+    <w:p>
+      <w:r>
+        <w:t>{-w:p presentations</w:t>
+      </w:r>
+      <w:r>
+        <w:t>}{label}{</w:t>
+      </w:r>
+      <w:r>
+        <w:t>/presentations</w:t>
+      </w:r>
+      <w:r>
         <w:t>}</w:t>
       </w:r>
-      <w:r>
+    </w:p>
+    <w:p>
+      <w:pPr>
         <w:rPr>
           <w:b/>
         </w:rPr>
+      </w:pPr>
+      <w:r>
+        <w:rPr>
+          <w:b/>
+        </w:rPr>
+        <w:t>{servicesToProfessionLabel}</w:t>
+      </w:r>
+    </w:p>
+    <w:p>
+      <w:r>
+        <w:t>{-w:p service</w:t>
+      </w:r>
+      <w:r>
+        <w:t>s</w:t>
+      </w:r>
+      <w:r>
+        <w:t>ToProfession}{label}{/service</w:t>
+      </w:r>
+      <w:r>
+        <w:t>s</w:t>
+      </w:r>
+      <w:r>
+        <w:t>ToProfession}</w:t>
+      </w:r>
+    </w:p>
+    <w:p>
+      <w:r>
+        <w:rPr>
+          <w:b/>
+        </w:rPr>
+        <w:t>{servicesToDukeLabel}</w:t>
+      </w:r>
+      <w:r>
+        <w:rPr>
+          <w:b/>
+        </w:rPr>
         <w:t xml:space="preserve"> </w:t>
       </w:r>
     </w:p>
     <w:p>
       <w:r>
-        <w:t>{-</w:t>
-      </w:r>
-      <w:proofErr w:type="spellStart"/>
-      <w:proofErr w:type="gramStart"/>
-      <w:r>
-        <w:t>w:p</w:t>
-      </w:r>
-      <w:proofErr w:type="spellEnd"/>
-      <w:proofErr w:type="gramEnd"/>
-      <w:r>
-        <w:t xml:space="preserve"> awards}{label}{/awards} </w:t>
-      </w:r>
-    </w:p>
-    <w:p>
-      <w:pPr>
+        <w:t>{-w:p service</w:t>
+      </w:r>
+      <w:r>
+        <w:t>s</w:t>
+      </w:r>
+      <w:r>
+        <w:t>ToDuke}{label}{/servic</w:t>
+      </w:r>
+      <w:r>
+        <w:t>es</w:t>
+      </w:r>
+      <w:r>
+        <w:t>ToDuke}</w:t>
+      </w:r>
+    </w:p>
+    <w:p>
+      <w:r>
         <w:rPr>
           <w:b/>
         </w:rPr>
-      </w:pPr>
+        <w:t>{outreachLabel}</w:t>
+      </w:r>
       <w:r>
         <w:rPr>
           <w:b/>
         </w:rPr>
-        <w:t>{</w:t>
-      </w:r>
-      <w:proofErr w:type="spellStart"/>
-      <w:r>
-        <w:rPr>
-          <w:b/>
-        </w:rPr>
-        <w:t>presentationsLabel</w:t>
-      </w:r>
-      <w:proofErr w:type="spellEnd"/>
-      <w:r>
-        <w:rPr>
-          <w:b/>
-        </w:rPr>
-        <w:t>}</w:t>
-      </w:r>
-      <w:r>
-        <w:rPr>
-          <w:b/>
-        </w:rPr>
         <w:t xml:space="preserve"> </w:t>
       </w:r>
     </w:p>
     <w:p>
       <w:r>
-        <w:t>{-</w:t>
-      </w:r>
-      <w:proofErr w:type="spellStart"/>
-      <w:proofErr w:type="gramStart"/>
-      <w:r>
-        <w:t>w:p</w:t>
-      </w:r>
-      <w:proofErr w:type="spellEnd"/>
-      <w:proofErr w:type="gramEnd"/>
-      <w:r>
-        <w:t xml:space="preserve"> presentations</w:t>
-      </w:r>
-      <w:r>
-        <w:t>}{label}{</w:t>
-      </w:r>
-      <w:r>
-        <w:t>/presentations</w:t>
-      </w:r>
-      <w:r>
-        <w:t>}</w:t>
-      </w:r>
-    </w:p>
-    <w:p>
-      <w:pPr>
-        <w:rPr>
-          <w:b/>
-        </w:rPr>
-      </w:pPr>
-      <w:r>
-        <w:rPr>
-          <w:b/>
-        </w:rPr>
-        <w:t>{</w:t>
-      </w:r>
-      <w:proofErr w:type="spellStart"/>
-      <w:r>
-        <w:rPr>
-          <w:b/>
-        </w:rPr>
-        <w:t>servicesToProfessionLabel</w:t>
-      </w:r>
-      <w:proofErr w:type="spellEnd"/>
-      <w:r>
-        <w:rPr>
-          <w:b/>
-        </w:rPr>
-        <w:t>}</w:t>
-      </w:r>
-    </w:p>
-    <w:p>
-      <w:r>
-        <w:t>{-</w:t>
-      </w:r>
-      <w:proofErr w:type="spellStart"/>
-      <w:proofErr w:type="gramStart"/>
-      <w:r>
-        <w:t>w:p</w:t>
-      </w:r>
-      <w:proofErr w:type="spellEnd"/>
-      <w:proofErr w:type="gramEnd"/>
-      <w:r>
-        <w:t xml:space="preserve"> </w:t>
-      </w:r>
-      <w:proofErr w:type="spellStart"/>
-      <w:r>
-        <w:t>service</w:t>
-      </w:r>
-      <w:r>
-        <w:t>s</w:t>
-      </w:r>
-      <w:r>
-        <w:t>ToProfession</w:t>
-      </w:r>
-      <w:proofErr w:type="spellEnd"/>
-      <w:r>
-        <w:t>}{label}{/</w:t>
-      </w:r>
-      <w:proofErr w:type="spellStart"/>
-      <w:r>
-        <w:t>service</w:t>
-      </w:r>
-      <w:r>
-        <w:t>s</w:t>
-      </w:r>
-      <w:r>
-        <w:t>ToProfession</w:t>
-      </w:r>
-      <w:proofErr w:type="spellEnd"/>
-      <w:r>
-        <w:t>}</w:t>
-      </w:r>
-    </w:p>
-    <w:p>
-      <w:r>
-        <w:rPr>
-          <w:b/>
-        </w:rPr>
-        <w:t>{</w:t>
-      </w:r>
-      <w:proofErr w:type="spellStart"/>
-      <w:r>
-        <w:rPr>
-          <w:b/>
-        </w:rPr>
-        <w:t>servicesToDukeLabel</w:t>
-      </w:r>
-      <w:proofErr w:type="spellEnd"/>
-      <w:r>
-        <w:rPr>
-          <w:b/>
-        </w:rPr>
-        <w:t>}</w:t>
-      </w:r>
-      <w:r>
-        <w:rPr>
-          <w:b/>
-        </w:rPr>
-        <w:t xml:space="preserve"> </w:t>
-      </w:r>
-    </w:p>
-    <w:p>
-      <w:r>
-        <w:t>{-</w:t>
-      </w:r>
-      <w:proofErr w:type="spellStart"/>
-      <w:proofErr w:type="gramStart"/>
-      <w:r>
-        <w:t>w:p</w:t>
-      </w:r>
-      <w:proofErr w:type="spellEnd"/>
-      <w:proofErr w:type="gramEnd"/>
-      <w:r>
-        <w:t xml:space="preserve"> </w:t>
-      </w:r>
-      <w:proofErr w:type="spellStart"/>
-      <w:r>
-        <w:t>service</w:t>
-      </w:r>
-      <w:r>
-        <w:t>s</w:t>
-      </w:r>
-      <w:r>
-        <w:t>ToDuke</w:t>
-      </w:r>
-      <w:proofErr w:type="spellEnd"/>
-      <w:r>
-        <w:t>}{label}{/</w:t>
-      </w:r>
-      <w:proofErr w:type="spellStart"/>
-      <w:r>
-        <w:t>servic</w:t>
-      </w:r>
-      <w:r>
-        <w:t>es</w:t>
-      </w:r>
-      <w:r>
-        <w:t>ToDuke</w:t>
-      </w:r>
-      <w:proofErr w:type="spellEnd"/>
-      <w:r>
-        <w:t>}</w:t>
-      </w:r>
-    </w:p>
-    <w:p>
-      <w:r>
-        <w:rPr>
-          <w:b/>
-        </w:rPr>
-        <w:t>{</w:t>
-      </w:r>
-      <w:proofErr w:type="spellStart"/>
-      <w:r>
-        <w:rPr>
-          <w:b/>
-        </w:rPr>
-        <w:t>outreachLabel</w:t>
-      </w:r>
-      <w:proofErr w:type="spellEnd"/>
-      <w:r>
-        <w:rPr>
-          <w:b/>
-        </w:rPr>
-        <w:t>}</w:t>
-      </w:r>
-      <w:r>
-        <w:rPr>
-          <w:b/>
-        </w:rPr>
-        <w:t xml:space="preserve"> </w:t>
-      </w:r>
-    </w:p>
-    <w:p>
-      <w:r>
-        <w:t>{-</w:t>
-      </w:r>
-      <w:proofErr w:type="spellStart"/>
-      <w:proofErr w:type="gramStart"/>
-      <w:r>
-        <w:t>w:p</w:t>
-      </w:r>
-      <w:proofErr w:type="spellEnd"/>
-      <w:proofErr w:type="gramEnd"/>
-      <w:r>
-        <w:t xml:space="preserve"> outreach}{label}{/outreach}</w:t>
+        <w:t>{-w:p outreach}{label}{/outreach}</w:t>
       </w:r>
     </w:p>
     <w:p>

</xml_diff>